<commit_message>
Project Proposal and Background to the problem is added
</commit_message>
<xml_diff>
--- a/SWE Group-9.docx
+++ b/SWE Group-9.docx
@@ -3,29 +3,2231 @@
 <w:document xmlns:wpc="http://schemas.microsoft.com/office/word/2010/wordprocessingCanvas" xmlns:mc="http://schemas.openxmlformats.org/markup-compatibility/2006" xmlns:o="urn:schemas-microsoft-com:office:office" xmlns:r="http://schemas.openxmlformats.org/officeDocument/2006/relationships" xmlns:m="http://schemas.openxmlformats.org/officeDocument/2006/math" xmlns:v="urn:schemas-microsoft-com:vml" xmlns:wp14="http://schemas.microsoft.com/office/word/2010/wordprocessingDrawing" xmlns:wp="http://schemas.openxmlformats.org/drawingml/2006/wordprocessingDrawing" xmlns:w10="urn:schemas-microsoft-com:office:word" xmlns:w="http://schemas.openxmlformats.org/wordprocessingml/2006/main" xmlns:w14="http://schemas.microsoft.com/office/word/2010/wordml" xmlns:w15="http://schemas.microsoft.com/office/word/2012/wordml" xmlns:wpg="http://schemas.microsoft.com/office/word/2010/wordprocessingGroup" xmlns:wpi="http://schemas.microsoft.com/office/word/2010/wordprocessingInk" xmlns:wne="http://schemas.microsoft.com/office/word/2006/wordml" xmlns:wps="http://schemas.microsoft.com/office/word/2010/wordprocessingShape" mc:Ignorable="w14 w15 wp14">
   <w:body>
     <w:p>
-      <w:r>
-        <w:t>My Name is Niloy</w:t>
-      </w:r>
-      <w:r>
-        <w:br/>
-      </w:r>
-      <w:r>
-        <w:br/>
-      </w:r>
-      <w:proofErr w:type="spellStart"/>
-      <w:r>
-        <w:t>Helllo</w:t>
-      </w:r>
-      <w:proofErr w:type="spellEnd"/>
-      <w:r>
-        <w:t xml:space="preserve"> </w:t>
-      </w:r>
+      <w:pPr>
+        <w:jc w:val="center"/>
+        <w:rPr>
+          <w:rFonts w:ascii="Times New Roman" w:hAnsi="Times New Roman" w:cs="Times New Roman"/>
+          <w:b/>
+          <w:bCs/>
+          <w:sz w:val="24"/>
+          <w:szCs w:val="24"/>
+        </w:rPr>
+      </w:pPr>
+      <w:r>
+        <w:rPr>
+          <w:rFonts w:ascii="Times New Roman" w:hAnsi="Times New Roman" w:cs="Times New Roman"/>
+          <w:noProof/>
+          <w:sz w:val="24"/>
+          <w:szCs w:val="24"/>
+        </w:rPr>
+        <w:drawing>
+          <wp:inline distT="0" distB="0" distL="0" distR="0" wp14:anchorId="289DD3D9" wp14:editId="49D4F530">
+            <wp:extent cx="1270000" cy="1276350"/>
+            <wp:effectExtent l="0" t="0" r="6350" b="0"/>
+            <wp:docPr id="211826684" name="Picture 2"/>
+            <wp:cNvGraphicFramePr/>
+            <a:graphic xmlns:a="http://schemas.openxmlformats.org/drawingml/2006/main">
+              <a:graphicData uri="http://schemas.openxmlformats.org/drawingml/2006/picture">
+                <pic:pic xmlns:pic="http://schemas.openxmlformats.org/drawingml/2006/picture">
+                  <pic:nvPicPr>
+                    <pic:cNvPr id="0" name=""/>
+                    <pic:cNvPicPr/>
+                  </pic:nvPicPr>
+                  <pic:blipFill>
+                    <a:blip r:embed="rId5" cstate="print"/>
+                    <a:stretch>
+                      <a:fillRect/>
+                    </a:stretch>
+                  </pic:blipFill>
+                  <pic:spPr>
+                    <a:xfrm>
+                      <a:off x="0" y="0"/>
+                      <a:ext cx="1270000" cy="1276350"/>
+                    </a:xfrm>
+                    <a:prstGeom prst="rect">
+                      <a:avLst/>
+                    </a:prstGeom>
+                    <a:noFill/>
+                    <a:ln>
+                      <a:noFill/>
+                      <a:prstDash/>
+                    </a:ln>
+                  </pic:spPr>
+                </pic:pic>
+              </a:graphicData>
+            </a:graphic>
+          </wp:inline>
+        </w:drawing>
+      </w:r>
+    </w:p>
+    <w:p>
+      <w:pPr>
+        <w:jc w:val="center"/>
+        <w:rPr>
+          <w:rFonts w:ascii="Times New Roman" w:hAnsi="Times New Roman" w:cs="Times New Roman"/>
+          <w:color w:val="000099"/>
+          <w:sz w:val="24"/>
+          <w:szCs w:val="24"/>
+        </w:rPr>
+      </w:pPr>
+      <w:r>
+        <w:rPr>
+          <w:rFonts w:ascii="Times New Roman" w:hAnsi="Times New Roman" w:cs="Times New Roman"/>
+          <w:b/>
+          <w:bCs/>
+          <w:color w:val="000099"/>
+          <w:sz w:val="24"/>
+          <w:szCs w:val="24"/>
+        </w:rPr>
+        <w:t>American International University-Bangladesh (AIUB)</w:t>
+      </w:r>
+    </w:p>
+    <w:p>
+      <w:pPr>
+        <w:jc w:val="center"/>
+        <w:rPr>
+          <w:rFonts w:ascii="Times New Roman" w:hAnsi="Times New Roman" w:cs="Times New Roman"/>
+          <w:sz w:val="24"/>
+          <w:szCs w:val="24"/>
+        </w:rPr>
+      </w:pPr>
+      <w:r>
+        <w:rPr>
+          <w:rFonts w:ascii="Times New Roman" w:hAnsi="Times New Roman" w:cs="Times New Roman"/>
+          <w:sz w:val="24"/>
+          <w:szCs w:val="24"/>
+        </w:rPr>
+        <w:t>Department of Computer Science</w:t>
+      </w:r>
+    </w:p>
+    <w:p>
+      <w:pPr>
+        <w:jc w:val="center"/>
+        <w:rPr>
+          <w:rFonts w:ascii="Times New Roman" w:hAnsi="Times New Roman" w:cs="Times New Roman"/>
+          <w:sz w:val="24"/>
+          <w:szCs w:val="24"/>
+        </w:rPr>
+      </w:pPr>
+      <w:r>
+        <w:rPr>
+          <w:rFonts w:ascii="Times New Roman" w:hAnsi="Times New Roman" w:cs="Times New Roman"/>
+          <w:sz w:val="24"/>
+          <w:szCs w:val="24"/>
+        </w:rPr>
+        <w:t>Faculty of Science &amp; Technology (FST)</w:t>
+      </w:r>
+    </w:p>
+    <w:p>
+      <w:pPr>
+        <w:rPr>
+          <w:rFonts w:ascii="Times New Roman" w:hAnsi="Times New Roman" w:cs="Times New Roman"/>
+          <w:sz w:val="24"/>
+          <w:szCs w:val="24"/>
+        </w:rPr>
+      </w:pPr>
+    </w:p>
+    <w:p>
+      <w:pPr>
+        <w:jc w:val="center"/>
+        <w:rPr>
+          <w:rFonts w:ascii="Times New Roman" w:hAnsi="Times New Roman" w:cs="Times New Roman"/>
+          <w:b/>
+          <w:bCs/>
+          <w:color w:val="EE0000"/>
+          <w:sz w:val="24"/>
+          <w:szCs w:val="24"/>
+        </w:rPr>
+      </w:pPr>
+      <w:r>
+        <w:rPr>
+          <w:rFonts w:ascii="Times New Roman" w:hAnsi="Times New Roman" w:cs="Times New Roman"/>
+          <w:b/>
+          <w:bCs/>
+          <w:sz w:val="24"/>
+          <w:szCs w:val="24"/>
+        </w:rPr>
+        <w:t>PROJECT TITLE: Hospital Management System</w:t>
+      </w:r>
+    </w:p>
+    <w:p>
+      <w:pPr>
+        <w:jc w:val="center"/>
+        <w:rPr>
+          <w:rFonts w:ascii="Times New Roman" w:hAnsi="Times New Roman" w:cs="Times New Roman"/>
+          <w:b/>
+          <w:bCs/>
+          <w:sz w:val="24"/>
+          <w:szCs w:val="24"/>
+        </w:rPr>
+      </w:pPr>
+      <w:r>
+        <w:rPr>
+          <w:rFonts w:ascii="Times New Roman" w:hAnsi="Times New Roman" w:cs="Times New Roman"/>
+          <w:b/>
+          <w:bCs/>
+          <w:sz w:val="24"/>
+          <w:szCs w:val="24"/>
+        </w:rPr>
+        <w:t>Semester: Fall 25-26</w:t>
+      </w:r>
+    </w:p>
+    <w:p>
+      <w:pPr>
+        <w:jc w:val="center"/>
+        <w:rPr>
+          <w:rFonts w:ascii="Times New Roman" w:hAnsi="Times New Roman" w:cs="Times New Roman"/>
+          <w:b/>
+          <w:bCs/>
+          <w:sz w:val="24"/>
+          <w:szCs w:val="24"/>
+        </w:rPr>
+      </w:pPr>
+    </w:p>
+    <w:tbl>
+      <w:tblPr>
+        <w:tblStyle w:val="TableGrid"/>
+        <w:tblW w:w="0" w:type="auto"/>
+        <w:tblInd w:w="1665" w:type="dxa"/>
+        <w:tblLook w:val="04A0" w:firstRow="1" w:lastRow="0" w:firstColumn="1" w:lastColumn="0" w:noHBand="0" w:noVBand="1"/>
+      </w:tblPr>
+      <w:tblGrid>
+        <w:gridCol w:w="532"/>
+        <w:gridCol w:w="3378"/>
+        <w:gridCol w:w="3060"/>
+      </w:tblGrid>
+      <w:tr>
+        <w:trPr>
+          <w:trHeight w:val="530"/>
+        </w:trPr>
+        <w:tc>
+          <w:tcPr>
+            <w:tcW w:w="3910" w:type="dxa"/>
+            <w:gridSpan w:val="2"/>
+            <w:shd w:val="clear" w:color="auto" w:fill="D5DCE4" w:themeFill="text2" w:themeFillTint="33"/>
+          </w:tcPr>
+          <w:p>
+            <w:pPr>
+              <w:pStyle w:val="Default"/>
+              <w:jc w:val="center"/>
+              <w:rPr>
+                <w:b/>
+                <w:bCs/>
+                <w:i/>
+                <w:iCs/>
+              </w:rPr>
+            </w:pPr>
+            <w:r>
+              <w:rPr>
+                <w:b/>
+                <w:bCs/>
+                <w:i/>
+                <w:iCs/>
+              </w:rPr>
+              <w:t>Group: 09</w:t>
+            </w:r>
+          </w:p>
+        </w:tc>
+        <w:tc>
+          <w:tcPr>
+            <w:tcW w:w="3060" w:type="dxa"/>
+            <w:shd w:val="clear" w:color="auto" w:fill="D5DCE4" w:themeFill="text2" w:themeFillTint="33"/>
+          </w:tcPr>
+          <w:p>
+            <w:pPr>
+              <w:pStyle w:val="Default"/>
+              <w:jc w:val="center"/>
+              <w:rPr>
+                <w:b/>
+                <w:bCs/>
+                <w:i/>
+                <w:iCs/>
+              </w:rPr>
+            </w:pPr>
+            <w:r>
+              <w:rPr>
+                <w:b/>
+                <w:bCs/>
+                <w:i/>
+                <w:iCs/>
+              </w:rPr>
+              <w:t>Section: S</w:t>
+            </w:r>
+          </w:p>
+        </w:tc>
+      </w:tr>
+      <w:tr>
+        <w:tc>
+          <w:tcPr>
+            <w:tcW w:w="532" w:type="dxa"/>
+            <w:shd w:val="clear" w:color="auto" w:fill="D9D9D9" w:themeFill="background1" w:themeFillShade="D9"/>
+          </w:tcPr>
+          <w:p>
+            <w:pPr>
+              <w:pStyle w:val="Default"/>
+              <w:jc w:val="center"/>
+              <w:rPr>
+                <w:b/>
+                <w:bCs/>
+              </w:rPr>
+            </w:pPr>
+            <w:r>
+              <w:rPr>
+                <w:b/>
+                <w:bCs/>
+              </w:rPr>
+              <w:t>SL</w:t>
+            </w:r>
+          </w:p>
+        </w:tc>
+        <w:tc>
+          <w:tcPr>
+            <w:tcW w:w="3378" w:type="dxa"/>
+            <w:shd w:val="clear" w:color="auto" w:fill="D9D9D9" w:themeFill="background1" w:themeFillShade="D9"/>
+          </w:tcPr>
+          <w:p>
+            <w:pPr>
+              <w:pStyle w:val="Default"/>
+              <w:jc w:val="center"/>
+              <w:rPr>
+                <w:b/>
+                <w:bCs/>
+              </w:rPr>
+            </w:pPr>
+            <w:r>
+              <w:rPr>
+                <w:b/>
+                <w:bCs/>
+              </w:rPr>
+              <w:t>Student Name</w:t>
+            </w:r>
+          </w:p>
+        </w:tc>
+        <w:tc>
+          <w:tcPr>
+            <w:tcW w:w="3060" w:type="dxa"/>
+            <w:shd w:val="clear" w:color="auto" w:fill="D9D9D9" w:themeFill="background1" w:themeFillShade="D9"/>
+          </w:tcPr>
+          <w:p>
+            <w:pPr>
+              <w:pStyle w:val="Default"/>
+              <w:jc w:val="center"/>
+              <w:rPr>
+                <w:b/>
+                <w:bCs/>
+              </w:rPr>
+            </w:pPr>
+            <w:r>
+              <w:rPr>
+                <w:b/>
+                <w:bCs/>
+              </w:rPr>
+              <w:t>Student ID</w:t>
+            </w:r>
+          </w:p>
+        </w:tc>
+      </w:tr>
+      <w:tr>
+        <w:trPr>
+          <w:trHeight w:val="494"/>
+        </w:trPr>
+        <w:tc>
+          <w:tcPr>
+            <w:tcW w:w="532" w:type="dxa"/>
+          </w:tcPr>
+          <w:p>
+            <w:pPr>
+              <w:pStyle w:val="Default"/>
+              <w:jc w:val="center"/>
+            </w:pPr>
+            <w:r>
+              <w:t>1</w:t>
+            </w:r>
+          </w:p>
+        </w:tc>
+        <w:tc>
+          <w:tcPr>
+            <w:tcW w:w="3378" w:type="dxa"/>
+            <w:vAlign w:val="center"/>
+          </w:tcPr>
+          <w:p>
+            <w:pPr>
+              <w:pStyle w:val="Default"/>
+              <w:jc w:val="center"/>
+            </w:pPr>
+            <w:r>
+              <w:t>TAMJID NILOY</w:t>
+            </w:r>
+          </w:p>
+        </w:tc>
+        <w:tc>
+          <w:tcPr>
+            <w:tcW w:w="3060" w:type="dxa"/>
+            <w:vAlign w:val="center"/>
+          </w:tcPr>
+          <w:p>
+            <w:pPr>
+              <w:pStyle w:val="Default"/>
+              <w:jc w:val="center"/>
+            </w:pPr>
+            <w:r>
+              <w:t>23-54109-3</w:t>
+            </w:r>
+          </w:p>
+        </w:tc>
+      </w:tr>
+      <w:tr>
+        <w:trPr>
+          <w:trHeight w:val="539"/>
+        </w:trPr>
+        <w:tc>
+          <w:tcPr>
+            <w:tcW w:w="532" w:type="dxa"/>
+          </w:tcPr>
+          <w:p>
+            <w:pPr>
+              <w:pStyle w:val="Default"/>
+              <w:jc w:val="center"/>
+            </w:pPr>
+            <w:r>
+              <w:t>2</w:t>
+            </w:r>
+          </w:p>
+        </w:tc>
+        <w:tc>
+          <w:tcPr>
+            <w:tcW w:w="3378" w:type="dxa"/>
+            <w:vAlign w:val="center"/>
+          </w:tcPr>
+          <w:p>
+            <w:pPr>
+              <w:pStyle w:val="Default"/>
+              <w:jc w:val="center"/>
+            </w:pPr>
+            <w:r>
+              <w:t>MD. TASAUF ISLAM</w:t>
+            </w:r>
+          </w:p>
+        </w:tc>
+        <w:tc>
+          <w:tcPr>
+            <w:tcW w:w="3060" w:type="dxa"/>
+            <w:vAlign w:val="center"/>
+          </w:tcPr>
+          <w:p>
+            <w:pPr>
+              <w:pStyle w:val="Default"/>
+              <w:jc w:val="center"/>
+            </w:pPr>
+            <w:r>
+              <w:t>23-54025-3</w:t>
+            </w:r>
+          </w:p>
+        </w:tc>
+      </w:tr>
+      <w:tr>
+        <w:trPr>
+          <w:trHeight w:val="530"/>
+        </w:trPr>
+        <w:tc>
+          <w:tcPr>
+            <w:tcW w:w="532" w:type="dxa"/>
+          </w:tcPr>
+          <w:p>
+            <w:pPr>
+              <w:pStyle w:val="Default"/>
+              <w:jc w:val="center"/>
+            </w:pPr>
+            <w:r>
+              <w:t>3</w:t>
+            </w:r>
+          </w:p>
+        </w:tc>
+        <w:tc>
+          <w:tcPr>
+            <w:tcW w:w="3378" w:type="dxa"/>
+            <w:vAlign w:val="center"/>
+          </w:tcPr>
+          <w:p>
+            <w:pPr>
+              <w:pStyle w:val="Default"/>
+              <w:jc w:val="center"/>
+            </w:pPr>
+            <w:r>
+              <w:t>MEHEDI HASAN RAHAT</w:t>
+            </w:r>
+          </w:p>
+        </w:tc>
+        <w:tc>
+          <w:tcPr>
+            <w:tcW w:w="3060" w:type="dxa"/>
+            <w:vAlign w:val="center"/>
+          </w:tcPr>
+          <w:p>
+            <w:pPr>
+              <w:pStyle w:val="Default"/>
+              <w:jc w:val="center"/>
+            </w:pPr>
+            <w:r>
+              <w:t>23-53795-3</w:t>
+            </w:r>
+          </w:p>
+        </w:tc>
+      </w:tr>
+      <w:tr>
+        <w:trPr>
+          <w:trHeight w:val="530"/>
+        </w:trPr>
+        <w:tc>
+          <w:tcPr>
+            <w:tcW w:w="532" w:type="dxa"/>
+          </w:tcPr>
+          <w:p>
+            <w:pPr>
+              <w:pStyle w:val="Default"/>
+              <w:jc w:val="center"/>
+            </w:pPr>
+            <w:r>
+              <w:t>4</w:t>
+            </w:r>
+          </w:p>
+        </w:tc>
+        <w:tc>
+          <w:tcPr>
+            <w:tcW w:w="3378" w:type="dxa"/>
+            <w:vAlign w:val="center"/>
+          </w:tcPr>
+          <w:p>
+            <w:pPr>
+              <w:pStyle w:val="Default"/>
+              <w:jc w:val="center"/>
+            </w:pPr>
+            <w:r>
+              <w:t>MD MUNIM HOSSAIN</w:t>
+            </w:r>
+          </w:p>
+        </w:tc>
+        <w:tc>
+          <w:tcPr>
+            <w:tcW w:w="3060" w:type="dxa"/>
+            <w:vAlign w:val="center"/>
+          </w:tcPr>
+          <w:p>
+            <w:pPr>
+              <w:pStyle w:val="Default"/>
+              <w:jc w:val="center"/>
+            </w:pPr>
+            <w:r>
+              <w:t>23-54116-3</w:t>
+            </w:r>
+          </w:p>
+        </w:tc>
+      </w:tr>
+    </w:tbl>
+    <w:p/>
+    <w:p/>
+    <w:p/>
+    <w:p/>
+    <w:p/>
+    <w:p/>
+    <w:p/>
+    <w:p/>
+    <w:p/>
+    <w:p/>
+    <w:p/>
+    <w:p/>
+    <w:p/>
+    <w:p>
+      <w:pPr>
+        <w:pStyle w:val="TOCHeading"/>
+        <w:tabs>
+          <w:tab w:val="left" w:pos="4340"/>
+          <w:tab w:val="center" w:pos="5400"/>
+        </w:tabs>
+        <w:rPr>
+          <w:rStyle w:val="Heading1Char"/>
+          <w:rFonts w:ascii="Times New Roman" w:hAnsi="Times New Roman"/>
+          <w:color w:val="000000" w:themeColor="text1"/>
+          <w:sz w:val="24"/>
+          <w:szCs w:val="24"/>
+        </w:rPr>
+      </w:pPr>
+      <w:r>
+        <w:rPr>
+          <w:rStyle w:val="Heading1Char"/>
+          <w:rFonts w:ascii="Times New Roman" w:hAnsi="Times New Roman"/>
+          <w:color w:val="000000" w:themeColor="text1"/>
+          <w:sz w:val="24"/>
+          <w:szCs w:val="24"/>
+        </w:rPr>
+        <w:lastRenderedPageBreak/>
+        <w:tab/>
+      </w:r>
+      <w:r>
+        <w:rPr>
+          <w:rStyle w:val="Heading1Char"/>
+          <w:rFonts w:ascii="Times New Roman" w:hAnsi="Times New Roman"/>
+          <w:color w:val="000000" w:themeColor="text1"/>
+          <w:sz w:val="24"/>
+          <w:szCs w:val="24"/>
+        </w:rPr>
+        <w:tab/>
+      </w:r>
+      <w:r>
+        <w:rPr>
+          <w:rStyle w:val="Heading1Char"/>
+          <w:rFonts w:ascii="Times New Roman" w:hAnsi="Times New Roman"/>
+          <w:color w:val="000000" w:themeColor="text1"/>
+          <w:sz w:val="24"/>
+          <w:szCs w:val="24"/>
+        </w:rPr>
+        <w:t>Table of Contents</w:t>
+      </w:r>
+    </w:p>
+    <w:p>
+      <w:pPr>
+        <w:rPr>
+          <w:rFonts w:ascii="Times New Roman" w:hAnsi="Times New Roman" w:cs="Times New Roman"/>
+          <w:sz w:val="24"/>
+          <w:szCs w:val="24"/>
+        </w:rPr>
+      </w:pPr>
+    </w:p>
+    <w:p>
+      <w:pPr>
+        <w:pStyle w:val="TOC1"/>
+        <w:tabs>
+          <w:tab w:val="left" w:pos="480"/>
+          <w:tab w:val="right" w:leader="dot" w:pos="9016"/>
+        </w:tabs>
+        <w:rPr>
+          <w:rFonts w:ascii="Times New Roman" w:hAnsi="Times New Roman" w:cs="Times New Roman"/>
+          <w:sz w:val="24"/>
+          <w:szCs w:val="24"/>
+        </w:rPr>
+      </w:pPr>
+      <w:r>
+        <w:rPr>
+          <w:rFonts w:ascii="Times New Roman" w:hAnsi="Times New Roman" w:cs="Times New Roman"/>
+          <w:sz w:val="24"/>
+          <w:szCs w:val="24"/>
+        </w:rPr>
+        <w:fldChar w:fldCharType="begin"/>
+      </w:r>
+      <w:r>
+        <w:rPr>
+          <w:rFonts w:ascii="Times New Roman" w:hAnsi="Times New Roman" w:cs="Times New Roman"/>
+          <w:sz w:val="24"/>
+          <w:szCs w:val="24"/>
+        </w:rPr>
+        <w:instrText xml:space="preserve"> TOC \o "1-3" \h \z \u </w:instrText>
+      </w:r>
+      <w:r>
+        <w:rPr>
+          <w:rFonts w:ascii="Times New Roman" w:hAnsi="Times New Roman" w:cs="Times New Roman"/>
+          <w:sz w:val="24"/>
+          <w:szCs w:val="24"/>
+        </w:rPr>
+        <w:fldChar w:fldCharType="separate"/>
+      </w:r>
+      <w:hyperlink w:anchor="_Toc214214201" w:history="1">
+        <w:r>
+          <w:rPr>
+            <w:rStyle w:val="Hyperlink"/>
+            <w:rFonts w:ascii="Times New Roman" w:hAnsi="Times New Roman" w:cs="Times New Roman"/>
+            <w:noProof/>
+            <w:sz w:val="24"/>
+            <w:szCs w:val="24"/>
+          </w:rPr>
+          <w:t>1.</w:t>
+        </w:r>
+        <w:r>
+          <w:rPr>
+            <w:rFonts w:ascii="Times New Roman" w:hAnsi="Times New Roman" w:cs="Times New Roman"/>
+            <w:noProof/>
+            <w:kern w:val="2"/>
+            <w:sz w:val="24"/>
+            <w:szCs w:val="24"/>
+            <w:lang w:eastAsia="en-US"/>
+            <w14:ligatures w14:val="standardContextual"/>
+          </w:rPr>
+          <w:tab/>
+        </w:r>
+        <w:r>
+          <w:rPr>
+            <w:rStyle w:val="Hyperlink"/>
+            <w:rFonts w:ascii="Times New Roman" w:hAnsi="Times New Roman" w:cs="Times New Roman"/>
+            <w:noProof/>
+            <w:sz w:val="24"/>
+            <w:szCs w:val="24"/>
+          </w:rPr>
+          <w:t>Project Proposal</w:t>
+        </w:r>
+        <w:r>
+          <w:rPr>
+            <w:rFonts w:ascii="Times New Roman" w:hAnsi="Times New Roman" w:cs="Times New Roman"/>
+            <w:noProof/>
+            <w:webHidden/>
+            <w:sz w:val="24"/>
+            <w:szCs w:val="24"/>
+          </w:rPr>
+          <w:tab/>
+        </w:r>
+      </w:hyperlink>
+      <w:r>
+        <w:rPr>
+          <w:rFonts w:ascii="Times New Roman" w:hAnsi="Times New Roman" w:cs="Times New Roman"/>
+          <w:noProof/>
+          <w:sz w:val="24"/>
+          <w:szCs w:val="24"/>
+        </w:rPr>
+        <w:t>03</w:t>
+      </w:r>
+    </w:p>
+    <w:p>
+      <w:pPr>
+        <w:pStyle w:val="TOC2"/>
+        <w:tabs>
+          <w:tab w:val="left" w:pos="960"/>
+          <w:tab w:val="right" w:leader="dot" w:pos="9016"/>
+        </w:tabs>
+        <w:rPr>
+          <w:rFonts w:ascii="Times New Roman" w:hAnsi="Times New Roman" w:cs="Times New Roman"/>
+          <w:noProof/>
+          <w:kern w:val="2"/>
+          <w:sz w:val="24"/>
+          <w:szCs w:val="24"/>
+          <w:lang w:eastAsia="en-US"/>
+          <w14:ligatures w14:val="standardContextual"/>
+        </w:rPr>
+      </w:pPr>
+      <w:hyperlink w:anchor="_Toc214214203">
+        <w:r>
+          <w:rPr>
+            <w:rStyle w:val="Hyperlink"/>
+            <w:rFonts w:ascii="Times New Roman" w:hAnsi="Times New Roman" w:cs="Times New Roman"/>
+            <w:noProof/>
+            <w:sz w:val="24"/>
+            <w:szCs w:val="24"/>
+          </w:rPr>
+          <w:t>1.1</w:t>
+        </w:r>
+        <w:r>
+          <w:rPr>
+            <w:rFonts w:ascii="Times New Roman" w:hAnsi="Times New Roman" w:cs="Times New Roman"/>
+            <w:sz w:val="24"/>
+            <w:szCs w:val="24"/>
+          </w:rPr>
+          <w:tab/>
+        </w:r>
+        <w:r>
+          <w:rPr>
+            <w:rStyle w:val="Hyperlink"/>
+            <w:rFonts w:ascii="Times New Roman" w:hAnsi="Times New Roman" w:cs="Times New Roman"/>
+            <w:noProof/>
+            <w:sz w:val="24"/>
+            <w:szCs w:val="24"/>
+          </w:rPr>
+          <w:t>Background to the Problem</w:t>
+        </w:r>
+        <w:r>
+          <w:rPr>
+            <w:rFonts w:ascii="Times New Roman" w:hAnsi="Times New Roman" w:cs="Times New Roman"/>
+            <w:sz w:val="24"/>
+            <w:szCs w:val="24"/>
+          </w:rPr>
+          <w:tab/>
+        </w:r>
+      </w:hyperlink>
+      <w:r>
+        <w:rPr>
+          <w:rFonts w:ascii="Times New Roman" w:hAnsi="Times New Roman" w:cs="Times New Roman"/>
+          <w:sz w:val="24"/>
+          <w:szCs w:val="24"/>
+        </w:rPr>
+        <w:t>03</w:t>
+      </w:r>
+    </w:p>
+    <w:p>
+      <w:pPr>
+        <w:pStyle w:val="TOC2"/>
+        <w:tabs>
+          <w:tab w:val="left" w:pos="960"/>
+          <w:tab w:val="right" w:leader="dot" w:pos="9016"/>
+        </w:tabs>
+        <w:rPr>
+          <w:rFonts w:ascii="Times New Roman" w:hAnsi="Times New Roman" w:cs="Times New Roman"/>
+          <w:noProof/>
+          <w:kern w:val="2"/>
+          <w:sz w:val="24"/>
+          <w:szCs w:val="24"/>
+          <w:lang w:eastAsia="en-US"/>
+          <w14:ligatures w14:val="standardContextual"/>
+        </w:rPr>
+      </w:pPr>
+      <w:hyperlink w:anchor="_Toc214214204" w:history="1">
+        <w:r>
+          <w:rPr>
+            <w:rStyle w:val="Hyperlink"/>
+            <w:rFonts w:ascii="Times New Roman" w:hAnsi="Times New Roman" w:cs="Times New Roman"/>
+            <w:noProof/>
+            <w:sz w:val="24"/>
+            <w:szCs w:val="24"/>
+          </w:rPr>
+          <w:t>1.2</w:t>
+        </w:r>
+        <w:r>
+          <w:rPr>
+            <w:rFonts w:ascii="Times New Roman" w:hAnsi="Times New Roman" w:cs="Times New Roman"/>
+            <w:noProof/>
+            <w:kern w:val="2"/>
+            <w:sz w:val="24"/>
+            <w:szCs w:val="24"/>
+            <w:lang w:eastAsia="en-US"/>
+            <w14:ligatures w14:val="standardContextual"/>
+          </w:rPr>
+          <w:tab/>
+        </w:r>
+        <w:r>
+          <w:rPr>
+            <w:rStyle w:val="Hyperlink"/>
+            <w:rFonts w:ascii="Times New Roman" w:hAnsi="Times New Roman" w:cs="Times New Roman"/>
+            <w:noProof/>
+            <w:sz w:val="24"/>
+            <w:szCs w:val="24"/>
+          </w:rPr>
+          <w:t>Selection of Process Model</w:t>
+        </w:r>
+        <w:r>
+          <w:rPr>
+            <w:rFonts w:ascii="Times New Roman" w:hAnsi="Times New Roman" w:cs="Times New Roman"/>
+            <w:noProof/>
+            <w:webHidden/>
+            <w:sz w:val="24"/>
+            <w:szCs w:val="24"/>
+          </w:rPr>
+          <w:tab/>
+        </w:r>
+      </w:hyperlink>
+      <w:r>
+        <w:rPr>
+          <w:rFonts w:ascii="Times New Roman" w:hAnsi="Times New Roman" w:cs="Times New Roman"/>
+          <w:noProof/>
+          <w:sz w:val="24"/>
+          <w:szCs w:val="24"/>
+        </w:rPr>
+        <w:t>04</w:t>
+      </w:r>
+    </w:p>
+    <w:p>
+      <w:pPr>
+        <w:pStyle w:val="TOC1"/>
+        <w:tabs>
+          <w:tab w:val="left" w:pos="480"/>
+          <w:tab w:val="right" w:leader="dot" w:pos="9016"/>
+        </w:tabs>
+        <w:rPr>
+          <w:rFonts w:ascii="Times New Roman" w:hAnsi="Times New Roman" w:cs="Times New Roman"/>
+          <w:noProof/>
+          <w:kern w:val="2"/>
+          <w:sz w:val="24"/>
+          <w:szCs w:val="24"/>
+          <w:lang w:eastAsia="en-US"/>
+          <w14:ligatures w14:val="standardContextual"/>
+        </w:rPr>
+      </w:pPr>
+      <w:hyperlink w:anchor="_Toc214214202" w:history="1">
+        <w:r>
+          <w:rPr>
+            <w:rStyle w:val="Hyperlink"/>
+            <w:rFonts w:ascii="Times New Roman" w:hAnsi="Times New Roman" w:cs="Times New Roman"/>
+            <w:noProof/>
+            <w:sz w:val="24"/>
+            <w:szCs w:val="24"/>
+          </w:rPr>
+          <w:t>2.</w:t>
+        </w:r>
+        <w:r>
+          <w:rPr>
+            <w:rFonts w:ascii="Times New Roman" w:hAnsi="Times New Roman" w:cs="Times New Roman"/>
+            <w:noProof/>
+            <w:kern w:val="2"/>
+            <w:sz w:val="24"/>
+            <w:szCs w:val="24"/>
+            <w:lang w:eastAsia="en-US"/>
+            <w14:ligatures w14:val="standardContextual"/>
+          </w:rPr>
+          <w:tab/>
+        </w:r>
+        <w:r>
+          <w:rPr>
+            <w:rStyle w:val="Hyperlink"/>
+            <w:rFonts w:ascii="Times New Roman" w:hAnsi="Times New Roman" w:cs="Times New Roman"/>
+            <w:noProof/>
+            <w:sz w:val="24"/>
+            <w:szCs w:val="24"/>
+          </w:rPr>
+          <w:t xml:space="preserve">Software Requirements Specification (SRS) / PRD </w:t>
+        </w:r>
+        <w:r>
+          <w:rPr>
+            <w:rFonts w:ascii="Times New Roman" w:hAnsi="Times New Roman" w:cs="Times New Roman"/>
+            <w:noProof/>
+            <w:webHidden/>
+            <w:sz w:val="24"/>
+            <w:szCs w:val="24"/>
+          </w:rPr>
+          <w:tab/>
+        </w:r>
+      </w:hyperlink>
+      <w:r>
+        <w:rPr>
+          <w:rFonts w:ascii="Times New Roman" w:hAnsi="Times New Roman" w:cs="Times New Roman"/>
+          <w:noProof/>
+          <w:sz w:val="24"/>
+          <w:szCs w:val="24"/>
+        </w:rPr>
+        <w:t>07</w:t>
+      </w:r>
+    </w:p>
+    <w:p>
+      <w:pPr>
+        <w:pStyle w:val="TOC2"/>
+        <w:tabs>
+          <w:tab w:val="left" w:pos="960"/>
+          <w:tab w:val="right" w:leader="dot" w:pos="9016"/>
+        </w:tabs>
+        <w:rPr>
+          <w:rFonts w:ascii="Times New Roman" w:hAnsi="Times New Roman" w:cs="Times New Roman"/>
+          <w:noProof/>
+          <w:kern w:val="2"/>
+          <w:sz w:val="24"/>
+          <w:szCs w:val="24"/>
+          <w:lang w:eastAsia="en-US"/>
+          <w14:ligatures w14:val="standardContextual"/>
+        </w:rPr>
+      </w:pPr>
+      <w:hyperlink w:anchor="_Toc214214203" w:history="1">
+        <w:r>
+          <w:rPr>
+            <w:rStyle w:val="Hyperlink"/>
+            <w:rFonts w:ascii="Times New Roman" w:hAnsi="Times New Roman" w:cs="Times New Roman"/>
+            <w:noProof/>
+            <w:sz w:val="24"/>
+            <w:szCs w:val="24"/>
+          </w:rPr>
+          <w:t>2.1</w:t>
+        </w:r>
+        <w:r>
+          <w:rPr>
+            <w:rFonts w:ascii="Times New Roman" w:hAnsi="Times New Roman" w:cs="Times New Roman"/>
+            <w:noProof/>
+            <w:kern w:val="2"/>
+            <w:sz w:val="24"/>
+            <w:szCs w:val="24"/>
+            <w:lang w:eastAsia="en-US"/>
+            <w14:ligatures w14:val="standardContextual"/>
+          </w:rPr>
+          <w:tab/>
+        </w:r>
+        <w:r>
+          <w:rPr>
+            <w:rStyle w:val="Hyperlink"/>
+            <w:rFonts w:ascii="Times New Roman" w:hAnsi="Times New Roman" w:cs="Times New Roman"/>
+            <w:noProof/>
+            <w:sz w:val="24"/>
+            <w:szCs w:val="24"/>
+          </w:rPr>
+          <w:t>Scopes and Features</w:t>
+        </w:r>
+        <w:r>
+          <w:rPr>
+            <w:rFonts w:ascii="Times New Roman" w:hAnsi="Times New Roman" w:cs="Times New Roman"/>
+            <w:noProof/>
+            <w:webHidden/>
+            <w:sz w:val="24"/>
+            <w:szCs w:val="24"/>
+          </w:rPr>
+          <w:tab/>
+        </w:r>
+      </w:hyperlink>
+      <w:r>
+        <w:rPr>
+          <w:rFonts w:ascii="Times New Roman" w:hAnsi="Times New Roman" w:cs="Times New Roman"/>
+          <w:noProof/>
+          <w:sz w:val="24"/>
+          <w:szCs w:val="24"/>
+        </w:rPr>
+        <w:t>07</w:t>
+      </w:r>
+    </w:p>
+    <w:p>
+      <w:pPr>
+        <w:pStyle w:val="TOC2"/>
+        <w:tabs>
+          <w:tab w:val="left" w:pos="960"/>
+          <w:tab w:val="right" w:leader="dot" w:pos="9016"/>
+        </w:tabs>
+        <w:rPr>
+          <w:rFonts w:ascii="Times New Roman" w:hAnsi="Times New Roman" w:cs="Times New Roman"/>
+          <w:noProof/>
+          <w:kern w:val="2"/>
+          <w:sz w:val="24"/>
+          <w:szCs w:val="24"/>
+          <w:lang w:eastAsia="en-US"/>
+          <w14:ligatures w14:val="standardContextual"/>
+        </w:rPr>
+      </w:pPr>
+      <w:hyperlink w:anchor="_Toc214214204" w:history="1">
+        <w:r>
+          <w:rPr>
+            <w:rStyle w:val="Hyperlink"/>
+            <w:rFonts w:ascii="Times New Roman" w:hAnsi="Times New Roman" w:cs="Times New Roman"/>
+            <w:noProof/>
+            <w:sz w:val="24"/>
+            <w:szCs w:val="24"/>
+          </w:rPr>
+          <w:t>2.2</w:t>
+        </w:r>
+        <w:r>
+          <w:rPr>
+            <w:rFonts w:ascii="Times New Roman" w:hAnsi="Times New Roman" w:cs="Times New Roman"/>
+            <w:noProof/>
+            <w:kern w:val="2"/>
+            <w:sz w:val="24"/>
+            <w:szCs w:val="24"/>
+            <w:lang w:eastAsia="en-US"/>
+            <w14:ligatures w14:val="standardContextual"/>
+          </w:rPr>
+          <w:tab/>
+          <w:t>User Story Table</w:t>
+        </w:r>
+        <w:r>
+          <w:rPr>
+            <w:rFonts w:ascii="Times New Roman" w:hAnsi="Times New Roman" w:cs="Times New Roman"/>
+            <w:noProof/>
+            <w:webHidden/>
+            <w:sz w:val="24"/>
+            <w:szCs w:val="24"/>
+          </w:rPr>
+          <w:tab/>
+        </w:r>
+      </w:hyperlink>
+      <w:r>
+        <w:rPr>
+          <w:rFonts w:ascii="Times New Roman" w:hAnsi="Times New Roman" w:cs="Times New Roman"/>
+          <w:noProof/>
+          <w:sz w:val="24"/>
+          <w:szCs w:val="24"/>
+        </w:rPr>
+        <w:t>11</w:t>
+      </w:r>
+    </w:p>
+    <w:p>
+      <w:pPr>
+        <w:pStyle w:val="TOC2"/>
+        <w:tabs>
+          <w:tab w:val="left" w:pos="960"/>
+          <w:tab w:val="right" w:leader="dot" w:pos="9016"/>
+        </w:tabs>
+        <w:rPr>
+          <w:rFonts w:ascii="Times New Roman" w:hAnsi="Times New Roman" w:cs="Times New Roman"/>
+          <w:noProof/>
+          <w:kern w:val="2"/>
+          <w:sz w:val="24"/>
+          <w:szCs w:val="24"/>
+          <w:lang w:eastAsia="en-US"/>
+          <w14:ligatures w14:val="standardContextual"/>
+        </w:rPr>
+      </w:pPr>
+      <w:hyperlink w:anchor="_Toc214214205" w:history="1">
+        <w:r>
+          <w:rPr>
+            <w:rStyle w:val="Hyperlink"/>
+            <w:rFonts w:ascii="Times New Roman" w:hAnsi="Times New Roman" w:cs="Times New Roman"/>
+            <w:noProof/>
+            <w:sz w:val="24"/>
+            <w:szCs w:val="24"/>
+          </w:rPr>
+          <w:t>2.3</w:t>
+        </w:r>
+        <w:r>
+          <w:rPr>
+            <w:rFonts w:ascii="Times New Roman" w:hAnsi="Times New Roman" w:cs="Times New Roman"/>
+            <w:noProof/>
+            <w:kern w:val="2"/>
+            <w:sz w:val="24"/>
+            <w:szCs w:val="24"/>
+            <w:lang w:eastAsia="en-US"/>
+            <w14:ligatures w14:val="standardContextual"/>
+          </w:rPr>
+          <w:tab/>
+          <w:t>Requirements Traceability Matrix</w:t>
+        </w:r>
+        <w:r>
+          <w:rPr>
+            <w:rFonts w:ascii="Times New Roman" w:hAnsi="Times New Roman" w:cs="Times New Roman"/>
+            <w:noProof/>
+            <w:webHidden/>
+            <w:sz w:val="24"/>
+            <w:szCs w:val="24"/>
+          </w:rPr>
+          <w:tab/>
+        </w:r>
+      </w:hyperlink>
+      <w:r>
+        <w:rPr>
+          <w:rFonts w:ascii="Times New Roman" w:hAnsi="Times New Roman" w:cs="Times New Roman"/>
+          <w:noProof/>
+          <w:sz w:val="24"/>
+          <w:szCs w:val="24"/>
+        </w:rPr>
+        <w:t>14</w:t>
+      </w:r>
+    </w:p>
+    <w:p>
+      <w:pPr>
+        <w:pStyle w:val="TOC2"/>
+        <w:tabs>
+          <w:tab w:val="left" w:pos="960"/>
+          <w:tab w:val="right" w:leader="dot" w:pos="9016"/>
+        </w:tabs>
+        <w:rPr>
+          <w:rFonts w:ascii="Times New Roman" w:hAnsi="Times New Roman" w:cs="Times New Roman"/>
+          <w:noProof/>
+          <w:kern w:val="2"/>
+          <w:sz w:val="24"/>
+          <w:szCs w:val="24"/>
+          <w:lang w:eastAsia="en-US"/>
+          <w14:ligatures w14:val="standardContextual"/>
+        </w:rPr>
+      </w:pPr>
+      <w:hyperlink w:anchor="_Toc214214212" w:history="1">
+        <w:r>
+          <w:rPr>
+            <w:rStyle w:val="Hyperlink"/>
+            <w:rFonts w:ascii="Times New Roman" w:hAnsi="Times New Roman" w:cs="Times New Roman"/>
+            <w:noProof/>
+            <w:sz w:val="24"/>
+            <w:szCs w:val="24"/>
+          </w:rPr>
+          <w:t xml:space="preserve">       2.3.1 </w:t>
+        </w:r>
+        <w:r>
+          <w:rPr>
+            <w:rFonts w:ascii="Times New Roman" w:hAnsi="Times New Roman" w:cs="Times New Roman"/>
+            <w:noProof/>
+            <w:kern w:val="2"/>
+            <w:sz w:val="24"/>
+            <w:szCs w:val="24"/>
+            <w:lang w:eastAsia="en-US"/>
+            <w14:ligatures w14:val="standardContextual"/>
+          </w:rPr>
+          <w:t xml:space="preserve"> </w:t>
+        </w:r>
+        <w:r>
+          <w:rPr>
+            <w:rStyle w:val="Hyperlink"/>
+            <w:rFonts w:ascii="Times New Roman" w:hAnsi="Times New Roman" w:cs="Times New Roman"/>
+            <w:noProof/>
+            <w:sz w:val="24"/>
+            <w:szCs w:val="24"/>
+          </w:rPr>
+          <w:t>Functional Requirements</w:t>
+        </w:r>
+        <w:r>
+          <w:rPr>
+            <w:rFonts w:ascii="Times New Roman" w:hAnsi="Times New Roman" w:cs="Times New Roman"/>
+            <w:noProof/>
+            <w:webHidden/>
+            <w:sz w:val="24"/>
+            <w:szCs w:val="24"/>
+          </w:rPr>
+          <w:tab/>
+        </w:r>
+      </w:hyperlink>
+      <w:r>
+        <w:rPr>
+          <w:rFonts w:ascii="Times New Roman" w:hAnsi="Times New Roman" w:cs="Times New Roman"/>
+          <w:noProof/>
+          <w:sz w:val="24"/>
+          <w:szCs w:val="24"/>
+        </w:rPr>
+        <w:t>16</w:t>
+      </w:r>
+    </w:p>
+    <w:p>
+      <w:pPr>
+        <w:pStyle w:val="TOC2"/>
+        <w:tabs>
+          <w:tab w:val="left" w:pos="960"/>
+          <w:tab w:val="right" w:leader="dot" w:pos="9016"/>
+        </w:tabs>
+        <w:rPr>
+          <w:rFonts w:ascii="Times New Roman" w:hAnsi="Times New Roman" w:cs="Times New Roman"/>
+          <w:sz w:val="24"/>
+          <w:szCs w:val="24"/>
+        </w:rPr>
+      </w:pPr>
+      <w:r>
+        <w:rPr>
+          <w:rFonts w:ascii="Times New Roman" w:hAnsi="Times New Roman" w:cs="Times New Roman"/>
+          <w:sz w:val="24"/>
+          <w:szCs w:val="24"/>
+        </w:rPr>
+        <w:t xml:space="preserve">       </w:t>
+      </w:r>
+      <w:hyperlink w:anchor="_Toc214214216" w:history="1">
+        <w:r>
+          <w:rPr>
+            <w:rStyle w:val="Hyperlink"/>
+            <w:rFonts w:ascii="Times New Roman" w:hAnsi="Times New Roman" w:cs="Times New Roman"/>
+            <w:noProof/>
+            <w:sz w:val="24"/>
+            <w:szCs w:val="24"/>
+          </w:rPr>
+          <w:t>2.3.2 Non-Functional Requirements</w:t>
+        </w:r>
+        <w:r>
+          <w:rPr>
+            <w:rFonts w:ascii="Times New Roman" w:hAnsi="Times New Roman" w:cs="Times New Roman"/>
+            <w:noProof/>
+            <w:webHidden/>
+            <w:sz w:val="24"/>
+            <w:szCs w:val="24"/>
+          </w:rPr>
+          <w:tab/>
+        </w:r>
+      </w:hyperlink>
+      <w:r>
+        <w:rPr>
+          <w:rFonts w:ascii="Times New Roman" w:hAnsi="Times New Roman" w:cs="Times New Roman"/>
+          <w:noProof/>
+          <w:sz w:val="24"/>
+          <w:szCs w:val="24"/>
+        </w:rPr>
+        <w:t>19</w:t>
+      </w:r>
+    </w:p>
+    <w:p>
+      <w:pPr>
+        <w:pStyle w:val="TOC1"/>
+        <w:tabs>
+          <w:tab w:val="left" w:pos="480"/>
+          <w:tab w:val="right" w:leader="dot" w:pos="9016"/>
+        </w:tabs>
+        <w:rPr>
+          <w:rFonts w:ascii="Times New Roman" w:hAnsi="Times New Roman" w:cs="Times New Roman"/>
+          <w:sz w:val="24"/>
+          <w:szCs w:val="24"/>
+        </w:rPr>
+      </w:pPr>
+      <w:hyperlink w:anchor="_Toc214214202" w:history="1">
+        <w:r>
+          <w:rPr>
+            <w:rStyle w:val="Hyperlink"/>
+            <w:rFonts w:ascii="Times New Roman" w:hAnsi="Times New Roman" w:cs="Times New Roman"/>
+            <w:noProof/>
+            <w:sz w:val="24"/>
+            <w:szCs w:val="24"/>
+          </w:rPr>
+          <w:t>3.</w:t>
+        </w:r>
+        <w:r>
+          <w:rPr>
+            <w:rFonts w:ascii="Times New Roman" w:hAnsi="Times New Roman" w:cs="Times New Roman"/>
+            <w:noProof/>
+            <w:kern w:val="2"/>
+            <w:sz w:val="24"/>
+            <w:szCs w:val="24"/>
+            <w:lang w:eastAsia="en-US"/>
+            <w14:ligatures w14:val="standardContextual"/>
+          </w:rPr>
+          <w:tab/>
+        </w:r>
+        <w:r>
+          <w:rPr>
+            <w:rStyle w:val="Hyperlink"/>
+            <w:rFonts w:ascii="Times New Roman" w:hAnsi="Times New Roman" w:cs="Times New Roman"/>
+            <w:noProof/>
+            <w:sz w:val="24"/>
+            <w:szCs w:val="24"/>
+          </w:rPr>
+          <w:t xml:space="preserve">Software Design </w:t>
+        </w:r>
+        <w:r>
+          <w:rPr>
+            <w:rFonts w:ascii="Times New Roman" w:hAnsi="Times New Roman" w:cs="Times New Roman"/>
+            <w:noProof/>
+            <w:webHidden/>
+            <w:sz w:val="24"/>
+            <w:szCs w:val="24"/>
+          </w:rPr>
+          <w:tab/>
+        </w:r>
+      </w:hyperlink>
+      <w:r>
+        <w:rPr>
+          <w:rFonts w:ascii="Times New Roman" w:hAnsi="Times New Roman" w:cs="Times New Roman"/>
+          <w:noProof/>
+          <w:sz w:val="24"/>
+          <w:szCs w:val="24"/>
+        </w:rPr>
+        <w:t>19</w:t>
+      </w:r>
+    </w:p>
+    <w:p>
+      <w:pPr>
+        <w:pStyle w:val="TOC2"/>
+        <w:tabs>
+          <w:tab w:val="left" w:pos="960"/>
+          <w:tab w:val="right" w:leader="dot" w:pos="9016"/>
+        </w:tabs>
+        <w:rPr>
+          <w:rFonts w:ascii="Times New Roman" w:hAnsi="Times New Roman" w:cs="Times New Roman"/>
+          <w:sz w:val="24"/>
+          <w:szCs w:val="24"/>
+        </w:rPr>
+      </w:pPr>
+      <w:hyperlink w:anchor="_Toc214214203" w:history="1">
+        <w:r>
+          <w:rPr>
+            <w:rStyle w:val="Hyperlink"/>
+            <w:rFonts w:ascii="Times New Roman" w:hAnsi="Times New Roman" w:cs="Times New Roman"/>
+            <w:noProof/>
+            <w:sz w:val="24"/>
+            <w:szCs w:val="24"/>
+          </w:rPr>
+          <w:t>3.1</w:t>
+        </w:r>
+        <w:r>
+          <w:rPr>
+            <w:rFonts w:ascii="Times New Roman" w:hAnsi="Times New Roman" w:cs="Times New Roman"/>
+            <w:noProof/>
+            <w:kern w:val="2"/>
+            <w:sz w:val="24"/>
+            <w:szCs w:val="24"/>
+            <w:lang w:eastAsia="en-US"/>
+            <w14:ligatures w14:val="standardContextual"/>
+          </w:rPr>
+          <w:tab/>
+        </w:r>
+        <w:r>
+          <w:rPr>
+            <w:rStyle w:val="Hyperlink"/>
+            <w:rFonts w:ascii="Times New Roman" w:hAnsi="Times New Roman" w:cs="Times New Roman"/>
+            <w:noProof/>
+            <w:sz w:val="24"/>
+            <w:szCs w:val="24"/>
+          </w:rPr>
+          <w:t>System Deisgn</w:t>
+        </w:r>
+        <w:r>
+          <w:rPr>
+            <w:rFonts w:ascii="Times New Roman" w:hAnsi="Times New Roman" w:cs="Times New Roman"/>
+            <w:noProof/>
+            <w:webHidden/>
+            <w:sz w:val="24"/>
+            <w:szCs w:val="24"/>
+          </w:rPr>
+          <w:tab/>
+        </w:r>
+      </w:hyperlink>
+      <w:r>
+        <w:rPr>
+          <w:rFonts w:ascii="Times New Roman" w:hAnsi="Times New Roman" w:cs="Times New Roman"/>
+          <w:noProof/>
+          <w:sz w:val="24"/>
+          <w:szCs w:val="24"/>
+        </w:rPr>
+        <w:t>21</w:t>
+      </w:r>
+    </w:p>
+    <w:p>
+      <w:pPr>
+        <w:pStyle w:val="TOC2"/>
+        <w:tabs>
+          <w:tab w:val="left" w:pos="960"/>
+          <w:tab w:val="right" w:leader="dot" w:pos="9016"/>
+        </w:tabs>
+        <w:rPr>
+          <w:rFonts w:ascii="Times New Roman" w:hAnsi="Times New Roman" w:cs="Times New Roman"/>
+          <w:sz w:val="24"/>
+          <w:szCs w:val="24"/>
+        </w:rPr>
+      </w:pPr>
+      <w:hyperlink w:anchor="_Toc214214203" w:history="1">
+        <w:r>
+          <w:rPr>
+            <w:rStyle w:val="Hyperlink"/>
+            <w:rFonts w:ascii="Times New Roman" w:hAnsi="Times New Roman" w:cs="Times New Roman"/>
+            <w:noProof/>
+            <w:sz w:val="24"/>
+            <w:szCs w:val="24"/>
+          </w:rPr>
+          <w:t>3.2</w:t>
+        </w:r>
+        <w:r>
+          <w:rPr>
+            <w:rFonts w:ascii="Times New Roman" w:hAnsi="Times New Roman" w:cs="Times New Roman"/>
+            <w:noProof/>
+            <w:kern w:val="2"/>
+            <w:sz w:val="24"/>
+            <w:szCs w:val="24"/>
+            <w:lang w:eastAsia="en-US"/>
+            <w14:ligatures w14:val="standardContextual"/>
+          </w:rPr>
+          <w:tab/>
+        </w:r>
+        <w:r>
+          <w:rPr>
+            <w:rStyle w:val="Hyperlink"/>
+            <w:rFonts w:ascii="Times New Roman" w:hAnsi="Times New Roman" w:cs="Times New Roman"/>
+            <w:noProof/>
+            <w:sz w:val="24"/>
+            <w:szCs w:val="24"/>
+          </w:rPr>
+          <w:t>UI Deisgn using Figma</w:t>
+        </w:r>
+        <w:r>
+          <w:rPr>
+            <w:rFonts w:ascii="Times New Roman" w:hAnsi="Times New Roman" w:cs="Times New Roman"/>
+            <w:noProof/>
+            <w:webHidden/>
+            <w:sz w:val="24"/>
+            <w:szCs w:val="24"/>
+          </w:rPr>
+          <w:tab/>
+        </w:r>
+      </w:hyperlink>
+      <w:r>
+        <w:rPr>
+          <w:rFonts w:ascii="Times New Roman" w:hAnsi="Times New Roman" w:cs="Times New Roman"/>
+          <w:noProof/>
+          <w:sz w:val="24"/>
+          <w:szCs w:val="24"/>
+        </w:rPr>
+        <w:t>28</w:t>
+      </w:r>
+    </w:p>
+    <w:p>
+      <w:pPr>
+        <w:pStyle w:val="TOC1"/>
+        <w:tabs>
+          <w:tab w:val="left" w:pos="480"/>
+          <w:tab w:val="right" w:leader="dot" w:pos="9016"/>
+        </w:tabs>
+        <w:rPr>
+          <w:rFonts w:ascii="Times New Roman" w:hAnsi="Times New Roman" w:cs="Times New Roman"/>
+          <w:sz w:val="24"/>
+          <w:szCs w:val="24"/>
+        </w:rPr>
+      </w:pPr>
+      <w:hyperlink w:anchor="_Toc214214202" w:history="1">
+        <w:r>
+          <w:rPr>
+            <w:rStyle w:val="Hyperlink"/>
+            <w:rFonts w:ascii="Times New Roman" w:hAnsi="Times New Roman" w:cs="Times New Roman"/>
+            <w:noProof/>
+            <w:sz w:val="24"/>
+            <w:szCs w:val="24"/>
+          </w:rPr>
+          <w:t>4.</w:t>
+        </w:r>
+        <w:r>
+          <w:rPr>
+            <w:rFonts w:ascii="Times New Roman" w:hAnsi="Times New Roman" w:cs="Times New Roman"/>
+            <w:noProof/>
+            <w:kern w:val="2"/>
+            <w:sz w:val="24"/>
+            <w:szCs w:val="24"/>
+            <w:lang w:eastAsia="en-US"/>
+            <w14:ligatures w14:val="standardContextual"/>
+          </w:rPr>
+          <w:tab/>
+        </w:r>
+        <w:r>
+          <w:rPr>
+            <w:rStyle w:val="Hyperlink"/>
+            <w:rFonts w:ascii="Times New Roman" w:hAnsi="Times New Roman" w:cs="Times New Roman"/>
+            <w:noProof/>
+            <w:sz w:val="24"/>
+            <w:szCs w:val="24"/>
+          </w:rPr>
+          <w:t xml:space="preserve">Git Workflow </w:t>
+        </w:r>
+        <w:r>
+          <w:rPr>
+            <w:rFonts w:ascii="Times New Roman" w:hAnsi="Times New Roman" w:cs="Times New Roman"/>
+            <w:noProof/>
+            <w:webHidden/>
+            <w:sz w:val="24"/>
+            <w:szCs w:val="24"/>
+          </w:rPr>
+          <w:tab/>
+          <w:t>xx</w:t>
+        </w:r>
+      </w:hyperlink>
+    </w:p>
+    <w:p>
+      <w:pPr>
+        <w:pStyle w:val="TOC1"/>
+        <w:tabs>
+          <w:tab w:val="left" w:pos="480"/>
+          <w:tab w:val="right" w:leader="dot" w:pos="9016"/>
+        </w:tabs>
+        <w:rPr>
+          <w:rFonts w:ascii="Times New Roman" w:hAnsi="Times New Roman" w:cs="Times New Roman"/>
+          <w:sz w:val="24"/>
+          <w:szCs w:val="24"/>
+        </w:rPr>
+      </w:pPr>
+      <w:hyperlink w:anchor="_Toc214214202" w:history="1">
+        <w:r>
+          <w:rPr>
+            <w:rStyle w:val="Hyperlink"/>
+            <w:rFonts w:ascii="Times New Roman" w:hAnsi="Times New Roman" w:cs="Times New Roman"/>
+            <w:noProof/>
+            <w:sz w:val="24"/>
+            <w:szCs w:val="24"/>
+          </w:rPr>
+          <w:t>5.</w:t>
+        </w:r>
+        <w:r>
+          <w:rPr>
+            <w:rFonts w:ascii="Times New Roman" w:hAnsi="Times New Roman" w:cs="Times New Roman"/>
+            <w:noProof/>
+            <w:kern w:val="2"/>
+            <w:sz w:val="24"/>
+            <w:szCs w:val="24"/>
+            <w:lang w:eastAsia="en-US"/>
+            <w14:ligatures w14:val="standardContextual"/>
+          </w:rPr>
+          <w:tab/>
+        </w:r>
+        <w:r>
+          <w:rPr>
+            <w:rStyle w:val="Hyperlink"/>
+            <w:rFonts w:ascii="Times New Roman" w:hAnsi="Times New Roman" w:cs="Times New Roman"/>
+            <w:noProof/>
+            <w:sz w:val="24"/>
+            <w:szCs w:val="24"/>
+          </w:rPr>
+          <w:t xml:space="preserve">Software Testing </w:t>
+        </w:r>
+        <w:r>
+          <w:rPr>
+            <w:rFonts w:ascii="Times New Roman" w:hAnsi="Times New Roman" w:cs="Times New Roman"/>
+            <w:noProof/>
+            <w:webHidden/>
+            <w:sz w:val="24"/>
+            <w:szCs w:val="24"/>
+          </w:rPr>
+          <w:tab/>
+        </w:r>
+      </w:hyperlink>
+      <w:r>
+        <w:rPr>
+          <w:rFonts w:ascii="Times New Roman" w:hAnsi="Times New Roman" w:cs="Times New Roman"/>
+          <w:noProof/>
+          <w:sz w:val="24"/>
+          <w:szCs w:val="24"/>
+        </w:rPr>
+        <w:t>28</w:t>
+      </w:r>
+    </w:p>
+    <w:p>
+      <w:pPr>
+        <w:pStyle w:val="TOC1"/>
+        <w:tabs>
+          <w:tab w:val="left" w:pos="480"/>
+          <w:tab w:val="right" w:leader="dot" w:pos="9016"/>
+        </w:tabs>
+        <w:rPr>
+          <w:rFonts w:ascii="Times New Roman" w:hAnsi="Times New Roman" w:cs="Times New Roman"/>
+          <w:sz w:val="24"/>
+          <w:szCs w:val="24"/>
+        </w:rPr>
+      </w:pPr>
+      <w:hyperlink w:anchor="_Toc214214202" w:history="1">
+        <w:r>
+          <w:rPr>
+            <w:rStyle w:val="Hyperlink"/>
+            <w:rFonts w:ascii="Times New Roman" w:hAnsi="Times New Roman" w:cs="Times New Roman"/>
+            <w:noProof/>
+            <w:sz w:val="24"/>
+            <w:szCs w:val="24"/>
+          </w:rPr>
+          <w:t>6.</w:t>
+        </w:r>
+        <w:r>
+          <w:rPr>
+            <w:rFonts w:ascii="Times New Roman" w:hAnsi="Times New Roman" w:cs="Times New Roman"/>
+            <w:noProof/>
+            <w:kern w:val="2"/>
+            <w:sz w:val="24"/>
+            <w:szCs w:val="24"/>
+            <w:lang w:eastAsia="en-US"/>
+            <w14:ligatures w14:val="standardContextual"/>
+          </w:rPr>
+          <w:tab/>
+        </w:r>
+        <w:r>
+          <w:rPr>
+            <w:rStyle w:val="Hyperlink"/>
+            <w:rFonts w:ascii="Times New Roman" w:hAnsi="Times New Roman" w:cs="Times New Roman"/>
+            <w:noProof/>
+            <w:sz w:val="24"/>
+            <w:szCs w:val="24"/>
+          </w:rPr>
+          <w:t xml:space="preserve">Conclusion </w:t>
+        </w:r>
+        <w:r>
+          <w:rPr>
+            <w:rFonts w:ascii="Times New Roman" w:hAnsi="Times New Roman" w:cs="Times New Roman"/>
+            <w:noProof/>
+            <w:webHidden/>
+            <w:sz w:val="24"/>
+            <w:szCs w:val="24"/>
+          </w:rPr>
+          <w:tab/>
+        </w:r>
+      </w:hyperlink>
+      <w:r>
+        <w:rPr>
+          <w:rFonts w:ascii="Times New Roman" w:hAnsi="Times New Roman" w:cs="Times New Roman"/>
+          <w:noProof/>
+          <w:sz w:val="24"/>
+          <w:szCs w:val="24"/>
+        </w:rPr>
+        <w:t>40</w:t>
+      </w:r>
+    </w:p>
+    <w:p>
+      <w:pPr>
+        <w:rPr>
+          <w:rFonts w:ascii="Times New Roman" w:hAnsi="Times New Roman" w:cs="Times New Roman"/>
+          <w:sz w:val="24"/>
+          <w:szCs w:val="24"/>
+          <w:lang w:eastAsia="en-GB" w:bidi="bn-IN"/>
+        </w:rPr>
+      </w:pPr>
+    </w:p>
+    <w:p>
+      <w:pPr>
+        <w:rPr>
+          <w:rFonts w:ascii="Times New Roman" w:hAnsi="Times New Roman" w:cs="Times New Roman"/>
+          <w:sz w:val="24"/>
+          <w:szCs w:val="24"/>
+          <w:lang w:eastAsia="en-GB" w:bidi="bn-IN"/>
+        </w:rPr>
+      </w:pPr>
+    </w:p>
+    <w:p>
+      <w:pPr>
+        <w:rPr>
+          <w:rFonts w:ascii="Times New Roman" w:hAnsi="Times New Roman" w:cs="Times New Roman"/>
+          <w:sz w:val="24"/>
+          <w:szCs w:val="24"/>
+          <w:lang w:eastAsia="en-GB" w:bidi="bn-IN"/>
+        </w:rPr>
+      </w:pPr>
+    </w:p>
+    <w:p>
+      <w:pPr>
+        <w:rPr>
+          <w:rFonts w:ascii="Times New Roman" w:hAnsi="Times New Roman" w:cs="Times New Roman"/>
+          <w:sz w:val="24"/>
+          <w:szCs w:val="24"/>
+          <w:lang w:eastAsia="en-GB" w:bidi="bn-IN"/>
+        </w:rPr>
+      </w:pPr>
+    </w:p>
+    <w:p>
+      <w:pPr>
+        <w:rPr>
+          <w:rFonts w:ascii="Times New Roman" w:hAnsi="Times New Roman" w:cs="Times New Roman"/>
+          <w:b/>
+          <w:bCs/>
+          <w:noProof/>
+          <w:sz w:val="24"/>
+          <w:szCs w:val="24"/>
+        </w:rPr>
+      </w:pPr>
+      <w:r>
+        <w:rPr>
+          <w:rFonts w:ascii="Times New Roman" w:hAnsi="Times New Roman" w:cs="Times New Roman"/>
+          <w:b/>
+          <w:bCs/>
+          <w:noProof/>
+          <w:sz w:val="24"/>
+          <w:szCs w:val="24"/>
+        </w:rPr>
+        <w:fldChar w:fldCharType="end"/>
+      </w:r>
+    </w:p>
+    <w:p>
+      <w:pPr>
+        <w:rPr>
+          <w:rFonts w:ascii="Times New Roman" w:hAnsi="Times New Roman" w:cs="Times New Roman"/>
+          <w:b/>
+          <w:bCs/>
+          <w:noProof/>
+          <w:sz w:val="24"/>
+          <w:szCs w:val="24"/>
+        </w:rPr>
+      </w:pPr>
+    </w:p>
+    <w:p>
+      <w:pPr>
+        <w:rPr>
+          <w:rFonts w:ascii="Times New Roman" w:hAnsi="Times New Roman" w:cs="Times New Roman"/>
+          <w:b/>
+          <w:bCs/>
+          <w:noProof/>
+          <w:sz w:val="24"/>
+          <w:szCs w:val="24"/>
+        </w:rPr>
+      </w:pPr>
+    </w:p>
+    <w:p>
+      <w:pPr>
+        <w:rPr>
+          <w:rFonts w:ascii="Times New Roman" w:hAnsi="Times New Roman" w:cs="Times New Roman"/>
+          <w:b/>
+          <w:bCs/>
+          <w:noProof/>
+          <w:sz w:val="24"/>
+          <w:szCs w:val="24"/>
+        </w:rPr>
+      </w:pPr>
+    </w:p>
+    <w:p>
+      <w:pPr>
+        <w:rPr>
+          <w:rFonts w:ascii="Times New Roman" w:hAnsi="Times New Roman" w:cs="Times New Roman"/>
+          <w:b/>
+          <w:bCs/>
+          <w:noProof/>
+          <w:sz w:val="24"/>
+          <w:szCs w:val="24"/>
+        </w:rPr>
+      </w:pPr>
+    </w:p>
+    <w:p>
+      <w:pPr>
+        <w:rPr>
+          <w:rFonts w:ascii="Times New Roman" w:hAnsi="Times New Roman" w:cs="Times New Roman"/>
+          <w:b/>
+          <w:bCs/>
+          <w:noProof/>
+          <w:sz w:val="24"/>
+          <w:szCs w:val="24"/>
+        </w:rPr>
+      </w:pPr>
+    </w:p>
+    <w:p>
+      <w:pPr>
+        <w:rPr>
+          <w:rFonts w:ascii="Times New Roman" w:hAnsi="Times New Roman" w:cs="Times New Roman"/>
+          <w:b/>
+          <w:bCs/>
+          <w:noProof/>
+          <w:sz w:val="24"/>
+          <w:szCs w:val="24"/>
+        </w:rPr>
+      </w:pPr>
+    </w:p>
+    <w:p>
+      <w:pPr>
+        <w:rPr>
+          <w:rFonts w:ascii="Times New Roman" w:hAnsi="Times New Roman" w:cs="Times New Roman"/>
+          <w:b/>
+          <w:bCs/>
+          <w:noProof/>
+          <w:sz w:val="24"/>
+          <w:szCs w:val="24"/>
+        </w:rPr>
+      </w:pPr>
+    </w:p>
+    <w:p>
+      <w:pPr>
+        <w:rPr>
+          <w:rFonts w:ascii="Times New Roman" w:hAnsi="Times New Roman" w:cs="Times New Roman"/>
+          <w:b/>
+          <w:bCs/>
+          <w:noProof/>
+          <w:sz w:val="24"/>
+          <w:szCs w:val="24"/>
+        </w:rPr>
+      </w:pPr>
+    </w:p>
+    <w:p>
+      <w:pPr>
+        <w:rPr>
+          <w:rFonts w:ascii="Times New Roman" w:hAnsi="Times New Roman" w:cs="Times New Roman"/>
+          <w:b/>
+          <w:bCs/>
+          <w:noProof/>
+          <w:sz w:val="24"/>
+          <w:szCs w:val="24"/>
+        </w:rPr>
+      </w:pPr>
+    </w:p>
+    <w:p>
+      <w:pPr>
+        <w:rPr>
+          <w:rFonts w:ascii="Times New Roman" w:hAnsi="Times New Roman" w:cs="Times New Roman"/>
+          <w:b/>
+          <w:bCs/>
+          <w:noProof/>
+          <w:sz w:val="24"/>
+          <w:szCs w:val="24"/>
+        </w:rPr>
+      </w:pPr>
+    </w:p>
+    <w:p>
+      <w:pPr>
+        <w:rPr>
+          <w:rFonts w:ascii="Times New Roman" w:hAnsi="Times New Roman" w:cs="Times New Roman"/>
+          <w:b/>
+          <w:bCs/>
+          <w:noProof/>
+          <w:sz w:val="24"/>
+          <w:szCs w:val="24"/>
+        </w:rPr>
+      </w:pPr>
+    </w:p>
+    <w:p>
+      <w:pPr>
+        <w:rPr>
+          <w:rFonts w:ascii="Times New Roman" w:hAnsi="Times New Roman" w:cs="Times New Roman"/>
+          <w:b/>
+          <w:sz w:val="34"/>
+          <w:szCs w:val="24"/>
+        </w:rPr>
+      </w:pPr>
+      <w:r>
+        <w:rPr>
+          <w:rFonts w:ascii="Times New Roman" w:hAnsi="Times New Roman" w:cs="Times New Roman"/>
+          <w:b/>
+          <w:noProof/>
+          <w:sz w:val="34"/>
+          <w:szCs w:val="24"/>
+        </w:rPr>
+        <w:lastRenderedPageBreak/>
+        <mc:AlternateContent>
+          <mc:Choice Requires="wpi">
+            <w:drawing>
+              <wp:anchor distT="0" distB="0" distL="114300" distR="114300" simplePos="0" relativeHeight="251659264" behindDoc="0" locked="0" layoutInCell="1" allowOverlap="1" wp14:anchorId="143130BE" wp14:editId="3E279AED">
+                <wp:simplePos x="0" y="0"/>
+                <wp:positionH relativeFrom="column">
+                  <wp:posOffset>7991940</wp:posOffset>
+                </wp:positionH>
+                <wp:positionV relativeFrom="paragraph">
+                  <wp:posOffset>-5316865</wp:posOffset>
+                </wp:positionV>
+                <wp:extent cx="269640" cy="1919160"/>
+                <wp:effectExtent l="38100" t="38100" r="35560" b="43180"/>
+                <wp:wrapNone/>
+                <wp:docPr id="88976538" name="Ink 3"/>
+                <wp:cNvGraphicFramePr/>
+                <a:graphic xmlns:a="http://schemas.openxmlformats.org/drawingml/2006/main">
+                  <a:graphicData uri="http://schemas.microsoft.com/office/word/2010/wordprocessingInk">
+                    <w14:contentPart bwMode="auto" r:id="rId6">
+                      <w14:nvContentPartPr>
+                        <w14:cNvContentPartPr/>
+                      </w14:nvContentPartPr>
+                      <w14:xfrm>
+                        <a:off x="0" y="0"/>
+                        <a:ext cx="269640" cy="1919160"/>
+                      </w14:xfrm>
+                    </w14:contentPart>
+                  </a:graphicData>
+                </a:graphic>
+              </wp:anchor>
+            </w:drawing>
+          </mc:Choice>
+          <mc:Fallback>
+            <w:pict>
+              <v:shapetype w14:anchorId="0F6D8901" id="_x0000_t75" coordsize="21600,21600" o:spt="75" o:preferrelative="t" path="m@4@5l@4@11@9@11@9@5xe" filled="f" stroked="f">
+                <v:stroke joinstyle="miter"/>
+                <v:formulas>
+                  <v:f eqn="if lineDrawn pixelLineWidth 0"/>
+                  <v:f eqn="sum @0 1 0"/>
+                  <v:f eqn="sum 0 0 @1"/>
+                  <v:f eqn="prod @2 1 2"/>
+                  <v:f eqn="prod @3 21600 pixelWidth"/>
+                  <v:f eqn="prod @3 21600 pixelHeight"/>
+                  <v:f eqn="sum @0 0 1"/>
+                  <v:f eqn="prod @6 1 2"/>
+                  <v:f eqn="prod @7 21600 pixelWidth"/>
+                  <v:f eqn="sum @8 21600 0"/>
+                  <v:f eqn="prod @7 21600 pixelHeight"/>
+                  <v:f eqn="sum @10 21600 0"/>
+                </v:formulas>
+                <v:path o:extrusionok="f" gradientshapeok="t" o:connecttype="rect"/>
+                <o:lock v:ext="edit" aspectratio="t"/>
+              </v:shapetype>
+              <v:shape id="Ink 3" o:spid="_x0000_s1026" type="#_x0000_t75" style="position:absolute;margin-left:628.8pt;margin-top:-419.1pt;width:22.25pt;height:152.05pt;z-index:251659264;visibility:visible;mso-wrap-style:square;mso-wrap-distance-left:9pt;mso-wrap-distance-top:0;mso-wrap-distance-right:9pt;mso-wrap-distance-bottom:0;mso-position-horizontal:absolute;mso-position-horizontal-relative:text;mso-position-vertical:absolute;mso-position-vertical-relative:text" o:gfxdata="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">
+                <v:imagedata r:id="rId7" o:title=""/>
+              </v:shape>
+            </w:pict>
+          </mc:Fallback>
+        </mc:AlternateContent>
+      </w:r>
+      <w:r>
+        <w:rPr>
+          <w:rFonts w:ascii="Times New Roman" w:hAnsi="Times New Roman" w:cs="Times New Roman"/>
+          <w:b/>
+          <w:sz w:val="34"/>
+          <w:szCs w:val="24"/>
+        </w:rPr>
+        <w:t>1. PROJECT PROPOSAL</w:t>
+      </w:r>
+    </w:p>
+    <w:p>
+      <w:pPr>
+        <w:rPr>
+          <w:rFonts w:ascii="Times New Roman" w:eastAsia="Times New Roman" w:hAnsi="Times New Roman" w:cs="Times New Roman"/>
+          <w:b/>
+          <w:bCs/>
+          <w:sz w:val="24"/>
+          <w:szCs w:val="24"/>
+        </w:rPr>
+      </w:pPr>
+      <w:r>
+        <w:rPr>
+          <w:rFonts w:ascii="Times New Roman" w:eastAsia="Times New Roman" w:hAnsi="Times New Roman" w:cs="Times New Roman"/>
+          <w:b/>
+          <w:bCs/>
+          <w:sz w:val="24"/>
+          <w:szCs w:val="24"/>
+        </w:rPr>
+        <w:t>1.1 Background to the Problem</w:t>
+      </w:r>
+    </w:p>
+    <w:p>
+      <w:pPr>
+        <w:jc w:val="both"/>
+        <w:rPr>
+          <w:rFonts w:ascii="Times New Roman" w:eastAsia="Times New Roman" w:hAnsi="Times New Roman" w:cs="Times New Roman"/>
+          <w:sz w:val="24"/>
+          <w:szCs w:val="24"/>
+        </w:rPr>
+      </w:pPr>
+      <w:r>
+        <w:rPr>
+          <w:rFonts w:ascii="Times New Roman" w:eastAsia="Times New Roman" w:hAnsi="Times New Roman" w:cs="Times New Roman"/>
+          <w:sz w:val="24"/>
+          <w:szCs w:val="24"/>
+        </w:rPr>
+        <w:t>The Hospital Management System (HMS) is designed to address the inefficiencies and challenges commonly faced in hospitals and healthcare facilities. In traditional hospital operations, managing patient records, appointments, billing, prescriptions, and staff roles is often time-consuming, error-prone, and heavily dependent on manual work. Our project automates these processes, providing a centralized and structured system where patient information, medical histories, payment records, and appointments are securely stored and easily accessible. It eliminates data redundancy, reduces human errors, and streamlines communication between departments. By integrating role-based access, the system ensures that sensitive information is handled securely while allowing staff to perform their tasks efficiently. Overall, this project improves hospital management, enhances patient care, saves time for healthcare professionals, and ensures accuracy in records and billing, making it a vital tool for modern healthcare administration.</w:t>
+      </w:r>
+    </w:p>
+    <w:p>
+      <w:pPr>
+        <w:jc w:val="both"/>
+        <w:rPr>
+          <w:rFonts w:ascii="Times New Roman" w:eastAsia="Times New Roman" w:hAnsi="Times New Roman" w:cs="Times New Roman"/>
+          <w:sz w:val="24"/>
+          <w:szCs w:val="24"/>
+        </w:rPr>
+      </w:pPr>
+      <w:r>
+        <w:rPr>
+          <w:rFonts w:ascii="Times New Roman" w:eastAsia="Times New Roman" w:hAnsi="Times New Roman" w:cs="Times New Roman"/>
+          <w:sz w:val="24"/>
+          <w:szCs w:val="24"/>
+        </w:rPr>
+        <w:t>The application supports multiple user roles, each with different access permissions and responsibilities:</w:t>
+      </w:r>
+    </w:p>
+    <w:p>
+      <w:pPr>
+        <w:spacing w:line="240" w:lineRule="auto"/>
+        <w:rPr>
+          <w:rFonts w:ascii="Times New Roman" w:hAnsi="Times New Roman" w:cs="Times New Roman"/>
+          <w:sz w:val="24"/>
+          <w:szCs w:val="24"/>
+        </w:rPr>
+      </w:pPr>
+      <w:r>
+        <w:rPr>
+          <w:rFonts w:ascii="Times New Roman" w:hAnsi="Times New Roman" w:cs="Times New Roman"/>
+          <w:sz w:val="24"/>
+          <w:szCs w:val="24"/>
+        </w:rPr>
+        <w:t>• Admin</w:t>
+      </w:r>
+    </w:p>
+    <w:p>
+      <w:pPr>
+        <w:spacing w:line="240" w:lineRule="auto"/>
+        <w:rPr>
+          <w:rFonts w:ascii="Times New Roman" w:hAnsi="Times New Roman" w:cs="Times New Roman"/>
+          <w:sz w:val="24"/>
+          <w:szCs w:val="24"/>
+        </w:rPr>
+      </w:pPr>
+      <w:r>
+        <w:rPr>
+          <w:rFonts w:ascii="Times New Roman" w:hAnsi="Times New Roman" w:cs="Times New Roman"/>
+          <w:sz w:val="24"/>
+          <w:szCs w:val="24"/>
+        </w:rPr>
+        <w:t>• Receptionist</w:t>
+      </w:r>
+    </w:p>
+    <w:p>
+      <w:pPr>
+        <w:spacing w:line="240" w:lineRule="auto"/>
+        <w:rPr>
+          <w:rFonts w:ascii="Times New Roman" w:hAnsi="Times New Roman" w:cs="Times New Roman"/>
+          <w:sz w:val="24"/>
+          <w:szCs w:val="24"/>
+        </w:rPr>
+      </w:pPr>
+      <w:r>
+        <w:rPr>
+          <w:rFonts w:ascii="Times New Roman" w:hAnsi="Times New Roman" w:cs="Times New Roman"/>
+          <w:sz w:val="24"/>
+          <w:szCs w:val="24"/>
+        </w:rPr>
+        <w:t>• Doctor</w:t>
+      </w:r>
+    </w:p>
+    <w:p>
+      <w:pPr>
+        <w:spacing w:line="240" w:lineRule="auto"/>
+        <w:rPr>
+          <w:rFonts w:ascii="Times New Roman" w:hAnsi="Times New Roman" w:cs="Times New Roman"/>
+          <w:sz w:val="24"/>
+          <w:szCs w:val="24"/>
+        </w:rPr>
+      </w:pPr>
+      <w:r>
+        <w:rPr>
+          <w:rFonts w:ascii="Times New Roman" w:hAnsi="Times New Roman" w:cs="Times New Roman"/>
+          <w:sz w:val="24"/>
+          <w:szCs w:val="24"/>
+        </w:rPr>
+        <w:t>• Pharmacist</w:t>
+      </w:r>
+    </w:p>
+    <w:p>
+      <w:pPr>
+        <w:spacing w:line="240" w:lineRule="auto"/>
+        <w:rPr>
+          <w:rFonts w:ascii="Times New Roman" w:hAnsi="Times New Roman" w:cs="Times New Roman"/>
+          <w:sz w:val="24"/>
+          <w:szCs w:val="24"/>
+        </w:rPr>
+      </w:pPr>
+      <w:r>
+        <w:rPr>
+          <w:rFonts w:ascii="Times New Roman" w:hAnsi="Times New Roman" w:cs="Times New Roman"/>
+          <w:sz w:val="24"/>
+          <w:szCs w:val="24"/>
+        </w:rPr>
+        <w:t>• Patient</w:t>
+      </w:r>
+    </w:p>
+    <w:p>
+      <w:pPr>
+        <w:jc w:val="both"/>
+        <w:rPr>
+          <w:rFonts w:ascii="Times New Roman" w:eastAsia="Times New Roman" w:hAnsi="Times New Roman" w:cs="Times New Roman"/>
+          <w:sz w:val="24"/>
+          <w:szCs w:val="24"/>
+        </w:rPr>
+      </w:pPr>
+      <w:r>
+        <w:rPr>
+          <w:rFonts w:ascii="Times New Roman" w:eastAsia="Times New Roman" w:hAnsi="Times New Roman" w:cs="Times New Roman"/>
+          <w:sz w:val="24"/>
+          <w:szCs w:val="24"/>
+        </w:rPr>
+        <w:t>Each user can log in with their own credentials and access features according to their role. Common features like user authentication, profile management, and role-based dashboards are available to ensure smooth operation and secure data handling. The system provides centralized control for the administrator while maintaining flexibility and usability for other hospital staff.</w:t>
+      </w:r>
+    </w:p>
+    <w:p>
+      <w:pPr>
+        <w:pStyle w:val="Heading1"/>
+        <w:rPr>
+          <w:rFonts w:ascii="Times New Roman" w:hAnsi="Times New Roman" w:cs="Times New Roman"/>
+          <w:b/>
+          <w:sz w:val="28"/>
+          <w:szCs w:val="24"/>
+        </w:rPr>
+      </w:pPr>
+      <w:r>
+        <w:rPr>
+          <w:rFonts w:ascii="Times New Roman" w:hAnsi="Times New Roman" w:cs="Times New Roman"/>
+          <w:b/>
+          <w:sz w:val="28"/>
+          <w:szCs w:val="24"/>
+        </w:rPr>
+        <w:t>The target group of users of this project:</w:t>
+      </w:r>
+    </w:p>
+    <w:p>
+      <w:pPr>
+        <w:pStyle w:val="Heading3"/>
+        <w:rPr>
+          <w:rFonts w:ascii="Times New Roman" w:hAnsi="Times New Roman" w:cs="Times New Roman"/>
+        </w:rPr>
+      </w:pPr>
+      <w:r>
+        <w:rPr>
+          <w:rStyle w:val="Strong"/>
+          <w:rFonts w:ascii="Times New Roman" w:hAnsi="Times New Roman" w:cs="Times New Roman"/>
+        </w:rPr>
+        <w:t>Admin</w:t>
+      </w:r>
+    </w:p>
+    <w:p>
+      <w:pPr>
+        <w:pStyle w:val="NormalWeb"/>
+      </w:pPr>
+      <w:r>
+        <w:t>The Admin is the primary controller of the system. They manage all types of users, maintain patient records, and oversee appointments, billing, medicines, and lab tests. Their role ensures complete system supervision and smooth hospital operations.</w:t>
+      </w:r>
+    </w:p>
+    <w:p>
+      <w:pPr>
+        <w:pStyle w:val="Heading3"/>
+        <w:rPr>
+          <w:rFonts w:ascii="Times New Roman" w:hAnsi="Times New Roman" w:cs="Times New Roman"/>
+        </w:rPr>
+      </w:pPr>
+      <w:r>
+        <w:rPr>
+          <w:rStyle w:val="Strong"/>
+          <w:rFonts w:ascii="Times New Roman" w:hAnsi="Times New Roman" w:cs="Times New Roman"/>
+        </w:rPr>
+        <w:t>Manager</w:t>
+      </w:r>
+    </w:p>
+    <w:p>
+      <w:pPr>
+        <w:pStyle w:val="NormalWeb"/>
+      </w:pPr>
+      <w:r>
+        <w:t>Managers use the system to monitor and manage daily hospital activities. They handle patient and employee records, manage appointments and billing, and view medicine and test information to support decision-making and maintain operational efficiency.</w:t>
+      </w:r>
+    </w:p>
+    <w:p>
+      <w:pPr>
+        <w:pStyle w:val="Heading3"/>
+        <w:rPr>
+          <w:rStyle w:val="Strong"/>
+          <w:rFonts w:ascii="Times New Roman" w:hAnsi="Times New Roman" w:cs="Times New Roman"/>
+          <w:b w:val="0"/>
+          <w:bCs w:val="0"/>
+        </w:rPr>
+      </w:pPr>
+    </w:p>
+    <w:p>
+      <w:pPr>
+        <w:pStyle w:val="Heading3"/>
+        <w:rPr>
+          <w:rFonts w:ascii="Times New Roman" w:hAnsi="Times New Roman" w:cs="Times New Roman"/>
+        </w:rPr>
+      </w:pPr>
+      <w:r>
+        <w:rPr>
+          <w:rStyle w:val="Strong"/>
+          <w:rFonts w:ascii="Times New Roman" w:hAnsi="Times New Roman" w:cs="Times New Roman"/>
+        </w:rPr>
+        <w:t>Receptionist</w:t>
+      </w:r>
+    </w:p>
+    <w:p>
+      <w:pPr>
+        <w:pStyle w:val="NormalWeb"/>
+      </w:pPr>
+      <w:r>
+        <w:t>Receptionists use the system for front-desk operations. They register patients, create and update appointments, and handle billing for pending visits. Their access is limited to ensure data security while assisting patients quickly and accurately.</w:t>
+      </w:r>
+    </w:p>
+    <w:p>
+      <w:pPr>
+        <w:pStyle w:val="Heading3"/>
+        <w:rPr>
+          <w:rFonts w:ascii="Times New Roman" w:hAnsi="Times New Roman" w:cs="Times New Roman"/>
+        </w:rPr>
+      </w:pPr>
+      <w:r>
+        <w:rPr>
+          <w:rStyle w:val="Strong"/>
+          <w:rFonts w:ascii="Times New Roman" w:hAnsi="Times New Roman" w:cs="Times New Roman"/>
+        </w:rPr>
+        <w:lastRenderedPageBreak/>
+        <w:t>Doctor</w:t>
+      </w:r>
+    </w:p>
+    <w:p>
+      <w:pPr>
+        <w:pStyle w:val="NormalWeb"/>
+      </w:pPr>
+      <w:r>
+        <w:t>Doctors rely on the system to view their scheduled appointments and access patient information. They prescribe medicines and laboratory tests through the system and generate electronic prescriptions to support efficient and accurate treatment.</w:t>
+      </w:r>
+    </w:p>
+    <w:p>
+      <w:pPr>
+        <w:pStyle w:val="Heading3"/>
+        <w:rPr>
+          <w:rFonts w:ascii="Times New Roman" w:hAnsi="Times New Roman" w:cs="Times New Roman"/>
+        </w:rPr>
+      </w:pPr>
+      <w:r>
+        <w:rPr>
+          <w:rStyle w:val="Strong"/>
+          <w:rFonts w:ascii="Times New Roman" w:hAnsi="Times New Roman" w:cs="Times New Roman"/>
+        </w:rPr>
+        <w:t>Pharmacist</w:t>
+      </w:r>
+    </w:p>
+    <w:p>
+      <w:pPr>
+        <w:pStyle w:val="NormalWeb"/>
+      </w:pPr>
+      <w:r>
+        <w:t>Pharmacists use the system to manage medicine inventory by updating prices and quantities. They bill customers for medicines and can instantly load e-prescriptions using the Prescription ID, ensuring faster and more accurate service.</w:t>
+      </w:r>
+    </w:p>
+    <w:p>
+      <w:pPr>
+        <w:pStyle w:val="Heading3"/>
+        <w:rPr>
+          <w:rFonts w:ascii="Times New Roman" w:hAnsi="Times New Roman" w:cs="Times New Roman"/>
+        </w:rPr>
+      </w:pPr>
+      <w:r>
+        <w:rPr>
+          <w:rStyle w:val="Strong"/>
+          <w:rFonts w:ascii="Times New Roman" w:hAnsi="Times New Roman" w:cs="Times New Roman"/>
+        </w:rPr>
+        <w:t>Patient</w:t>
+      </w:r>
+    </w:p>
+    <w:p>
+      <w:pPr>
+        <w:pStyle w:val="NormalWeb"/>
+      </w:pPr>
+      <w:r>
+        <w:t>Patients use the system to book appointments with their preferred doctors and view their past prescriptions. This access improves their experience by giving them clear visibility of their medical history and treatment information.</w:t>
+      </w:r>
+    </w:p>
+    <w:p>
       <w:bookmarkStart w:id="0" w:name="_GoBack"/>
       <w:bookmarkEnd w:id="0"/>
     </w:p>
     <w:sectPr>
       <w:pgSz w:w="12240" w:h="15840"/>
-      <w:pgMar w:top="1440" w:right="1440" w:bottom="1440" w:left="1440" w:header="708" w:footer="708" w:gutter="0"/>
+      <w:pgMar w:top="720" w:right="720" w:bottom="720" w:left="720" w:header="708" w:footer="708" w:gutter="0"/>
       <w:cols w:space="708"/>
       <w:docGrid w:linePitch="360"/>
     </w:sectPr>
@@ -52,7 +2254,7 @@
   </w:docDefaults>
   <w:latentStyles w:defLockedState="0" w:defUIPriority="99" w:defSemiHidden="0" w:defUnhideWhenUsed="0" w:defQFormat="0" w:count="371">
     <w:lsdException w:name="Normal" w:uiPriority="0" w:qFormat="1"/>
-    <w:lsdException w:name="heading 1" w:uiPriority="9" w:qFormat="1"/>
+    <w:lsdException w:name="heading 1" w:uiPriority="1" w:qFormat="1"/>
     <w:lsdException w:name="heading 2" w:semiHidden="1" w:uiPriority="9" w:unhideWhenUsed="1" w:qFormat="1"/>
     <w:lsdException w:name="heading 3" w:semiHidden="1" w:uiPriority="9" w:unhideWhenUsed="1" w:qFormat="1"/>
     <w:lsdException w:name="heading 4" w:semiHidden="1" w:uiPriority="9" w:unhideWhenUsed="1" w:qFormat="1"/>
@@ -427,6 +2629,50 @@
     <w:name w:val="Normal"/>
     <w:qFormat/>
   </w:style>
+  <w:style w:type="paragraph" w:styleId="Heading1">
+    <w:name w:val="heading 1"/>
+    <w:basedOn w:val="Normal"/>
+    <w:next w:val="Normal"/>
+    <w:link w:val="Heading1Char"/>
+    <w:uiPriority w:val="1"/>
+    <w:qFormat/>
+    <w:rsid w:val="00AF7195"/>
+    <w:pPr>
+      <w:keepNext/>
+      <w:keepLines/>
+      <w:spacing w:after="200" w:line="276" w:lineRule="auto"/>
+      <w:outlineLvl w:val="0"/>
+    </w:pPr>
+    <w:rPr>
+      <w:rFonts w:asciiTheme="majorHAnsi" w:eastAsiaTheme="majorEastAsia" w:hAnsiTheme="majorHAnsi" w:cstheme="majorBidi"/>
+      <w:sz w:val="40"/>
+      <w:szCs w:val="40"/>
+      <w:lang w:eastAsia="zh-CN"/>
+    </w:rPr>
+  </w:style>
+  <w:style w:type="paragraph" w:styleId="Heading3">
+    <w:name w:val="heading 3"/>
+    <w:basedOn w:val="Normal"/>
+    <w:next w:val="Normal"/>
+    <w:link w:val="Heading3Char"/>
+    <w:uiPriority w:val="9"/>
+    <w:semiHidden/>
+    <w:unhideWhenUsed/>
+    <w:qFormat/>
+    <w:rsid w:val="00AF7195"/>
+    <w:pPr>
+      <w:keepNext/>
+      <w:keepLines/>
+      <w:spacing w:before="40" w:after="0"/>
+      <w:outlineLvl w:val="2"/>
+    </w:pPr>
+    <w:rPr>
+      <w:rFonts w:asciiTheme="majorHAnsi" w:eastAsiaTheme="majorEastAsia" w:hAnsiTheme="majorHAnsi" w:cstheme="majorBidi"/>
+      <w:color w:val="1F4D78" w:themeColor="accent1" w:themeShade="7F"/>
+      <w:sz w:val="24"/>
+      <w:szCs w:val="24"/>
+    </w:rPr>
+  </w:style>
   <w:style w:type="character" w:default="1" w:styleId="DefaultParagraphFont">
     <w:name w:val="Default Paragraph Font"/>
     <w:uiPriority w:val="1"/>
@@ -454,7 +2700,195 @@
     <w:semiHidden/>
     <w:unhideWhenUsed/>
   </w:style>
+  <w:style w:type="paragraph" w:customStyle="1" w:styleId="Default">
+    <w:name w:val="Default"/>
+    <w:rsid w:val="00AF7195"/>
+    <w:pPr>
+      <w:autoSpaceDE w:val="0"/>
+      <w:autoSpaceDN w:val="0"/>
+      <w:adjustRightInd w:val="0"/>
+      <w:spacing w:after="0" w:line="240" w:lineRule="auto"/>
+    </w:pPr>
+    <w:rPr>
+      <w:rFonts w:ascii="Times New Roman" w:eastAsiaTheme="minorEastAsia" w:hAnsi="Times New Roman" w:cs="Times New Roman"/>
+      <w:color w:val="000000"/>
+      <w:sz w:val="24"/>
+      <w:szCs w:val="24"/>
+      <w:lang w:eastAsia="zh-CN"/>
+    </w:rPr>
+  </w:style>
+  <w:style w:type="table" w:styleId="TableGrid">
+    <w:name w:val="Table Grid"/>
+    <w:basedOn w:val="TableNormal"/>
+    <w:uiPriority w:val="39"/>
+    <w:rsid w:val="00AF7195"/>
+    <w:pPr>
+      <w:spacing w:after="0" w:line="240" w:lineRule="auto"/>
+    </w:pPr>
+    <w:rPr>
+      <w:rFonts w:eastAsiaTheme="minorEastAsia"/>
+      <w:lang w:eastAsia="zh-CN"/>
+    </w:rPr>
+    <w:tblPr>
+      <w:tblInd w:w="0" w:type="dxa"/>
+      <w:tblBorders>
+        <w:top w:val="single" w:sz="4" w:space="0" w:color="auto"/>
+        <w:left w:val="single" w:sz="4" w:space="0" w:color="auto"/>
+        <w:bottom w:val="single" w:sz="4" w:space="0" w:color="auto"/>
+        <w:right w:val="single" w:sz="4" w:space="0" w:color="auto"/>
+        <w:insideH w:val="single" w:sz="4" w:space="0" w:color="auto"/>
+        <w:insideV w:val="single" w:sz="4" w:space="0" w:color="auto"/>
+      </w:tblBorders>
+      <w:tblCellMar>
+        <w:top w:w="0" w:type="dxa"/>
+        <w:left w:w="108" w:type="dxa"/>
+        <w:bottom w:w="0" w:type="dxa"/>
+        <w:right w:w="108" w:type="dxa"/>
+      </w:tblCellMar>
+    </w:tblPr>
+  </w:style>
+  <w:style w:type="character" w:customStyle="1" w:styleId="Heading1Char">
+    <w:name w:val="Heading 1 Char"/>
+    <w:basedOn w:val="DefaultParagraphFont"/>
+    <w:link w:val="Heading1"/>
+    <w:uiPriority w:val="1"/>
+    <w:rsid w:val="00AF7195"/>
+    <w:rPr>
+      <w:rFonts w:asciiTheme="majorHAnsi" w:eastAsiaTheme="majorEastAsia" w:hAnsiTheme="majorHAnsi" w:cstheme="majorBidi"/>
+      <w:sz w:val="40"/>
+      <w:szCs w:val="40"/>
+      <w:lang w:eastAsia="zh-CN"/>
+    </w:rPr>
+  </w:style>
+  <w:style w:type="paragraph" w:styleId="TOCHeading">
+    <w:name w:val="TOC Heading"/>
+    <w:basedOn w:val="Heading1"/>
+    <w:next w:val="Normal"/>
+    <w:uiPriority w:val="39"/>
+    <w:unhideWhenUsed/>
+    <w:qFormat/>
+    <w:rsid w:val="00AF7195"/>
+    <w:pPr>
+      <w:spacing w:before="240" w:after="0" w:line="259" w:lineRule="auto"/>
+    </w:pPr>
+    <w:rPr>
+      <w:rFonts w:ascii="Cambria" w:eastAsia="SimSun" w:hAnsi="Cambria" w:cs="Times New Roman"/>
+      <w:color w:val="2E74B5" w:themeColor="accent1" w:themeShade="BF"/>
+      <w:sz w:val="32"/>
+      <w:szCs w:val="32"/>
+      <w:lang w:eastAsia="en-US"/>
+    </w:rPr>
+  </w:style>
+  <w:style w:type="paragraph" w:styleId="TOC1">
+    <w:name w:val="toc 1"/>
+    <w:basedOn w:val="Normal"/>
+    <w:next w:val="Normal"/>
+    <w:uiPriority w:val="39"/>
+    <w:unhideWhenUsed/>
+    <w:rsid w:val="00AF7195"/>
+    <w:pPr>
+      <w:spacing w:after="100" w:line="276" w:lineRule="auto"/>
+    </w:pPr>
+    <w:rPr>
+      <w:rFonts w:eastAsiaTheme="minorEastAsia"/>
+      <w:lang w:eastAsia="zh-CN"/>
+    </w:rPr>
+  </w:style>
+  <w:style w:type="paragraph" w:styleId="TOC2">
+    <w:name w:val="toc 2"/>
+    <w:basedOn w:val="Normal"/>
+    <w:next w:val="Normal"/>
+    <w:uiPriority w:val="39"/>
+    <w:unhideWhenUsed/>
+    <w:rsid w:val="00AF7195"/>
+    <w:pPr>
+      <w:spacing w:after="100" w:line="276" w:lineRule="auto"/>
+      <w:ind w:left="220"/>
+    </w:pPr>
+    <w:rPr>
+      <w:rFonts w:eastAsiaTheme="minorEastAsia"/>
+      <w:lang w:eastAsia="zh-CN"/>
+    </w:rPr>
+  </w:style>
+  <w:style w:type="character" w:styleId="Hyperlink">
+    <w:name w:val="Hyperlink"/>
+    <w:basedOn w:val="DefaultParagraphFont"/>
+    <w:uiPriority w:val="99"/>
+    <w:unhideWhenUsed/>
+    <w:rsid w:val="00AF7195"/>
+    <w:rPr>
+      <w:u w:val="single"/>
+    </w:rPr>
+  </w:style>
+  <w:style w:type="character" w:customStyle="1" w:styleId="Heading3Char">
+    <w:name w:val="Heading 3 Char"/>
+    <w:basedOn w:val="DefaultParagraphFont"/>
+    <w:link w:val="Heading3"/>
+    <w:uiPriority w:val="9"/>
+    <w:semiHidden/>
+    <w:rsid w:val="00AF7195"/>
+    <w:rPr>
+      <w:rFonts w:asciiTheme="majorHAnsi" w:eastAsiaTheme="majorEastAsia" w:hAnsiTheme="majorHAnsi" w:cstheme="majorBidi"/>
+      <w:color w:val="1F4D78" w:themeColor="accent1" w:themeShade="7F"/>
+      <w:sz w:val="24"/>
+      <w:szCs w:val="24"/>
+    </w:rPr>
+  </w:style>
+  <w:style w:type="paragraph" w:styleId="NormalWeb">
+    <w:name w:val="Normal (Web)"/>
+    <w:basedOn w:val="Normal"/>
+    <w:uiPriority w:val="99"/>
+    <w:unhideWhenUsed/>
+    <w:rsid w:val="00AF7195"/>
+    <w:pPr>
+      <w:spacing w:before="100" w:beforeAutospacing="1" w:after="100" w:afterAutospacing="1" w:line="240" w:lineRule="auto"/>
+    </w:pPr>
+    <w:rPr>
+      <w:rFonts w:ascii="Times New Roman" w:eastAsia="Times New Roman" w:hAnsi="Times New Roman" w:cs="Times New Roman"/>
+      <w:sz w:val="24"/>
+      <w:szCs w:val="24"/>
+      <w:lang w:val="en-GB" w:eastAsia="en-GB"/>
+    </w:rPr>
+  </w:style>
+  <w:style w:type="character" w:styleId="Strong">
+    <w:name w:val="Strong"/>
+    <w:basedOn w:val="DefaultParagraphFont"/>
+    <w:uiPriority w:val="22"/>
+    <w:qFormat/>
+    <w:rsid w:val="00AF7195"/>
+    <w:rPr>
+      <w:b/>
+      <w:bCs/>
+    </w:rPr>
+  </w:style>
 </w:styles>
+</file>
+
+<file path=word/ink/ink1.xml><?xml version="1.0" encoding="utf-8"?>
+<inkml:ink xmlns:inkml="http://www.w3.org/2003/InkML">
+  <inkml:definitions>
+    <inkml:context xml:id="ctx0">
+      <inkml:inkSource xml:id="inkSrc0">
+        <inkml:traceFormat>
+          <inkml:channel name="X" type="integer" min="-2.14748E9" max="2.14748E9" units="cm"/>
+          <inkml:channel name="Y" type="integer" min="-2.14748E9" max="2.14748E9" units="cm"/>
+          <inkml:channel name="F" type="integer" max="32767" units="dev"/>
+        </inkml:traceFormat>
+        <inkml:channelProperties>
+          <inkml:channelProperty channel="X" name="resolution" value="1000" units="1/cm"/>
+          <inkml:channelProperty channel="Y" name="resolution" value="1000" units="1/cm"/>
+          <inkml:channelProperty channel="F" name="resolution" value="0" units="1/dev"/>
+        </inkml:channelProperties>
+      </inkml:inkSource>
+      <inkml:timestamp xml:id="ts0" timeString="2024-12-07T07:04:48.032"/>
+    </inkml:context>
+    <inkml:brush xml:id="br0">
+      <inkml:brushProperty name="width" value="0.025" units="cm"/>
+      <inkml:brushProperty name="height" value="0.025" units="cm"/>
+    </inkml:brush>
+  </inkml:definitions>
+  <inkml:trace contextRef="#ctx0" brushRef="#br0">0 5330 24575,'2'-2'0,"-1"0"0,0 0 0,0 0 0,0 0 0,0 0 0,0 0 0,-1 0 0,1-1 0,0-3 0,0 3 0,12-72 0,-2-1 0,1-149 0,-11 156 0,18-424-196,8-305-523,-35-6 282,5 103 1113,13 549-451,7 0 1,59-236-1,157-306-225,-139 439 0,-75 204 0,3-1 0,1 2 0,3 1 0,2 2 0,51-69 0,-67 103 0,-9 9 0,1 0 0,-1 0 0,0 0 0,0 0 0,0-1 0,3-7 0,-6 8-1365</inkml:trace>
+</inkml:ink>
 </file>
 
 <file path=word/theme/theme1.xml><?xml version="1.0" encoding="utf-8"?>
@@ -716,4 +3150,16 @@
     </a:ext>
   </a:extLst>
 </a:theme>
+</file>
+
+<file path=customXml/item1.xml><?xml version="1.0" encoding="utf-8"?>
+<b:Sources xmlns:b="http://schemas.openxmlformats.org/officeDocument/2006/bibliography" xmlns="http://schemas.openxmlformats.org/officeDocument/2006/bibliography" SelectedStyle="\APASixthEditionOfficeOnline.xsl" StyleName="APA" Version="6"/>
+</file>
+
+<file path=customXml/itemProps1.xml><?xml version="1.0" encoding="utf-8"?>
+<ds:datastoreItem xmlns:ds="http://schemas.openxmlformats.org/officeDocument/2006/customXml" ds:itemID="{4B077E42-56E5-4B07-83CA-459FA447CEEF}">
+  <ds:schemaRefs>
+    <ds:schemaRef ds:uri="http://schemas.openxmlformats.org/officeDocument/2006/bibliography"/>
+  </ds:schemaRefs>
+</ds:datastoreItem>
 </file>
</xml_diff>

<commit_message>
The Selected Scrum model is added
</commit_message>
<xml_diff>
--- a/SWE Group-9.docx
+++ b/SWE Group-9.docx
@@ -1850,7 +1850,7 @@
           </mc:Choice>
           <mc:Fallback>
             <w:pict>
-              <v:shapetype w14:anchorId="0F6D8901" id="_x0000_t75" coordsize="21600,21600" o:spt="75" o:preferrelative="t" path="m@4@5l@4@11@9@11@9@5xe" filled="f" stroked="f">
+              <v:shapetype w14:anchorId="5CC4FCBE" id="_x0000_t75" coordsize="21600,21600" o:spt="75" o:preferrelative="t" path="m@4@5l@4@11@9@11@9@5xe" filled="f" stroked="f">
                 <v:stroke joinstyle="miter"/>
                 <v:formulas>
                   <v:f eqn="if lineDrawn pixelLineWidth 0"/>
@@ -2221,10 +2221,646 @@
         <w:t>Patients use the system to book appointments with their preferred doctors and view their past prescriptions. This access improves their experience by giving them clear visibility of their medical history and treatment information.</w:t>
       </w:r>
     </w:p>
-    <w:p>
+    <w:p/>
+    <w:p/>
+    <w:p>
+      <w:pPr>
+        <w:rPr>
+          <w:rFonts w:ascii="Times New Roman" w:eastAsia="Times New Roman" w:hAnsi="Times New Roman" w:cs="Times New Roman"/>
+          <w:b/>
+          <w:bCs/>
+          <w:sz w:val="28"/>
+          <w:szCs w:val="24"/>
+        </w:rPr>
+      </w:pPr>
+      <w:r>
+        <w:rPr>
+          <w:rFonts w:ascii="Times New Roman" w:eastAsia="Times New Roman" w:hAnsi="Times New Roman" w:cs="Times New Roman"/>
+          <w:b/>
+          <w:bCs/>
+          <w:sz w:val="28"/>
+          <w:szCs w:val="24"/>
+        </w:rPr>
+        <w:t>1.2 Selection of Process Model</w:t>
+      </w:r>
+    </w:p>
+    <w:p>
+      <w:pPr>
+        <w:rPr>
+          <w:rFonts w:ascii="Times New Roman" w:eastAsia="Times New Roman" w:hAnsi="Times New Roman" w:cs="Times New Roman"/>
+          <w:sz w:val="24"/>
+          <w:szCs w:val="24"/>
+        </w:rPr>
+      </w:pPr>
+      <w:r>
+        <w:rPr>
+          <w:rFonts w:ascii="Times New Roman" w:eastAsia="Times New Roman" w:hAnsi="Times New Roman" w:cs="Times New Roman"/>
+          <w:sz w:val="24"/>
+          <w:szCs w:val="24"/>
+        </w:rPr>
+        <w:t>Agile Process Model Used: Scrum</w:t>
+      </w:r>
+    </w:p>
+    <w:p>
+      <w:pPr>
+        <w:rPr>
+          <w:rFonts w:ascii="Times New Roman" w:eastAsia="Times New Roman" w:hAnsi="Times New Roman" w:cs="Times New Roman"/>
+          <w:sz w:val="24"/>
+          <w:szCs w:val="24"/>
+        </w:rPr>
+      </w:pPr>
+      <w:r>
+        <w:rPr>
+          <w:rFonts w:ascii="Times New Roman" w:eastAsia="Times New Roman" w:hAnsi="Times New Roman" w:cs="Times New Roman"/>
+          <w:sz w:val="24"/>
+          <w:szCs w:val="24"/>
+        </w:rPr>
+        <w:t>Overview of the Scrum Process Model</w:t>
+      </w:r>
+    </w:p>
+    <w:p>
+      <w:pPr>
+        <w:jc w:val="both"/>
+        <w:rPr>
+          <w:rFonts w:ascii="Times New Roman" w:eastAsia="Times New Roman" w:hAnsi="Times New Roman" w:cs="Times New Roman"/>
+          <w:sz w:val="24"/>
+          <w:szCs w:val="24"/>
+        </w:rPr>
+      </w:pPr>
+      <w:r>
+        <w:rPr>
+          <w:rFonts w:ascii="Times New Roman" w:eastAsia="Times New Roman" w:hAnsi="Times New Roman" w:cs="Times New Roman"/>
+          <w:sz w:val="24"/>
+          <w:szCs w:val="24"/>
+        </w:rPr>
+        <w:t xml:space="preserve">Scrum is an </w:t>
+      </w:r>
+      <w:proofErr w:type="gramStart"/>
+      <w:r>
+        <w:rPr>
+          <w:rFonts w:ascii="Times New Roman" w:eastAsia="Times New Roman" w:hAnsi="Times New Roman" w:cs="Times New Roman"/>
+          <w:sz w:val="24"/>
+          <w:szCs w:val="24"/>
+        </w:rPr>
+        <w:t>Agile</w:t>
+      </w:r>
+      <w:proofErr w:type="gramEnd"/>
+      <w:r>
+        <w:rPr>
+          <w:rFonts w:ascii="Times New Roman" w:eastAsia="Times New Roman" w:hAnsi="Times New Roman" w:cs="Times New Roman"/>
+          <w:sz w:val="24"/>
+          <w:szCs w:val="24"/>
+        </w:rPr>
+        <w:t xml:space="preserve"> software development framework that emphasizes iterative development, continuous feedback, and incremental delivery of software. Instead of developing the entire system in a single cycle, Scrum divides the project into small, manageable iterations known as sprints, typically lasting two to four weeks. Each sprint results in a fully functional and testable increment of the system</w:t>
+      </w:r>
+    </w:p>
+    <w:p>
+      <w:pPr>
+        <w:jc w:val="both"/>
+        <w:rPr>
+          <w:rFonts w:ascii="Times New Roman" w:eastAsia="Times New Roman" w:hAnsi="Times New Roman" w:cs="Times New Roman"/>
+          <w:sz w:val="24"/>
+          <w:szCs w:val="24"/>
+        </w:rPr>
+      </w:pPr>
+      <w:r>
+        <w:rPr>
+          <w:rFonts w:ascii="Times New Roman" w:eastAsia="Times New Roman" w:hAnsi="Times New Roman" w:cs="Times New Roman"/>
+          <w:sz w:val="24"/>
+          <w:szCs w:val="24"/>
+        </w:rPr>
+        <w:t>In the context of the Hospital Management System, all system requirements—such as patient management, appointment scheduling, billing, prescriptions, staff roles, and medical records—are first collected and stored in a Product Backlog. During Sprint Planning, the most important and high-priority features are selected for development in the upcoming sprint. The development team then designs, codes, and tests these features within the sprint duration. At the end of each sprint, a Sprint Review is conducted to evaluate the developed functionality, followed by a Sprint Retrospective to identify improvements for the next sprint. This cycle continues until the system is fully developed.</w:t>
+      </w:r>
+    </w:p>
+    <w:p>
+      <w:pPr>
+        <w:jc w:val="both"/>
+        <w:rPr>
+          <w:rFonts w:ascii="Times New Roman" w:eastAsia="Times New Roman" w:hAnsi="Times New Roman" w:cs="Times New Roman"/>
+          <w:sz w:val="24"/>
+          <w:szCs w:val="24"/>
+        </w:rPr>
+      </w:pPr>
+      <w:r>
+        <w:rPr>
+          <w:rFonts w:ascii="Times New Roman" w:eastAsia="Times New Roman" w:hAnsi="Times New Roman" w:cs="Times New Roman"/>
+          <w:sz w:val="24"/>
+          <w:szCs w:val="24"/>
+        </w:rPr>
+        <w:t>This iterative approach ensures that the Hospital Management System evolves progressively, with continuous refinement and validation at every stage of development.</w:t>
+      </w:r>
+    </w:p>
+    <w:p>
+      <w:pPr>
+        <w:rPr>
+          <w:rFonts w:ascii="Times New Roman" w:eastAsia="Times New Roman" w:hAnsi="Times New Roman" w:cs="Times New Roman"/>
+          <w:b/>
+          <w:sz w:val="24"/>
+          <w:szCs w:val="24"/>
+        </w:rPr>
+      </w:pPr>
+    </w:p>
+    <w:p>
+      <w:pPr>
+        <w:rPr>
+          <w:rFonts w:ascii="Times New Roman" w:eastAsia="Times New Roman" w:hAnsi="Times New Roman" w:cs="Times New Roman"/>
+          <w:b/>
+          <w:sz w:val="28"/>
+          <w:szCs w:val="24"/>
+        </w:rPr>
+      </w:pPr>
+      <w:r>
+        <w:rPr>
+          <w:rFonts w:ascii="Times New Roman" w:eastAsia="Times New Roman" w:hAnsi="Times New Roman" w:cs="Times New Roman"/>
+          <w:b/>
+          <w:sz w:val="28"/>
+          <w:szCs w:val="24"/>
+        </w:rPr>
+        <w:t>Justification for Choosing Scrum for the Hospital Management System</w:t>
+      </w:r>
+    </w:p>
+    <w:p>
+      <w:pPr>
+        <w:jc w:val="both"/>
+        <w:rPr>
+          <w:rFonts w:ascii="Times New Roman" w:eastAsia="Times New Roman" w:hAnsi="Times New Roman" w:cs="Times New Roman"/>
+          <w:sz w:val="24"/>
+          <w:szCs w:val="24"/>
+        </w:rPr>
+      </w:pPr>
+      <w:r>
+        <w:rPr>
+          <w:rFonts w:ascii="Times New Roman" w:eastAsia="Times New Roman" w:hAnsi="Times New Roman" w:cs="Times New Roman"/>
+          <w:sz w:val="24"/>
+          <w:szCs w:val="24"/>
+        </w:rPr>
+        <w:t xml:space="preserve">The Scrum model was chosen for this project due to its strong alignment with the complex, dynamic, and evolving nature of hospital operations. The following points provide a detailed and evidence-based justification for selecting Scrum as the most suitable </w:t>
+      </w:r>
+      <w:proofErr w:type="gramStart"/>
+      <w:r>
+        <w:rPr>
+          <w:rFonts w:ascii="Times New Roman" w:eastAsia="Times New Roman" w:hAnsi="Times New Roman" w:cs="Times New Roman"/>
+          <w:sz w:val="24"/>
+          <w:szCs w:val="24"/>
+        </w:rPr>
+        <w:t>Agile</w:t>
+      </w:r>
+      <w:proofErr w:type="gramEnd"/>
+      <w:r>
+        <w:rPr>
+          <w:rFonts w:ascii="Times New Roman" w:eastAsia="Times New Roman" w:hAnsi="Times New Roman" w:cs="Times New Roman"/>
+          <w:sz w:val="24"/>
+          <w:szCs w:val="24"/>
+        </w:rPr>
+        <w:t xml:space="preserve"> model:</w:t>
+      </w:r>
+    </w:p>
+    <w:p>
+      <w:pPr>
+        <w:rPr>
+          <w:rFonts w:ascii="Times New Roman" w:eastAsia="Times New Roman" w:hAnsi="Times New Roman" w:cs="Times New Roman"/>
+          <w:sz w:val="24"/>
+          <w:szCs w:val="24"/>
+        </w:rPr>
+      </w:pPr>
+    </w:p>
+    <w:p>
+      <w:pPr>
+        <w:rPr>
+          <w:rFonts w:ascii="Times New Roman" w:eastAsia="Times New Roman" w:hAnsi="Times New Roman" w:cs="Times New Roman"/>
+          <w:b/>
+          <w:sz w:val="24"/>
+          <w:szCs w:val="24"/>
+        </w:rPr>
+      </w:pPr>
+      <w:r>
+        <w:rPr>
+          <w:rFonts w:ascii="Times New Roman" w:eastAsia="Times New Roman" w:hAnsi="Times New Roman" w:cs="Times New Roman"/>
+          <w:b/>
+          <w:sz w:val="24"/>
+          <w:szCs w:val="24"/>
+        </w:rPr>
+        <w:lastRenderedPageBreak/>
+        <w:t>1. Adaptability to Changing Requirements</w:t>
+      </w:r>
+    </w:p>
+    <w:p>
+      <w:pPr>
+        <w:jc w:val="both"/>
+        <w:rPr>
+          <w:rFonts w:ascii="Times New Roman" w:eastAsia="Times New Roman" w:hAnsi="Times New Roman" w:cs="Times New Roman"/>
+          <w:sz w:val="24"/>
+          <w:szCs w:val="24"/>
+        </w:rPr>
+      </w:pPr>
+      <w:r>
+        <w:rPr>
+          <w:rFonts w:ascii="Times New Roman" w:eastAsia="Times New Roman" w:hAnsi="Times New Roman" w:cs="Times New Roman"/>
+          <w:sz w:val="24"/>
+          <w:szCs w:val="24"/>
+        </w:rPr>
+        <w:t>Hospitals are dynamic environments where requirements may change frequently due to policy updates, administrative needs, or workflow improvements. Scrum allows requirements to be modified, added, or reprioritized between sprints without affecting the overall system architecture. This flexibility makes Scrum highly suitable for a Hospital Management System, where new modules or enhancements may be required during development.</w:t>
+      </w:r>
+    </w:p>
+    <w:p>
+      <w:pPr>
+        <w:rPr>
+          <w:rFonts w:ascii="Times New Roman" w:eastAsia="Times New Roman" w:hAnsi="Times New Roman" w:cs="Times New Roman"/>
+          <w:b/>
+          <w:sz w:val="24"/>
+          <w:szCs w:val="24"/>
+        </w:rPr>
+      </w:pPr>
+    </w:p>
+    <w:p>
+      <w:pPr>
+        <w:rPr>
+          <w:rFonts w:ascii="Times New Roman" w:eastAsia="Times New Roman" w:hAnsi="Times New Roman" w:cs="Times New Roman"/>
+          <w:b/>
+          <w:sz w:val="24"/>
+          <w:szCs w:val="24"/>
+        </w:rPr>
+      </w:pPr>
+      <w:r>
+        <w:rPr>
+          <w:rFonts w:ascii="Times New Roman" w:eastAsia="Times New Roman" w:hAnsi="Times New Roman" w:cs="Times New Roman"/>
+          <w:b/>
+          <w:sz w:val="24"/>
+          <w:szCs w:val="24"/>
+        </w:rPr>
+        <w:t>2. Modular and Incremental Development</w:t>
+      </w:r>
+    </w:p>
+    <w:p>
+      <w:pPr>
+        <w:jc w:val="both"/>
+        <w:rPr>
+          <w:rFonts w:ascii="Times New Roman" w:eastAsia="Times New Roman" w:hAnsi="Times New Roman" w:cs="Times New Roman"/>
+          <w:sz w:val="24"/>
+          <w:szCs w:val="24"/>
+        </w:rPr>
+      </w:pPr>
+      <w:r>
+        <w:rPr>
+          <w:rFonts w:ascii="Times New Roman" w:eastAsia="Times New Roman" w:hAnsi="Times New Roman" w:cs="Times New Roman"/>
+          <w:sz w:val="24"/>
+          <w:szCs w:val="24"/>
+        </w:rPr>
+        <w:t>The Hospital Management System consists of multiple independent modules such as patient registration, appointment scheduling, billing, prescriptions, and reporting. Scrum supports incremental development, enabling each module to be developed, tested, and delivered independently. This reduces system complexity and allows early deployment of critical functionalities.</w:t>
+      </w:r>
+    </w:p>
+    <w:p>
+      <w:pPr>
+        <w:rPr>
+          <w:rFonts w:ascii="Times New Roman" w:eastAsia="Times New Roman" w:hAnsi="Times New Roman" w:cs="Times New Roman"/>
+          <w:b/>
+          <w:sz w:val="24"/>
+          <w:szCs w:val="24"/>
+        </w:rPr>
+      </w:pPr>
+    </w:p>
+    <w:p>
+      <w:pPr>
+        <w:rPr>
+          <w:rFonts w:ascii="Times New Roman" w:eastAsia="Times New Roman" w:hAnsi="Times New Roman" w:cs="Times New Roman"/>
+          <w:b/>
+          <w:sz w:val="24"/>
+          <w:szCs w:val="24"/>
+        </w:rPr>
+      </w:pPr>
+      <w:r>
+        <w:rPr>
+          <w:rFonts w:ascii="Times New Roman" w:eastAsia="Times New Roman" w:hAnsi="Times New Roman" w:cs="Times New Roman"/>
+          <w:b/>
+          <w:sz w:val="24"/>
+          <w:szCs w:val="24"/>
+        </w:rPr>
+        <w:t>3. Early and Continuous Feedback</w:t>
+      </w:r>
+    </w:p>
+    <w:p>
+      <w:pPr>
+        <w:jc w:val="both"/>
+        <w:rPr>
+          <w:rFonts w:ascii="Times New Roman" w:eastAsia="Times New Roman" w:hAnsi="Times New Roman" w:cs="Times New Roman"/>
+          <w:sz w:val="24"/>
+          <w:szCs w:val="24"/>
+        </w:rPr>
+      </w:pPr>
+      <w:r>
+        <w:rPr>
+          <w:rFonts w:ascii="Times New Roman" w:eastAsia="Times New Roman" w:hAnsi="Times New Roman" w:cs="Times New Roman"/>
+          <w:sz w:val="24"/>
+          <w:szCs w:val="24"/>
+        </w:rPr>
+        <w:t>Scrum encourages regular feedback through sprint reviews. This allows stakeholders—such as hospital staff, administrators, or academic supervisors—to evaluate the system at regular intervals. Early feedback ensures that the system meets real-world hospital requirements, reducing the risk of misaligned features and improving overall system usability.</w:t>
+      </w:r>
+    </w:p>
+    <w:p>
+      <w:pPr>
+        <w:rPr>
+          <w:rFonts w:ascii="Times New Roman" w:eastAsia="Times New Roman" w:hAnsi="Times New Roman" w:cs="Times New Roman"/>
+          <w:b/>
+          <w:sz w:val="24"/>
+          <w:szCs w:val="24"/>
+        </w:rPr>
+      </w:pPr>
+    </w:p>
+    <w:p>
+      <w:pPr>
+        <w:rPr>
+          <w:rFonts w:ascii="Times New Roman" w:eastAsia="Times New Roman" w:hAnsi="Times New Roman" w:cs="Times New Roman"/>
+          <w:b/>
+          <w:sz w:val="24"/>
+          <w:szCs w:val="24"/>
+        </w:rPr>
+      </w:pPr>
+      <w:r>
+        <w:rPr>
+          <w:rFonts w:ascii="Times New Roman" w:eastAsia="Times New Roman" w:hAnsi="Times New Roman" w:cs="Times New Roman"/>
+          <w:b/>
+          <w:sz w:val="24"/>
+          <w:szCs w:val="24"/>
+        </w:rPr>
+        <w:t>4. Risk Reduction</w:t>
+      </w:r>
+    </w:p>
+    <w:p>
+      <w:pPr>
+        <w:jc w:val="both"/>
+        <w:rPr>
+          <w:rFonts w:ascii="Times New Roman" w:eastAsia="Times New Roman" w:hAnsi="Times New Roman" w:cs="Times New Roman"/>
+          <w:sz w:val="24"/>
+          <w:szCs w:val="24"/>
+        </w:rPr>
+      </w:pPr>
+      <w:r>
+        <w:rPr>
+          <w:rFonts w:ascii="Times New Roman" w:eastAsia="Times New Roman" w:hAnsi="Times New Roman" w:cs="Times New Roman"/>
+          <w:sz w:val="24"/>
+          <w:szCs w:val="24"/>
+        </w:rPr>
+        <w:t>By delivering working software at the end of each sprint, Scrum significantly reduces project risk. Errors, design flaws, or performance issues are identified early, preventing large-scale failures near the end of the project. This is especially important for healthcare systems where accuracy and reliability are critical.</w:t>
+      </w:r>
+    </w:p>
+    <w:p>
+      <w:pPr>
+        <w:rPr>
+          <w:rFonts w:ascii="Times New Roman" w:eastAsia="Times New Roman" w:hAnsi="Times New Roman" w:cs="Times New Roman"/>
+          <w:b/>
+          <w:sz w:val="24"/>
+          <w:szCs w:val="24"/>
+        </w:rPr>
+      </w:pPr>
+    </w:p>
+    <w:p>
+      <w:pPr>
+        <w:rPr>
+          <w:rFonts w:ascii="Times New Roman" w:eastAsia="Times New Roman" w:hAnsi="Times New Roman" w:cs="Times New Roman"/>
+          <w:b/>
+          <w:sz w:val="24"/>
+          <w:szCs w:val="24"/>
+        </w:rPr>
+      </w:pPr>
+    </w:p>
+    <w:p>
+      <w:pPr>
+        <w:rPr>
+          <w:rFonts w:ascii="Times New Roman" w:eastAsia="Times New Roman" w:hAnsi="Times New Roman" w:cs="Times New Roman"/>
+          <w:b/>
+          <w:sz w:val="24"/>
+          <w:szCs w:val="24"/>
+        </w:rPr>
+      </w:pPr>
+    </w:p>
+    <w:p>
+      <w:pPr>
+        <w:rPr>
+          <w:rFonts w:ascii="Times New Roman" w:eastAsia="Times New Roman" w:hAnsi="Times New Roman" w:cs="Times New Roman"/>
+          <w:b/>
+          <w:sz w:val="24"/>
+          <w:szCs w:val="24"/>
+        </w:rPr>
+      </w:pPr>
+      <w:r>
+        <w:rPr>
+          <w:rFonts w:ascii="Times New Roman" w:eastAsia="Times New Roman" w:hAnsi="Times New Roman" w:cs="Times New Roman"/>
+          <w:b/>
+          <w:sz w:val="24"/>
+          <w:szCs w:val="24"/>
+        </w:rPr>
+        <w:t>5. Prioritization of Critical Functionalities</w:t>
+      </w:r>
+    </w:p>
+    <w:p>
+      <w:pPr>
+        <w:jc w:val="both"/>
+        <w:rPr>
+          <w:rFonts w:ascii="Times New Roman" w:eastAsia="Times New Roman" w:hAnsi="Times New Roman" w:cs="Times New Roman"/>
+          <w:sz w:val="24"/>
+          <w:szCs w:val="24"/>
+        </w:rPr>
+      </w:pPr>
+      <w:r>
+        <w:rPr>
+          <w:rFonts w:ascii="Times New Roman" w:eastAsia="Times New Roman" w:hAnsi="Times New Roman" w:cs="Times New Roman"/>
+          <w:sz w:val="24"/>
+          <w:szCs w:val="24"/>
+        </w:rPr>
+        <w:t>Scrum allows features to be prioritized based on importance. In the Hospital Management System, essential modules such as patient records, appointment management, and billing can be developed first, ensuring that core hospital operations are functional even if additional features are developed later.</w:t>
+      </w:r>
+    </w:p>
+    <w:p>
+      <w:pPr>
+        <w:rPr>
+          <w:rFonts w:ascii="Times New Roman" w:eastAsia="Times New Roman" w:hAnsi="Times New Roman" w:cs="Times New Roman"/>
+          <w:b/>
+          <w:sz w:val="24"/>
+          <w:szCs w:val="24"/>
+        </w:rPr>
+      </w:pPr>
+      <w:r>
+        <w:rPr>
+          <w:rFonts w:ascii="Times New Roman" w:eastAsia="Times New Roman" w:hAnsi="Times New Roman" w:cs="Times New Roman"/>
+          <w:b/>
+          <w:sz w:val="24"/>
+          <w:szCs w:val="24"/>
+        </w:rPr>
+        <w:t>6. Improved Software Quality</w:t>
+      </w:r>
+    </w:p>
+    <w:p>
+      <w:pPr>
+        <w:jc w:val="both"/>
+        <w:rPr>
+          <w:rFonts w:ascii="Times New Roman" w:eastAsia="Times New Roman" w:hAnsi="Times New Roman" w:cs="Times New Roman"/>
+          <w:sz w:val="24"/>
+          <w:szCs w:val="24"/>
+        </w:rPr>
+      </w:pPr>
+      <w:r>
+        <w:rPr>
+          <w:rFonts w:ascii="Times New Roman" w:eastAsia="Times New Roman" w:hAnsi="Times New Roman" w:cs="Times New Roman"/>
+          <w:sz w:val="24"/>
+          <w:szCs w:val="24"/>
+        </w:rPr>
+        <w:t>Continuous testing and review during each sprint lead to better code quality and fewer defects. Since healthcare systems handle sensitive and critical data, maintaining high software quality is essential. Scrum’s iterative testing process ensures data accuracy, system stability, and reliability.</w:t>
+      </w:r>
+    </w:p>
+    <w:p>
+      <w:pPr>
+        <w:rPr>
+          <w:rFonts w:ascii="Times New Roman" w:eastAsia="Times New Roman" w:hAnsi="Times New Roman" w:cs="Times New Roman"/>
+          <w:b/>
+          <w:sz w:val="24"/>
+          <w:szCs w:val="24"/>
+        </w:rPr>
+      </w:pPr>
+    </w:p>
+    <w:p>
+      <w:pPr>
+        <w:rPr>
+          <w:rFonts w:ascii="Times New Roman" w:eastAsia="Times New Roman" w:hAnsi="Times New Roman" w:cs="Times New Roman"/>
+          <w:b/>
+          <w:sz w:val="24"/>
+          <w:szCs w:val="24"/>
+        </w:rPr>
+      </w:pPr>
+    </w:p>
+    <w:p>
+      <w:pPr>
+        <w:rPr>
+          <w:rFonts w:ascii="Times New Roman" w:eastAsia="Times New Roman" w:hAnsi="Times New Roman" w:cs="Times New Roman"/>
+          <w:b/>
+          <w:sz w:val="24"/>
+          <w:szCs w:val="24"/>
+        </w:rPr>
+      </w:pPr>
+    </w:p>
+    <w:p>
+      <w:pPr>
+        <w:rPr>
+          <w:rFonts w:ascii="Times New Roman" w:eastAsia="Times New Roman" w:hAnsi="Times New Roman" w:cs="Times New Roman"/>
+          <w:b/>
+          <w:sz w:val="24"/>
+          <w:szCs w:val="24"/>
+        </w:rPr>
+      </w:pPr>
       <w:bookmarkStart w:id="0" w:name="_GoBack"/>
       <w:bookmarkEnd w:id="0"/>
-    </w:p>
+      <w:r>
+        <w:rPr>
+          <w:rFonts w:ascii="Times New Roman" w:eastAsia="Times New Roman" w:hAnsi="Times New Roman" w:cs="Times New Roman"/>
+          <w:b/>
+          <w:sz w:val="24"/>
+          <w:szCs w:val="24"/>
+        </w:rPr>
+        <w:lastRenderedPageBreak/>
+        <w:t>7. Efficient Team Collaboration</w:t>
+      </w:r>
+    </w:p>
+    <w:p>
+      <w:pPr>
+        <w:jc w:val="both"/>
+        <w:rPr>
+          <w:rFonts w:ascii="Times New Roman" w:eastAsia="Times New Roman" w:hAnsi="Times New Roman" w:cs="Times New Roman"/>
+          <w:sz w:val="24"/>
+          <w:szCs w:val="24"/>
+        </w:rPr>
+      </w:pPr>
+      <w:r>
+        <w:rPr>
+          <w:rFonts w:ascii="Times New Roman" w:eastAsia="Times New Roman" w:hAnsi="Times New Roman" w:cs="Times New Roman"/>
+          <w:sz w:val="24"/>
+          <w:szCs w:val="24"/>
+        </w:rPr>
+        <w:t>Scrum defines clear roles and promotes regular communication within the development team. This improves coordination among team members responsible for database design, business logic, and user interface development. Enhanced collaboration leads to faster issue resolution and smoother project execution.</w:t>
+      </w:r>
+    </w:p>
+    <w:p>
+      <w:pPr>
+        <w:rPr>
+          <w:rFonts w:ascii="Times New Roman" w:eastAsia="Times New Roman" w:hAnsi="Times New Roman" w:cs="Times New Roman"/>
+          <w:b/>
+          <w:sz w:val="24"/>
+          <w:szCs w:val="24"/>
+        </w:rPr>
+      </w:pPr>
+    </w:p>
+    <w:p>
+      <w:pPr>
+        <w:rPr>
+          <w:rFonts w:ascii="Times New Roman" w:eastAsia="Times New Roman" w:hAnsi="Times New Roman" w:cs="Times New Roman"/>
+          <w:b/>
+          <w:sz w:val="24"/>
+          <w:szCs w:val="24"/>
+        </w:rPr>
+      </w:pPr>
+      <w:r>
+        <w:rPr>
+          <w:rFonts w:ascii="Times New Roman" w:eastAsia="Times New Roman" w:hAnsi="Times New Roman" w:cs="Times New Roman"/>
+          <w:b/>
+          <w:sz w:val="24"/>
+          <w:szCs w:val="24"/>
+        </w:rPr>
+        <w:t>8. Real-World Applicability</w:t>
+      </w:r>
+    </w:p>
+    <w:p>
+      <w:pPr>
+        <w:jc w:val="both"/>
+        <w:rPr>
+          <w:rFonts w:ascii="Times New Roman" w:eastAsia="Times New Roman" w:hAnsi="Times New Roman" w:cs="Times New Roman"/>
+          <w:sz w:val="24"/>
+          <w:szCs w:val="24"/>
+        </w:rPr>
+      </w:pPr>
+      <w:r>
+        <w:rPr>
+          <w:rFonts w:ascii="Times New Roman" w:eastAsia="Times New Roman" w:hAnsi="Times New Roman" w:cs="Times New Roman"/>
+          <w:sz w:val="24"/>
+          <w:szCs w:val="24"/>
+        </w:rPr>
+        <w:t xml:space="preserve">Scrum is widely used in real-world software development projects, including healthcare applications. Using Scrum in this project provides practical experience with an industry-standard </w:t>
+      </w:r>
+      <w:proofErr w:type="gramStart"/>
+      <w:r>
+        <w:rPr>
+          <w:rFonts w:ascii="Times New Roman" w:eastAsia="Times New Roman" w:hAnsi="Times New Roman" w:cs="Times New Roman"/>
+          <w:sz w:val="24"/>
+          <w:szCs w:val="24"/>
+        </w:rPr>
+        <w:t>Agile</w:t>
+      </w:r>
+      <w:proofErr w:type="gramEnd"/>
+      <w:r>
+        <w:rPr>
+          <w:rFonts w:ascii="Times New Roman" w:eastAsia="Times New Roman" w:hAnsi="Times New Roman" w:cs="Times New Roman"/>
+          <w:sz w:val="24"/>
+          <w:szCs w:val="24"/>
+        </w:rPr>
+        <w:t xml:space="preserve"> methodology, increasing the project’s relevance and professional value.</w:t>
+      </w:r>
+    </w:p>
+    <w:p>
+      <w:pPr>
+        <w:jc w:val="both"/>
+        <w:rPr>
+          <w:rFonts w:ascii="Times New Roman" w:eastAsia="Times New Roman" w:hAnsi="Times New Roman" w:cs="Times New Roman"/>
+          <w:sz w:val="24"/>
+          <w:szCs w:val="24"/>
+        </w:rPr>
+      </w:pPr>
+      <w:r>
+        <w:rPr>
+          <w:rFonts w:ascii="Times New Roman" w:eastAsia="Times New Roman" w:hAnsi="Times New Roman" w:cs="Times New Roman"/>
+          <w:sz w:val="24"/>
+          <w:szCs w:val="24"/>
+        </w:rPr>
+        <w:t>The Scrum Agile model was selected for the Hospital Management System because it provides flexibility, iterative development, early feedback, risk minimization, and high software quality. Its ability to manage complex and evolving requirements makes it an ideal process model for healthcare systems. By adopting Scrum, the project ensures efficient development, improved system reliability, and alignment with real-world hospital operations.</w:t>
+      </w:r>
+    </w:p>
+    <w:p/>
     <w:sectPr>
       <w:pgSz w:w="12240" w:h="15840"/>
       <w:pgMar w:top="720" w:right="720" w:bottom="720" w:left="720" w:header="708" w:footer="708" w:gutter="0"/>
@@ -3157,7 +3793,7 @@
 </file>
 
 <file path=customXml/itemProps1.xml><?xml version="1.0" encoding="utf-8"?>
-<ds:datastoreItem xmlns:ds="http://schemas.openxmlformats.org/officeDocument/2006/customXml" ds:itemID="{4B077E42-56E5-4B07-83CA-459FA447CEEF}">
+<ds:datastoreItem xmlns:ds="http://schemas.openxmlformats.org/officeDocument/2006/customXml" ds:itemID="{0F7FD722-EC29-48D7-A88E-8F9EFD165AF6}">
   <ds:schemaRefs>
     <ds:schemaRef ds:uri="http://schemas.openxmlformats.org/officeDocument/2006/bibliography"/>
   </ds:schemaRefs>

</xml_diff>

<commit_message>
The PRD and Scopes and Features is added
</commit_message>
<xml_diff>
--- a/SWE Group-9.docx
+++ b/SWE Group-9.docx
@@ -1850,7 +1850,7 @@
           </mc:Choice>
           <mc:Fallback>
             <w:pict>
-              <v:shapetype w14:anchorId="5CC4FCBE" id="_x0000_t75" coordsize="21600,21600" o:spt="75" o:preferrelative="t" path="m@4@5l@4@11@9@11@9@5xe" filled="f" stroked="f">
+              <v:shapetype w14:anchorId="41E9C652" id="_x0000_t75" coordsize="21600,21600" o:spt="75" o:preferrelative="t" path="m@4@5l@4@11@9@11@9@5xe" filled="f" stroked="f">
                 <v:stroke joinstyle="miter"/>
                 <v:formulas>
                   <v:f eqn="if lineDrawn pixelLineWidth 0"/>
@@ -2746,118 +2746,3028 @@
           <w:szCs w:val="24"/>
         </w:rPr>
       </w:pPr>
+      <w:r>
+        <w:rPr>
+          <w:rFonts w:ascii="Times New Roman" w:eastAsia="Times New Roman" w:hAnsi="Times New Roman" w:cs="Times New Roman"/>
+          <w:b/>
+          <w:sz w:val="24"/>
+          <w:szCs w:val="24"/>
+        </w:rPr>
+        <w:lastRenderedPageBreak/>
+        <w:t>7. Efficient Team Collaboration</w:t>
+      </w:r>
+    </w:p>
+    <w:p>
+      <w:pPr>
+        <w:jc w:val="both"/>
+        <w:rPr>
+          <w:rFonts w:ascii="Times New Roman" w:eastAsia="Times New Roman" w:hAnsi="Times New Roman" w:cs="Times New Roman"/>
+          <w:sz w:val="24"/>
+          <w:szCs w:val="24"/>
+        </w:rPr>
+      </w:pPr>
+      <w:r>
+        <w:rPr>
+          <w:rFonts w:ascii="Times New Roman" w:eastAsia="Times New Roman" w:hAnsi="Times New Roman" w:cs="Times New Roman"/>
+          <w:sz w:val="24"/>
+          <w:szCs w:val="24"/>
+        </w:rPr>
+        <w:t>Scrum defines clear roles and promotes regular communication within the development team. This improves coordination among team members responsible for database design, business logic, and user interface development. Enhanced collaboration leads to faster issue resolution and smoother project execution.</w:t>
+      </w:r>
+    </w:p>
+    <w:p>
+      <w:pPr>
+        <w:rPr>
+          <w:rFonts w:ascii="Times New Roman" w:eastAsia="Times New Roman" w:hAnsi="Times New Roman" w:cs="Times New Roman"/>
+          <w:b/>
+          <w:sz w:val="24"/>
+          <w:szCs w:val="24"/>
+        </w:rPr>
+      </w:pPr>
+    </w:p>
+    <w:p>
+      <w:pPr>
+        <w:rPr>
+          <w:rFonts w:ascii="Times New Roman" w:eastAsia="Times New Roman" w:hAnsi="Times New Roman" w:cs="Times New Roman"/>
+          <w:b/>
+          <w:sz w:val="24"/>
+          <w:szCs w:val="24"/>
+        </w:rPr>
+      </w:pPr>
+      <w:r>
+        <w:rPr>
+          <w:rFonts w:ascii="Times New Roman" w:eastAsia="Times New Roman" w:hAnsi="Times New Roman" w:cs="Times New Roman"/>
+          <w:b/>
+          <w:sz w:val="24"/>
+          <w:szCs w:val="24"/>
+        </w:rPr>
+        <w:t>8. Real-World Applicability</w:t>
+      </w:r>
+    </w:p>
+    <w:p>
+      <w:pPr>
+        <w:jc w:val="both"/>
+        <w:rPr>
+          <w:rFonts w:ascii="Times New Roman" w:eastAsia="Times New Roman" w:hAnsi="Times New Roman" w:cs="Times New Roman"/>
+          <w:sz w:val="24"/>
+          <w:szCs w:val="24"/>
+        </w:rPr>
+      </w:pPr>
+      <w:r>
+        <w:rPr>
+          <w:rFonts w:ascii="Times New Roman" w:eastAsia="Times New Roman" w:hAnsi="Times New Roman" w:cs="Times New Roman"/>
+          <w:sz w:val="24"/>
+          <w:szCs w:val="24"/>
+        </w:rPr>
+        <w:t xml:space="preserve">Scrum is widely used in real-world software development projects, including healthcare applications. Using Scrum in this project provides practical experience with an industry-standard </w:t>
+      </w:r>
+      <w:proofErr w:type="gramStart"/>
+      <w:r>
+        <w:rPr>
+          <w:rFonts w:ascii="Times New Roman" w:eastAsia="Times New Roman" w:hAnsi="Times New Roman" w:cs="Times New Roman"/>
+          <w:sz w:val="24"/>
+          <w:szCs w:val="24"/>
+        </w:rPr>
+        <w:t>Agile</w:t>
+      </w:r>
+      <w:proofErr w:type="gramEnd"/>
+      <w:r>
+        <w:rPr>
+          <w:rFonts w:ascii="Times New Roman" w:eastAsia="Times New Roman" w:hAnsi="Times New Roman" w:cs="Times New Roman"/>
+          <w:sz w:val="24"/>
+          <w:szCs w:val="24"/>
+        </w:rPr>
+        <w:t xml:space="preserve"> methodology, increasing the project’s relevance and professional value.</w:t>
+      </w:r>
+    </w:p>
+    <w:p>
+      <w:pPr>
+        <w:jc w:val="both"/>
+        <w:rPr>
+          <w:rFonts w:ascii="Times New Roman" w:eastAsia="Times New Roman" w:hAnsi="Times New Roman" w:cs="Times New Roman"/>
+          <w:sz w:val="24"/>
+          <w:szCs w:val="24"/>
+        </w:rPr>
+      </w:pPr>
+      <w:r>
+        <w:rPr>
+          <w:rFonts w:ascii="Times New Roman" w:eastAsia="Times New Roman" w:hAnsi="Times New Roman" w:cs="Times New Roman"/>
+          <w:sz w:val="24"/>
+          <w:szCs w:val="24"/>
+        </w:rPr>
+        <w:t>The Scrum Agile model was selected for the Hospital Management System because it provides flexibility, iterative development, early feedback, risk minimization, and high software quality. Its ability to manage complex and evolving requirements makes it an ideal process model for healthcare systems. By adopting Scrum, the project ensures efficient development, improved system reliability, and alignment with real-world hospital operations.</w:t>
+      </w:r>
+    </w:p>
+    <w:p/>
+    <w:p/>
+    <w:p/>
+    <w:p/>
+    <w:p/>
+    <w:p/>
+    <w:p/>
+    <w:p/>
+    <w:p/>
+    <w:p/>
+    <w:p/>
+    <w:p/>
+    <w:p/>
+    <w:p/>
+    <w:p/>
+    <w:p/>
+    <w:p/>
+    <w:p/>
+    <w:p/>
+    <w:p/>
+    <w:p/>
+    <w:p>
+      <w:pPr>
+        <w:rPr>
+          <w:rFonts w:ascii="Times New Roman" w:eastAsia="Times New Roman" w:hAnsi="Times New Roman" w:cs="Times New Roman"/>
+          <w:b/>
+          <w:bCs/>
+          <w:sz w:val="34"/>
+          <w:szCs w:val="24"/>
+        </w:rPr>
+      </w:pPr>
+      <w:r>
+        <w:rPr>
+          <w:rFonts w:ascii="Times New Roman" w:eastAsia="Times New Roman" w:hAnsi="Times New Roman" w:cs="Times New Roman"/>
+          <w:b/>
+          <w:bCs/>
+          <w:sz w:val="34"/>
+          <w:szCs w:val="24"/>
+        </w:rPr>
+        <w:lastRenderedPageBreak/>
+        <w:t>2. PRODUCT REQUIREMENTS DOCUMENT (PRD)</w:t>
+      </w:r>
+    </w:p>
+    <w:p>
+      <w:pPr>
+        <w:rPr>
+          <w:rFonts w:ascii="Times New Roman" w:eastAsia="Times New Roman" w:hAnsi="Times New Roman" w:cs="Times New Roman"/>
+          <w:b/>
+          <w:bCs/>
+          <w:sz w:val="24"/>
+          <w:szCs w:val="24"/>
+        </w:rPr>
+      </w:pPr>
+      <w:r>
+        <w:rPr>
+          <w:rFonts w:ascii="Times New Roman" w:eastAsia="Times New Roman" w:hAnsi="Times New Roman" w:cs="Times New Roman"/>
+          <w:b/>
+          <w:bCs/>
+          <w:sz w:val="24"/>
+          <w:szCs w:val="24"/>
+        </w:rPr>
+        <w:t>2.1 Scopes and Features</w:t>
+      </w:r>
+    </w:p>
+    <w:p>
+      <w:pPr>
+        <w:rPr>
+          <w:rFonts w:ascii="Times New Roman" w:eastAsia="Times New Roman" w:hAnsi="Times New Roman" w:cs="Times New Roman"/>
+          <w:b/>
+          <w:sz w:val="24"/>
+          <w:szCs w:val="24"/>
+        </w:rPr>
+      </w:pPr>
+      <w:r>
+        <w:rPr>
+          <w:rFonts w:ascii="Times New Roman" w:eastAsia="Times New Roman" w:hAnsi="Times New Roman" w:cs="Times New Roman"/>
+          <w:b/>
+          <w:sz w:val="24"/>
+          <w:szCs w:val="24"/>
+        </w:rPr>
+        <w:t>Feature: 1 - Authentication Feature</w:t>
+      </w:r>
+    </w:p>
+    <w:p>
+      <w:pPr>
+        <w:rPr>
+          <w:rFonts w:ascii="Times New Roman" w:hAnsi="Times New Roman" w:cs="Times New Roman"/>
+          <w:b/>
+          <w:sz w:val="24"/>
+          <w:szCs w:val="24"/>
+        </w:rPr>
+      </w:pPr>
+      <w:r>
+        <w:rPr>
+          <w:rFonts w:ascii="Times New Roman" w:hAnsi="Times New Roman" w:cs="Times New Roman"/>
+          <w:b/>
+          <w:sz w:val="24"/>
+          <w:szCs w:val="24"/>
+        </w:rPr>
+        <w:t>1. Signup [admin] [User]</w:t>
+      </w:r>
+    </w:p>
+    <w:p>
+      <w:pPr>
+        <w:rPr>
+          <w:rFonts w:ascii="Times New Roman" w:hAnsi="Times New Roman" w:cs="Times New Roman"/>
+          <w:sz w:val="24"/>
+          <w:szCs w:val="24"/>
+        </w:rPr>
+      </w:pPr>
+      <w:r>
+        <w:rPr>
+          <w:rFonts w:ascii="Times New Roman" w:hAnsi="Times New Roman" w:cs="Times New Roman"/>
+          <w:sz w:val="24"/>
+          <w:szCs w:val="24"/>
+        </w:rPr>
+        <w:t>- Email (input) field should only accept valid unregistered email address as input, otherwise will show an 'email already used' message.</w:t>
+      </w:r>
+      <w:r>
+        <w:rPr>
+          <w:rFonts w:ascii="Times New Roman" w:hAnsi="Times New Roman" w:cs="Times New Roman"/>
+          <w:sz w:val="24"/>
+          <w:szCs w:val="24"/>
+        </w:rPr>
+        <w:br/>
+        <w:t>- Password (input) should be minimum 8 characters long. Otherwise show an invalid message.</w:t>
+      </w:r>
+      <w:r>
+        <w:rPr>
+          <w:rFonts w:ascii="Times New Roman" w:hAnsi="Times New Roman" w:cs="Times New Roman"/>
+          <w:sz w:val="24"/>
+          <w:szCs w:val="24"/>
+        </w:rPr>
+        <w:br/>
+        <w:t>- Re-password (input) should match password. Otherwise show 'password do not match' message.</w:t>
+      </w:r>
+      <w:r>
+        <w:rPr>
+          <w:rFonts w:ascii="Times New Roman" w:hAnsi="Times New Roman" w:cs="Times New Roman"/>
+          <w:sz w:val="24"/>
+          <w:szCs w:val="24"/>
+        </w:rPr>
+        <w:br/>
+        <w:t>- User type must be selected. Otherwise show 'Please select a user type'.</w:t>
+      </w:r>
+      <w:r>
+        <w:rPr>
+          <w:rFonts w:ascii="Times New Roman" w:hAnsi="Times New Roman" w:cs="Times New Roman"/>
+          <w:sz w:val="24"/>
+          <w:szCs w:val="24"/>
+        </w:rPr>
+        <w:br/>
+        <w:t>- On clicking signup button, credential will be stored in database, user will be redirected to his dashboard.</w:t>
+      </w:r>
+      <w:r>
+        <w:rPr>
+          <w:rFonts w:ascii="Times New Roman" w:hAnsi="Times New Roman" w:cs="Times New Roman"/>
+          <w:sz w:val="24"/>
+          <w:szCs w:val="24"/>
+        </w:rPr>
+        <w:br/>
+        <w:t>- A copy of the login informa</w:t>
+      </w:r>
+      <w:r>
+        <w:rPr>
+          <w:rFonts w:ascii="Times New Roman" w:hAnsi="Times New Roman" w:cs="Times New Roman"/>
+          <w:sz w:val="24"/>
+          <w:szCs w:val="24"/>
+        </w:rPr>
+        <w:t>tion will be sent to his email.</w:t>
+      </w:r>
+    </w:p>
+    <w:p>
+      <w:pPr>
+        <w:tabs>
+          <w:tab w:val="left" w:pos="2780"/>
+        </w:tabs>
+        <w:rPr>
+          <w:rFonts w:ascii="Times New Roman" w:hAnsi="Times New Roman" w:cs="Times New Roman"/>
+          <w:sz w:val="24"/>
+          <w:szCs w:val="24"/>
+        </w:rPr>
+      </w:pPr>
+      <w:r>
+        <w:rPr>
+          <w:rFonts w:ascii="Times New Roman" w:hAnsi="Times New Roman" w:cs="Times New Roman"/>
+          <w:sz w:val="24"/>
+          <w:szCs w:val="24"/>
+        </w:rPr>
+        <w:tab/>
+      </w:r>
+    </w:p>
+    <w:p>
+      <w:pPr>
+        <w:outlineLvl w:val="0"/>
+        <w:rPr>
+          <w:rFonts w:ascii="Times New Roman" w:eastAsia="Times New Roman" w:hAnsi="Times New Roman" w:cs="Times New Roman"/>
+          <w:color w:val="000000"/>
+          <w:sz w:val="24"/>
+          <w:szCs w:val="24"/>
+        </w:rPr>
+      </w:pPr>
+      <w:r>
+        <w:rPr>
+          <w:rFonts w:ascii="Times New Roman" w:eastAsia="Times New Roman" w:hAnsi="Times New Roman" w:cs="Times New Roman"/>
+          <w:b/>
+          <w:sz w:val="24"/>
+          <w:szCs w:val="24"/>
+        </w:rPr>
+        <w:t xml:space="preserve">2. </w:t>
+      </w:r>
+      <w:r>
+        <w:rPr>
+          <w:rFonts w:ascii="Times New Roman" w:eastAsia="Times New Roman" w:hAnsi="Times New Roman" w:cs="Times New Roman"/>
+          <w:b/>
+          <w:color w:val="000000"/>
+          <w:sz w:val="24"/>
+          <w:szCs w:val="24"/>
+        </w:rPr>
+        <w:t>Sign in [admin] [User</w:t>
+      </w:r>
+      <w:r>
+        <w:rPr>
+          <w:rFonts w:ascii="Times New Roman" w:eastAsia="Times New Roman" w:hAnsi="Times New Roman" w:cs="Times New Roman"/>
+          <w:color w:val="000000"/>
+          <w:sz w:val="24"/>
+          <w:szCs w:val="24"/>
+        </w:rPr>
+        <w:t>]</w:t>
+      </w:r>
+    </w:p>
+    <w:p>
+      <w:pPr>
+        <w:outlineLvl w:val="0"/>
+        <w:rPr>
+          <w:rFonts w:ascii="Times New Roman" w:eastAsia="Times New Roman" w:hAnsi="Times New Roman" w:cs="Times New Roman"/>
+          <w:color w:val="000000"/>
+          <w:sz w:val="24"/>
+          <w:szCs w:val="24"/>
+        </w:rPr>
+      </w:pPr>
+      <w:r>
+        <w:rPr>
+          <w:rFonts w:ascii="Times New Roman" w:eastAsia="Times New Roman" w:hAnsi="Times New Roman" w:cs="Times New Roman"/>
+          <w:color w:val="000000"/>
+          <w:sz w:val="24"/>
+          <w:szCs w:val="24"/>
+        </w:rPr>
+        <w:t>- Email must match database email</w:t>
+      </w:r>
+      <w:r>
+        <w:rPr>
+          <w:rFonts w:ascii="Times New Roman" w:eastAsia="Times New Roman" w:hAnsi="Times New Roman" w:cs="Times New Roman"/>
+          <w:color w:val="000000"/>
+          <w:sz w:val="24"/>
+          <w:szCs w:val="24"/>
+        </w:rPr>
+        <w:br/>
+        <w:t>- password must match database password</w:t>
+      </w:r>
+      <w:r>
+        <w:rPr>
+          <w:rFonts w:ascii="Times New Roman" w:eastAsia="Times New Roman" w:hAnsi="Times New Roman" w:cs="Times New Roman"/>
+          <w:color w:val="000000"/>
+          <w:sz w:val="24"/>
+          <w:szCs w:val="24"/>
+        </w:rPr>
+        <w:br/>
+        <w:t>- User go to dashboard (if email &amp; password match with database</w:t>
+      </w:r>
+      <w:proofErr w:type="gramStart"/>
+      <w:r>
+        <w:rPr>
+          <w:rFonts w:ascii="Times New Roman" w:eastAsia="Times New Roman" w:hAnsi="Times New Roman" w:cs="Times New Roman"/>
+          <w:color w:val="000000"/>
+          <w:sz w:val="24"/>
+          <w:szCs w:val="24"/>
+        </w:rPr>
+        <w:t>)</w:t>
+      </w:r>
+      <w:proofErr w:type="gramEnd"/>
+      <w:r>
+        <w:rPr>
+          <w:rFonts w:ascii="Times New Roman" w:eastAsia="Times New Roman" w:hAnsi="Times New Roman" w:cs="Times New Roman"/>
+          <w:color w:val="000000"/>
+          <w:sz w:val="24"/>
+          <w:szCs w:val="24"/>
+        </w:rPr>
+        <w:br/>
+        <w:t xml:space="preserve">- User is </w:t>
+      </w:r>
+      <w:proofErr w:type="spellStart"/>
+      <w:r>
+        <w:rPr>
+          <w:rFonts w:ascii="Times New Roman" w:eastAsia="Times New Roman" w:hAnsi="Times New Roman" w:cs="Times New Roman"/>
+          <w:color w:val="000000"/>
+          <w:sz w:val="24"/>
+          <w:szCs w:val="24"/>
+        </w:rPr>
+        <w:t>promt</w:t>
+      </w:r>
+      <w:proofErr w:type="spellEnd"/>
+      <w:r>
+        <w:rPr>
+          <w:rFonts w:ascii="Times New Roman" w:eastAsia="Times New Roman" w:hAnsi="Times New Roman" w:cs="Times New Roman"/>
+          <w:color w:val="000000"/>
+          <w:sz w:val="24"/>
+          <w:szCs w:val="24"/>
+        </w:rPr>
+        <w:t xml:space="preserve"> with an error. "Email or password does not match!</w:t>
+      </w:r>
+      <w:proofErr w:type="gramStart"/>
+      <w:r>
+        <w:rPr>
+          <w:rFonts w:ascii="Times New Roman" w:eastAsia="Times New Roman" w:hAnsi="Times New Roman" w:cs="Times New Roman"/>
+          <w:color w:val="000000"/>
+          <w:sz w:val="24"/>
+          <w:szCs w:val="24"/>
+        </w:rPr>
+        <w:t>".</w:t>
+      </w:r>
+      <w:proofErr w:type="gramEnd"/>
+      <w:r>
+        <w:rPr>
+          <w:rFonts w:ascii="Times New Roman" w:eastAsia="Times New Roman" w:hAnsi="Times New Roman" w:cs="Times New Roman"/>
+          <w:color w:val="000000"/>
+          <w:sz w:val="24"/>
+          <w:szCs w:val="24"/>
+        </w:rPr>
+        <w:t xml:space="preserve"> (</w:t>
+      </w:r>
+      <w:proofErr w:type="gramStart"/>
+      <w:r>
+        <w:rPr>
+          <w:rFonts w:ascii="Times New Roman" w:eastAsia="Times New Roman" w:hAnsi="Times New Roman" w:cs="Times New Roman"/>
+          <w:color w:val="000000"/>
+          <w:sz w:val="24"/>
+          <w:szCs w:val="24"/>
+        </w:rPr>
+        <w:t>if</w:t>
+      </w:r>
+      <w:proofErr w:type="gramEnd"/>
+      <w:r>
+        <w:rPr>
+          <w:rFonts w:ascii="Times New Roman" w:eastAsia="Times New Roman" w:hAnsi="Times New Roman" w:cs="Times New Roman"/>
+          <w:color w:val="000000"/>
+          <w:sz w:val="24"/>
+          <w:szCs w:val="24"/>
+        </w:rPr>
+        <w:t xml:space="preserve"> email &amp; password match with database)</w:t>
+      </w:r>
+      <w:r>
+        <w:rPr>
+          <w:rFonts w:ascii="Times New Roman" w:eastAsia="Times New Roman" w:hAnsi="Times New Roman" w:cs="Times New Roman"/>
+          <w:color w:val="000000"/>
+          <w:sz w:val="24"/>
+          <w:szCs w:val="24"/>
+        </w:rPr>
+        <w:br/>
+        <w:t xml:space="preserve">- </w:t>
+      </w:r>
+      <w:proofErr w:type="gramStart"/>
+      <w:r>
+        <w:rPr>
+          <w:rFonts w:ascii="Times New Roman" w:eastAsia="Times New Roman" w:hAnsi="Times New Roman" w:cs="Times New Roman"/>
+          <w:color w:val="000000"/>
+          <w:sz w:val="24"/>
+          <w:szCs w:val="24"/>
+        </w:rPr>
+        <w:t>clicking</w:t>
+      </w:r>
+      <w:proofErr w:type="gramEnd"/>
+      <w:r>
+        <w:rPr>
+          <w:rFonts w:ascii="Times New Roman" w:eastAsia="Times New Roman" w:hAnsi="Times New Roman" w:cs="Times New Roman"/>
+          <w:color w:val="000000"/>
+          <w:sz w:val="24"/>
+          <w:szCs w:val="24"/>
+        </w:rPr>
+        <w:t xml:space="preserve"> signup should take user to signup page</w:t>
+      </w:r>
+      <w:r>
+        <w:rPr>
+          <w:rFonts w:ascii="Times New Roman" w:eastAsia="Times New Roman" w:hAnsi="Times New Roman" w:cs="Times New Roman"/>
+          <w:color w:val="000000"/>
+          <w:sz w:val="24"/>
+          <w:szCs w:val="24"/>
+        </w:rPr>
+        <w:br/>
+        <w:t xml:space="preserve">- clicking forgot password should take him to forgot password page. </w:t>
+      </w:r>
+    </w:p>
+    <w:p>
+      <w:pPr>
+        <w:outlineLvl w:val="0"/>
+        <w:rPr>
+          <w:rFonts w:ascii="Times New Roman" w:eastAsia="Times New Roman" w:hAnsi="Times New Roman" w:cs="Times New Roman"/>
+          <w:color w:val="000000"/>
+          <w:sz w:val="24"/>
+          <w:szCs w:val="24"/>
+        </w:rPr>
+      </w:pPr>
+    </w:p>
+    <w:p>
+      <w:pPr>
+        <w:outlineLvl w:val="0"/>
+        <w:rPr>
+          <w:rFonts w:ascii="Times New Roman" w:eastAsia="Times New Roman" w:hAnsi="Times New Roman" w:cs="Times New Roman"/>
+          <w:b/>
+          <w:color w:val="000000"/>
+          <w:sz w:val="24"/>
+          <w:szCs w:val="24"/>
+        </w:rPr>
+      </w:pPr>
+      <w:r>
+        <w:rPr>
+          <w:rFonts w:ascii="Times New Roman" w:eastAsia="Times New Roman" w:hAnsi="Times New Roman" w:cs="Times New Roman"/>
+          <w:b/>
+          <w:color w:val="000000"/>
+          <w:sz w:val="24"/>
+          <w:szCs w:val="24"/>
+        </w:rPr>
+        <w:t xml:space="preserve">3. Forgot </w:t>
+      </w:r>
+      <w:proofErr w:type="gramStart"/>
+      <w:r>
+        <w:rPr>
+          <w:rFonts w:ascii="Times New Roman" w:eastAsia="Times New Roman" w:hAnsi="Times New Roman" w:cs="Times New Roman"/>
+          <w:b/>
+          <w:color w:val="000000"/>
+          <w:sz w:val="24"/>
+          <w:szCs w:val="24"/>
+        </w:rPr>
+        <w:t>password[</w:t>
+      </w:r>
+      <w:proofErr w:type="gramEnd"/>
+      <w:r>
+        <w:rPr>
+          <w:rFonts w:ascii="Times New Roman" w:eastAsia="Times New Roman" w:hAnsi="Times New Roman" w:cs="Times New Roman"/>
+          <w:b/>
+          <w:color w:val="000000"/>
+          <w:sz w:val="24"/>
+          <w:szCs w:val="24"/>
+        </w:rPr>
+        <w:t>admin] [User]</w:t>
+      </w:r>
+    </w:p>
+    <w:p>
+      <w:pPr>
+        <w:outlineLvl w:val="0"/>
+        <w:rPr>
+          <w:rFonts w:ascii="Times New Roman" w:eastAsia="Times New Roman" w:hAnsi="Times New Roman" w:cs="Times New Roman"/>
+          <w:color w:val="000000"/>
+          <w:sz w:val="24"/>
+          <w:szCs w:val="24"/>
+        </w:rPr>
+      </w:pPr>
+      <w:r>
+        <w:rPr>
+          <w:rFonts w:ascii="Times New Roman" w:eastAsia="Times New Roman" w:hAnsi="Times New Roman" w:cs="Times New Roman"/>
+          <w:color w:val="000000"/>
+          <w:sz w:val="24"/>
+          <w:szCs w:val="24"/>
+        </w:rPr>
+        <w:t xml:space="preserve">- </w:t>
+      </w:r>
+      <w:proofErr w:type="gramStart"/>
+      <w:r>
+        <w:rPr>
+          <w:rFonts w:ascii="Times New Roman" w:eastAsia="Times New Roman" w:hAnsi="Times New Roman" w:cs="Times New Roman"/>
+          <w:color w:val="000000"/>
+          <w:sz w:val="24"/>
+          <w:szCs w:val="24"/>
+        </w:rPr>
+        <w:t>email</w:t>
+      </w:r>
+      <w:proofErr w:type="gramEnd"/>
+      <w:r>
+        <w:rPr>
+          <w:rFonts w:ascii="Times New Roman" w:eastAsia="Times New Roman" w:hAnsi="Times New Roman" w:cs="Times New Roman"/>
+          <w:color w:val="000000"/>
+          <w:sz w:val="24"/>
+          <w:szCs w:val="24"/>
+        </w:rPr>
+        <w:t xml:space="preserve"> must match DB email or </w:t>
+      </w:r>
+      <w:proofErr w:type="spellStart"/>
+      <w:r>
+        <w:rPr>
+          <w:rFonts w:ascii="Times New Roman" w:eastAsia="Times New Roman" w:hAnsi="Times New Roman" w:cs="Times New Roman"/>
+          <w:color w:val="000000"/>
+          <w:sz w:val="24"/>
+          <w:szCs w:val="24"/>
+        </w:rPr>
+        <w:t>promt</w:t>
+      </w:r>
+      <w:proofErr w:type="spellEnd"/>
+      <w:r>
+        <w:rPr>
+          <w:rFonts w:ascii="Times New Roman" w:eastAsia="Times New Roman" w:hAnsi="Times New Roman" w:cs="Times New Roman"/>
+          <w:color w:val="000000"/>
+          <w:sz w:val="24"/>
+          <w:szCs w:val="24"/>
+        </w:rPr>
+        <w:t xml:space="preserve"> "No email found!"</w:t>
+      </w:r>
+      <w:r>
+        <w:rPr>
+          <w:rFonts w:ascii="Times New Roman" w:eastAsia="Times New Roman" w:hAnsi="Times New Roman" w:cs="Times New Roman"/>
+          <w:color w:val="000000"/>
+          <w:sz w:val="24"/>
+          <w:szCs w:val="24"/>
+        </w:rPr>
+        <w:br/>
+        <w:t>- pressing send code will print a message "code sent!" and the code can be found at user info row.</w:t>
+      </w:r>
+      <w:r>
+        <w:rPr>
+          <w:rFonts w:ascii="Times New Roman" w:eastAsia="Times New Roman" w:hAnsi="Times New Roman" w:cs="Times New Roman"/>
+          <w:color w:val="000000"/>
+          <w:sz w:val="24"/>
+          <w:szCs w:val="24"/>
+        </w:rPr>
+        <w:br/>
+        <w:t xml:space="preserve">- </w:t>
+      </w:r>
+      <w:proofErr w:type="gramStart"/>
+      <w:r>
+        <w:rPr>
+          <w:rFonts w:ascii="Times New Roman" w:eastAsia="Times New Roman" w:hAnsi="Times New Roman" w:cs="Times New Roman"/>
+          <w:color w:val="000000"/>
+          <w:sz w:val="24"/>
+          <w:szCs w:val="24"/>
+        </w:rPr>
+        <w:t>enter</w:t>
+      </w:r>
+      <w:proofErr w:type="gramEnd"/>
+      <w:r>
+        <w:rPr>
+          <w:rFonts w:ascii="Times New Roman" w:eastAsia="Times New Roman" w:hAnsi="Times New Roman" w:cs="Times New Roman"/>
+          <w:color w:val="000000"/>
+          <w:sz w:val="24"/>
+          <w:szCs w:val="24"/>
+        </w:rPr>
+        <w:t xml:space="preserve"> new password [At least 8 characters long, </w:t>
+      </w:r>
+      <w:proofErr w:type="spellStart"/>
+      <w:r>
+        <w:rPr>
+          <w:rFonts w:ascii="Times New Roman" w:eastAsia="Times New Roman" w:hAnsi="Times New Roman" w:cs="Times New Roman"/>
+          <w:color w:val="000000"/>
+          <w:sz w:val="24"/>
+          <w:szCs w:val="24"/>
+        </w:rPr>
+        <w:t>atleast</w:t>
+      </w:r>
+      <w:proofErr w:type="spellEnd"/>
+      <w:r>
+        <w:rPr>
+          <w:rFonts w:ascii="Times New Roman" w:eastAsia="Times New Roman" w:hAnsi="Times New Roman" w:cs="Times New Roman"/>
+          <w:color w:val="000000"/>
+          <w:sz w:val="24"/>
+          <w:szCs w:val="24"/>
+        </w:rPr>
+        <w:t xml:space="preserve"> one special character]</w:t>
+      </w:r>
+      <w:r>
+        <w:rPr>
+          <w:rFonts w:ascii="Times New Roman" w:eastAsia="Times New Roman" w:hAnsi="Times New Roman" w:cs="Times New Roman"/>
+          <w:color w:val="000000"/>
+          <w:sz w:val="24"/>
+          <w:szCs w:val="24"/>
+        </w:rPr>
+        <w:br/>
+        <w:t>- re-type new password [it should match new password]</w:t>
+      </w:r>
+      <w:r>
+        <w:rPr>
+          <w:rFonts w:ascii="Times New Roman" w:eastAsia="Times New Roman" w:hAnsi="Times New Roman" w:cs="Times New Roman"/>
+          <w:color w:val="000000"/>
+          <w:sz w:val="24"/>
+          <w:szCs w:val="24"/>
+        </w:rPr>
+        <w:br/>
+        <w:t>- clicking submit button will show user -&gt; "password changed" if all info match criteria or it'll indicate what's wrong.</w:t>
+      </w:r>
+    </w:p>
+    <w:p>
+      <w:pPr>
+        <w:outlineLvl w:val="0"/>
+        <w:rPr>
+          <w:rFonts w:ascii="Times New Roman" w:eastAsia="Times New Roman" w:hAnsi="Times New Roman" w:cs="Times New Roman"/>
+          <w:color w:val="000000"/>
+          <w:sz w:val="24"/>
+          <w:szCs w:val="24"/>
+        </w:rPr>
+      </w:pPr>
+    </w:p>
+    <w:p>
+      <w:pPr>
+        <w:rPr>
+          <w:rFonts w:ascii="Times New Roman" w:eastAsia="Times New Roman" w:hAnsi="Times New Roman" w:cs="Times New Roman"/>
+          <w:b/>
+          <w:bCs/>
+          <w:color w:val="000000"/>
+          <w:sz w:val="24"/>
+          <w:szCs w:val="24"/>
+        </w:rPr>
+      </w:pPr>
+      <w:r>
+        <w:rPr>
+          <w:rFonts w:ascii="Times New Roman" w:eastAsia="Times New Roman" w:hAnsi="Times New Roman" w:cs="Times New Roman"/>
+          <w:b/>
+          <w:sz w:val="24"/>
+          <w:szCs w:val="24"/>
+        </w:rPr>
+        <w:t xml:space="preserve">Feature: 2 - </w:t>
+      </w:r>
+      <w:r>
+        <w:rPr>
+          <w:rFonts w:ascii="Times New Roman" w:eastAsia="Times New Roman" w:hAnsi="Times New Roman" w:cs="Times New Roman"/>
+          <w:b/>
+          <w:bCs/>
+          <w:color w:val="000000"/>
+          <w:sz w:val="24"/>
+          <w:szCs w:val="24"/>
+        </w:rPr>
+        <w:t>Dashboard</w:t>
+      </w:r>
+    </w:p>
+    <w:p>
+      <w:pPr>
+        <w:rPr>
+          <w:rFonts w:ascii="Times New Roman" w:hAnsi="Times New Roman" w:cs="Times New Roman"/>
+          <w:b/>
+          <w:sz w:val="24"/>
+          <w:szCs w:val="24"/>
+        </w:rPr>
+      </w:pPr>
+      <w:r>
+        <w:rPr>
+          <w:rFonts w:ascii="Times New Roman" w:hAnsi="Times New Roman" w:cs="Times New Roman"/>
+          <w:b/>
+          <w:sz w:val="24"/>
+          <w:szCs w:val="24"/>
+        </w:rPr>
+        <w:t>4. Menu [Admin]</w:t>
+      </w:r>
+    </w:p>
+    <w:p>
+      <w:pPr>
+        <w:spacing w:after="0" w:line="240" w:lineRule="auto"/>
+        <w:outlineLvl w:val="0"/>
+        <w:rPr>
+          <w:rFonts w:ascii="Times New Roman" w:eastAsia="Times New Roman" w:hAnsi="Times New Roman" w:cs="Times New Roman"/>
+          <w:color w:val="000000"/>
+          <w:sz w:val="24"/>
+          <w:szCs w:val="24"/>
+        </w:rPr>
+      </w:pPr>
+      <w:r>
+        <w:rPr>
+          <w:rFonts w:ascii="Times New Roman" w:eastAsia="Times New Roman" w:hAnsi="Times New Roman" w:cs="Times New Roman"/>
+          <w:color w:val="000000"/>
+          <w:sz w:val="24"/>
+          <w:szCs w:val="24"/>
+        </w:rPr>
+        <w:t>clicking dashboard will take user to dashboard page</w:t>
+      </w:r>
+      <w:r>
+        <w:rPr>
+          <w:rFonts w:ascii="Times New Roman" w:eastAsia="Times New Roman" w:hAnsi="Times New Roman" w:cs="Times New Roman"/>
+          <w:color w:val="000000"/>
+          <w:sz w:val="24"/>
+          <w:szCs w:val="24"/>
+        </w:rPr>
+        <w:br/>
+        <w:t>- go to manage Patient on click</w:t>
+      </w:r>
+      <w:r>
+        <w:rPr>
+          <w:rFonts w:ascii="Times New Roman" w:eastAsia="Times New Roman" w:hAnsi="Times New Roman" w:cs="Times New Roman"/>
+          <w:color w:val="000000"/>
+          <w:sz w:val="24"/>
+          <w:szCs w:val="24"/>
+        </w:rPr>
+        <w:br/>
+        <w:t>- go to manage employee on Click</w:t>
+      </w:r>
+      <w:r>
+        <w:rPr>
+          <w:rFonts w:ascii="Times New Roman" w:eastAsia="Times New Roman" w:hAnsi="Times New Roman" w:cs="Times New Roman"/>
+          <w:color w:val="000000"/>
+          <w:sz w:val="24"/>
+          <w:szCs w:val="24"/>
+        </w:rPr>
+        <w:br/>
+        <w:t>- go to appointment page on click</w:t>
+      </w:r>
+      <w:r>
+        <w:rPr>
+          <w:rFonts w:ascii="Times New Roman" w:eastAsia="Times New Roman" w:hAnsi="Times New Roman" w:cs="Times New Roman"/>
+          <w:color w:val="000000"/>
+          <w:sz w:val="24"/>
+          <w:szCs w:val="24"/>
+        </w:rPr>
+        <w:br/>
+        <w:t>- go to billing page on click</w:t>
+      </w:r>
+      <w:r>
+        <w:rPr>
+          <w:rFonts w:ascii="Times New Roman" w:eastAsia="Times New Roman" w:hAnsi="Times New Roman" w:cs="Times New Roman"/>
+          <w:color w:val="000000"/>
+          <w:sz w:val="24"/>
+          <w:szCs w:val="24"/>
+        </w:rPr>
+        <w:br/>
+        <w:t>- go to prescription page on Click</w:t>
+      </w:r>
+      <w:r>
+        <w:rPr>
+          <w:rFonts w:ascii="Times New Roman" w:eastAsia="Times New Roman" w:hAnsi="Times New Roman" w:cs="Times New Roman"/>
+          <w:color w:val="000000"/>
+          <w:sz w:val="24"/>
+          <w:szCs w:val="24"/>
+        </w:rPr>
+        <w:br/>
+        <w:t xml:space="preserve">- go to </w:t>
+      </w:r>
+      <w:proofErr w:type="spellStart"/>
+      <w:r>
+        <w:rPr>
+          <w:rFonts w:ascii="Times New Roman" w:eastAsia="Times New Roman" w:hAnsi="Times New Roman" w:cs="Times New Roman"/>
+          <w:color w:val="000000"/>
+          <w:sz w:val="24"/>
+          <w:szCs w:val="24"/>
+        </w:rPr>
+        <w:t>madicine</w:t>
+      </w:r>
+      <w:proofErr w:type="spellEnd"/>
+      <w:r>
+        <w:rPr>
+          <w:rFonts w:ascii="Times New Roman" w:eastAsia="Times New Roman" w:hAnsi="Times New Roman" w:cs="Times New Roman"/>
+          <w:color w:val="000000"/>
+          <w:sz w:val="24"/>
+          <w:szCs w:val="24"/>
+        </w:rPr>
+        <w:t xml:space="preserve"> page on Click</w:t>
+      </w:r>
+      <w:r>
+        <w:rPr>
+          <w:rFonts w:ascii="Times New Roman" w:eastAsia="Times New Roman" w:hAnsi="Times New Roman" w:cs="Times New Roman"/>
+          <w:color w:val="000000"/>
+          <w:sz w:val="24"/>
+          <w:szCs w:val="24"/>
+        </w:rPr>
+        <w:br/>
+        <w:t xml:space="preserve">- go to </w:t>
+      </w:r>
+      <w:proofErr w:type="spellStart"/>
+      <w:r>
+        <w:rPr>
+          <w:rFonts w:ascii="Times New Roman" w:eastAsia="Times New Roman" w:hAnsi="Times New Roman" w:cs="Times New Roman"/>
+          <w:color w:val="000000"/>
+          <w:sz w:val="24"/>
+          <w:szCs w:val="24"/>
+        </w:rPr>
+        <w:t>labtest</w:t>
+      </w:r>
+      <w:proofErr w:type="spellEnd"/>
+      <w:r>
+        <w:rPr>
+          <w:rFonts w:ascii="Times New Roman" w:eastAsia="Times New Roman" w:hAnsi="Times New Roman" w:cs="Times New Roman"/>
+          <w:color w:val="000000"/>
+          <w:sz w:val="24"/>
+          <w:szCs w:val="24"/>
+        </w:rPr>
+        <w:t xml:space="preserve"> page on Click</w:t>
+      </w:r>
+      <w:r>
+        <w:rPr>
+          <w:rFonts w:ascii="Times New Roman" w:eastAsia="Times New Roman" w:hAnsi="Times New Roman" w:cs="Times New Roman"/>
+          <w:color w:val="000000"/>
+          <w:sz w:val="24"/>
+          <w:szCs w:val="24"/>
+        </w:rPr>
+        <w:br/>
+        <w:t>-go to profile page on click</w:t>
+      </w:r>
+    </w:p>
+    <w:p>
+      <w:pPr>
+        <w:spacing w:after="0" w:line="240" w:lineRule="auto"/>
+        <w:outlineLvl w:val="0"/>
+        <w:rPr>
+          <w:rFonts w:ascii="Times New Roman" w:eastAsia="Times New Roman" w:hAnsi="Times New Roman" w:cs="Times New Roman"/>
+          <w:color w:val="000000"/>
+          <w:sz w:val="24"/>
+          <w:szCs w:val="24"/>
+        </w:rPr>
+      </w:pPr>
+    </w:p>
+    <w:p>
+      <w:pPr>
+        <w:outlineLvl w:val="0"/>
+        <w:rPr>
+          <w:rFonts w:ascii="Times New Roman" w:eastAsia="Times New Roman" w:hAnsi="Times New Roman" w:cs="Times New Roman"/>
+          <w:color w:val="000000"/>
+          <w:sz w:val="24"/>
+          <w:szCs w:val="24"/>
+        </w:rPr>
+      </w:pPr>
+    </w:p>
+    <w:p>
+      <w:pPr>
+        <w:outlineLvl w:val="0"/>
+        <w:rPr>
+          <w:rFonts w:ascii="Times New Roman" w:eastAsia="Times New Roman" w:hAnsi="Times New Roman" w:cs="Times New Roman"/>
+          <w:b/>
+          <w:color w:val="000000"/>
+          <w:sz w:val="24"/>
+          <w:szCs w:val="24"/>
+        </w:rPr>
+      </w:pPr>
+      <w:r>
+        <w:rPr>
+          <w:rFonts w:ascii="Times New Roman" w:eastAsia="Times New Roman" w:hAnsi="Times New Roman" w:cs="Times New Roman"/>
+          <w:b/>
+          <w:color w:val="000000"/>
+          <w:sz w:val="24"/>
+          <w:szCs w:val="24"/>
+        </w:rPr>
+        <w:lastRenderedPageBreak/>
+        <w:t>5. Menu [Receptionist]</w:t>
+      </w:r>
+    </w:p>
+    <w:p>
+      <w:pPr>
+        <w:spacing w:after="0" w:line="240" w:lineRule="auto"/>
+        <w:outlineLvl w:val="0"/>
+        <w:rPr>
+          <w:rFonts w:ascii="Times New Roman" w:eastAsia="Times New Roman" w:hAnsi="Times New Roman" w:cs="Times New Roman"/>
+          <w:color w:val="000000"/>
+          <w:sz w:val="24"/>
+          <w:szCs w:val="24"/>
+        </w:rPr>
+      </w:pPr>
+      <w:r>
+        <w:rPr>
+          <w:rFonts w:ascii="Times New Roman" w:eastAsia="Times New Roman" w:hAnsi="Times New Roman" w:cs="Times New Roman"/>
+          <w:color w:val="000000"/>
+          <w:sz w:val="24"/>
+          <w:szCs w:val="24"/>
+        </w:rPr>
+        <w:t>clicking dashboard will take user to dashboard page</w:t>
+      </w:r>
+      <w:r>
+        <w:rPr>
+          <w:rFonts w:ascii="Times New Roman" w:eastAsia="Times New Roman" w:hAnsi="Times New Roman" w:cs="Times New Roman"/>
+          <w:color w:val="000000"/>
+          <w:sz w:val="24"/>
+          <w:szCs w:val="24"/>
+        </w:rPr>
+        <w:br/>
+        <w:t>- go to manage Patient on click</w:t>
+      </w:r>
+      <w:r>
+        <w:rPr>
+          <w:rFonts w:ascii="Times New Roman" w:eastAsia="Times New Roman" w:hAnsi="Times New Roman" w:cs="Times New Roman"/>
+          <w:color w:val="000000"/>
+          <w:sz w:val="24"/>
+          <w:szCs w:val="24"/>
+        </w:rPr>
+        <w:br/>
+        <w:t>- go to appointment page on click</w:t>
+      </w:r>
+      <w:r>
+        <w:rPr>
+          <w:rFonts w:ascii="Times New Roman" w:eastAsia="Times New Roman" w:hAnsi="Times New Roman" w:cs="Times New Roman"/>
+          <w:color w:val="000000"/>
+          <w:sz w:val="24"/>
+          <w:szCs w:val="24"/>
+        </w:rPr>
+        <w:br/>
+        <w:t>- go to billing page on click</w:t>
+      </w:r>
+      <w:r>
+        <w:rPr>
+          <w:rFonts w:ascii="Times New Roman" w:eastAsia="Times New Roman" w:hAnsi="Times New Roman" w:cs="Times New Roman"/>
+          <w:color w:val="000000"/>
+          <w:sz w:val="24"/>
+          <w:szCs w:val="24"/>
+        </w:rPr>
+        <w:br/>
+        <w:t>- go to profile page on click</w:t>
+      </w:r>
+    </w:p>
+    <w:p>
+      <w:pPr>
+        <w:outlineLvl w:val="0"/>
+        <w:rPr>
+          <w:rFonts w:ascii="Times New Roman" w:eastAsia="Times New Roman" w:hAnsi="Times New Roman" w:cs="Times New Roman"/>
+          <w:b/>
+          <w:color w:val="000000"/>
+          <w:sz w:val="24"/>
+          <w:szCs w:val="24"/>
+        </w:rPr>
+      </w:pPr>
+    </w:p>
+    <w:p>
+      <w:pPr>
+        <w:outlineLvl w:val="0"/>
+        <w:rPr>
+          <w:rFonts w:ascii="Times New Roman" w:eastAsia="Times New Roman" w:hAnsi="Times New Roman" w:cs="Times New Roman"/>
+          <w:b/>
+          <w:color w:val="000000"/>
+          <w:sz w:val="24"/>
+          <w:szCs w:val="24"/>
+        </w:rPr>
+      </w:pPr>
+      <w:r>
+        <w:rPr>
+          <w:rFonts w:ascii="Times New Roman" w:eastAsia="Times New Roman" w:hAnsi="Times New Roman" w:cs="Times New Roman"/>
+          <w:b/>
+          <w:color w:val="000000"/>
+          <w:sz w:val="24"/>
+          <w:szCs w:val="24"/>
+        </w:rPr>
+        <w:t>6. Menu [Doctor]</w:t>
+      </w:r>
+    </w:p>
+    <w:p>
+      <w:pPr>
+        <w:spacing w:after="0" w:line="240" w:lineRule="auto"/>
+        <w:outlineLvl w:val="0"/>
+        <w:rPr>
+          <w:rFonts w:ascii="Times New Roman" w:eastAsia="Times New Roman" w:hAnsi="Times New Roman" w:cs="Times New Roman"/>
+          <w:color w:val="000000"/>
+          <w:sz w:val="24"/>
+          <w:szCs w:val="24"/>
+        </w:rPr>
+      </w:pPr>
+      <w:proofErr w:type="gramStart"/>
+      <w:r>
+        <w:rPr>
+          <w:rFonts w:ascii="Times New Roman" w:eastAsia="Times New Roman" w:hAnsi="Times New Roman" w:cs="Times New Roman"/>
+          <w:color w:val="000000"/>
+          <w:sz w:val="24"/>
+          <w:szCs w:val="24"/>
+        </w:rPr>
+        <w:t>clicking</w:t>
+      </w:r>
+      <w:proofErr w:type="gramEnd"/>
+      <w:r>
+        <w:rPr>
+          <w:rFonts w:ascii="Times New Roman" w:eastAsia="Times New Roman" w:hAnsi="Times New Roman" w:cs="Times New Roman"/>
+          <w:color w:val="000000"/>
+          <w:sz w:val="24"/>
+          <w:szCs w:val="24"/>
+        </w:rPr>
+        <w:t xml:space="preserve"> dashboard will take user to dashboard page</w:t>
+      </w:r>
+      <w:r>
+        <w:rPr>
+          <w:rFonts w:ascii="Times New Roman" w:eastAsia="Times New Roman" w:hAnsi="Times New Roman" w:cs="Times New Roman"/>
+          <w:color w:val="000000"/>
+          <w:sz w:val="24"/>
+          <w:szCs w:val="24"/>
+        </w:rPr>
+        <w:br/>
+        <w:t>- go to Appointment on click</w:t>
+      </w:r>
+      <w:r>
+        <w:rPr>
+          <w:rFonts w:ascii="Times New Roman" w:eastAsia="Times New Roman" w:hAnsi="Times New Roman" w:cs="Times New Roman"/>
+          <w:color w:val="000000"/>
+          <w:sz w:val="24"/>
+          <w:szCs w:val="24"/>
+        </w:rPr>
+        <w:br/>
+        <w:t>-go prescribe patient on click</w:t>
+      </w:r>
+      <w:r>
+        <w:rPr>
+          <w:rFonts w:ascii="Times New Roman" w:eastAsia="Times New Roman" w:hAnsi="Times New Roman" w:cs="Times New Roman"/>
+          <w:color w:val="000000"/>
+          <w:sz w:val="24"/>
+          <w:szCs w:val="24"/>
+        </w:rPr>
+        <w:br/>
+        <w:t>- go to profile page on click</w:t>
+      </w:r>
+    </w:p>
+    <w:p>
+      <w:pPr>
+        <w:outlineLvl w:val="0"/>
+        <w:rPr>
+          <w:rFonts w:ascii="Times New Roman" w:eastAsia="Times New Roman" w:hAnsi="Times New Roman" w:cs="Times New Roman"/>
+          <w:color w:val="000000"/>
+          <w:sz w:val="24"/>
+          <w:szCs w:val="24"/>
+        </w:rPr>
+      </w:pPr>
+    </w:p>
+    <w:p>
+      <w:pPr>
+        <w:outlineLvl w:val="0"/>
+        <w:rPr>
+          <w:rFonts w:ascii="Times New Roman" w:eastAsia="Times New Roman" w:hAnsi="Times New Roman" w:cs="Times New Roman"/>
+          <w:b/>
+          <w:color w:val="000000"/>
+          <w:sz w:val="24"/>
+          <w:szCs w:val="24"/>
+        </w:rPr>
+      </w:pPr>
+      <w:r>
+        <w:rPr>
+          <w:rFonts w:ascii="Times New Roman" w:eastAsia="Times New Roman" w:hAnsi="Times New Roman" w:cs="Times New Roman"/>
+          <w:b/>
+          <w:color w:val="000000"/>
+          <w:sz w:val="24"/>
+          <w:szCs w:val="24"/>
+        </w:rPr>
+        <w:t xml:space="preserve">7. </w:t>
+      </w:r>
+      <w:proofErr w:type="gramStart"/>
+      <w:r>
+        <w:rPr>
+          <w:rFonts w:ascii="Times New Roman" w:eastAsia="Times New Roman" w:hAnsi="Times New Roman" w:cs="Times New Roman"/>
+          <w:b/>
+          <w:color w:val="000000"/>
+          <w:sz w:val="24"/>
+          <w:szCs w:val="24"/>
+        </w:rPr>
+        <w:t>Menu[</w:t>
+      </w:r>
+      <w:proofErr w:type="gramEnd"/>
+      <w:r>
+        <w:rPr>
+          <w:rFonts w:ascii="Times New Roman" w:eastAsia="Times New Roman" w:hAnsi="Times New Roman" w:cs="Times New Roman"/>
+          <w:b/>
+          <w:color w:val="000000"/>
+          <w:sz w:val="24"/>
+          <w:szCs w:val="24"/>
+        </w:rPr>
+        <w:t>Patient]</w:t>
+      </w:r>
+    </w:p>
+    <w:p>
+      <w:pPr>
+        <w:spacing w:after="0" w:line="240" w:lineRule="auto"/>
+        <w:outlineLvl w:val="0"/>
+        <w:rPr>
+          <w:rFonts w:ascii="Times New Roman" w:eastAsia="Times New Roman" w:hAnsi="Times New Roman" w:cs="Times New Roman"/>
+          <w:color w:val="000000"/>
+          <w:sz w:val="24"/>
+          <w:szCs w:val="24"/>
+        </w:rPr>
+      </w:pPr>
+      <w:r>
+        <w:rPr>
+          <w:rFonts w:ascii="Times New Roman" w:eastAsia="Times New Roman" w:hAnsi="Times New Roman" w:cs="Times New Roman"/>
+          <w:color w:val="000000"/>
+          <w:sz w:val="24"/>
+          <w:szCs w:val="24"/>
+        </w:rPr>
+        <w:t>clicking dashboard will take user to dashboard page</w:t>
+      </w:r>
+      <w:r>
+        <w:rPr>
+          <w:rFonts w:ascii="Times New Roman" w:eastAsia="Times New Roman" w:hAnsi="Times New Roman" w:cs="Times New Roman"/>
+          <w:color w:val="000000"/>
+          <w:sz w:val="24"/>
+          <w:szCs w:val="24"/>
+        </w:rPr>
+        <w:br/>
+        <w:t>- go to Make Appointment on click</w:t>
+      </w:r>
+      <w:r>
+        <w:rPr>
+          <w:rFonts w:ascii="Times New Roman" w:eastAsia="Times New Roman" w:hAnsi="Times New Roman" w:cs="Times New Roman"/>
+          <w:color w:val="000000"/>
+          <w:sz w:val="24"/>
+          <w:szCs w:val="24"/>
+        </w:rPr>
+        <w:br/>
+        <w:t>-go to my prescription on click</w:t>
+      </w:r>
+      <w:r>
+        <w:rPr>
+          <w:rFonts w:ascii="Times New Roman" w:eastAsia="Times New Roman" w:hAnsi="Times New Roman" w:cs="Times New Roman"/>
+          <w:color w:val="000000"/>
+          <w:sz w:val="24"/>
+          <w:szCs w:val="24"/>
+        </w:rPr>
+        <w:br/>
+        <w:t>- go to profile page on click</w:t>
+      </w:r>
+    </w:p>
+    <w:p>
+      <w:pPr>
+        <w:outlineLvl w:val="0"/>
+        <w:rPr>
+          <w:rFonts w:ascii="Times New Roman" w:eastAsia="Times New Roman" w:hAnsi="Times New Roman" w:cs="Times New Roman"/>
+          <w:color w:val="000000"/>
+          <w:sz w:val="24"/>
+          <w:szCs w:val="24"/>
+        </w:rPr>
+      </w:pPr>
+    </w:p>
+    <w:p>
+      <w:pPr>
+        <w:outlineLvl w:val="0"/>
+        <w:rPr>
+          <w:rFonts w:ascii="Times New Roman" w:eastAsia="Times New Roman" w:hAnsi="Times New Roman" w:cs="Times New Roman"/>
+          <w:b/>
+          <w:color w:val="000000"/>
+          <w:sz w:val="24"/>
+          <w:szCs w:val="24"/>
+        </w:rPr>
+      </w:pPr>
+      <w:r>
+        <w:rPr>
+          <w:rFonts w:ascii="Times New Roman" w:eastAsia="Times New Roman" w:hAnsi="Times New Roman" w:cs="Times New Roman"/>
+          <w:b/>
+          <w:color w:val="000000"/>
+          <w:sz w:val="24"/>
+          <w:szCs w:val="24"/>
+        </w:rPr>
+        <w:t xml:space="preserve">8. </w:t>
+      </w:r>
+      <w:proofErr w:type="gramStart"/>
+      <w:r>
+        <w:rPr>
+          <w:rFonts w:ascii="Times New Roman" w:eastAsia="Times New Roman" w:hAnsi="Times New Roman" w:cs="Times New Roman"/>
+          <w:b/>
+          <w:color w:val="000000"/>
+          <w:sz w:val="24"/>
+          <w:szCs w:val="24"/>
+        </w:rPr>
+        <w:t>Menu[</w:t>
+      </w:r>
+      <w:proofErr w:type="gramEnd"/>
+      <w:r>
+        <w:rPr>
+          <w:rFonts w:ascii="Times New Roman" w:eastAsia="Times New Roman" w:hAnsi="Times New Roman" w:cs="Times New Roman"/>
+          <w:b/>
+          <w:color w:val="000000"/>
+          <w:sz w:val="24"/>
+          <w:szCs w:val="24"/>
+        </w:rPr>
+        <w:t>Pharmacist]</w:t>
+      </w:r>
+    </w:p>
+    <w:p>
+      <w:pPr>
+        <w:spacing w:after="0" w:line="240" w:lineRule="auto"/>
+        <w:outlineLvl w:val="0"/>
+        <w:rPr>
+          <w:rFonts w:ascii="Times New Roman" w:eastAsia="Times New Roman" w:hAnsi="Times New Roman" w:cs="Times New Roman"/>
+          <w:color w:val="000000"/>
+          <w:sz w:val="24"/>
+          <w:szCs w:val="24"/>
+        </w:rPr>
+      </w:pPr>
+      <w:r>
+        <w:rPr>
+          <w:rFonts w:ascii="Times New Roman" w:eastAsia="Times New Roman" w:hAnsi="Times New Roman" w:cs="Times New Roman"/>
+          <w:color w:val="000000"/>
+          <w:sz w:val="24"/>
+          <w:szCs w:val="24"/>
+        </w:rPr>
+        <w:t xml:space="preserve">- show </w:t>
+      </w:r>
+      <w:proofErr w:type="spellStart"/>
+      <w:r>
+        <w:rPr>
+          <w:rFonts w:ascii="Times New Roman" w:eastAsia="Times New Roman" w:hAnsi="Times New Roman" w:cs="Times New Roman"/>
+          <w:color w:val="000000"/>
+          <w:sz w:val="24"/>
+          <w:szCs w:val="24"/>
+        </w:rPr>
+        <w:t>appropiate</w:t>
+      </w:r>
+      <w:proofErr w:type="spellEnd"/>
+      <w:r>
+        <w:rPr>
+          <w:rFonts w:ascii="Times New Roman" w:eastAsia="Times New Roman" w:hAnsi="Times New Roman" w:cs="Times New Roman"/>
+          <w:color w:val="000000"/>
+          <w:sz w:val="24"/>
+          <w:szCs w:val="24"/>
+        </w:rPr>
+        <w:t xml:space="preserve"> Balance ( should not be less than 0)</w:t>
+      </w:r>
+      <w:r>
+        <w:rPr>
+          <w:rFonts w:ascii="Times New Roman" w:eastAsia="Times New Roman" w:hAnsi="Times New Roman" w:cs="Times New Roman"/>
+          <w:color w:val="000000"/>
+          <w:sz w:val="24"/>
+          <w:szCs w:val="24"/>
+        </w:rPr>
+        <w:br/>
+        <w:t xml:space="preserve">- clicking </w:t>
+      </w:r>
+      <w:proofErr w:type="spellStart"/>
+      <w:r>
+        <w:rPr>
+          <w:rFonts w:ascii="Times New Roman" w:eastAsia="Times New Roman" w:hAnsi="Times New Roman" w:cs="Times New Roman"/>
+          <w:color w:val="000000"/>
+          <w:sz w:val="24"/>
+          <w:szCs w:val="24"/>
+        </w:rPr>
+        <w:t>trx</w:t>
+      </w:r>
+      <w:proofErr w:type="spellEnd"/>
+      <w:r>
+        <w:rPr>
+          <w:rFonts w:ascii="Times New Roman" w:eastAsia="Times New Roman" w:hAnsi="Times New Roman" w:cs="Times New Roman"/>
+          <w:color w:val="000000"/>
+          <w:sz w:val="24"/>
+          <w:szCs w:val="24"/>
+        </w:rPr>
+        <w:t xml:space="preserve"> history link will take user to </w:t>
+      </w:r>
+      <w:proofErr w:type="spellStart"/>
+      <w:r>
+        <w:rPr>
+          <w:rFonts w:ascii="Times New Roman" w:eastAsia="Times New Roman" w:hAnsi="Times New Roman" w:cs="Times New Roman"/>
+          <w:color w:val="000000"/>
+          <w:sz w:val="24"/>
+          <w:szCs w:val="24"/>
+        </w:rPr>
+        <w:t>trx</w:t>
+      </w:r>
+      <w:proofErr w:type="spellEnd"/>
+      <w:r>
+        <w:rPr>
+          <w:rFonts w:ascii="Times New Roman" w:eastAsia="Times New Roman" w:hAnsi="Times New Roman" w:cs="Times New Roman"/>
+          <w:color w:val="000000"/>
+          <w:sz w:val="24"/>
+          <w:szCs w:val="24"/>
+        </w:rPr>
+        <w:t xml:space="preserve"> history page</w:t>
+      </w:r>
+      <w:r>
+        <w:rPr>
+          <w:rFonts w:ascii="Times New Roman" w:eastAsia="Times New Roman" w:hAnsi="Times New Roman" w:cs="Times New Roman"/>
+          <w:color w:val="000000"/>
+          <w:sz w:val="24"/>
+          <w:szCs w:val="24"/>
+        </w:rPr>
+        <w:br/>
+        <w:t xml:space="preserve">- public key is shown </w:t>
+      </w:r>
+      <w:r>
+        <w:rPr>
+          <w:rFonts w:ascii="Times New Roman" w:eastAsia="Times New Roman" w:hAnsi="Times New Roman" w:cs="Times New Roman"/>
+          <w:color w:val="000000"/>
+          <w:sz w:val="24"/>
+          <w:szCs w:val="24"/>
+        </w:rPr>
+        <w:br/>
+        <w:t xml:space="preserve">- private key is only shown when clicked </w:t>
+      </w:r>
+      <w:r>
+        <w:rPr>
+          <w:rFonts w:ascii="Times New Roman" w:eastAsia="Times New Roman" w:hAnsi="Times New Roman" w:cs="Times New Roman"/>
+          <w:color w:val="000000"/>
+          <w:sz w:val="24"/>
+          <w:szCs w:val="24"/>
+        </w:rPr>
+        <w:br/>
+        <w:t xml:space="preserve">- bitcoin address is shown </w:t>
+      </w:r>
+    </w:p>
+    <w:p>
+      <w:pPr>
+        <w:outlineLvl w:val="0"/>
+        <w:rPr>
+          <w:rFonts w:ascii="Times New Roman" w:eastAsia="Times New Roman" w:hAnsi="Times New Roman" w:cs="Times New Roman"/>
+          <w:color w:val="000000"/>
+          <w:sz w:val="24"/>
+          <w:szCs w:val="24"/>
+        </w:rPr>
+      </w:pPr>
+    </w:p>
+    <w:p>
+      <w:pPr>
+        <w:rPr>
+          <w:rFonts w:ascii="Times New Roman" w:eastAsia="Times New Roman" w:hAnsi="Times New Roman" w:cs="Times New Roman"/>
+          <w:b/>
+          <w:bCs/>
+          <w:color w:val="000000"/>
+          <w:sz w:val="24"/>
+          <w:szCs w:val="24"/>
+        </w:rPr>
+      </w:pPr>
+      <w:r>
+        <w:rPr>
+          <w:rFonts w:ascii="Times New Roman" w:eastAsia="Times New Roman" w:hAnsi="Times New Roman" w:cs="Times New Roman"/>
+          <w:b/>
+          <w:sz w:val="24"/>
+          <w:szCs w:val="24"/>
+        </w:rPr>
+        <w:t xml:space="preserve">Feature: 3 – </w:t>
+      </w:r>
+      <w:r>
+        <w:rPr>
+          <w:rFonts w:ascii="Times New Roman" w:eastAsia="Times New Roman" w:hAnsi="Times New Roman" w:cs="Times New Roman"/>
+          <w:b/>
+          <w:bCs/>
+          <w:color w:val="000000"/>
+          <w:sz w:val="24"/>
+          <w:szCs w:val="24"/>
+        </w:rPr>
+        <w:t>Top Bar and Bottom Bar</w:t>
+      </w:r>
+    </w:p>
+    <w:p>
+      <w:pPr>
+        <w:spacing w:after="0" w:line="240" w:lineRule="auto"/>
+        <w:outlineLvl w:val="0"/>
+        <w:rPr>
+          <w:rFonts w:ascii="Times New Roman" w:eastAsia="Times New Roman" w:hAnsi="Times New Roman" w:cs="Times New Roman"/>
+          <w:b/>
+          <w:color w:val="000000"/>
+          <w:sz w:val="24"/>
+          <w:szCs w:val="24"/>
+        </w:rPr>
+      </w:pPr>
+      <w:r>
+        <w:rPr>
+          <w:rFonts w:ascii="Times New Roman" w:eastAsia="Times New Roman" w:hAnsi="Times New Roman" w:cs="Times New Roman"/>
+          <w:b/>
+          <w:color w:val="000000"/>
+          <w:sz w:val="24"/>
+          <w:szCs w:val="24"/>
+        </w:rPr>
+        <w:t xml:space="preserve">9. Top bar </w:t>
+      </w:r>
+    </w:p>
+    <w:p>
+      <w:pPr>
+        <w:spacing w:after="0" w:line="240" w:lineRule="auto"/>
+        <w:outlineLvl w:val="0"/>
+        <w:rPr>
+          <w:rFonts w:ascii="Times New Roman" w:eastAsia="Times New Roman" w:hAnsi="Times New Roman" w:cs="Times New Roman"/>
+          <w:color w:val="000000"/>
+          <w:sz w:val="24"/>
+          <w:szCs w:val="24"/>
+        </w:rPr>
+      </w:pPr>
+      <w:r>
+        <w:rPr>
+          <w:rFonts w:ascii="Times New Roman" w:eastAsia="Times New Roman" w:hAnsi="Times New Roman" w:cs="Times New Roman"/>
+          <w:color w:val="000000"/>
+          <w:sz w:val="24"/>
+          <w:szCs w:val="24"/>
+        </w:rPr>
+        <w:t xml:space="preserve">- </w:t>
+      </w:r>
+      <w:proofErr w:type="gramStart"/>
+      <w:r>
+        <w:rPr>
+          <w:rFonts w:ascii="Times New Roman" w:eastAsia="Times New Roman" w:hAnsi="Times New Roman" w:cs="Times New Roman"/>
+          <w:color w:val="000000"/>
+          <w:sz w:val="24"/>
+          <w:szCs w:val="24"/>
+        </w:rPr>
+        <w:t>logout</w:t>
+      </w:r>
+      <w:proofErr w:type="gramEnd"/>
+      <w:r>
+        <w:rPr>
+          <w:rFonts w:ascii="Times New Roman" w:eastAsia="Times New Roman" w:hAnsi="Times New Roman" w:cs="Times New Roman"/>
+          <w:color w:val="000000"/>
+          <w:sz w:val="24"/>
+          <w:szCs w:val="24"/>
+        </w:rPr>
+        <w:t xml:space="preserve"> should erase cookie and user should not be able to go to dashboard without login again.</w:t>
+      </w:r>
+      <w:r>
+        <w:rPr>
+          <w:rFonts w:ascii="Times New Roman" w:eastAsia="Times New Roman" w:hAnsi="Times New Roman" w:cs="Times New Roman"/>
+          <w:color w:val="000000"/>
+          <w:sz w:val="24"/>
+          <w:szCs w:val="24"/>
+        </w:rPr>
+        <w:br/>
+        <w:t>-name and profile pic of that user</w:t>
+      </w:r>
+    </w:p>
+    <w:p>
+      <w:pPr>
+        <w:spacing w:after="0" w:line="240" w:lineRule="auto"/>
+        <w:outlineLvl w:val="0"/>
+        <w:rPr>
+          <w:rFonts w:ascii="Times New Roman" w:eastAsia="Times New Roman" w:hAnsi="Times New Roman" w:cs="Times New Roman"/>
+          <w:color w:val="000000"/>
+          <w:sz w:val="24"/>
+          <w:szCs w:val="24"/>
+        </w:rPr>
+      </w:pPr>
+    </w:p>
+    <w:p>
+      <w:pPr>
+        <w:spacing w:after="0" w:line="240" w:lineRule="auto"/>
+        <w:outlineLvl w:val="0"/>
+        <w:rPr>
+          <w:rFonts w:ascii="Times New Roman" w:eastAsia="Times New Roman" w:hAnsi="Times New Roman" w:cs="Times New Roman"/>
+          <w:color w:val="000000"/>
+          <w:sz w:val="24"/>
+          <w:szCs w:val="24"/>
+        </w:rPr>
+      </w:pPr>
+    </w:p>
+    <w:p>
+      <w:pPr>
+        <w:outlineLvl w:val="0"/>
+        <w:rPr>
+          <w:rFonts w:ascii="Times New Roman" w:eastAsia="Times New Roman" w:hAnsi="Times New Roman" w:cs="Times New Roman"/>
+          <w:b/>
+          <w:color w:val="000000"/>
+          <w:sz w:val="24"/>
+          <w:szCs w:val="24"/>
+        </w:rPr>
+      </w:pPr>
+    </w:p>
+    <w:p>
+      <w:pPr>
+        <w:outlineLvl w:val="0"/>
+        <w:rPr>
+          <w:rFonts w:ascii="Times New Roman" w:eastAsia="Times New Roman" w:hAnsi="Times New Roman" w:cs="Times New Roman"/>
+          <w:b/>
+          <w:color w:val="000000"/>
+          <w:sz w:val="24"/>
+          <w:szCs w:val="24"/>
+        </w:rPr>
+      </w:pPr>
+      <w:r>
+        <w:rPr>
+          <w:rFonts w:ascii="Times New Roman" w:eastAsia="Times New Roman" w:hAnsi="Times New Roman" w:cs="Times New Roman"/>
+          <w:b/>
+          <w:color w:val="000000"/>
+          <w:sz w:val="24"/>
+          <w:szCs w:val="24"/>
+        </w:rPr>
+        <w:t>10. Bottom Bar</w:t>
+      </w:r>
+    </w:p>
+    <w:p>
+      <w:pPr>
+        <w:spacing w:after="0" w:line="240" w:lineRule="auto"/>
+        <w:outlineLvl w:val="0"/>
+        <w:rPr>
+          <w:rFonts w:ascii="Times New Roman" w:eastAsia="Times New Roman" w:hAnsi="Times New Roman" w:cs="Times New Roman"/>
+          <w:color w:val="000000"/>
+          <w:sz w:val="24"/>
+          <w:szCs w:val="24"/>
+        </w:rPr>
+      </w:pPr>
+      <w:proofErr w:type="gramStart"/>
+      <w:r>
+        <w:rPr>
+          <w:rFonts w:ascii="Times New Roman" w:eastAsia="Times New Roman" w:hAnsi="Times New Roman" w:cs="Times New Roman"/>
+          <w:color w:val="000000"/>
+          <w:sz w:val="24"/>
+          <w:szCs w:val="24"/>
+        </w:rPr>
+        <w:t>none</w:t>
+      </w:r>
+      <w:proofErr w:type="gramEnd"/>
+    </w:p>
+    <w:p>
+      <w:pPr>
+        <w:spacing w:after="0" w:line="240" w:lineRule="auto"/>
+        <w:outlineLvl w:val="0"/>
+        <w:rPr>
+          <w:rFonts w:ascii="Times New Roman" w:eastAsia="Times New Roman" w:hAnsi="Times New Roman" w:cs="Times New Roman"/>
+          <w:color w:val="000000"/>
+          <w:sz w:val="24"/>
+          <w:szCs w:val="24"/>
+        </w:rPr>
+      </w:pPr>
+    </w:p>
+    <w:p>
+      <w:pPr>
+        <w:spacing w:after="0" w:line="240" w:lineRule="auto"/>
+        <w:outlineLvl w:val="0"/>
+        <w:rPr>
+          <w:rFonts w:ascii="Times New Roman" w:eastAsia="Times New Roman" w:hAnsi="Times New Roman" w:cs="Times New Roman"/>
+          <w:color w:val="000000"/>
+          <w:sz w:val="24"/>
+          <w:szCs w:val="24"/>
+        </w:rPr>
+      </w:pPr>
+    </w:p>
+    <w:p>
+      <w:pPr>
+        <w:rPr>
+          <w:rFonts w:ascii="Times New Roman" w:eastAsia="Times New Roman" w:hAnsi="Times New Roman" w:cs="Times New Roman"/>
+          <w:b/>
+          <w:bCs/>
+          <w:color w:val="000000"/>
+          <w:sz w:val="24"/>
+          <w:szCs w:val="24"/>
+        </w:rPr>
+      </w:pPr>
+      <w:r>
+        <w:rPr>
+          <w:rFonts w:ascii="Times New Roman" w:eastAsia="Times New Roman" w:hAnsi="Times New Roman" w:cs="Times New Roman"/>
+          <w:b/>
+          <w:sz w:val="24"/>
+          <w:szCs w:val="24"/>
+        </w:rPr>
+        <w:t xml:space="preserve">Feature: 4 – </w:t>
+      </w:r>
+      <w:r>
+        <w:rPr>
+          <w:rFonts w:ascii="Times New Roman" w:eastAsia="Times New Roman" w:hAnsi="Times New Roman" w:cs="Times New Roman"/>
+          <w:b/>
+          <w:bCs/>
+          <w:color w:val="000000"/>
+          <w:sz w:val="24"/>
+          <w:szCs w:val="24"/>
+        </w:rPr>
+        <w:t>All Features</w:t>
+      </w:r>
+    </w:p>
+    <w:p>
+      <w:pPr>
+        <w:rPr>
+          <w:rFonts w:ascii="Times New Roman" w:eastAsia="Times New Roman" w:hAnsi="Times New Roman" w:cs="Times New Roman"/>
+          <w:b/>
+          <w:color w:val="000000"/>
+          <w:sz w:val="24"/>
+          <w:szCs w:val="24"/>
+        </w:rPr>
+      </w:pPr>
+      <w:r>
+        <w:rPr>
+          <w:rFonts w:ascii="Times New Roman" w:eastAsia="Times New Roman" w:hAnsi="Times New Roman" w:cs="Times New Roman"/>
+          <w:b/>
+          <w:bCs/>
+          <w:color w:val="000000"/>
+          <w:sz w:val="24"/>
+          <w:szCs w:val="24"/>
+        </w:rPr>
+        <w:t>11.</w:t>
+      </w:r>
+      <w:r>
+        <w:rPr>
+          <w:rFonts w:ascii="Times New Roman" w:hAnsi="Times New Roman" w:cs="Times New Roman"/>
+          <w:b/>
+          <w:color w:val="000000"/>
+          <w:sz w:val="24"/>
+          <w:szCs w:val="24"/>
+        </w:rPr>
+        <w:t xml:space="preserve"> </w:t>
+      </w:r>
+      <w:r>
+        <w:rPr>
+          <w:rFonts w:ascii="Times New Roman" w:eastAsia="Times New Roman" w:hAnsi="Times New Roman" w:cs="Times New Roman"/>
+          <w:b/>
+          <w:color w:val="000000"/>
+          <w:sz w:val="24"/>
+          <w:szCs w:val="24"/>
+        </w:rPr>
+        <w:t>Add/Update/Delete [admin] [receptionist]</w:t>
+      </w:r>
+    </w:p>
+    <w:p>
+      <w:pPr>
+        <w:spacing w:after="0" w:line="240" w:lineRule="auto"/>
+        <w:rPr>
+          <w:rFonts w:ascii="Times New Roman" w:eastAsia="Times New Roman" w:hAnsi="Times New Roman" w:cs="Times New Roman"/>
+          <w:color w:val="000000"/>
+          <w:sz w:val="24"/>
+          <w:szCs w:val="24"/>
+        </w:rPr>
+      </w:pPr>
+      <w:r>
+        <w:rPr>
+          <w:rFonts w:ascii="Times New Roman" w:eastAsia="Times New Roman" w:hAnsi="Times New Roman" w:cs="Times New Roman"/>
+          <w:color w:val="000000"/>
+          <w:sz w:val="24"/>
+          <w:szCs w:val="24"/>
+        </w:rPr>
+        <w:t>-Admin and receptionist must login at first. Then clicking Manage patient, admin and receptionist can get the data table.</w:t>
+      </w:r>
+      <w:r>
+        <w:rPr>
+          <w:rFonts w:ascii="Times New Roman" w:eastAsia="Times New Roman" w:hAnsi="Times New Roman" w:cs="Times New Roman"/>
+          <w:color w:val="000000"/>
+          <w:sz w:val="24"/>
+          <w:szCs w:val="24"/>
+        </w:rPr>
+        <w:br/>
+        <w:t>-Clicking any patient, the edit/delete option will be available.</w:t>
+      </w:r>
+    </w:p>
+    <w:p>
+      <w:pPr>
+        <w:spacing w:after="0" w:line="240" w:lineRule="auto"/>
+        <w:rPr>
+          <w:rFonts w:ascii="Times New Roman" w:eastAsia="Times New Roman" w:hAnsi="Times New Roman" w:cs="Times New Roman"/>
+          <w:color w:val="000000"/>
+          <w:sz w:val="24"/>
+          <w:szCs w:val="24"/>
+        </w:rPr>
+      </w:pPr>
+    </w:p>
+    <w:p>
+      <w:pPr>
+        <w:rPr>
+          <w:rFonts w:ascii="Times New Roman" w:eastAsia="Times New Roman" w:hAnsi="Times New Roman" w:cs="Times New Roman"/>
+          <w:b/>
+          <w:color w:val="000000"/>
+          <w:sz w:val="24"/>
+          <w:szCs w:val="24"/>
+        </w:rPr>
+      </w:pPr>
+    </w:p>
+    <w:p>
+      <w:pPr>
+        <w:rPr>
+          <w:rFonts w:ascii="Times New Roman" w:eastAsia="Times New Roman" w:hAnsi="Times New Roman" w:cs="Times New Roman"/>
+          <w:b/>
+          <w:color w:val="000000"/>
+          <w:sz w:val="24"/>
+          <w:szCs w:val="24"/>
+        </w:rPr>
+      </w:pPr>
+      <w:r>
+        <w:rPr>
+          <w:rFonts w:ascii="Times New Roman" w:eastAsia="Times New Roman" w:hAnsi="Times New Roman" w:cs="Times New Roman"/>
+          <w:b/>
+          <w:color w:val="000000"/>
+          <w:sz w:val="24"/>
+          <w:szCs w:val="24"/>
+        </w:rPr>
+        <w:t>12. Making Appointment</w:t>
+      </w:r>
+    </w:p>
+    <w:p>
+      <w:pPr>
+        <w:spacing w:after="0" w:line="240" w:lineRule="auto"/>
+        <w:rPr>
+          <w:rFonts w:ascii="Times New Roman" w:eastAsia="Times New Roman" w:hAnsi="Times New Roman" w:cs="Times New Roman"/>
+          <w:color w:val="000000"/>
+          <w:sz w:val="24"/>
+          <w:szCs w:val="24"/>
+        </w:rPr>
+      </w:pPr>
+      <w:r>
+        <w:rPr>
+          <w:rFonts w:ascii="Times New Roman" w:eastAsia="Times New Roman" w:hAnsi="Times New Roman" w:cs="Times New Roman"/>
+          <w:color w:val="000000"/>
+          <w:sz w:val="24"/>
+          <w:szCs w:val="24"/>
+        </w:rPr>
+        <w:t xml:space="preserve">-A patient can make </w:t>
+      </w:r>
+      <w:proofErr w:type="spellStart"/>
+      <w:proofErr w:type="gramStart"/>
+      <w:r>
+        <w:rPr>
+          <w:rFonts w:ascii="Times New Roman" w:eastAsia="Times New Roman" w:hAnsi="Times New Roman" w:cs="Times New Roman"/>
+          <w:color w:val="000000"/>
+          <w:sz w:val="24"/>
+          <w:szCs w:val="24"/>
+        </w:rPr>
+        <w:t>a</w:t>
+      </w:r>
+      <w:proofErr w:type="spellEnd"/>
+      <w:proofErr w:type="gramEnd"/>
+      <w:r>
+        <w:rPr>
+          <w:rFonts w:ascii="Times New Roman" w:eastAsia="Times New Roman" w:hAnsi="Times New Roman" w:cs="Times New Roman"/>
+          <w:color w:val="000000"/>
+          <w:sz w:val="24"/>
+          <w:szCs w:val="24"/>
+        </w:rPr>
+        <w:t xml:space="preserve"> appointment for a doctor.</w:t>
+      </w:r>
+      <w:r>
+        <w:rPr>
+          <w:rFonts w:ascii="Times New Roman" w:eastAsia="Times New Roman" w:hAnsi="Times New Roman" w:cs="Times New Roman"/>
+          <w:color w:val="000000"/>
+          <w:sz w:val="24"/>
+          <w:szCs w:val="24"/>
+        </w:rPr>
+        <w:br/>
+        <w:t xml:space="preserve">-That appointment can be made </w:t>
+      </w:r>
+      <w:proofErr w:type="spellStart"/>
+      <w:r>
+        <w:rPr>
+          <w:rFonts w:ascii="Times New Roman" w:eastAsia="Times New Roman" w:hAnsi="Times New Roman" w:cs="Times New Roman"/>
+          <w:color w:val="000000"/>
+          <w:sz w:val="24"/>
+          <w:szCs w:val="24"/>
+        </w:rPr>
+        <w:t>though</w:t>
+      </w:r>
+      <w:proofErr w:type="spellEnd"/>
+      <w:r>
+        <w:rPr>
+          <w:rFonts w:ascii="Times New Roman" w:eastAsia="Times New Roman" w:hAnsi="Times New Roman" w:cs="Times New Roman"/>
+          <w:color w:val="000000"/>
+          <w:sz w:val="24"/>
+          <w:szCs w:val="24"/>
+        </w:rPr>
+        <w:t xml:space="preserve"> admin and receptionist.</w:t>
+      </w:r>
+      <w:r>
+        <w:rPr>
+          <w:rFonts w:ascii="Times New Roman" w:eastAsia="Times New Roman" w:hAnsi="Times New Roman" w:cs="Times New Roman"/>
+          <w:color w:val="000000"/>
+          <w:sz w:val="24"/>
+          <w:szCs w:val="24"/>
+        </w:rPr>
+        <w:br/>
+        <w:t>-A patient can make his own appointment.</w:t>
+      </w:r>
+      <w:r>
+        <w:rPr>
+          <w:rFonts w:ascii="Times New Roman" w:eastAsia="Times New Roman" w:hAnsi="Times New Roman" w:cs="Times New Roman"/>
+          <w:color w:val="000000"/>
+          <w:sz w:val="24"/>
+          <w:szCs w:val="24"/>
+        </w:rPr>
+        <w:br/>
+        <w:t xml:space="preserve">-For making </w:t>
+      </w:r>
+      <w:proofErr w:type="spellStart"/>
+      <w:r>
+        <w:rPr>
+          <w:rFonts w:ascii="Times New Roman" w:eastAsia="Times New Roman" w:hAnsi="Times New Roman" w:cs="Times New Roman"/>
+          <w:color w:val="000000"/>
+          <w:sz w:val="24"/>
+          <w:szCs w:val="24"/>
+        </w:rPr>
+        <w:t>appoinment</w:t>
+      </w:r>
+      <w:proofErr w:type="spellEnd"/>
+      <w:r>
+        <w:rPr>
+          <w:rFonts w:ascii="Times New Roman" w:eastAsia="Times New Roman" w:hAnsi="Times New Roman" w:cs="Times New Roman"/>
+          <w:color w:val="000000"/>
+          <w:sz w:val="24"/>
+          <w:szCs w:val="24"/>
+        </w:rPr>
+        <w:t xml:space="preserve"> at first we need to choose patient, then we </w:t>
+      </w:r>
+      <w:proofErr w:type="spellStart"/>
+      <w:r>
+        <w:rPr>
+          <w:rFonts w:ascii="Times New Roman" w:eastAsia="Times New Roman" w:hAnsi="Times New Roman" w:cs="Times New Roman"/>
+          <w:color w:val="000000"/>
+          <w:sz w:val="24"/>
+          <w:szCs w:val="24"/>
+        </w:rPr>
+        <w:t>nned</w:t>
+      </w:r>
+      <w:proofErr w:type="spellEnd"/>
+      <w:r>
+        <w:rPr>
+          <w:rFonts w:ascii="Times New Roman" w:eastAsia="Times New Roman" w:hAnsi="Times New Roman" w:cs="Times New Roman"/>
+          <w:color w:val="000000"/>
+          <w:sz w:val="24"/>
+          <w:szCs w:val="24"/>
+        </w:rPr>
+        <w:t xml:space="preserve"> to select time and slot and after that we need to choose doctor.</w:t>
+      </w:r>
+      <w:r>
+        <w:rPr>
+          <w:rFonts w:ascii="Times New Roman" w:eastAsia="Times New Roman" w:hAnsi="Times New Roman" w:cs="Times New Roman"/>
+          <w:color w:val="000000"/>
+          <w:sz w:val="24"/>
+          <w:szCs w:val="24"/>
+        </w:rPr>
+        <w:br/>
+        <w:t xml:space="preserve">-After that we can make </w:t>
+      </w:r>
+      <w:proofErr w:type="spellStart"/>
+      <w:proofErr w:type="gramStart"/>
+      <w:r>
+        <w:rPr>
+          <w:rFonts w:ascii="Times New Roman" w:eastAsia="Times New Roman" w:hAnsi="Times New Roman" w:cs="Times New Roman"/>
+          <w:color w:val="000000"/>
+          <w:sz w:val="24"/>
+          <w:szCs w:val="24"/>
+        </w:rPr>
+        <w:t>a</w:t>
+      </w:r>
+      <w:proofErr w:type="spellEnd"/>
+      <w:proofErr w:type="gramEnd"/>
+      <w:r>
+        <w:rPr>
+          <w:rFonts w:ascii="Times New Roman" w:eastAsia="Times New Roman" w:hAnsi="Times New Roman" w:cs="Times New Roman"/>
+          <w:color w:val="000000"/>
+          <w:sz w:val="24"/>
+          <w:szCs w:val="24"/>
+        </w:rPr>
+        <w:t xml:space="preserve"> appointment which will be in pending condition. When the billing for appointment will be completed then appoint will be confirmed.</w:t>
+      </w:r>
+    </w:p>
+    <w:p>
+      <w:pPr>
+        <w:spacing w:after="0" w:line="240" w:lineRule="auto"/>
+        <w:rPr>
+          <w:rFonts w:ascii="Times New Roman" w:eastAsia="Times New Roman" w:hAnsi="Times New Roman" w:cs="Times New Roman"/>
+          <w:color w:val="000000"/>
+          <w:sz w:val="24"/>
+          <w:szCs w:val="24"/>
+        </w:rPr>
+      </w:pPr>
+    </w:p>
+    <w:p>
+      <w:pPr>
+        <w:spacing w:after="0" w:line="240" w:lineRule="auto"/>
+        <w:rPr>
+          <w:rFonts w:ascii="Times New Roman" w:eastAsia="Times New Roman" w:hAnsi="Times New Roman" w:cs="Times New Roman"/>
+          <w:color w:val="000000"/>
+          <w:sz w:val="24"/>
+          <w:szCs w:val="24"/>
+        </w:rPr>
+      </w:pPr>
+    </w:p>
+    <w:p>
+      <w:pPr>
+        <w:spacing w:after="0" w:line="240" w:lineRule="auto"/>
+        <w:rPr>
+          <w:rFonts w:ascii="Times New Roman" w:eastAsia="Times New Roman" w:hAnsi="Times New Roman" w:cs="Times New Roman"/>
+          <w:color w:val="000000"/>
+          <w:sz w:val="24"/>
+          <w:szCs w:val="24"/>
+        </w:rPr>
+      </w:pPr>
+    </w:p>
+    <w:p>
+      <w:pPr>
+        <w:spacing w:after="0" w:line="240" w:lineRule="auto"/>
+        <w:rPr>
+          <w:rFonts w:ascii="Times New Roman" w:eastAsia="Times New Roman" w:hAnsi="Times New Roman" w:cs="Times New Roman"/>
+          <w:color w:val="000000"/>
+          <w:sz w:val="24"/>
+          <w:szCs w:val="24"/>
+        </w:rPr>
+      </w:pPr>
+    </w:p>
+    <w:p>
+      <w:pPr>
+        <w:rPr>
+          <w:rFonts w:ascii="Times New Roman" w:eastAsia="Times New Roman" w:hAnsi="Times New Roman" w:cs="Times New Roman"/>
+          <w:b/>
+          <w:color w:val="000000"/>
+          <w:sz w:val="24"/>
+          <w:szCs w:val="24"/>
+        </w:rPr>
+      </w:pPr>
+      <w:r>
+        <w:rPr>
+          <w:rFonts w:ascii="Times New Roman" w:eastAsia="Times New Roman" w:hAnsi="Times New Roman" w:cs="Times New Roman"/>
+          <w:b/>
+          <w:color w:val="000000"/>
+          <w:sz w:val="24"/>
+          <w:szCs w:val="24"/>
+        </w:rPr>
+        <w:t>13.</w:t>
+      </w:r>
+      <w:r>
+        <w:rPr>
+          <w:rFonts w:ascii="Times New Roman" w:hAnsi="Times New Roman" w:cs="Times New Roman"/>
+          <w:b/>
+          <w:color w:val="000000"/>
+          <w:sz w:val="24"/>
+          <w:szCs w:val="24"/>
+        </w:rPr>
+        <w:t xml:space="preserve"> </w:t>
+      </w:r>
+      <w:r>
+        <w:rPr>
+          <w:rFonts w:ascii="Times New Roman" w:eastAsia="Times New Roman" w:hAnsi="Times New Roman" w:cs="Times New Roman"/>
+          <w:b/>
+          <w:color w:val="000000"/>
+          <w:sz w:val="24"/>
+          <w:szCs w:val="24"/>
+        </w:rPr>
+        <w:t>E-Prescription [Doctor]</w:t>
+      </w:r>
+    </w:p>
+    <w:p>
+      <w:pPr>
+        <w:spacing w:after="0" w:line="240" w:lineRule="auto"/>
+        <w:rPr>
+          <w:rFonts w:ascii="Times New Roman" w:eastAsia="Times New Roman" w:hAnsi="Times New Roman" w:cs="Times New Roman"/>
+          <w:color w:val="000000"/>
+          <w:sz w:val="24"/>
+          <w:szCs w:val="24"/>
+        </w:rPr>
+      </w:pPr>
+      <w:r>
+        <w:rPr>
+          <w:rFonts w:ascii="Times New Roman" w:eastAsia="Times New Roman" w:hAnsi="Times New Roman" w:cs="Times New Roman"/>
+          <w:color w:val="000000"/>
+          <w:sz w:val="24"/>
+          <w:szCs w:val="24"/>
+        </w:rPr>
+        <w:t xml:space="preserve">-When patient make payment for appointment, then appointment condition will be confirmed. </w:t>
+      </w:r>
+      <w:r>
+        <w:rPr>
+          <w:rFonts w:ascii="Times New Roman" w:eastAsia="Times New Roman" w:hAnsi="Times New Roman" w:cs="Times New Roman"/>
+          <w:color w:val="000000"/>
+          <w:sz w:val="24"/>
+          <w:szCs w:val="24"/>
+        </w:rPr>
+        <w:br/>
+        <w:t>-That patient can get consultation from doctor.</w:t>
+      </w:r>
+      <w:r>
+        <w:rPr>
+          <w:rFonts w:ascii="Times New Roman" w:eastAsia="Times New Roman" w:hAnsi="Times New Roman" w:cs="Times New Roman"/>
+          <w:color w:val="000000"/>
+          <w:sz w:val="24"/>
+          <w:szCs w:val="24"/>
+        </w:rPr>
+        <w:br/>
+        <w:t>-Doctor can give lab test and give medicine with dose and duration.</w:t>
+      </w:r>
+      <w:r>
+        <w:rPr>
+          <w:rFonts w:ascii="Times New Roman" w:eastAsia="Times New Roman" w:hAnsi="Times New Roman" w:cs="Times New Roman"/>
+          <w:color w:val="000000"/>
+          <w:sz w:val="24"/>
+          <w:szCs w:val="24"/>
+        </w:rPr>
+        <w:br/>
+        <w:t xml:space="preserve">-After making a complete prescription </w:t>
+      </w:r>
+      <w:proofErr w:type="gramStart"/>
+      <w:r>
+        <w:rPr>
+          <w:rFonts w:ascii="Times New Roman" w:eastAsia="Times New Roman" w:hAnsi="Times New Roman" w:cs="Times New Roman"/>
+          <w:color w:val="000000"/>
+          <w:sz w:val="24"/>
+          <w:szCs w:val="24"/>
+        </w:rPr>
+        <w:t>a</w:t>
+      </w:r>
+      <w:proofErr w:type="gramEnd"/>
+      <w:r>
+        <w:rPr>
+          <w:rFonts w:ascii="Times New Roman" w:eastAsia="Times New Roman" w:hAnsi="Times New Roman" w:cs="Times New Roman"/>
+          <w:color w:val="000000"/>
+          <w:sz w:val="24"/>
+          <w:szCs w:val="24"/>
+        </w:rPr>
+        <w:t xml:space="preserve"> e-prescription will be generated.</w:t>
+      </w:r>
+      <w:r>
+        <w:rPr>
+          <w:rFonts w:ascii="Times New Roman" w:eastAsia="Times New Roman" w:hAnsi="Times New Roman" w:cs="Times New Roman"/>
+          <w:color w:val="000000"/>
+          <w:sz w:val="24"/>
+          <w:szCs w:val="24"/>
+        </w:rPr>
+        <w:br/>
+        <w:t>-Patient can get this prescription from his portal.</w:t>
+      </w:r>
+    </w:p>
+    <w:p>
+      <w:pPr>
+        <w:spacing w:after="0" w:line="240" w:lineRule="auto"/>
+        <w:rPr>
+          <w:rFonts w:ascii="Times New Roman" w:eastAsia="Times New Roman" w:hAnsi="Times New Roman" w:cs="Times New Roman"/>
+          <w:color w:val="000000"/>
+          <w:sz w:val="24"/>
+          <w:szCs w:val="24"/>
+        </w:rPr>
+      </w:pPr>
+    </w:p>
+    <w:p>
+      <w:pPr>
+        <w:spacing w:after="0" w:line="240" w:lineRule="auto"/>
+        <w:rPr>
+          <w:rFonts w:ascii="Times New Roman" w:eastAsia="Times New Roman" w:hAnsi="Times New Roman" w:cs="Times New Roman"/>
+          <w:color w:val="000000"/>
+          <w:sz w:val="24"/>
+          <w:szCs w:val="24"/>
+        </w:rPr>
+      </w:pPr>
+    </w:p>
+    <w:p>
+      <w:pPr>
+        <w:spacing w:after="0" w:line="240" w:lineRule="auto"/>
+        <w:rPr>
+          <w:rFonts w:ascii="Times New Roman" w:eastAsia="Times New Roman" w:hAnsi="Times New Roman" w:cs="Times New Roman"/>
+          <w:color w:val="000000"/>
+          <w:sz w:val="24"/>
+          <w:szCs w:val="24"/>
+        </w:rPr>
+      </w:pPr>
+    </w:p>
+    <w:p>
+      <w:pPr>
+        <w:spacing w:after="0" w:line="240" w:lineRule="auto"/>
+        <w:rPr>
+          <w:rFonts w:ascii="Times New Roman" w:eastAsia="Times New Roman" w:hAnsi="Times New Roman" w:cs="Times New Roman"/>
+          <w:color w:val="000000"/>
+          <w:sz w:val="24"/>
+          <w:szCs w:val="24"/>
+        </w:rPr>
+      </w:pPr>
+    </w:p>
+    <w:p>
+      <w:pPr>
+        <w:spacing w:after="0" w:line="240" w:lineRule="auto"/>
+        <w:rPr>
+          <w:rFonts w:ascii="Times New Roman" w:eastAsia="Times New Roman" w:hAnsi="Times New Roman" w:cs="Times New Roman"/>
+          <w:color w:val="000000"/>
+          <w:sz w:val="24"/>
+          <w:szCs w:val="24"/>
+        </w:rPr>
+      </w:pPr>
+    </w:p>
+    <w:p>
+      <w:pPr>
+        <w:outlineLvl w:val="0"/>
+        <w:rPr>
+          <w:rFonts w:ascii="Times New Roman" w:eastAsia="Times New Roman" w:hAnsi="Times New Roman" w:cs="Times New Roman"/>
+          <w:b/>
+          <w:color w:val="000000"/>
+          <w:sz w:val="24"/>
+          <w:szCs w:val="24"/>
+        </w:rPr>
+      </w:pPr>
+      <w:r>
+        <w:rPr>
+          <w:rFonts w:ascii="Times New Roman" w:eastAsia="Times New Roman" w:hAnsi="Times New Roman" w:cs="Times New Roman"/>
+          <w:b/>
+          <w:color w:val="000000"/>
+          <w:sz w:val="24"/>
+          <w:szCs w:val="24"/>
+        </w:rPr>
+        <w:t>14.</w:t>
+      </w:r>
+      <w:r>
+        <w:rPr>
+          <w:rFonts w:ascii="Times New Roman" w:hAnsi="Times New Roman" w:cs="Times New Roman"/>
+          <w:b/>
+          <w:color w:val="000000"/>
+          <w:sz w:val="24"/>
+          <w:szCs w:val="24"/>
+        </w:rPr>
+        <w:t xml:space="preserve"> </w:t>
+      </w:r>
+      <w:proofErr w:type="gramStart"/>
+      <w:r>
+        <w:rPr>
+          <w:rFonts w:ascii="Times New Roman" w:eastAsia="Times New Roman" w:hAnsi="Times New Roman" w:cs="Times New Roman"/>
+          <w:b/>
+          <w:color w:val="000000"/>
+          <w:sz w:val="24"/>
+          <w:szCs w:val="24"/>
+        </w:rPr>
+        <w:t>Pharmacy[</w:t>
+      </w:r>
+      <w:proofErr w:type="gramEnd"/>
+      <w:r>
+        <w:rPr>
+          <w:rFonts w:ascii="Times New Roman" w:eastAsia="Times New Roman" w:hAnsi="Times New Roman" w:cs="Times New Roman"/>
+          <w:b/>
+          <w:color w:val="000000"/>
+          <w:sz w:val="24"/>
+          <w:szCs w:val="24"/>
+        </w:rPr>
+        <w:t>Pharmacist]</w:t>
+      </w:r>
+    </w:p>
+    <w:p>
+      <w:pPr>
+        <w:spacing w:after="0" w:line="240" w:lineRule="auto"/>
+        <w:outlineLvl w:val="0"/>
+        <w:rPr>
+          <w:rFonts w:ascii="Times New Roman" w:eastAsia="Times New Roman" w:hAnsi="Times New Roman" w:cs="Times New Roman"/>
+          <w:color w:val="000000"/>
+          <w:sz w:val="24"/>
+          <w:szCs w:val="24"/>
+        </w:rPr>
+      </w:pPr>
+      <w:r>
+        <w:rPr>
+          <w:rFonts w:ascii="Times New Roman" w:eastAsia="Times New Roman" w:hAnsi="Times New Roman" w:cs="Times New Roman"/>
+          <w:color w:val="000000"/>
+          <w:sz w:val="24"/>
+          <w:szCs w:val="24"/>
+        </w:rPr>
+        <w:t>-Any patient can buy medicine from hospitals pharmacy.</w:t>
+      </w:r>
+      <w:r>
+        <w:rPr>
+          <w:rFonts w:ascii="Times New Roman" w:eastAsia="Times New Roman" w:hAnsi="Times New Roman" w:cs="Times New Roman"/>
+          <w:color w:val="000000"/>
+          <w:sz w:val="24"/>
+          <w:szCs w:val="24"/>
+        </w:rPr>
+        <w:br/>
+        <w:t xml:space="preserve">-Pharmacist mange this. He search medicine then add quantity then add. </w:t>
+      </w:r>
+      <w:r>
+        <w:rPr>
+          <w:rFonts w:ascii="Times New Roman" w:eastAsia="Times New Roman" w:hAnsi="Times New Roman" w:cs="Times New Roman"/>
+          <w:color w:val="000000"/>
+          <w:sz w:val="24"/>
+          <w:szCs w:val="24"/>
+        </w:rPr>
+        <w:br/>
+        <w:t>-After selecting the medicines, the price is auto calculated.</w:t>
+      </w:r>
+      <w:r>
+        <w:rPr>
+          <w:rFonts w:ascii="Times New Roman" w:eastAsia="Times New Roman" w:hAnsi="Times New Roman" w:cs="Times New Roman"/>
+          <w:color w:val="000000"/>
+          <w:sz w:val="24"/>
+          <w:szCs w:val="24"/>
+        </w:rPr>
+        <w:br/>
+        <w:t>-After clearing payment the medicine price, patient can get the medicines.</w:t>
+      </w:r>
+    </w:p>
+    <w:p>
+      <w:pPr>
+        <w:spacing w:after="0" w:line="240" w:lineRule="auto"/>
+        <w:rPr>
+          <w:rFonts w:ascii="Times New Roman" w:eastAsia="Times New Roman" w:hAnsi="Times New Roman" w:cs="Times New Roman"/>
+          <w:color w:val="000000"/>
+          <w:sz w:val="24"/>
+          <w:szCs w:val="24"/>
+        </w:rPr>
+      </w:pPr>
+    </w:p>
+    <w:p>
+      <w:pPr>
+        <w:spacing w:after="0" w:line="240" w:lineRule="auto"/>
+        <w:rPr>
+          <w:rFonts w:ascii="Times New Roman" w:eastAsia="Times New Roman" w:hAnsi="Times New Roman" w:cs="Times New Roman"/>
+          <w:color w:val="000000"/>
+          <w:sz w:val="24"/>
+          <w:szCs w:val="24"/>
+        </w:rPr>
+      </w:pPr>
+    </w:p>
+    <w:p>
+      <w:pPr>
+        <w:spacing w:after="0" w:line="240" w:lineRule="auto"/>
+        <w:rPr>
+          <w:rFonts w:ascii="Times New Roman" w:eastAsia="Times New Roman" w:hAnsi="Times New Roman" w:cs="Times New Roman"/>
+          <w:color w:val="000000"/>
+          <w:sz w:val="24"/>
+          <w:szCs w:val="24"/>
+        </w:rPr>
+      </w:pPr>
+    </w:p>
+    <w:p>
+      <w:pPr>
+        <w:spacing w:after="0" w:line="240" w:lineRule="auto"/>
+        <w:rPr>
+          <w:rFonts w:ascii="Times New Roman" w:eastAsia="Times New Roman" w:hAnsi="Times New Roman" w:cs="Times New Roman"/>
+          <w:color w:val="000000"/>
+          <w:sz w:val="24"/>
+          <w:szCs w:val="24"/>
+        </w:rPr>
+      </w:pPr>
+    </w:p>
+    <w:p>
+      <w:pPr>
+        <w:spacing w:after="0" w:line="240" w:lineRule="auto"/>
+        <w:rPr>
+          <w:rFonts w:ascii="Times New Roman" w:eastAsia="Times New Roman" w:hAnsi="Times New Roman" w:cs="Times New Roman"/>
+          <w:color w:val="000000"/>
+          <w:sz w:val="24"/>
+          <w:szCs w:val="24"/>
+        </w:rPr>
+      </w:pPr>
+    </w:p>
+    <w:p>
+      <w:pPr>
+        <w:rPr>
+          <w:rFonts w:ascii="Times New Roman" w:eastAsia="Times New Roman" w:hAnsi="Times New Roman" w:cs="Times New Roman"/>
+          <w:b/>
+          <w:sz w:val="24"/>
+          <w:szCs w:val="24"/>
+        </w:rPr>
+      </w:pPr>
+    </w:p>
+    <w:p>
+      <w:pPr>
+        <w:rPr>
+          <w:rFonts w:ascii="Times New Roman" w:eastAsia="Times New Roman" w:hAnsi="Times New Roman" w:cs="Times New Roman"/>
+          <w:b/>
+          <w:bCs/>
+          <w:color w:val="000000"/>
+          <w:sz w:val="24"/>
+          <w:szCs w:val="24"/>
+        </w:rPr>
+      </w:pPr>
+      <w:r>
+        <w:rPr>
+          <w:rFonts w:ascii="Times New Roman" w:eastAsia="Times New Roman" w:hAnsi="Times New Roman" w:cs="Times New Roman"/>
+          <w:b/>
+          <w:sz w:val="24"/>
+          <w:szCs w:val="24"/>
+        </w:rPr>
+        <w:t xml:space="preserve">Feature: 5 – </w:t>
+      </w:r>
+      <w:r>
+        <w:rPr>
+          <w:rFonts w:ascii="Times New Roman" w:eastAsia="Times New Roman" w:hAnsi="Times New Roman" w:cs="Times New Roman"/>
+          <w:b/>
+          <w:bCs/>
+          <w:color w:val="000000"/>
+          <w:sz w:val="24"/>
+          <w:szCs w:val="24"/>
+        </w:rPr>
+        <w:t>Profile</w:t>
+      </w:r>
+    </w:p>
+    <w:p>
+      <w:pPr>
+        <w:outlineLvl w:val="0"/>
+        <w:rPr>
+          <w:rFonts w:ascii="Times New Roman" w:eastAsia="Times New Roman" w:hAnsi="Times New Roman" w:cs="Times New Roman"/>
+          <w:b/>
+          <w:color w:val="000000"/>
+          <w:sz w:val="24"/>
+          <w:szCs w:val="24"/>
+        </w:rPr>
+      </w:pPr>
+      <w:r>
+        <w:rPr>
+          <w:rFonts w:ascii="Times New Roman" w:eastAsia="Times New Roman" w:hAnsi="Times New Roman" w:cs="Times New Roman"/>
+          <w:b/>
+          <w:bCs/>
+          <w:color w:val="000000"/>
+          <w:sz w:val="24"/>
+          <w:szCs w:val="24"/>
+        </w:rPr>
+        <w:t xml:space="preserve">15. </w:t>
+      </w:r>
+      <w:r>
+        <w:rPr>
+          <w:rFonts w:ascii="Times New Roman" w:eastAsia="Times New Roman" w:hAnsi="Times New Roman" w:cs="Times New Roman"/>
+          <w:b/>
+          <w:color w:val="000000"/>
+          <w:sz w:val="24"/>
+          <w:szCs w:val="24"/>
+        </w:rPr>
+        <w:t xml:space="preserve">View </w:t>
+      </w:r>
+      <w:proofErr w:type="gramStart"/>
+      <w:r>
+        <w:rPr>
+          <w:rFonts w:ascii="Times New Roman" w:eastAsia="Times New Roman" w:hAnsi="Times New Roman" w:cs="Times New Roman"/>
+          <w:b/>
+          <w:color w:val="000000"/>
+          <w:sz w:val="24"/>
+          <w:szCs w:val="24"/>
+        </w:rPr>
+        <w:t>Profile[</w:t>
+      </w:r>
+      <w:proofErr w:type="gramEnd"/>
+      <w:r>
+        <w:rPr>
+          <w:rFonts w:ascii="Times New Roman" w:eastAsia="Times New Roman" w:hAnsi="Times New Roman" w:cs="Times New Roman"/>
+          <w:b/>
+          <w:color w:val="000000"/>
+          <w:sz w:val="24"/>
+          <w:szCs w:val="24"/>
+        </w:rPr>
+        <w:t>miner][user]</w:t>
+      </w:r>
+    </w:p>
+    <w:p>
+      <w:pPr>
+        <w:spacing w:after="0" w:line="240" w:lineRule="auto"/>
+        <w:outlineLvl w:val="0"/>
+        <w:rPr>
+          <w:rFonts w:ascii="Times New Roman" w:eastAsia="Times New Roman" w:hAnsi="Times New Roman" w:cs="Times New Roman"/>
+          <w:color w:val="000000"/>
+          <w:sz w:val="24"/>
+          <w:szCs w:val="24"/>
+        </w:rPr>
+      </w:pPr>
+      <w:r>
+        <w:rPr>
+          <w:rFonts w:ascii="Times New Roman" w:eastAsia="Times New Roman" w:hAnsi="Times New Roman" w:cs="Times New Roman"/>
+          <w:color w:val="000000"/>
+          <w:sz w:val="24"/>
+          <w:szCs w:val="24"/>
+        </w:rPr>
+        <w:t xml:space="preserve">- No null values </w:t>
+      </w:r>
+      <w:r>
+        <w:rPr>
+          <w:rFonts w:ascii="Times New Roman" w:eastAsia="Times New Roman" w:hAnsi="Times New Roman" w:cs="Times New Roman"/>
+          <w:color w:val="000000"/>
+          <w:sz w:val="24"/>
+          <w:szCs w:val="24"/>
+        </w:rPr>
+        <w:br/>
+        <w:t xml:space="preserve">- Edit button should take user to edit page  </w:t>
+      </w:r>
+    </w:p>
+    <w:p>
+      <w:pPr>
+        <w:rPr>
+          <w:rFonts w:ascii="Times New Roman" w:eastAsia="Times New Roman" w:hAnsi="Times New Roman" w:cs="Times New Roman"/>
+          <w:b/>
+          <w:bCs/>
+          <w:color w:val="000000"/>
+          <w:sz w:val="24"/>
+          <w:szCs w:val="24"/>
+        </w:rPr>
+      </w:pPr>
+    </w:p>
+    <w:p>
+      <w:pPr>
+        <w:rPr>
+          <w:rFonts w:ascii="Times New Roman" w:eastAsia="Times New Roman" w:hAnsi="Times New Roman" w:cs="Times New Roman"/>
+          <w:b/>
+          <w:bCs/>
+          <w:color w:val="000000"/>
+          <w:sz w:val="24"/>
+          <w:szCs w:val="24"/>
+        </w:rPr>
+      </w:pPr>
+    </w:p>
+    <w:p>
+      <w:pPr>
+        <w:rPr>
+          <w:rFonts w:ascii="Times New Roman" w:eastAsia="Times New Roman" w:hAnsi="Times New Roman" w:cs="Times New Roman"/>
+          <w:b/>
+          <w:bCs/>
+          <w:color w:val="000000"/>
+          <w:sz w:val="24"/>
+          <w:szCs w:val="24"/>
+        </w:rPr>
+      </w:pPr>
+    </w:p>
+    <w:p>
+      <w:pPr>
+        <w:rPr>
+          <w:rFonts w:ascii="Times New Roman" w:eastAsia="Times New Roman" w:hAnsi="Times New Roman" w:cs="Times New Roman"/>
+          <w:b/>
+          <w:bCs/>
+          <w:color w:val="000000"/>
+          <w:sz w:val="24"/>
+          <w:szCs w:val="24"/>
+        </w:rPr>
+      </w:pPr>
+    </w:p>
+    <w:p>
+      <w:pPr>
+        <w:rPr>
+          <w:rFonts w:ascii="Times New Roman" w:eastAsia="Times New Roman" w:hAnsi="Times New Roman" w:cs="Times New Roman"/>
+          <w:b/>
+          <w:bCs/>
+          <w:color w:val="000000"/>
+          <w:sz w:val="24"/>
+          <w:szCs w:val="24"/>
+        </w:rPr>
+      </w:pPr>
       <w:bookmarkStart w:id="0" w:name="_GoBack"/>
       <w:bookmarkEnd w:id="0"/>
-      <w:r>
-        <w:rPr>
-          <w:rFonts w:ascii="Times New Roman" w:eastAsia="Times New Roman" w:hAnsi="Times New Roman" w:cs="Times New Roman"/>
-          <w:b/>
+    </w:p>
+    <w:p>
+      <w:pPr>
+        <w:outlineLvl w:val="0"/>
+        <w:rPr>
+          <w:rFonts w:ascii="Times New Roman" w:eastAsia="Times New Roman" w:hAnsi="Times New Roman" w:cs="Times New Roman"/>
+          <w:b/>
+          <w:color w:val="000000"/>
+          <w:sz w:val="24"/>
+          <w:szCs w:val="24"/>
+        </w:rPr>
+      </w:pPr>
+      <w:r>
+        <w:rPr>
+          <w:rFonts w:ascii="Times New Roman" w:eastAsia="Times New Roman" w:hAnsi="Times New Roman" w:cs="Times New Roman"/>
+          <w:b/>
+          <w:bCs/>
+          <w:color w:val="000000"/>
           <w:sz w:val="24"/>
           <w:szCs w:val="24"/>
         </w:rPr>
         <w:lastRenderedPageBreak/>
-        <w:t>7. Efficient Team Collaboration</w:t>
-      </w:r>
-    </w:p>
-    <w:p>
-      <w:pPr>
-        <w:jc w:val="both"/>
-        <w:rPr>
-          <w:rFonts w:ascii="Times New Roman" w:eastAsia="Times New Roman" w:hAnsi="Times New Roman" w:cs="Times New Roman"/>
-          <w:sz w:val="24"/>
-          <w:szCs w:val="24"/>
-        </w:rPr>
-      </w:pPr>
-      <w:r>
-        <w:rPr>
-          <w:rFonts w:ascii="Times New Roman" w:eastAsia="Times New Roman" w:hAnsi="Times New Roman" w:cs="Times New Roman"/>
-          <w:sz w:val="24"/>
-          <w:szCs w:val="24"/>
-        </w:rPr>
-        <w:t>Scrum defines clear roles and promotes regular communication within the development team. This improves coordination among team members responsible for database design, business logic, and user interface development. Enhanced collaboration leads to faster issue resolution and smoother project execution.</w:t>
-      </w:r>
-    </w:p>
-    <w:p>
-      <w:pPr>
-        <w:rPr>
-          <w:rFonts w:ascii="Times New Roman" w:eastAsia="Times New Roman" w:hAnsi="Times New Roman" w:cs="Times New Roman"/>
-          <w:b/>
-          <w:sz w:val="24"/>
-          <w:szCs w:val="24"/>
-        </w:rPr>
-      </w:pPr>
-    </w:p>
-    <w:p>
-      <w:pPr>
-        <w:rPr>
-          <w:rFonts w:ascii="Times New Roman" w:eastAsia="Times New Roman" w:hAnsi="Times New Roman" w:cs="Times New Roman"/>
-          <w:b/>
-          <w:sz w:val="24"/>
-          <w:szCs w:val="24"/>
-        </w:rPr>
-      </w:pPr>
-      <w:r>
-        <w:rPr>
-          <w:rFonts w:ascii="Times New Roman" w:eastAsia="Times New Roman" w:hAnsi="Times New Roman" w:cs="Times New Roman"/>
-          <w:b/>
-          <w:sz w:val="24"/>
-          <w:szCs w:val="24"/>
-        </w:rPr>
-        <w:t>8. Real-World Applicability</w:t>
-      </w:r>
-    </w:p>
-    <w:p>
-      <w:pPr>
-        <w:jc w:val="both"/>
-        <w:rPr>
-          <w:rFonts w:ascii="Times New Roman" w:eastAsia="Times New Roman" w:hAnsi="Times New Roman" w:cs="Times New Roman"/>
-          <w:sz w:val="24"/>
-          <w:szCs w:val="24"/>
-        </w:rPr>
-      </w:pPr>
-      <w:r>
-        <w:rPr>
-          <w:rFonts w:ascii="Times New Roman" w:eastAsia="Times New Roman" w:hAnsi="Times New Roman" w:cs="Times New Roman"/>
-          <w:sz w:val="24"/>
-          <w:szCs w:val="24"/>
-        </w:rPr>
-        <w:t xml:space="preserve">Scrum is widely used in real-world software development projects, including healthcare applications. Using Scrum in this project provides practical experience with an industry-standard </w:t>
+        <w:t xml:space="preserve">16. </w:t>
+      </w:r>
+      <w:r>
+        <w:rPr>
+          <w:rFonts w:ascii="Times New Roman" w:eastAsia="Times New Roman" w:hAnsi="Times New Roman" w:cs="Times New Roman"/>
+          <w:b/>
+          <w:color w:val="000000"/>
+          <w:sz w:val="24"/>
+          <w:szCs w:val="24"/>
+        </w:rPr>
+        <w:t xml:space="preserve">Edit </w:t>
       </w:r>
       <w:proofErr w:type="gramStart"/>
       <w:r>
         <w:rPr>
           <w:rFonts w:ascii="Times New Roman" w:eastAsia="Times New Roman" w:hAnsi="Times New Roman" w:cs="Times New Roman"/>
-          <w:sz w:val="24"/>
-          <w:szCs w:val="24"/>
-        </w:rPr>
-        <w:t>Agile</w:t>
+          <w:b/>
+          <w:color w:val="000000"/>
+          <w:sz w:val="24"/>
+          <w:szCs w:val="24"/>
+        </w:rPr>
+        <w:t>Profile[</w:t>
       </w:r>
       <w:proofErr w:type="gramEnd"/>
       <w:r>
         <w:rPr>
           <w:rFonts w:ascii="Times New Roman" w:eastAsia="Times New Roman" w:hAnsi="Times New Roman" w:cs="Times New Roman"/>
-          <w:sz w:val="24"/>
-          <w:szCs w:val="24"/>
-        </w:rPr>
-        <w:t xml:space="preserve"> methodology, increasing the project’s relevance and professional value.</w:t>
-      </w:r>
-    </w:p>
-    <w:p>
-      <w:pPr>
-        <w:jc w:val="both"/>
-        <w:rPr>
-          <w:rFonts w:ascii="Times New Roman" w:eastAsia="Times New Roman" w:hAnsi="Times New Roman" w:cs="Times New Roman"/>
-          <w:sz w:val="24"/>
-          <w:szCs w:val="24"/>
-        </w:rPr>
-      </w:pPr>
-      <w:r>
-        <w:rPr>
-          <w:rFonts w:ascii="Times New Roman" w:eastAsia="Times New Roman" w:hAnsi="Times New Roman" w:cs="Times New Roman"/>
-          <w:sz w:val="24"/>
-          <w:szCs w:val="24"/>
-        </w:rPr>
-        <w:t>The Scrum Agile model was selected for the Hospital Management System because it provides flexibility, iterative development, early feedback, risk minimization, and high software quality. Its ability to manage complex and evolving requirements makes it an ideal process model for healthcare systems. By adopting Scrum, the project ensures efficient development, improved system reliability, and alignment with real-world hospital operations.</w:t>
+          <w:b/>
+          <w:color w:val="000000"/>
+          <w:sz w:val="24"/>
+          <w:szCs w:val="24"/>
+        </w:rPr>
+        <w:t>miner][user]</w:t>
+      </w:r>
+    </w:p>
+    <w:p>
+      <w:pPr>
+        <w:spacing w:after="0" w:line="240" w:lineRule="auto"/>
+        <w:outlineLvl w:val="0"/>
+        <w:rPr>
+          <w:rFonts w:ascii="Times New Roman" w:eastAsia="Times New Roman" w:hAnsi="Times New Roman" w:cs="Times New Roman"/>
+          <w:color w:val="000000"/>
+          <w:sz w:val="24"/>
+          <w:szCs w:val="24"/>
+        </w:rPr>
+      </w:pPr>
+      <w:r>
+        <w:rPr>
+          <w:rFonts w:ascii="Times New Roman" w:eastAsia="Times New Roman" w:hAnsi="Times New Roman" w:cs="Times New Roman"/>
+          <w:color w:val="000000"/>
+          <w:sz w:val="24"/>
+          <w:szCs w:val="24"/>
+        </w:rPr>
+        <w:t xml:space="preserve">- No null values </w:t>
+      </w:r>
+      <w:r>
+        <w:rPr>
+          <w:rFonts w:ascii="Times New Roman" w:eastAsia="Times New Roman" w:hAnsi="Times New Roman" w:cs="Times New Roman"/>
+          <w:color w:val="000000"/>
+          <w:sz w:val="24"/>
+          <w:szCs w:val="24"/>
+        </w:rPr>
+        <w:br/>
+        <w:t>- email should be in correct format [xyz@abc.com]</w:t>
+      </w:r>
+      <w:r>
+        <w:rPr>
+          <w:rFonts w:ascii="Times New Roman" w:eastAsia="Times New Roman" w:hAnsi="Times New Roman" w:cs="Times New Roman"/>
+          <w:color w:val="000000"/>
+          <w:sz w:val="24"/>
+          <w:szCs w:val="24"/>
+        </w:rPr>
+        <w:br/>
+        <w:t>- phone number should be in correct format [11 digits]</w:t>
+      </w:r>
+      <w:r>
+        <w:rPr>
+          <w:rFonts w:ascii="Times New Roman" w:eastAsia="Times New Roman" w:hAnsi="Times New Roman" w:cs="Times New Roman"/>
+          <w:color w:val="000000"/>
+          <w:sz w:val="24"/>
+          <w:szCs w:val="24"/>
+        </w:rPr>
+        <w:br/>
+        <w:t>- date of birth should be in at least 15 years</w:t>
+      </w:r>
+      <w:r>
+        <w:rPr>
+          <w:rFonts w:ascii="Times New Roman" w:eastAsia="Times New Roman" w:hAnsi="Times New Roman" w:cs="Times New Roman"/>
+          <w:color w:val="000000"/>
+          <w:sz w:val="24"/>
+          <w:szCs w:val="24"/>
+        </w:rPr>
+        <w:br/>
+        <w:t xml:space="preserve">- clicking save button will either </w:t>
+      </w:r>
+      <w:proofErr w:type="spellStart"/>
+      <w:r>
+        <w:rPr>
+          <w:rFonts w:ascii="Times New Roman" w:eastAsia="Times New Roman" w:hAnsi="Times New Roman" w:cs="Times New Roman"/>
+          <w:color w:val="000000"/>
+          <w:sz w:val="24"/>
+          <w:szCs w:val="24"/>
+        </w:rPr>
+        <w:t>promt</w:t>
+      </w:r>
+      <w:proofErr w:type="spellEnd"/>
+      <w:r>
+        <w:rPr>
+          <w:rFonts w:ascii="Times New Roman" w:eastAsia="Times New Roman" w:hAnsi="Times New Roman" w:cs="Times New Roman"/>
+          <w:color w:val="000000"/>
+          <w:sz w:val="24"/>
+          <w:szCs w:val="24"/>
+        </w:rPr>
+        <w:t xml:space="preserve"> with an error if above rules do not meet or a </w:t>
+      </w:r>
+      <w:proofErr w:type="spellStart"/>
+      <w:r>
+        <w:rPr>
+          <w:rFonts w:ascii="Times New Roman" w:eastAsia="Times New Roman" w:hAnsi="Times New Roman" w:cs="Times New Roman"/>
+          <w:color w:val="000000"/>
+          <w:sz w:val="24"/>
+          <w:szCs w:val="24"/>
+        </w:rPr>
+        <w:t>promt</w:t>
+      </w:r>
+      <w:proofErr w:type="spellEnd"/>
+      <w:r>
+        <w:rPr>
+          <w:rFonts w:ascii="Times New Roman" w:eastAsia="Times New Roman" w:hAnsi="Times New Roman" w:cs="Times New Roman"/>
+          <w:color w:val="000000"/>
+          <w:sz w:val="24"/>
+          <w:szCs w:val="24"/>
+        </w:rPr>
+        <w:t xml:space="preserve"> notifying the user about successful change </w:t>
+      </w:r>
+    </w:p>
+    <w:p>
+      <w:pPr>
+        <w:outlineLvl w:val="0"/>
+        <w:rPr>
+          <w:rFonts w:ascii="Times New Roman" w:eastAsia="Times New Roman" w:hAnsi="Times New Roman" w:cs="Times New Roman"/>
+          <w:b/>
+          <w:bCs/>
+          <w:color w:val="000000"/>
+          <w:sz w:val="24"/>
+          <w:szCs w:val="24"/>
+        </w:rPr>
+      </w:pPr>
+    </w:p>
+    <w:p>
+      <w:pPr>
+        <w:outlineLvl w:val="0"/>
+        <w:rPr>
+          <w:rFonts w:ascii="Times New Roman" w:eastAsia="Times New Roman" w:hAnsi="Times New Roman" w:cs="Times New Roman"/>
+          <w:b/>
+          <w:bCs/>
+          <w:color w:val="000000"/>
+          <w:sz w:val="24"/>
+          <w:szCs w:val="24"/>
+        </w:rPr>
+      </w:pPr>
+    </w:p>
+    <w:p>
+      <w:pPr>
+        <w:outlineLvl w:val="0"/>
+        <w:rPr>
+          <w:rFonts w:ascii="Times New Roman" w:eastAsia="Times New Roman" w:hAnsi="Times New Roman" w:cs="Times New Roman"/>
+          <w:b/>
+          <w:bCs/>
+          <w:color w:val="000000"/>
+          <w:sz w:val="24"/>
+          <w:szCs w:val="24"/>
+        </w:rPr>
+      </w:pPr>
+    </w:p>
+    <w:p>
+      <w:pPr>
+        <w:outlineLvl w:val="0"/>
+        <w:rPr>
+          <w:rFonts w:ascii="Times New Roman" w:eastAsia="Times New Roman" w:hAnsi="Times New Roman" w:cs="Times New Roman"/>
+          <w:b/>
+          <w:color w:val="000000"/>
+          <w:sz w:val="24"/>
+          <w:szCs w:val="24"/>
+        </w:rPr>
+      </w:pPr>
+      <w:r>
+        <w:rPr>
+          <w:rFonts w:ascii="Times New Roman" w:eastAsia="Times New Roman" w:hAnsi="Times New Roman" w:cs="Times New Roman"/>
+          <w:b/>
+          <w:bCs/>
+          <w:color w:val="000000"/>
+          <w:sz w:val="24"/>
+          <w:szCs w:val="24"/>
+        </w:rPr>
+        <w:t xml:space="preserve">17. </w:t>
+      </w:r>
+      <w:r>
+        <w:rPr>
+          <w:rFonts w:ascii="Times New Roman" w:eastAsia="Times New Roman" w:hAnsi="Times New Roman" w:cs="Times New Roman"/>
+          <w:b/>
+          <w:color w:val="000000"/>
+          <w:sz w:val="24"/>
+          <w:szCs w:val="24"/>
+        </w:rPr>
+        <w:t xml:space="preserve">Change Profile </w:t>
+      </w:r>
+      <w:proofErr w:type="gramStart"/>
+      <w:r>
+        <w:rPr>
+          <w:rFonts w:ascii="Times New Roman" w:eastAsia="Times New Roman" w:hAnsi="Times New Roman" w:cs="Times New Roman"/>
+          <w:b/>
+          <w:color w:val="000000"/>
+          <w:sz w:val="24"/>
+          <w:szCs w:val="24"/>
+        </w:rPr>
+        <w:t>Photo[</w:t>
+      </w:r>
+      <w:proofErr w:type="gramEnd"/>
+      <w:r>
+        <w:rPr>
+          <w:rFonts w:ascii="Times New Roman" w:eastAsia="Times New Roman" w:hAnsi="Times New Roman" w:cs="Times New Roman"/>
+          <w:b/>
+          <w:color w:val="000000"/>
+          <w:sz w:val="24"/>
+          <w:szCs w:val="24"/>
+        </w:rPr>
+        <w:t>miner][user]</w:t>
+      </w:r>
+    </w:p>
+    <w:p>
+      <w:pPr>
+        <w:spacing w:after="0" w:line="240" w:lineRule="auto"/>
+        <w:outlineLvl w:val="0"/>
+        <w:rPr>
+          <w:rFonts w:ascii="Times New Roman" w:eastAsia="Times New Roman" w:hAnsi="Times New Roman" w:cs="Times New Roman"/>
+          <w:color w:val="000000"/>
+          <w:sz w:val="24"/>
+          <w:szCs w:val="24"/>
+        </w:rPr>
+      </w:pPr>
+      <w:r>
+        <w:rPr>
+          <w:rFonts w:ascii="Times New Roman" w:eastAsia="Times New Roman" w:hAnsi="Times New Roman" w:cs="Times New Roman"/>
+          <w:color w:val="000000"/>
+          <w:sz w:val="24"/>
+          <w:szCs w:val="24"/>
+        </w:rPr>
+        <w:t xml:space="preserve">- </w:t>
+      </w:r>
+      <w:proofErr w:type="gramStart"/>
+      <w:r>
+        <w:rPr>
+          <w:rFonts w:ascii="Times New Roman" w:eastAsia="Times New Roman" w:hAnsi="Times New Roman" w:cs="Times New Roman"/>
+          <w:color w:val="000000"/>
+          <w:sz w:val="24"/>
+          <w:szCs w:val="24"/>
+        </w:rPr>
+        <w:t>current</w:t>
+      </w:r>
+      <w:proofErr w:type="gramEnd"/>
+      <w:r>
+        <w:rPr>
+          <w:rFonts w:ascii="Times New Roman" w:eastAsia="Times New Roman" w:hAnsi="Times New Roman" w:cs="Times New Roman"/>
+          <w:color w:val="000000"/>
+          <w:sz w:val="24"/>
+          <w:szCs w:val="24"/>
+        </w:rPr>
+        <w:t xml:space="preserve"> image/ default image is shown</w:t>
+      </w:r>
+      <w:r>
+        <w:rPr>
+          <w:rFonts w:ascii="Times New Roman" w:eastAsia="Times New Roman" w:hAnsi="Times New Roman" w:cs="Times New Roman"/>
+          <w:color w:val="000000"/>
+          <w:sz w:val="24"/>
+          <w:szCs w:val="24"/>
+        </w:rPr>
+        <w:br/>
+        <w:t>- input file should be an image and not any other format [</w:t>
+      </w:r>
+      <w:proofErr w:type="spellStart"/>
+      <w:r>
+        <w:rPr>
+          <w:rFonts w:ascii="Times New Roman" w:eastAsia="Times New Roman" w:hAnsi="Times New Roman" w:cs="Times New Roman"/>
+          <w:color w:val="000000"/>
+          <w:sz w:val="24"/>
+          <w:szCs w:val="24"/>
+        </w:rPr>
+        <w:t>png,jpg</w:t>
+      </w:r>
+      <w:proofErr w:type="spellEnd"/>
+      <w:r>
+        <w:rPr>
+          <w:rFonts w:ascii="Times New Roman" w:eastAsia="Times New Roman" w:hAnsi="Times New Roman" w:cs="Times New Roman"/>
+          <w:color w:val="000000"/>
+          <w:sz w:val="24"/>
+          <w:szCs w:val="24"/>
+        </w:rPr>
+        <w:t xml:space="preserve"> format]</w:t>
+      </w:r>
+      <w:r>
+        <w:rPr>
+          <w:rFonts w:ascii="Times New Roman" w:eastAsia="Times New Roman" w:hAnsi="Times New Roman" w:cs="Times New Roman"/>
+          <w:color w:val="000000"/>
+          <w:sz w:val="24"/>
+          <w:szCs w:val="24"/>
+        </w:rPr>
+        <w:br/>
+        <w:t xml:space="preserve">- </w:t>
+      </w:r>
+      <w:proofErr w:type="spellStart"/>
+      <w:r>
+        <w:rPr>
+          <w:rFonts w:ascii="Times New Roman" w:eastAsia="Times New Roman" w:hAnsi="Times New Roman" w:cs="Times New Roman"/>
+          <w:color w:val="000000"/>
+          <w:sz w:val="24"/>
+          <w:szCs w:val="24"/>
+        </w:rPr>
+        <w:t>cofirm</w:t>
+      </w:r>
+      <w:proofErr w:type="spellEnd"/>
+      <w:r>
+        <w:rPr>
+          <w:rFonts w:ascii="Times New Roman" w:eastAsia="Times New Roman" w:hAnsi="Times New Roman" w:cs="Times New Roman"/>
+          <w:color w:val="000000"/>
+          <w:sz w:val="24"/>
+          <w:szCs w:val="24"/>
+        </w:rPr>
+        <w:t xml:space="preserve"> button should redirect user to view profile page</w:t>
+      </w:r>
+    </w:p>
+    <w:p>
+      <w:pPr>
+        <w:rPr>
+          <w:rFonts w:ascii="Times New Roman" w:eastAsia="Times New Roman" w:hAnsi="Times New Roman" w:cs="Times New Roman"/>
+          <w:b/>
+          <w:bCs/>
+          <w:color w:val="000000"/>
+          <w:sz w:val="24"/>
+          <w:szCs w:val="24"/>
+        </w:rPr>
+      </w:pPr>
+    </w:p>
+    <w:p>
+      <w:pPr>
+        <w:rPr>
+          <w:rFonts w:ascii="Times New Roman" w:eastAsia="Times New Roman" w:hAnsi="Times New Roman" w:cs="Times New Roman"/>
+          <w:b/>
+          <w:bCs/>
+          <w:color w:val="000000"/>
+          <w:sz w:val="24"/>
+          <w:szCs w:val="24"/>
+        </w:rPr>
+      </w:pPr>
+    </w:p>
+    <w:p>
+      <w:pPr>
+        <w:rPr>
+          <w:rFonts w:ascii="Times New Roman" w:eastAsia="Times New Roman" w:hAnsi="Times New Roman" w:cs="Times New Roman"/>
+          <w:b/>
+          <w:bCs/>
+          <w:color w:val="000000"/>
+          <w:sz w:val="24"/>
+          <w:szCs w:val="24"/>
+        </w:rPr>
+      </w:pPr>
+    </w:p>
+    <w:p>
+      <w:pPr>
+        <w:outlineLvl w:val="0"/>
+        <w:rPr>
+          <w:rFonts w:ascii="Times New Roman" w:eastAsia="Times New Roman" w:hAnsi="Times New Roman" w:cs="Times New Roman"/>
+          <w:b/>
+          <w:color w:val="000000"/>
+          <w:sz w:val="24"/>
+          <w:szCs w:val="24"/>
+        </w:rPr>
+      </w:pPr>
+      <w:r>
+        <w:rPr>
+          <w:rFonts w:ascii="Times New Roman" w:eastAsia="Times New Roman" w:hAnsi="Times New Roman" w:cs="Times New Roman"/>
+          <w:b/>
+          <w:bCs/>
+          <w:color w:val="000000"/>
+          <w:sz w:val="24"/>
+          <w:szCs w:val="24"/>
+        </w:rPr>
+        <w:t xml:space="preserve">18. </w:t>
+      </w:r>
+      <w:r>
+        <w:rPr>
+          <w:rFonts w:ascii="Times New Roman" w:eastAsia="Times New Roman" w:hAnsi="Times New Roman" w:cs="Times New Roman"/>
+          <w:b/>
+          <w:color w:val="000000"/>
+          <w:sz w:val="24"/>
+          <w:szCs w:val="24"/>
+        </w:rPr>
+        <w:t xml:space="preserve">Change </w:t>
+      </w:r>
+      <w:proofErr w:type="gramStart"/>
+      <w:r>
+        <w:rPr>
+          <w:rFonts w:ascii="Times New Roman" w:eastAsia="Times New Roman" w:hAnsi="Times New Roman" w:cs="Times New Roman"/>
+          <w:b/>
+          <w:color w:val="000000"/>
+          <w:sz w:val="24"/>
+          <w:szCs w:val="24"/>
+        </w:rPr>
+        <w:t>Password[</w:t>
+      </w:r>
+      <w:proofErr w:type="gramEnd"/>
+      <w:r>
+        <w:rPr>
+          <w:rFonts w:ascii="Times New Roman" w:eastAsia="Times New Roman" w:hAnsi="Times New Roman" w:cs="Times New Roman"/>
+          <w:b/>
+          <w:color w:val="000000"/>
+          <w:sz w:val="24"/>
+          <w:szCs w:val="24"/>
+        </w:rPr>
+        <w:t>miner][user]</w:t>
+      </w:r>
+    </w:p>
+    <w:p>
+      <w:pPr>
+        <w:spacing w:after="0" w:line="240" w:lineRule="auto"/>
+        <w:outlineLvl w:val="0"/>
+        <w:rPr>
+          <w:rFonts w:ascii="Times New Roman" w:eastAsia="Times New Roman" w:hAnsi="Times New Roman" w:cs="Times New Roman"/>
+          <w:color w:val="000000"/>
+          <w:sz w:val="24"/>
+          <w:szCs w:val="24"/>
+        </w:rPr>
+      </w:pPr>
+      <w:r>
+        <w:rPr>
+          <w:rFonts w:ascii="Times New Roman" w:eastAsia="Times New Roman" w:hAnsi="Times New Roman" w:cs="Times New Roman"/>
+          <w:color w:val="000000"/>
+          <w:sz w:val="24"/>
+          <w:szCs w:val="24"/>
+        </w:rPr>
+        <w:t xml:space="preserve">- </w:t>
+      </w:r>
+      <w:proofErr w:type="gramStart"/>
+      <w:r>
+        <w:rPr>
+          <w:rFonts w:ascii="Times New Roman" w:eastAsia="Times New Roman" w:hAnsi="Times New Roman" w:cs="Times New Roman"/>
+          <w:color w:val="000000"/>
+          <w:sz w:val="24"/>
+          <w:szCs w:val="24"/>
+        </w:rPr>
+        <w:t>user</w:t>
+      </w:r>
+      <w:proofErr w:type="gramEnd"/>
+      <w:r>
+        <w:rPr>
+          <w:rFonts w:ascii="Times New Roman" w:eastAsia="Times New Roman" w:hAnsi="Times New Roman" w:cs="Times New Roman"/>
+          <w:color w:val="000000"/>
+          <w:sz w:val="24"/>
+          <w:szCs w:val="24"/>
+        </w:rPr>
+        <w:t xml:space="preserve"> can type current password [it should match database password]</w:t>
+      </w:r>
+      <w:r>
+        <w:rPr>
+          <w:rFonts w:ascii="Times New Roman" w:eastAsia="Times New Roman" w:hAnsi="Times New Roman" w:cs="Times New Roman"/>
+          <w:color w:val="000000"/>
+          <w:sz w:val="24"/>
+          <w:szCs w:val="24"/>
+        </w:rPr>
+        <w:br/>
+        <w:t>- Password (input) should be minimum 8 characters long. Otherwise show an invalid message.</w:t>
+      </w:r>
+      <w:r>
+        <w:rPr>
+          <w:rFonts w:ascii="Times New Roman" w:eastAsia="Times New Roman" w:hAnsi="Times New Roman" w:cs="Times New Roman"/>
+          <w:color w:val="000000"/>
+          <w:sz w:val="24"/>
+          <w:szCs w:val="24"/>
+        </w:rPr>
+        <w:br/>
+        <w:t>- Re-password (input) should match password. Otherwise show 'password do not match' message.</w:t>
+      </w:r>
+      <w:r>
+        <w:rPr>
+          <w:rFonts w:ascii="Times New Roman" w:eastAsia="Times New Roman" w:hAnsi="Times New Roman" w:cs="Times New Roman"/>
+          <w:color w:val="000000"/>
+          <w:sz w:val="24"/>
+          <w:szCs w:val="24"/>
+        </w:rPr>
+        <w:br/>
+        <w:t>- On clicking signup button, credential will be stored in database, user will be prompted with a message. [</w:t>
+      </w:r>
+      <w:proofErr w:type="gramStart"/>
+      <w:r>
+        <w:rPr>
+          <w:rFonts w:ascii="Times New Roman" w:eastAsia="Times New Roman" w:hAnsi="Times New Roman" w:cs="Times New Roman"/>
+          <w:color w:val="000000"/>
+          <w:sz w:val="24"/>
+          <w:szCs w:val="24"/>
+        </w:rPr>
+        <w:t>successfully</w:t>
+      </w:r>
+      <w:proofErr w:type="gramEnd"/>
+      <w:r>
+        <w:rPr>
+          <w:rFonts w:ascii="Times New Roman" w:eastAsia="Times New Roman" w:hAnsi="Times New Roman" w:cs="Times New Roman"/>
+          <w:color w:val="000000"/>
+          <w:sz w:val="24"/>
+          <w:szCs w:val="24"/>
+        </w:rPr>
+        <w:t xml:space="preserve"> changed / something went wrong]</w:t>
       </w:r>
     </w:p>
     <w:p/>
@@ -3793,7 +6703,7 @@
 </file>
 
 <file path=customXml/itemProps1.xml><?xml version="1.0" encoding="utf-8"?>
-<ds:datastoreItem xmlns:ds="http://schemas.openxmlformats.org/officeDocument/2006/customXml" ds:itemID="{0F7FD722-EC29-48D7-A88E-8F9EFD165AF6}">
+<ds:datastoreItem xmlns:ds="http://schemas.openxmlformats.org/officeDocument/2006/customXml" ds:itemID="{5085A812-3370-4263-9314-A7EA5CD4488A}">
   <ds:schemaRefs>
     <ds:schemaRef ds:uri="http://schemas.openxmlformats.org/officeDocument/2006/bibliography"/>
   </ds:schemaRefs>

</xml_diff>

<commit_message>
The Functional Requirements are added successfully
</commit_message>
<xml_diff>
--- a/SWE Group-9.docx
+++ b/SWE Group-9.docx
@@ -34,7 +34,7 @@
                     <pic:cNvPicPr/>
                   </pic:nvPicPr>
                   <pic:blipFill>
-                    <a:blip r:embed="rId5" cstate="print"/>
+                    <a:blip r:embed="rId6" cstate="print"/>
                     <a:stretch>
                       <a:fillRect/>
                     </a:stretch>
@@ -1834,7 +1834,7 @@
                 <wp:cNvGraphicFramePr/>
                 <a:graphic xmlns:a="http://schemas.openxmlformats.org/drawingml/2006/main">
                   <a:graphicData uri="http://schemas.microsoft.com/office/word/2010/wordprocessingInk">
-                    <w14:contentPart bwMode="auto" r:id="rId6">
+                    <w14:contentPart bwMode="auto" r:id="rId7">
                       <w14:nvContentPartPr>
                         <w14:cNvContentPartPr/>
                       </w14:nvContentPartPr>
@@ -1850,7 +1850,7 @@
           </mc:Choice>
           <mc:Fallback>
             <w:pict>
-              <v:shapetype w14:anchorId="3792C4F1" id="_x0000_t75" coordsize="21600,21600" o:spt="75" o:preferrelative="t" path="m@4@5l@4@11@9@11@9@5xe" filled="f" stroked="f">
+              <v:shapetype w14:anchorId="17BAB34A" id="_x0000_t75" coordsize="21600,21600" o:spt="75" o:preferrelative="t" path="m@4@5l@4@11@9@11@9@5xe" filled="f" stroked="f">
                 <v:stroke joinstyle="miter"/>
                 <v:formulas>
                   <v:f eqn="if lineDrawn pixelLineWidth 0"/>
@@ -1870,7 +1870,7 @@
                 <o:lock v:ext="edit" aspectratio="t"/>
               </v:shapetype>
               <v:shape id="Ink 3" o:spid="_x0000_s1026" type="#_x0000_t75" style="position:absolute;margin-left:628.8pt;margin-top:-419.1pt;width:22.25pt;height:152.05pt;z-index:251659264;visibility:visible;mso-wrap-style:square;mso-wrap-distance-left:9pt;mso-wrap-distance-top:0;mso-wrap-distance-right:9pt;mso-wrap-distance-bottom:0;mso-position-horizontal:absolute;mso-position-horizontal-relative:text;mso-position-vertical:absolute;mso-position-vertical-relative:text" o:gfxdata="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">
-                <v:imagedata r:id="rId7" o:title=""/>
+                <v:imagedata r:id="rId8" o:title=""/>
               </v:shape>
             </w:pict>
           </mc:Fallback>
@@ -7212,6 +7212,30 @@
         </w:rPr>
       </w:pPr>
     </w:p>
+    <w:p>
+      <w:pPr>
+        <w:rPr>
+          <w:rFonts w:ascii="Times New Roman" w:eastAsia="Times New Roman" w:hAnsi="Times New Roman" w:cs="Times New Roman"/>
+          <w:b/>
+          <w:bCs/>
+          <w:color w:val="000000"/>
+          <w:sz w:val="24"/>
+          <w:szCs w:val="24"/>
+        </w:rPr>
+      </w:pPr>
+    </w:p>
+    <w:p>
+      <w:pPr>
+        <w:rPr>
+          <w:rFonts w:ascii="Times New Roman" w:eastAsia="Times New Roman" w:hAnsi="Times New Roman" w:cs="Times New Roman"/>
+          <w:b/>
+          <w:bCs/>
+          <w:color w:val="000000"/>
+          <w:sz w:val="24"/>
+          <w:szCs w:val="24"/>
+        </w:rPr>
+      </w:pPr>
+    </w:p>
     <w:tbl>
       <w:tblPr>
         <w:tblStyle w:val="TableGrid"/>
@@ -7249,6 +7273,7 @@
                 <w:szCs w:val="24"/>
                 <w:lang w:eastAsia="en-US"/>
               </w:rPr>
+              <w:lastRenderedPageBreak/>
               <w:t>Receptionist</w:t>
             </w:r>
           </w:p>
@@ -7424,17 +7449,7 @@
                 <w:szCs w:val="24"/>
                 <w:lang w:eastAsia="en-US"/>
               </w:rPr>
-              <w:t xml:space="preserve">After successful login, the data associated to </w:t>
-            </w:r>
-            <w:r>
-              <w:rPr>
-                <w:rFonts w:ascii="Times New Roman" w:hAnsi="Times New Roman" w:cs="Times New Roman"/>
-                <w:sz w:val="24"/>
-                <w:szCs w:val="24"/>
-                <w:lang w:eastAsia="en-US"/>
-              </w:rPr>
-              <w:lastRenderedPageBreak/>
-              <w:t>the user should be accessible.</w:t>
+              <w:t>After successful login, the data associated to the user should be accessible.</w:t>
             </w:r>
           </w:p>
         </w:tc>
@@ -8731,6 +8746,42 @@
         </w:rPr>
       </w:pPr>
     </w:p>
+    <w:p>
+      <w:pPr>
+        <w:rPr>
+          <w:rFonts w:ascii="Times New Roman" w:eastAsia="Times New Roman" w:hAnsi="Times New Roman" w:cs="Times New Roman"/>
+          <w:b/>
+          <w:bCs/>
+          <w:color w:val="000000"/>
+          <w:sz w:val="24"/>
+          <w:szCs w:val="24"/>
+        </w:rPr>
+      </w:pPr>
+    </w:p>
+    <w:p>
+      <w:pPr>
+        <w:rPr>
+          <w:rFonts w:ascii="Times New Roman" w:eastAsia="Times New Roman" w:hAnsi="Times New Roman" w:cs="Times New Roman"/>
+          <w:b/>
+          <w:bCs/>
+          <w:color w:val="000000"/>
+          <w:sz w:val="24"/>
+          <w:szCs w:val="24"/>
+        </w:rPr>
+      </w:pPr>
+    </w:p>
+    <w:p>
+      <w:pPr>
+        <w:rPr>
+          <w:rFonts w:ascii="Times New Roman" w:eastAsia="Times New Roman" w:hAnsi="Times New Roman" w:cs="Times New Roman"/>
+          <w:b/>
+          <w:bCs/>
+          <w:color w:val="000000"/>
+          <w:sz w:val="24"/>
+          <w:szCs w:val="24"/>
+        </w:rPr>
+      </w:pPr>
+    </w:p>
     <w:tbl>
       <w:tblPr>
         <w:tblStyle w:val="TableGrid"/>
@@ -9340,6 +9391,42 @@
         </w:rPr>
       </w:pPr>
     </w:p>
+    <w:p>
+      <w:pPr>
+        <w:rPr>
+          <w:rFonts w:ascii="Times New Roman" w:eastAsia="Times New Roman" w:hAnsi="Times New Roman" w:cs="Times New Roman"/>
+          <w:b/>
+          <w:bCs/>
+          <w:color w:val="000000"/>
+          <w:sz w:val="24"/>
+          <w:szCs w:val="24"/>
+        </w:rPr>
+      </w:pPr>
+    </w:p>
+    <w:p>
+      <w:pPr>
+        <w:rPr>
+          <w:rFonts w:ascii="Times New Roman" w:eastAsia="Times New Roman" w:hAnsi="Times New Roman" w:cs="Times New Roman"/>
+          <w:b/>
+          <w:bCs/>
+          <w:color w:val="000000"/>
+          <w:sz w:val="24"/>
+          <w:szCs w:val="24"/>
+        </w:rPr>
+      </w:pPr>
+    </w:p>
+    <w:p>
+      <w:pPr>
+        <w:rPr>
+          <w:rFonts w:ascii="Times New Roman" w:eastAsia="Times New Roman" w:hAnsi="Times New Roman" w:cs="Times New Roman"/>
+          <w:b/>
+          <w:bCs/>
+          <w:color w:val="000000"/>
+          <w:sz w:val="24"/>
+          <w:szCs w:val="24"/>
+        </w:rPr>
+      </w:pPr>
+    </w:p>
     <w:tbl>
       <w:tblPr>
         <w:tblStyle w:val="TableGrid"/>
@@ -10323,6 +10410,1445 @@
         </w:tc>
       </w:tr>
     </w:tbl>
+    <w:p/>
+    <w:p>
+      <w:pPr>
+        <w:rPr>
+          <w:rFonts w:ascii="Times New Roman" w:eastAsia="Times New Roman" w:hAnsi="Times New Roman" w:cs="Times New Roman"/>
+          <w:sz w:val="24"/>
+          <w:szCs w:val="24"/>
+        </w:rPr>
+      </w:pPr>
+      <w:r>
+        <w:rPr>
+          <w:rFonts w:ascii="Times New Roman" w:eastAsia="Times New Roman" w:hAnsi="Times New Roman" w:cs="Times New Roman"/>
+          <w:b/>
+          <w:bCs/>
+          <w:sz w:val="34"/>
+          <w:szCs w:val="24"/>
+        </w:rPr>
+        <w:lastRenderedPageBreak/>
+        <w:t>2.3 Requirements Traceability Matrix</w:t>
+      </w:r>
+    </w:p>
+    <w:p>
+      <w:pPr>
+        <w:jc w:val="center"/>
+        <w:rPr>
+          <w:rFonts w:ascii="Times New Roman" w:eastAsia="Times New Roman" w:hAnsi="Times New Roman" w:cs="Times New Roman"/>
+          <w:b/>
+          <w:bCs/>
+          <w:sz w:val="30"/>
+          <w:szCs w:val="24"/>
+        </w:rPr>
+      </w:pPr>
+      <w:r>
+        <w:rPr>
+          <w:rFonts w:ascii="Times New Roman" w:eastAsia="Times New Roman" w:hAnsi="Times New Roman" w:cs="Times New Roman"/>
+          <w:b/>
+          <w:bCs/>
+          <w:sz w:val="30"/>
+          <w:szCs w:val="24"/>
+        </w:rPr>
+        <w:t>2.3.1 Functional Requirements</w:t>
+      </w:r>
+    </w:p>
+    <w:p>
+      <w:pPr>
+        <w:rPr>
+          <w:rFonts w:ascii="Times New Roman" w:eastAsia="Times New Roman" w:hAnsi="Times New Roman" w:cs="Times New Roman"/>
+          <w:b/>
+          <w:bCs/>
+          <w:sz w:val="24"/>
+          <w:szCs w:val="24"/>
+        </w:rPr>
+      </w:pPr>
+      <w:r>
+        <w:rPr>
+          <w:rFonts w:ascii="Times New Roman" w:eastAsia="Times New Roman" w:hAnsi="Times New Roman" w:cs="Times New Roman"/>
+          <w:b/>
+          <w:bCs/>
+          <w:sz w:val="24"/>
+          <w:szCs w:val="24"/>
+        </w:rPr>
+        <w:t>Functional Requirements of the Hospital Management System</w:t>
+      </w:r>
+    </w:p>
+    <w:p>
+      <w:pPr>
+        <w:rPr>
+          <w:rFonts w:ascii="Times New Roman" w:eastAsia="Times New Roman" w:hAnsi="Times New Roman" w:cs="Times New Roman"/>
+          <w:sz w:val="24"/>
+          <w:szCs w:val="24"/>
+        </w:rPr>
+      </w:pPr>
+      <w:r>
+        <w:rPr>
+          <w:rFonts w:ascii="Times New Roman" w:eastAsia="Times New Roman" w:hAnsi="Times New Roman" w:cs="Times New Roman"/>
+          <w:sz w:val="24"/>
+          <w:szCs w:val="24"/>
+        </w:rPr>
+        <w:t xml:space="preserve">Functional requirements define </w:t>
+      </w:r>
+      <w:r>
+        <w:rPr>
+          <w:rFonts w:ascii="Times New Roman" w:eastAsia="Times New Roman" w:hAnsi="Times New Roman" w:cs="Times New Roman"/>
+          <w:b/>
+          <w:bCs/>
+          <w:sz w:val="24"/>
+          <w:szCs w:val="24"/>
+        </w:rPr>
+        <w:t>what the system must do</w:t>
+      </w:r>
+      <w:r>
+        <w:rPr>
+          <w:rFonts w:ascii="Times New Roman" w:eastAsia="Times New Roman" w:hAnsi="Times New Roman" w:cs="Times New Roman"/>
+          <w:sz w:val="24"/>
+          <w:szCs w:val="24"/>
+        </w:rPr>
+        <w:t xml:space="preserve">. The Hospital Management System is designed to automate and manage core hospital operations efficiently. The following functional requirements describe the system’s </w:t>
+      </w:r>
+      <w:r>
+        <w:rPr>
+          <w:rFonts w:ascii="Times New Roman" w:eastAsia="Times New Roman" w:hAnsi="Times New Roman" w:cs="Times New Roman"/>
+          <w:sz w:val="24"/>
+          <w:szCs w:val="24"/>
+        </w:rPr>
+        <w:t>expected behavior and features.</w:t>
+      </w:r>
+    </w:p>
+    <w:p>
+      <w:pPr>
+        <w:rPr>
+          <w:rFonts w:ascii="Times New Roman" w:eastAsia="Times New Roman" w:hAnsi="Times New Roman" w:cs="Times New Roman"/>
+          <w:sz w:val="24"/>
+          <w:szCs w:val="24"/>
+        </w:rPr>
+      </w:pPr>
+    </w:p>
+    <w:p>
+      <w:pPr>
+        <w:rPr>
+          <w:rFonts w:ascii="Times New Roman" w:eastAsia="Times New Roman" w:hAnsi="Times New Roman" w:cs="Times New Roman"/>
+          <w:b/>
+          <w:bCs/>
+          <w:sz w:val="24"/>
+          <w:szCs w:val="24"/>
+        </w:rPr>
+      </w:pPr>
+      <w:r>
+        <w:rPr>
+          <w:rFonts w:ascii="Times New Roman" w:eastAsia="Times New Roman" w:hAnsi="Times New Roman" w:cs="Times New Roman"/>
+          <w:b/>
+          <w:bCs/>
+          <w:sz w:val="24"/>
+          <w:szCs w:val="24"/>
+        </w:rPr>
+        <w:t>1. User Authentication and Authorization</w:t>
+      </w:r>
+    </w:p>
+    <w:p>
+      <w:pPr>
+        <w:numPr>
+          <w:ilvl w:val="0"/>
+          <w:numId w:val="1"/>
+        </w:numPr>
+        <w:spacing w:after="200" w:line="276" w:lineRule="auto"/>
+        <w:rPr>
+          <w:rFonts w:ascii="Times New Roman" w:eastAsia="Times New Roman" w:hAnsi="Times New Roman" w:cs="Times New Roman"/>
+          <w:sz w:val="24"/>
+          <w:szCs w:val="24"/>
+        </w:rPr>
+      </w:pPr>
+      <w:r>
+        <w:rPr>
+          <w:rFonts w:ascii="Times New Roman" w:eastAsia="Times New Roman" w:hAnsi="Times New Roman" w:cs="Times New Roman"/>
+          <w:sz w:val="24"/>
+          <w:szCs w:val="24"/>
+        </w:rPr>
+        <w:t>The system shall allow users to log in using valid credentials.</w:t>
+      </w:r>
+    </w:p>
+    <w:p>
+      <w:pPr>
+        <w:numPr>
+          <w:ilvl w:val="0"/>
+          <w:numId w:val="1"/>
+        </w:numPr>
+        <w:spacing w:after="200" w:line="276" w:lineRule="auto"/>
+        <w:rPr>
+          <w:rFonts w:ascii="Times New Roman" w:eastAsia="Times New Roman" w:hAnsi="Times New Roman" w:cs="Times New Roman"/>
+          <w:sz w:val="24"/>
+          <w:szCs w:val="24"/>
+        </w:rPr>
+      </w:pPr>
+      <w:r>
+        <w:rPr>
+          <w:rFonts w:ascii="Times New Roman" w:eastAsia="Times New Roman" w:hAnsi="Times New Roman" w:cs="Times New Roman"/>
+          <w:sz w:val="24"/>
+          <w:szCs w:val="24"/>
+        </w:rPr>
+        <w:t>The system shall support role-based access control (Admin, Doctor, Receptionist, Pharmacist, etc.).</w:t>
+      </w:r>
+    </w:p>
+    <w:p>
+      <w:pPr>
+        <w:numPr>
+          <w:ilvl w:val="0"/>
+          <w:numId w:val="1"/>
+        </w:numPr>
+        <w:spacing w:after="200" w:line="276" w:lineRule="auto"/>
+        <w:rPr>
+          <w:rFonts w:ascii="Times New Roman" w:eastAsia="Times New Roman" w:hAnsi="Times New Roman" w:cs="Times New Roman"/>
+          <w:sz w:val="24"/>
+          <w:szCs w:val="24"/>
+        </w:rPr>
+      </w:pPr>
+      <w:r>
+        <w:rPr>
+          <w:rFonts w:ascii="Times New Roman" w:eastAsia="Times New Roman" w:hAnsi="Times New Roman" w:cs="Times New Roman"/>
+          <w:sz w:val="24"/>
+          <w:szCs w:val="24"/>
+        </w:rPr>
+        <w:t>The system shall restrict access to functionalities based on user roles.</w:t>
+      </w:r>
+    </w:p>
+    <w:p>
+      <w:pPr>
+        <w:numPr>
+          <w:ilvl w:val="0"/>
+          <w:numId w:val="1"/>
+        </w:numPr>
+        <w:spacing w:after="200" w:line="276" w:lineRule="auto"/>
+        <w:rPr>
+          <w:rFonts w:ascii="Times New Roman" w:eastAsia="Times New Roman" w:hAnsi="Times New Roman" w:cs="Times New Roman"/>
+          <w:sz w:val="24"/>
+          <w:szCs w:val="24"/>
+        </w:rPr>
+      </w:pPr>
+      <w:r>
+        <w:rPr>
+          <w:rFonts w:ascii="Times New Roman" w:eastAsia="Times New Roman" w:hAnsi="Times New Roman" w:cs="Times New Roman"/>
+          <w:sz w:val="24"/>
+          <w:szCs w:val="24"/>
+        </w:rPr>
+        <w:t>The system shall allow administrators to create, update, and deactivate user accounts.</w:t>
+      </w:r>
+    </w:p>
+    <w:p>
+      <w:pPr>
+        <w:rPr>
+          <w:rFonts w:ascii="Times New Roman" w:eastAsia="Times New Roman" w:hAnsi="Times New Roman" w:cs="Times New Roman"/>
+          <w:b/>
+          <w:bCs/>
+          <w:sz w:val="24"/>
+          <w:szCs w:val="24"/>
+        </w:rPr>
+      </w:pPr>
+      <w:r>
+        <w:rPr>
+          <w:rFonts w:ascii="Times New Roman" w:eastAsia="Times New Roman" w:hAnsi="Times New Roman" w:cs="Times New Roman"/>
+          <w:b/>
+          <w:bCs/>
+          <w:sz w:val="24"/>
+          <w:szCs w:val="24"/>
+        </w:rPr>
+        <w:t>2. Patient Management</w:t>
+      </w:r>
+    </w:p>
+    <w:p>
+      <w:pPr>
+        <w:numPr>
+          <w:ilvl w:val="0"/>
+          <w:numId w:val="2"/>
+        </w:numPr>
+        <w:spacing w:after="200" w:line="276" w:lineRule="auto"/>
+        <w:rPr>
+          <w:rFonts w:ascii="Times New Roman" w:eastAsia="Times New Roman" w:hAnsi="Times New Roman" w:cs="Times New Roman"/>
+          <w:sz w:val="24"/>
+          <w:szCs w:val="24"/>
+        </w:rPr>
+      </w:pPr>
+      <w:r>
+        <w:rPr>
+          <w:rFonts w:ascii="Times New Roman" w:eastAsia="Times New Roman" w:hAnsi="Times New Roman" w:cs="Times New Roman"/>
+          <w:sz w:val="24"/>
+          <w:szCs w:val="24"/>
+        </w:rPr>
+        <w:t>The system shall allow registration of new patients with personal and contact information.</w:t>
+      </w:r>
+    </w:p>
+    <w:p>
+      <w:pPr>
+        <w:numPr>
+          <w:ilvl w:val="0"/>
+          <w:numId w:val="2"/>
+        </w:numPr>
+        <w:spacing w:after="200" w:line="276" w:lineRule="auto"/>
+        <w:rPr>
+          <w:rFonts w:ascii="Times New Roman" w:eastAsia="Times New Roman" w:hAnsi="Times New Roman" w:cs="Times New Roman"/>
+          <w:sz w:val="24"/>
+          <w:szCs w:val="24"/>
+        </w:rPr>
+      </w:pPr>
+      <w:r>
+        <w:rPr>
+          <w:rFonts w:ascii="Times New Roman" w:eastAsia="Times New Roman" w:hAnsi="Times New Roman" w:cs="Times New Roman"/>
+          <w:sz w:val="24"/>
+          <w:szCs w:val="24"/>
+        </w:rPr>
+        <w:t>The system shall allow viewing, updating, and deleting patient records.</w:t>
+      </w:r>
+    </w:p>
+    <w:p>
+      <w:pPr>
+        <w:numPr>
+          <w:ilvl w:val="0"/>
+          <w:numId w:val="2"/>
+        </w:numPr>
+        <w:spacing w:after="200" w:line="276" w:lineRule="auto"/>
+        <w:rPr>
+          <w:rFonts w:ascii="Times New Roman" w:eastAsia="Times New Roman" w:hAnsi="Times New Roman" w:cs="Times New Roman"/>
+          <w:sz w:val="24"/>
+          <w:szCs w:val="24"/>
+        </w:rPr>
+      </w:pPr>
+      <w:r>
+        <w:rPr>
+          <w:rFonts w:ascii="Times New Roman" w:eastAsia="Times New Roman" w:hAnsi="Times New Roman" w:cs="Times New Roman"/>
+          <w:sz w:val="24"/>
+          <w:szCs w:val="24"/>
+        </w:rPr>
+        <w:t>The system shall maintain unique identification for each patient.</w:t>
+      </w:r>
+    </w:p>
+    <w:p>
+      <w:pPr>
+        <w:numPr>
+          <w:ilvl w:val="0"/>
+          <w:numId w:val="2"/>
+        </w:numPr>
+        <w:spacing w:after="200" w:line="276" w:lineRule="auto"/>
+        <w:rPr>
+          <w:rFonts w:ascii="Times New Roman" w:eastAsia="Times New Roman" w:hAnsi="Times New Roman" w:cs="Times New Roman"/>
+          <w:sz w:val="24"/>
+          <w:szCs w:val="24"/>
+        </w:rPr>
+      </w:pPr>
+      <w:r>
+        <w:rPr>
+          <w:rFonts w:ascii="Times New Roman" w:eastAsia="Times New Roman" w:hAnsi="Times New Roman" w:cs="Times New Roman"/>
+          <w:sz w:val="24"/>
+          <w:szCs w:val="24"/>
+        </w:rPr>
+        <w:t>The system shall store patient medical history securely.</w:t>
+      </w:r>
+    </w:p>
+    <w:p>
+      <w:pPr>
+        <w:rPr>
+          <w:rFonts w:ascii="Times New Roman" w:eastAsia="Times New Roman" w:hAnsi="Times New Roman" w:cs="Times New Roman"/>
+          <w:b/>
+          <w:bCs/>
+          <w:sz w:val="24"/>
+          <w:szCs w:val="24"/>
+        </w:rPr>
+      </w:pPr>
+      <w:r>
+        <w:rPr>
+          <w:rFonts w:ascii="Times New Roman" w:eastAsia="Times New Roman" w:hAnsi="Times New Roman" w:cs="Times New Roman"/>
+          <w:b/>
+          <w:bCs/>
+          <w:sz w:val="24"/>
+          <w:szCs w:val="24"/>
+        </w:rPr>
+        <w:t>3. Appointment Management</w:t>
+      </w:r>
+    </w:p>
+    <w:p>
+      <w:pPr>
+        <w:numPr>
+          <w:ilvl w:val="0"/>
+          <w:numId w:val="3"/>
+        </w:numPr>
+        <w:spacing w:after="200" w:line="276" w:lineRule="auto"/>
+        <w:rPr>
+          <w:rFonts w:ascii="Times New Roman" w:eastAsia="Times New Roman" w:hAnsi="Times New Roman" w:cs="Times New Roman"/>
+          <w:sz w:val="24"/>
+          <w:szCs w:val="24"/>
+        </w:rPr>
+      </w:pPr>
+      <w:r>
+        <w:rPr>
+          <w:rFonts w:ascii="Times New Roman" w:eastAsia="Times New Roman" w:hAnsi="Times New Roman" w:cs="Times New Roman"/>
+          <w:sz w:val="24"/>
+          <w:szCs w:val="24"/>
+        </w:rPr>
+        <w:t>The system shall allow scheduling appointments with doctors.</w:t>
+      </w:r>
+    </w:p>
+    <w:p>
+      <w:pPr>
+        <w:numPr>
+          <w:ilvl w:val="0"/>
+          <w:numId w:val="3"/>
+        </w:numPr>
+        <w:spacing w:after="200" w:line="276" w:lineRule="auto"/>
+        <w:rPr>
+          <w:rFonts w:ascii="Times New Roman" w:eastAsia="Times New Roman" w:hAnsi="Times New Roman" w:cs="Times New Roman"/>
+          <w:sz w:val="24"/>
+          <w:szCs w:val="24"/>
+        </w:rPr>
+      </w:pPr>
+      <w:r>
+        <w:rPr>
+          <w:rFonts w:ascii="Times New Roman" w:eastAsia="Times New Roman" w:hAnsi="Times New Roman" w:cs="Times New Roman"/>
+          <w:sz w:val="24"/>
+          <w:szCs w:val="24"/>
+        </w:rPr>
+        <w:t>The system shall allow rescheduling or cancellation of appointments.</w:t>
+      </w:r>
+    </w:p>
+    <w:p>
+      <w:pPr>
+        <w:numPr>
+          <w:ilvl w:val="0"/>
+          <w:numId w:val="3"/>
+        </w:numPr>
+        <w:spacing w:after="200" w:line="276" w:lineRule="auto"/>
+        <w:rPr>
+          <w:rFonts w:ascii="Times New Roman" w:eastAsia="Times New Roman" w:hAnsi="Times New Roman" w:cs="Times New Roman"/>
+          <w:sz w:val="24"/>
+          <w:szCs w:val="24"/>
+        </w:rPr>
+      </w:pPr>
+      <w:r>
+        <w:rPr>
+          <w:rFonts w:ascii="Times New Roman" w:eastAsia="Times New Roman" w:hAnsi="Times New Roman" w:cs="Times New Roman"/>
+          <w:sz w:val="24"/>
+          <w:szCs w:val="24"/>
+        </w:rPr>
+        <w:t>The system shall prevent double booking for the same doctor and time slot.</w:t>
+      </w:r>
+    </w:p>
+    <w:p>
+      <w:pPr>
+        <w:numPr>
+          <w:ilvl w:val="0"/>
+          <w:numId w:val="3"/>
+        </w:numPr>
+        <w:spacing w:after="200" w:line="276" w:lineRule="auto"/>
+        <w:rPr>
+          <w:rFonts w:ascii="Times New Roman" w:eastAsia="Times New Roman" w:hAnsi="Times New Roman" w:cs="Times New Roman"/>
+          <w:sz w:val="24"/>
+          <w:szCs w:val="24"/>
+        </w:rPr>
+      </w:pPr>
+      <w:r>
+        <w:rPr>
+          <w:rFonts w:ascii="Times New Roman" w:eastAsia="Times New Roman" w:hAnsi="Times New Roman" w:cs="Times New Roman"/>
+          <w:sz w:val="24"/>
+          <w:szCs w:val="24"/>
+        </w:rPr>
+        <w:t xml:space="preserve">The system shall display appointment status (Pending, Confirmed, Completed, </w:t>
+      </w:r>
+      <w:proofErr w:type="gramStart"/>
+      <w:r>
+        <w:rPr>
+          <w:rFonts w:ascii="Times New Roman" w:eastAsia="Times New Roman" w:hAnsi="Times New Roman" w:cs="Times New Roman"/>
+          <w:sz w:val="24"/>
+          <w:szCs w:val="24"/>
+        </w:rPr>
+        <w:t>Cancelled</w:t>
+      </w:r>
+      <w:proofErr w:type="gramEnd"/>
+      <w:r>
+        <w:rPr>
+          <w:rFonts w:ascii="Times New Roman" w:eastAsia="Times New Roman" w:hAnsi="Times New Roman" w:cs="Times New Roman"/>
+          <w:sz w:val="24"/>
+          <w:szCs w:val="24"/>
+        </w:rPr>
+        <w:t>).</w:t>
+      </w:r>
+    </w:p>
+    <w:p>
+      <w:pPr>
+        <w:rPr>
+          <w:rFonts w:ascii="Times New Roman" w:eastAsia="Times New Roman" w:hAnsi="Times New Roman" w:cs="Times New Roman"/>
+          <w:b/>
+          <w:bCs/>
+          <w:sz w:val="24"/>
+          <w:szCs w:val="24"/>
+        </w:rPr>
+      </w:pPr>
+      <w:r>
+        <w:rPr>
+          <w:rFonts w:ascii="Times New Roman" w:eastAsia="Times New Roman" w:hAnsi="Times New Roman" w:cs="Times New Roman"/>
+          <w:b/>
+          <w:bCs/>
+          <w:sz w:val="24"/>
+          <w:szCs w:val="24"/>
+        </w:rPr>
+        <w:t>4. Doctor Management</w:t>
+      </w:r>
+    </w:p>
+    <w:p>
+      <w:pPr>
+        <w:numPr>
+          <w:ilvl w:val="0"/>
+          <w:numId w:val="4"/>
+        </w:numPr>
+        <w:spacing w:after="200" w:line="276" w:lineRule="auto"/>
+        <w:rPr>
+          <w:rFonts w:ascii="Times New Roman" w:eastAsia="Times New Roman" w:hAnsi="Times New Roman" w:cs="Times New Roman"/>
+          <w:sz w:val="24"/>
+          <w:szCs w:val="24"/>
+        </w:rPr>
+      </w:pPr>
+      <w:r>
+        <w:rPr>
+          <w:rFonts w:ascii="Times New Roman" w:eastAsia="Times New Roman" w:hAnsi="Times New Roman" w:cs="Times New Roman"/>
+          <w:sz w:val="24"/>
+          <w:szCs w:val="24"/>
+        </w:rPr>
+        <w:t>The system shall store doctor profiles including specialization and availability.</w:t>
+      </w:r>
+    </w:p>
+    <w:p>
+      <w:pPr>
+        <w:numPr>
+          <w:ilvl w:val="0"/>
+          <w:numId w:val="4"/>
+        </w:numPr>
+        <w:spacing w:after="200" w:line="276" w:lineRule="auto"/>
+        <w:rPr>
+          <w:rFonts w:ascii="Times New Roman" w:eastAsia="Times New Roman" w:hAnsi="Times New Roman" w:cs="Times New Roman"/>
+          <w:sz w:val="24"/>
+          <w:szCs w:val="24"/>
+        </w:rPr>
+      </w:pPr>
+      <w:r>
+        <w:rPr>
+          <w:rFonts w:ascii="Times New Roman" w:eastAsia="Times New Roman" w:hAnsi="Times New Roman" w:cs="Times New Roman"/>
+          <w:sz w:val="24"/>
+          <w:szCs w:val="24"/>
+        </w:rPr>
+        <w:t>The system shall allow assigning doctors to appointments.</w:t>
+      </w:r>
+    </w:p>
+    <w:p>
+      <w:pPr>
+        <w:numPr>
+          <w:ilvl w:val="0"/>
+          <w:numId w:val="4"/>
+        </w:numPr>
+        <w:spacing w:after="200" w:line="276" w:lineRule="auto"/>
+        <w:rPr>
+          <w:rFonts w:ascii="Times New Roman" w:eastAsia="Times New Roman" w:hAnsi="Times New Roman" w:cs="Times New Roman"/>
+          <w:sz w:val="24"/>
+          <w:szCs w:val="24"/>
+        </w:rPr>
+      </w:pPr>
+      <w:r>
+        <w:rPr>
+          <w:rFonts w:ascii="Times New Roman" w:eastAsia="Times New Roman" w:hAnsi="Times New Roman" w:cs="Times New Roman"/>
+          <w:sz w:val="24"/>
+          <w:szCs w:val="24"/>
+        </w:rPr>
+        <w:t>The system shall allow viewing doctors’ schedules.</w:t>
+      </w:r>
+    </w:p>
+    <w:p>
+      <w:pPr>
+        <w:rPr>
+          <w:rFonts w:ascii="Times New Roman" w:eastAsia="Times New Roman" w:hAnsi="Times New Roman" w:cs="Times New Roman"/>
+          <w:b/>
+          <w:bCs/>
+          <w:sz w:val="24"/>
+          <w:szCs w:val="24"/>
+        </w:rPr>
+      </w:pPr>
+      <w:r>
+        <w:rPr>
+          <w:rFonts w:ascii="Times New Roman" w:eastAsia="Times New Roman" w:hAnsi="Times New Roman" w:cs="Times New Roman"/>
+          <w:b/>
+          <w:bCs/>
+          <w:sz w:val="24"/>
+          <w:szCs w:val="24"/>
+        </w:rPr>
+        <w:t>5. Prescription Management</w:t>
+      </w:r>
+    </w:p>
+    <w:p>
+      <w:pPr>
+        <w:numPr>
+          <w:ilvl w:val="0"/>
+          <w:numId w:val="5"/>
+        </w:numPr>
+        <w:spacing w:after="200" w:line="276" w:lineRule="auto"/>
+        <w:rPr>
+          <w:rFonts w:ascii="Times New Roman" w:eastAsia="Times New Roman" w:hAnsi="Times New Roman" w:cs="Times New Roman"/>
+          <w:sz w:val="24"/>
+          <w:szCs w:val="24"/>
+        </w:rPr>
+      </w:pPr>
+      <w:r>
+        <w:rPr>
+          <w:rFonts w:ascii="Times New Roman" w:eastAsia="Times New Roman" w:hAnsi="Times New Roman" w:cs="Times New Roman"/>
+          <w:sz w:val="24"/>
+          <w:szCs w:val="24"/>
+        </w:rPr>
+        <w:t>The system shall allow doctors to create prescriptions for patients.</w:t>
+      </w:r>
+    </w:p>
+    <w:p>
+      <w:pPr>
+        <w:numPr>
+          <w:ilvl w:val="0"/>
+          <w:numId w:val="5"/>
+        </w:numPr>
+        <w:spacing w:after="200" w:line="276" w:lineRule="auto"/>
+        <w:rPr>
+          <w:rFonts w:ascii="Times New Roman" w:eastAsia="Times New Roman" w:hAnsi="Times New Roman" w:cs="Times New Roman"/>
+          <w:sz w:val="24"/>
+          <w:szCs w:val="24"/>
+        </w:rPr>
+      </w:pPr>
+      <w:r>
+        <w:rPr>
+          <w:rFonts w:ascii="Times New Roman" w:eastAsia="Times New Roman" w:hAnsi="Times New Roman" w:cs="Times New Roman"/>
+          <w:sz w:val="24"/>
+          <w:szCs w:val="24"/>
+        </w:rPr>
+        <w:t>The system shall allow adding medicines with dosage and duration.</w:t>
+      </w:r>
+    </w:p>
+    <w:p>
+      <w:pPr>
+        <w:numPr>
+          <w:ilvl w:val="0"/>
+          <w:numId w:val="5"/>
+        </w:numPr>
+        <w:spacing w:after="200" w:line="276" w:lineRule="auto"/>
+        <w:rPr>
+          <w:rFonts w:ascii="Times New Roman" w:eastAsia="Times New Roman" w:hAnsi="Times New Roman" w:cs="Times New Roman"/>
+          <w:sz w:val="24"/>
+          <w:szCs w:val="24"/>
+        </w:rPr>
+      </w:pPr>
+      <w:r>
+        <w:rPr>
+          <w:rFonts w:ascii="Times New Roman" w:eastAsia="Times New Roman" w:hAnsi="Times New Roman" w:cs="Times New Roman"/>
+          <w:sz w:val="24"/>
+          <w:szCs w:val="24"/>
+        </w:rPr>
+        <w:lastRenderedPageBreak/>
+        <w:t>The system shall allow viewing previous prescriptions of a patient.</w:t>
+      </w:r>
+    </w:p>
+    <w:p>
+      <w:pPr>
+        <w:numPr>
+          <w:ilvl w:val="0"/>
+          <w:numId w:val="5"/>
+        </w:numPr>
+        <w:spacing w:after="200" w:line="276" w:lineRule="auto"/>
+        <w:rPr>
+          <w:rFonts w:ascii="Times New Roman" w:eastAsia="Times New Roman" w:hAnsi="Times New Roman" w:cs="Times New Roman"/>
+          <w:sz w:val="24"/>
+          <w:szCs w:val="24"/>
+        </w:rPr>
+      </w:pPr>
+      <w:r>
+        <w:rPr>
+          <w:rFonts w:ascii="Times New Roman" w:eastAsia="Times New Roman" w:hAnsi="Times New Roman" w:cs="Times New Roman"/>
+          <w:sz w:val="24"/>
+          <w:szCs w:val="24"/>
+        </w:rPr>
+        <w:t>The system shall store prescription records for future reference.</w:t>
+      </w:r>
+    </w:p>
+    <w:p>
+      <w:pPr>
+        <w:rPr>
+          <w:rFonts w:ascii="Times New Roman" w:eastAsia="Times New Roman" w:hAnsi="Times New Roman" w:cs="Times New Roman"/>
+          <w:b/>
+          <w:bCs/>
+          <w:sz w:val="24"/>
+          <w:szCs w:val="24"/>
+        </w:rPr>
+      </w:pPr>
+      <w:r>
+        <w:rPr>
+          <w:rFonts w:ascii="Times New Roman" w:eastAsia="Times New Roman" w:hAnsi="Times New Roman" w:cs="Times New Roman"/>
+          <w:b/>
+          <w:bCs/>
+          <w:sz w:val="24"/>
+          <w:szCs w:val="24"/>
+        </w:rPr>
+        <w:t>6. Medicine Management</w:t>
+      </w:r>
+    </w:p>
+    <w:p>
+      <w:pPr>
+        <w:numPr>
+          <w:ilvl w:val="0"/>
+          <w:numId w:val="6"/>
+        </w:numPr>
+        <w:spacing w:after="200" w:line="276" w:lineRule="auto"/>
+        <w:rPr>
+          <w:rFonts w:ascii="Times New Roman" w:eastAsia="Times New Roman" w:hAnsi="Times New Roman" w:cs="Times New Roman"/>
+          <w:sz w:val="24"/>
+          <w:szCs w:val="24"/>
+        </w:rPr>
+      </w:pPr>
+      <w:r>
+        <w:rPr>
+          <w:rFonts w:ascii="Times New Roman" w:eastAsia="Times New Roman" w:hAnsi="Times New Roman" w:cs="Times New Roman"/>
+          <w:sz w:val="24"/>
+          <w:szCs w:val="24"/>
+        </w:rPr>
+        <w:t>The system shall allow adding, updating, and deleting medicine records.</w:t>
+      </w:r>
+    </w:p>
+    <w:p>
+      <w:pPr>
+        <w:numPr>
+          <w:ilvl w:val="0"/>
+          <w:numId w:val="6"/>
+        </w:numPr>
+        <w:spacing w:after="200" w:line="276" w:lineRule="auto"/>
+        <w:rPr>
+          <w:rFonts w:ascii="Times New Roman" w:eastAsia="Times New Roman" w:hAnsi="Times New Roman" w:cs="Times New Roman"/>
+          <w:sz w:val="24"/>
+          <w:szCs w:val="24"/>
+        </w:rPr>
+      </w:pPr>
+      <w:r>
+        <w:rPr>
+          <w:rFonts w:ascii="Times New Roman" w:eastAsia="Times New Roman" w:hAnsi="Times New Roman" w:cs="Times New Roman"/>
+          <w:sz w:val="24"/>
+          <w:szCs w:val="24"/>
+        </w:rPr>
+        <w:t>The system shall track medicine stock levels.</w:t>
+      </w:r>
+    </w:p>
+    <w:p>
+      <w:pPr>
+        <w:numPr>
+          <w:ilvl w:val="0"/>
+          <w:numId w:val="6"/>
+        </w:numPr>
+        <w:spacing w:after="200" w:line="276" w:lineRule="auto"/>
+        <w:rPr>
+          <w:rFonts w:ascii="Times New Roman" w:eastAsia="Times New Roman" w:hAnsi="Times New Roman" w:cs="Times New Roman"/>
+          <w:sz w:val="24"/>
+          <w:szCs w:val="24"/>
+        </w:rPr>
+      </w:pPr>
+      <w:r>
+        <w:rPr>
+          <w:rFonts w:ascii="Times New Roman" w:eastAsia="Times New Roman" w:hAnsi="Times New Roman" w:cs="Times New Roman"/>
+          <w:sz w:val="24"/>
+          <w:szCs w:val="24"/>
+        </w:rPr>
+        <w:t>The system shall alert when medicine stock is low.</w:t>
+      </w:r>
+    </w:p>
+    <w:p>
+      <w:pPr>
+        <w:numPr>
+          <w:ilvl w:val="0"/>
+          <w:numId w:val="6"/>
+        </w:numPr>
+        <w:spacing w:after="200" w:line="276" w:lineRule="auto"/>
+        <w:rPr>
+          <w:rFonts w:ascii="Times New Roman" w:eastAsia="Times New Roman" w:hAnsi="Times New Roman" w:cs="Times New Roman"/>
+          <w:sz w:val="24"/>
+          <w:szCs w:val="24"/>
+        </w:rPr>
+      </w:pPr>
+      <w:r>
+        <w:rPr>
+          <w:rFonts w:ascii="Times New Roman" w:eastAsia="Times New Roman" w:hAnsi="Times New Roman" w:cs="Times New Roman"/>
+          <w:sz w:val="24"/>
+          <w:szCs w:val="24"/>
+        </w:rPr>
+        <w:t>The system shall link medicines with prescriptions.</w:t>
+      </w:r>
+    </w:p>
+    <w:p>
+      <w:pPr>
+        <w:rPr>
+          <w:rFonts w:ascii="Times New Roman" w:eastAsia="Times New Roman" w:hAnsi="Times New Roman" w:cs="Times New Roman"/>
+          <w:b/>
+          <w:bCs/>
+          <w:sz w:val="24"/>
+          <w:szCs w:val="24"/>
+        </w:rPr>
+      </w:pPr>
+      <w:r>
+        <w:rPr>
+          <w:rFonts w:ascii="Times New Roman" w:eastAsia="Times New Roman" w:hAnsi="Times New Roman" w:cs="Times New Roman"/>
+          <w:b/>
+          <w:bCs/>
+          <w:sz w:val="24"/>
+          <w:szCs w:val="24"/>
+        </w:rPr>
+        <w:t>7. Medical Test Management</w:t>
+      </w:r>
+    </w:p>
+    <w:p>
+      <w:pPr>
+        <w:numPr>
+          <w:ilvl w:val="0"/>
+          <w:numId w:val="7"/>
+        </w:numPr>
+        <w:spacing w:after="200" w:line="276" w:lineRule="auto"/>
+        <w:rPr>
+          <w:rFonts w:ascii="Times New Roman" w:eastAsia="Times New Roman" w:hAnsi="Times New Roman" w:cs="Times New Roman"/>
+          <w:sz w:val="24"/>
+          <w:szCs w:val="24"/>
+        </w:rPr>
+      </w:pPr>
+      <w:r>
+        <w:rPr>
+          <w:rFonts w:ascii="Times New Roman" w:eastAsia="Times New Roman" w:hAnsi="Times New Roman" w:cs="Times New Roman"/>
+          <w:sz w:val="24"/>
+          <w:szCs w:val="24"/>
+        </w:rPr>
+        <w:t>The system shall allow doctors to prescribe medical tests.</w:t>
+      </w:r>
+    </w:p>
+    <w:p>
+      <w:pPr>
+        <w:numPr>
+          <w:ilvl w:val="0"/>
+          <w:numId w:val="7"/>
+        </w:numPr>
+        <w:spacing w:after="200" w:line="276" w:lineRule="auto"/>
+        <w:rPr>
+          <w:rFonts w:ascii="Times New Roman" w:eastAsia="Times New Roman" w:hAnsi="Times New Roman" w:cs="Times New Roman"/>
+          <w:sz w:val="24"/>
+          <w:szCs w:val="24"/>
+        </w:rPr>
+      </w:pPr>
+      <w:r>
+        <w:rPr>
+          <w:rFonts w:ascii="Times New Roman" w:eastAsia="Times New Roman" w:hAnsi="Times New Roman" w:cs="Times New Roman"/>
+          <w:sz w:val="24"/>
+          <w:szCs w:val="24"/>
+        </w:rPr>
+        <w:t>The system shall maintain a list of available medical tests and charges.</w:t>
+      </w:r>
+    </w:p>
+    <w:p>
+      <w:pPr>
+        <w:numPr>
+          <w:ilvl w:val="0"/>
+          <w:numId w:val="7"/>
+        </w:numPr>
+        <w:spacing w:after="200" w:line="276" w:lineRule="auto"/>
+        <w:rPr>
+          <w:rFonts w:ascii="Times New Roman" w:eastAsia="Times New Roman" w:hAnsi="Times New Roman" w:cs="Times New Roman"/>
+          <w:sz w:val="24"/>
+          <w:szCs w:val="24"/>
+        </w:rPr>
+      </w:pPr>
+      <w:r>
+        <w:rPr>
+          <w:rFonts w:ascii="Times New Roman" w:eastAsia="Times New Roman" w:hAnsi="Times New Roman" w:cs="Times New Roman"/>
+          <w:sz w:val="24"/>
+          <w:szCs w:val="24"/>
+        </w:rPr>
+        <w:t>The system shall store test results linked to patients.</w:t>
+      </w:r>
+    </w:p>
+    <w:p>
+      <w:pPr>
+        <w:numPr>
+          <w:ilvl w:val="0"/>
+          <w:numId w:val="7"/>
+        </w:numPr>
+        <w:spacing w:after="200" w:line="276" w:lineRule="auto"/>
+        <w:rPr>
+          <w:rFonts w:ascii="Times New Roman" w:eastAsia="Times New Roman" w:hAnsi="Times New Roman" w:cs="Times New Roman"/>
+          <w:sz w:val="24"/>
+          <w:szCs w:val="24"/>
+        </w:rPr>
+      </w:pPr>
+      <w:r>
+        <w:rPr>
+          <w:rFonts w:ascii="Times New Roman" w:eastAsia="Times New Roman" w:hAnsi="Times New Roman" w:cs="Times New Roman"/>
+          <w:sz w:val="24"/>
+          <w:szCs w:val="24"/>
+        </w:rPr>
+        <w:t>The system shall allow viewing previous test history.</w:t>
+      </w:r>
+    </w:p>
+    <w:p>
+      <w:pPr>
+        <w:rPr>
+          <w:rFonts w:ascii="Times New Roman" w:eastAsia="Times New Roman" w:hAnsi="Times New Roman" w:cs="Times New Roman"/>
+          <w:b/>
+          <w:bCs/>
+          <w:sz w:val="24"/>
+          <w:szCs w:val="24"/>
+        </w:rPr>
+      </w:pPr>
+      <w:r>
+        <w:rPr>
+          <w:rFonts w:ascii="Times New Roman" w:eastAsia="Times New Roman" w:hAnsi="Times New Roman" w:cs="Times New Roman"/>
+          <w:b/>
+          <w:bCs/>
+          <w:sz w:val="24"/>
+          <w:szCs w:val="24"/>
+        </w:rPr>
+        <w:t>8. Billing and Payment Management</w:t>
+      </w:r>
+    </w:p>
+    <w:p>
+      <w:pPr>
+        <w:numPr>
+          <w:ilvl w:val="0"/>
+          <w:numId w:val="8"/>
+        </w:numPr>
+        <w:spacing w:after="200" w:line="276" w:lineRule="auto"/>
+        <w:rPr>
+          <w:rFonts w:ascii="Times New Roman" w:eastAsia="Times New Roman" w:hAnsi="Times New Roman" w:cs="Times New Roman"/>
+          <w:sz w:val="24"/>
+          <w:szCs w:val="24"/>
+        </w:rPr>
+      </w:pPr>
+      <w:r>
+        <w:rPr>
+          <w:rFonts w:ascii="Times New Roman" w:eastAsia="Times New Roman" w:hAnsi="Times New Roman" w:cs="Times New Roman"/>
+          <w:sz w:val="24"/>
+          <w:szCs w:val="24"/>
+        </w:rPr>
+        <w:t>The system shall generate bills for appointments, medicines, and medical tests.</w:t>
+      </w:r>
+    </w:p>
+    <w:p>
+      <w:pPr>
+        <w:numPr>
+          <w:ilvl w:val="0"/>
+          <w:numId w:val="8"/>
+        </w:numPr>
+        <w:spacing w:after="200" w:line="276" w:lineRule="auto"/>
+        <w:rPr>
+          <w:rFonts w:ascii="Times New Roman" w:eastAsia="Times New Roman" w:hAnsi="Times New Roman" w:cs="Times New Roman"/>
+          <w:sz w:val="24"/>
+          <w:szCs w:val="24"/>
+        </w:rPr>
+      </w:pPr>
+      <w:r>
+        <w:rPr>
+          <w:rFonts w:ascii="Times New Roman" w:eastAsia="Times New Roman" w:hAnsi="Times New Roman" w:cs="Times New Roman"/>
+          <w:sz w:val="24"/>
+          <w:szCs w:val="24"/>
+        </w:rPr>
+        <w:t>The system shall calculate total payable amounts automatically.</w:t>
+      </w:r>
+    </w:p>
+    <w:p>
+      <w:pPr>
+        <w:numPr>
+          <w:ilvl w:val="0"/>
+          <w:numId w:val="8"/>
+        </w:numPr>
+        <w:spacing w:after="200" w:line="276" w:lineRule="auto"/>
+        <w:rPr>
+          <w:rFonts w:ascii="Times New Roman" w:eastAsia="Times New Roman" w:hAnsi="Times New Roman" w:cs="Times New Roman"/>
+          <w:sz w:val="24"/>
+          <w:szCs w:val="24"/>
+        </w:rPr>
+      </w:pPr>
+      <w:r>
+        <w:rPr>
+          <w:rFonts w:ascii="Times New Roman" w:eastAsia="Times New Roman" w:hAnsi="Times New Roman" w:cs="Times New Roman"/>
+          <w:sz w:val="24"/>
+          <w:szCs w:val="24"/>
+        </w:rPr>
+        <w:t xml:space="preserve">The system shall support multiple payment methods (Cash, Card, </w:t>
+      </w:r>
+      <w:proofErr w:type="gramStart"/>
+      <w:r>
+        <w:rPr>
+          <w:rFonts w:ascii="Times New Roman" w:eastAsia="Times New Roman" w:hAnsi="Times New Roman" w:cs="Times New Roman"/>
+          <w:sz w:val="24"/>
+          <w:szCs w:val="24"/>
+        </w:rPr>
+        <w:t>Online</w:t>
+      </w:r>
+      <w:proofErr w:type="gramEnd"/>
+      <w:r>
+        <w:rPr>
+          <w:rFonts w:ascii="Times New Roman" w:eastAsia="Times New Roman" w:hAnsi="Times New Roman" w:cs="Times New Roman"/>
+          <w:sz w:val="24"/>
+          <w:szCs w:val="24"/>
+        </w:rPr>
+        <w:t>).</w:t>
+      </w:r>
+    </w:p>
+    <w:p>
+      <w:pPr>
+        <w:numPr>
+          <w:ilvl w:val="0"/>
+          <w:numId w:val="8"/>
+        </w:numPr>
+        <w:spacing w:after="200" w:line="276" w:lineRule="auto"/>
+        <w:rPr>
+          <w:rFonts w:ascii="Times New Roman" w:eastAsia="Times New Roman" w:hAnsi="Times New Roman" w:cs="Times New Roman"/>
+          <w:sz w:val="24"/>
+          <w:szCs w:val="24"/>
+        </w:rPr>
+      </w:pPr>
+      <w:r>
+        <w:rPr>
+          <w:rFonts w:ascii="Times New Roman" w:eastAsia="Times New Roman" w:hAnsi="Times New Roman" w:cs="Times New Roman"/>
+          <w:sz w:val="24"/>
+          <w:szCs w:val="24"/>
+        </w:rPr>
+        <w:t>The system shall store payment history and transaction details.</w:t>
+      </w:r>
+    </w:p>
+    <w:p>
+      <w:pPr>
+        <w:rPr>
+          <w:rFonts w:ascii="Times New Roman" w:eastAsia="Times New Roman" w:hAnsi="Times New Roman" w:cs="Times New Roman"/>
+          <w:b/>
+          <w:bCs/>
+          <w:sz w:val="24"/>
+          <w:szCs w:val="24"/>
+        </w:rPr>
+      </w:pPr>
+      <w:r>
+        <w:rPr>
+          <w:rFonts w:ascii="Times New Roman" w:eastAsia="Times New Roman" w:hAnsi="Times New Roman" w:cs="Times New Roman"/>
+          <w:b/>
+          <w:bCs/>
+          <w:sz w:val="24"/>
+          <w:szCs w:val="24"/>
+        </w:rPr>
+        <w:t>9. Staff Management</w:t>
+      </w:r>
+    </w:p>
+    <w:p>
+      <w:pPr>
+        <w:numPr>
+          <w:ilvl w:val="0"/>
+          <w:numId w:val="9"/>
+        </w:numPr>
+        <w:spacing w:after="200" w:line="276" w:lineRule="auto"/>
+        <w:rPr>
+          <w:rFonts w:ascii="Times New Roman" w:eastAsia="Times New Roman" w:hAnsi="Times New Roman" w:cs="Times New Roman"/>
+          <w:sz w:val="24"/>
+          <w:szCs w:val="24"/>
+        </w:rPr>
+      </w:pPr>
+      <w:r>
+        <w:rPr>
+          <w:rFonts w:ascii="Times New Roman" w:eastAsia="Times New Roman" w:hAnsi="Times New Roman" w:cs="Times New Roman"/>
+          <w:sz w:val="24"/>
+          <w:szCs w:val="24"/>
+        </w:rPr>
+        <w:t>The system shall allow administrators to manage hospital staff records.</w:t>
+      </w:r>
+    </w:p>
+    <w:p>
+      <w:pPr>
+        <w:numPr>
+          <w:ilvl w:val="0"/>
+          <w:numId w:val="9"/>
+        </w:numPr>
+        <w:spacing w:after="200" w:line="276" w:lineRule="auto"/>
+        <w:rPr>
+          <w:rFonts w:ascii="Times New Roman" w:eastAsia="Times New Roman" w:hAnsi="Times New Roman" w:cs="Times New Roman"/>
+          <w:sz w:val="24"/>
+          <w:szCs w:val="24"/>
+        </w:rPr>
+      </w:pPr>
+      <w:r>
+        <w:rPr>
+          <w:rFonts w:ascii="Times New Roman" w:eastAsia="Times New Roman" w:hAnsi="Times New Roman" w:cs="Times New Roman"/>
+          <w:sz w:val="24"/>
+          <w:szCs w:val="24"/>
+        </w:rPr>
+        <w:t>The system shall assign roles and permissions to staff members.</w:t>
+      </w:r>
+    </w:p>
+    <w:p>
+      <w:pPr>
+        <w:numPr>
+          <w:ilvl w:val="0"/>
+          <w:numId w:val="9"/>
+        </w:numPr>
+        <w:spacing w:after="200" w:line="276" w:lineRule="auto"/>
+        <w:rPr>
+          <w:rFonts w:ascii="Times New Roman" w:eastAsia="Times New Roman" w:hAnsi="Times New Roman" w:cs="Times New Roman"/>
+          <w:sz w:val="24"/>
+          <w:szCs w:val="24"/>
+        </w:rPr>
+      </w:pPr>
+      <w:r>
+        <w:rPr>
+          <w:rFonts w:ascii="Times New Roman" w:eastAsia="Times New Roman" w:hAnsi="Times New Roman" w:cs="Times New Roman"/>
+          <w:sz w:val="24"/>
+          <w:szCs w:val="24"/>
+        </w:rPr>
+        <w:t>The system shall allow searching staff by name, role, or contact information.</w:t>
+      </w:r>
+    </w:p>
+    <w:p>
+      <w:pPr>
+        <w:rPr>
+          <w:rFonts w:ascii="Times New Roman" w:eastAsia="Times New Roman" w:hAnsi="Times New Roman" w:cs="Times New Roman"/>
+          <w:b/>
+          <w:bCs/>
+          <w:sz w:val="24"/>
+          <w:szCs w:val="24"/>
+        </w:rPr>
+      </w:pPr>
+      <w:r>
+        <w:rPr>
+          <w:rFonts w:ascii="Times New Roman" w:eastAsia="Times New Roman" w:hAnsi="Times New Roman" w:cs="Times New Roman"/>
+          <w:b/>
+          <w:bCs/>
+          <w:sz w:val="24"/>
+          <w:szCs w:val="24"/>
+        </w:rPr>
+        <w:t>10. Report Generation</w:t>
+      </w:r>
+    </w:p>
+    <w:p>
+      <w:pPr>
+        <w:numPr>
+          <w:ilvl w:val="0"/>
+          <w:numId w:val="10"/>
+        </w:numPr>
+        <w:spacing w:after="200" w:line="276" w:lineRule="auto"/>
+        <w:rPr>
+          <w:rFonts w:ascii="Times New Roman" w:eastAsia="Times New Roman" w:hAnsi="Times New Roman" w:cs="Times New Roman"/>
+          <w:sz w:val="24"/>
+          <w:szCs w:val="24"/>
+        </w:rPr>
+      </w:pPr>
+      <w:r>
+        <w:rPr>
+          <w:rFonts w:ascii="Times New Roman" w:eastAsia="Times New Roman" w:hAnsi="Times New Roman" w:cs="Times New Roman"/>
+          <w:sz w:val="24"/>
+          <w:szCs w:val="24"/>
+        </w:rPr>
+        <w:t>The system shall generate patient reports, billing reports, and appointment reports.</w:t>
+      </w:r>
+    </w:p>
+    <w:p>
+      <w:pPr>
+        <w:numPr>
+          <w:ilvl w:val="0"/>
+          <w:numId w:val="10"/>
+        </w:numPr>
+        <w:spacing w:after="200" w:line="276" w:lineRule="auto"/>
+        <w:rPr>
+          <w:rFonts w:ascii="Times New Roman" w:eastAsia="Times New Roman" w:hAnsi="Times New Roman" w:cs="Times New Roman"/>
+          <w:sz w:val="24"/>
+          <w:szCs w:val="24"/>
+        </w:rPr>
+      </w:pPr>
+      <w:r>
+        <w:rPr>
+          <w:rFonts w:ascii="Times New Roman" w:eastAsia="Times New Roman" w:hAnsi="Times New Roman" w:cs="Times New Roman"/>
+          <w:sz w:val="24"/>
+          <w:szCs w:val="24"/>
+        </w:rPr>
+        <w:t>The system shall allow filtering reports by date, patient, or doctor.</w:t>
+      </w:r>
+    </w:p>
+    <w:p>
+      <w:pPr>
+        <w:numPr>
+          <w:ilvl w:val="0"/>
+          <w:numId w:val="10"/>
+        </w:numPr>
+        <w:spacing w:after="200" w:line="276" w:lineRule="auto"/>
+        <w:rPr>
+          <w:rFonts w:ascii="Times New Roman" w:eastAsia="Times New Roman" w:hAnsi="Times New Roman" w:cs="Times New Roman"/>
+          <w:sz w:val="24"/>
+          <w:szCs w:val="24"/>
+        </w:rPr>
+      </w:pPr>
+      <w:r>
+        <w:rPr>
+          <w:rFonts w:ascii="Times New Roman" w:eastAsia="Times New Roman" w:hAnsi="Times New Roman" w:cs="Times New Roman"/>
+          <w:sz w:val="24"/>
+          <w:szCs w:val="24"/>
+        </w:rPr>
+        <w:t>The system shall support printing or exporting reports.</w:t>
+      </w:r>
+    </w:p>
+    <w:p>
+      <w:pPr>
+        <w:rPr>
+          <w:rFonts w:ascii="Times New Roman" w:eastAsia="Times New Roman" w:hAnsi="Times New Roman" w:cs="Times New Roman"/>
+          <w:b/>
+          <w:bCs/>
+          <w:sz w:val="24"/>
+          <w:szCs w:val="24"/>
+        </w:rPr>
+      </w:pPr>
+      <w:r>
+        <w:rPr>
+          <w:rFonts w:ascii="Times New Roman" w:eastAsia="Times New Roman" w:hAnsi="Times New Roman" w:cs="Times New Roman"/>
+          <w:b/>
+          <w:bCs/>
+          <w:sz w:val="24"/>
+          <w:szCs w:val="24"/>
+        </w:rPr>
+        <w:t>11. Search and Filter Operations</w:t>
+      </w:r>
+    </w:p>
+    <w:p>
+      <w:pPr>
+        <w:numPr>
+          <w:ilvl w:val="0"/>
+          <w:numId w:val="11"/>
+        </w:numPr>
+        <w:spacing w:after="200" w:line="276" w:lineRule="auto"/>
+        <w:rPr>
+          <w:rFonts w:ascii="Times New Roman" w:eastAsia="Times New Roman" w:hAnsi="Times New Roman" w:cs="Times New Roman"/>
+          <w:sz w:val="24"/>
+          <w:szCs w:val="24"/>
+        </w:rPr>
+      </w:pPr>
+      <w:r>
+        <w:rPr>
+          <w:rFonts w:ascii="Times New Roman" w:eastAsia="Times New Roman" w:hAnsi="Times New Roman" w:cs="Times New Roman"/>
+          <w:sz w:val="24"/>
+          <w:szCs w:val="24"/>
+        </w:rPr>
+        <w:t>The system shall allow searching patients, doctors, and appointments.</w:t>
+      </w:r>
+    </w:p>
+    <w:p>
+      <w:pPr>
+        <w:numPr>
+          <w:ilvl w:val="0"/>
+          <w:numId w:val="11"/>
+        </w:numPr>
+        <w:spacing w:after="200" w:line="276" w:lineRule="auto"/>
+        <w:rPr>
+          <w:rFonts w:ascii="Times New Roman" w:eastAsia="Times New Roman" w:hAnsi="Times New Roman" w:cs="Times New Roman"/>
+          <w:sz w:val="24"/>
+          <w:szCs w:val="24"/>
+        </w:rPr>
+      </w:pPr>
+      <w:r>
+        <w:rPr>
+          <w:rFonts w:ascii="Times New Roman" w:eastAsia="Times New Roman" w:hAnsi="Times New Roman" w:cs="Times New Roman"/>
+          <w:sz w:val="24"/>
+          <w:szCs w:val="24"/>
+        </w:rPr>
+        <w:t>The system shall allow filtering data based on different criteria.</w:t>
+      </w:r>
+    </w:p>
+    <w:p>
+      <w:pPr>
+        <w:numPr>
+          <w:ilvl w:val="0"/>
+          <w:numId w:val="11"/>
+        </w:numPr>
+        <w:spacing w:after="200" w:line="276" w:lineRule="auto"/>
+        <w:rPr>
+          <w:rFonts w:ascii="Times New Roman" w:eastAsia="Times New Roman" w:hAnsi="Times New Roman" w:cs="Times New Roman"/>
+          <w:sz w:val="24"/>
+          <w:szCs w:val="24"/>
+        </w:rPr>
+      </w:pPr>
+      <w:r>
+        <w:rPr>
+          <w:rFonts w:ascii="Times New Roman" w:eastAsia="Times New Roman" w:hAnsi="Times New Roman" w:cs="Times New Roman"/>
+          <w:sz w:val="24"/>
+          <w:szCs w:val="24"/>
+        </w:rPr>
+        <w:lastRenderedPageBreak/>
+        <w:t>The system shall ensure fast retrieval of records.</w:t>
+      </w:r>
+    </w:p>
+    <w:p>
+      <w:pPr>
+        <w:rPr>
+          <w:rFonts w:ascii="Times New Roman" w:eastAsia="Times New Roman" w:hAnsi="Times New Roman" w:cs="Times New Roman"/>
+          <w:b/>
+          <w:bCs/>
+          <w:sz w:val="24"/>
+          <w:szCs w:val="24"/>
+        </w:rPr>
+      </w:pPr>
+      <w:r>
+        <w:rPr>
+          <w:rFonts w:ascii="Times New Roman" w:eastAsia="Times New Roman" w:hAnsi="Times New Roman" w:cs="Times New Roman"/>
+          <w:b/>
+          <w:bCs/>
+          <w:sz w:val="24"/>
+          <w:szCs w:val="24"/>
+        </w:rPr>
+        <w:t>12. Data Security and Integrity</w:t>
+      </w:r>
+    </w:p>
+    <w:p>
+      <w:pPr>
+        <w:numPr>
+          <w:ilvl w:val="0"/>
+          <w:numId w:val="12"/>
+        </w:numPr>
+        <w:spacing w:after="200" w:line="276" w:lineRule="auto"/>
+        <w:rPr>
+          <w:rFonts w:ascii="Times New Roman" w:eastAsia="Times New Roman" w:hAnsi="Times New Roman" w:cs="Times New Roman"/>
+          <w:sz w:val="24"/>
+          <w:szCs w:val="24"/>
+        </w:rPr>
+      </w:pPr>
+      <w:r>
+        <w:rPr>
+          <w:rFonts w:ascii="Times New Roman" w:eastAsia="Times New Roman" w:hAnsi="Times New Roman" w:cs="Times New Roman"/>
+          <w:sz w:val="24"/>
+          <w:szCs w:val="24"/>
+        </w:rPr>
+        <w:t>The system shall securely store all hospital data in a database.</w:t>
+      </w:r>
+    </w:p>
+    <w:p>
+      <w:pPr>
+        <w:numPr>
+          <w:ilvl w:val="0"/>
+          <w:numId w:val="12"/>
+        </w:numPr>
+        <w:spacing w:after="200" w:line="276" w:lineRule="auto"/>
+        <w:rPr>
+          <w:rFonts w:ascii="Times New Roman" w:eastAsia="Times New Roman" w:hAnsi="Times New Roman" w:cs="Times New Roman"/>
+          <w:sz w:val="24"/>
+          <w:szCs w:val="24"/>
+        </w:rPr>
+      </w:pPr>
+      <w:r>
+        <w:rPr>
+          <w:rFonts w:ascii="Times New Roman" w:eastAsia="Times New Roman" w:hAnsi="Times New Roman" w:cs="Times New Roman"/>
+          <w:sz w:val="24"/>
+          <w:szCs w:val="24"/>
+        </w:rPr>
+        <w:t>The system shall prevent unauthorized access to sensitive information.</w:t>
+      </w:r>
+    </w:p>
+    <w:p>
+      <w:pPr>
+        <w:numPr>
+          <w:ilvl w:val="0"/>
+          <w:numId w:val="12"/>
+        </w:numPr>
+        <w:spacing w:after="200" w:line="276" w:lineRule="auto"/>
+        <w:rPr>
+          <w:rFonts w:ascii="Times New Roman" w:eastAsia="Times New Roman" w:hAnsi="Times New Roman" w:cs="Times New Roman"/>
+          <w:sz w:val="24"/>
+          <w:szCs w:val="24"/>
+        </w:rPr>
+      </w:pPr>
+      <w:r>
+        <w:rPr>
+          <w:rFonts w:ascii="Times New Roman" w:eastAsia="Times New Roman" w:hAnsi="Times New Roman" w:cs="Times New Roman"/>
+          <w:sz w:val="24"/>
+          <w:szCs w:val="24"/>
+        </w:rPr>
+        <w:t>The system shall ensure data consistency and integrity during transactions.</w:t>
+      </w:r>
+    </w:p>
+    <w:p>
+      <w:pPr>
+        <w:rPr>
+          <w:rFonts w:ascii="Times New Roman" w:eastAsia="Times New Roman" w:hAnsi="Times New Roman" w:cs="Times New Roman"/>
+          <w:b/>
+          <w:bCs/>
+          <w:sz w:val="24"/>
+          <w:szCs w:val="24"/>
+        </w:rPr>
+      </w:pPr>
+      <w:r>
+        <w:rPr>
+          <w:rFonts w:ascii="Times New Roman" w:eastAsia="Times New Roman" w:hAnsi="Times New Roman" w:cs="Times New Roman"/>
+          <w:b/>
+          <w:bCs/>
+          <w:sz w:val="24"/>
+          <w:szCs w:val="24"/>
+        </w:rPr>
+        <w:t>13. System Administration</w:t>
+      </w:r>
+    </w:p>
+    <w:p>
+      <w:pPr>
+        <w:numPr>
+          <w:ilvl w:val="0"/>
+          <w:numId w:val="13"/>
+        </w:numPr>
+        <w:spacing w:after="200" w:line="276" w:lineRule="auto"/>
+        <w:rPr>
+          <w:rFonts w:ascii="Times New Roman" w:eastAsia="Times New Roman" w:hAnsi="Times New Roman" w:cs="Times New Roman"/>
+          <w:sz w:val="24"/>
+          <w:szCs w:val="24"/>
+        </w:rPr>
+      </w:pPr>
+      <w:r>
+        <w:rPr>
+          <w:rFonts w:ascii="Times New Roman" w:eastAsia="Times New Roman" w:hAnsi="Times New Roman" w:cs="Times New Roman"/>
+          <w:sz w:val="24"/>
+          <w:szCs w:val="24"/>
+        </w:rPr>
+        <w:t>The system shall allow administrators to configure system settings.</w:t>
+      </w:r>
+    </w:p>
+    <w:p>
+      <w:pPr>
+        <w:numPr>
+          <w:ilvl w:val="0"/>
+          <w:numId w:val="13"/>
+        </w:numPr>
+        <w:spacing w:after="200" w:line="276" w:lineRule="auto"/>
+        <w:rPr>
+          <w:rFonts w:ascii="Times New Roman" w:eastAsia="Times New Roman" w:hAnsi="Times New Roman" w:cs="Times New Roman"/>
+          <w:sz w:val="24"/>
+          <w:szCs w:val="24"/>
+        </w:rPr>
+      </w:pPr>
+      <w:r>
+        <w:rPr>
+          <w:rFonts w:ascii="Times New Roman" w:eastAsia="Times New Roman" w:hAnsi="Times New Roman" w:cs="Times New Roman"/>
+          <w:sz w:val="24"/>
+          <w:szCs w:val="24"/>
+        </w:rPr>
+        <w:t>The system shall allow backup and recovery of hospital data.</w:t>
+      </w:r>
+    </w:p>
+    <w:p>
+      <w:pPr>
+        <w:numPr>
+          <w:ilvl w:val="0"/>
+          <w:numId w:val="13"/>
+        </w:numPr>
+        <w:spacing w:after="200" w:line="276" w:lineRule="auto"/>
+        <w:rPr>
+          <w:rFonts w:ascii="Times New Roman" w:eastAsia="Times New Roman" w:hAnsi="Times New Roman" w:cs="Times New Roman"/>
+          <w:sz w:val="24"/>
+          <w:szCs w:val="24"/>
+        </w:rPr>
+      </w:pPr>
+      <w:r>
+        <w:rPr>
+          <w:rFonts w:ascii="Times New Roman" w:eastAsia="Times New Roman" w:hAnsi="Times New Roman" w:cs="Times New Roman"/>
+          <w:sz w:val="24"/>
+          <w:szCs w:val="24"/>
+        </w:rPr>
+        <w:t>The system shall log system activities for monitoring and auditing purposes.</w:t>
+      </w:r>
+    </w:p>
     <w:p>
       <w:bookmarkStart w:id="0" w:name="_GoBack"/>
       <w:bookmarkEnd w:id="0"/>
@@ -10335,6 +11861,1987 @@
     </w:sectPr>
   </w:body>
 </w:document>
+</file>
+
+<file path=word/numbering.xml><?xml version="1.0" encoding="utf-8"?>
+<w:numbering xmlns:wpc="http://schemas.microsoft.com/office/word/2010/wordprocessingCanvas" xmlns:mc="http://schemas.openxmlformats.org/markup-compatibility/2006" xmlns:o="urn:schemas-microsoft-com:office:office" xmlns:r="http://schemas.openxmlformats.org/officeDocument/2006/relationships" xmlns:m="http://schemas.openxmlformats.org/officeDocument/2006/math" xmlns:v="urn:schemas-microsoft-com:vml" xmlns:wp14="http://schemas.microsoft.com/office/word/2010/wordprocessingDrawing" xmlns:wp="http://schemas.openxmlformats.org/drawingml/2006/wordprocessingDrawing" xmlns:w10="urn:schemas-microsoft-com:office:word" xmlns:w="http://schemas.openxmlformats.org/wordprocessingml/2006/main" xmlns:w14="http://schemas.microsoft.com/office/word/2010/wordml" xmlns:w15="http://schemas.microsoft.com/office/word/2012/wordml" xmlns:wpg="http://schemas.microsoft.com/office/word/2010/wordprocessingGroup" xmlns:wpi="http://schemas.microsoft.com/office/word/2010/wordprocessingInk" xmlns:wne="http://schemas.microsoft.com/office/word/2006/wordml" xmlns:wps="http://schemas.microsoft.com/office/word/2010/wordprocessingShape" mc:Ignorable="w14 w15 wp14">
+  <w:abstractNum w:abstractNumId="0">
+    <w:nsid w:val="0B877B76"/>
+    <w:multiLevelType w:val="multilevel"/>
+    <w:tmpl w:val="5EC41FE8"/>
+    <w:lvl w:ilvl="0">
+      <w:start w:val="1"/>
+      <w:numFmt w:val="bullet"/>
+      <w:lvlText w:val=""/>
+      <w:lvlJc w:val="left"/>
+      <w:pPr>
+        <w:tabs>
+          <w:tab w:val="num" w:pos="720"/>
+        </w:tabs>
+        <w:ind w:left="720" w:hanging="360"/>
+      </w:pPr>
+      <w:rPr>
+        <w:rFonts w:ascii="Symbol" w:hAnsi="Symbol" w:hint="default"/>
+        <w:sz w:val="20"/>
+      </w:rPr>
+    </w:lvl>
+    <w:lvl w:ilvl="1" w:tentative="1">
+      <w:start w:val="1"/>
+      <w:numFmt w:val="bullet"/>
+      <w:lvlText w:val="o"/>
+      <w:lvlJc w:val="left"/>
+      <w:pPr>
+        <w:tabs>
+          <w:tab w:val="num" w:pos="1440"/>
+        </w:tabs>
+        <w:ind w:left="1440" w:hanging="360"/>
+      </w:pPr>
+      <w:rPr>
+        <w:rFonts w:ascii="Courier New" w:hAnsi="Courier New" w:hint="default"/>
+        <w:sz w:val="20"/>
+      </w:rPr>
+    </w:lvl>
+    <w:lvl w:ilvl="2" w:tentative="1">
+      <w:start w:val="1"/>
+      <w:numFmt w:val="bullet"/>
+      <w:lvlText w:val=""/>
+      <w:lvlJc w:val="left"/>
+      <w:pPr>
+        <w:tabs>
+          <w:tab w:val="num" w:pos="2160"/>
+        </w:tabs>
+        <w:ind w:left="2160" w:hanging="360"/>
+      </w:pPr>
+      <w:rPr>
+        <w:rFonts w:ascii="Wingdings" w:hAnsi="Wingdings" w:hint="default"/>
+        <w:sz w:val="20"/>
+      </w:rPr>
+    </w:lvl>
+    <w:lvl w:ilvl="3" w:tentative="1">
+      <w:start w:val="1"/>
+      <w:numFmt w:val="bullet"/>
+      <w:lvlText w:val=""/>
+      <w:lvlJc w:val="left"/>
+      <w:pPr>
+        <w:tabs>
+          <w:tab w:val="num" w:pos="2880"/>
+        </w:tabs>
+        <w:ind w:left="2880" w:hanging="360"/>
+      </w:pPr>
+      <w:rPr>
+        <w:rFonts w:ascii="Wingdings" w:hAnsi="Wingdings" w:hint="default"/>
+        <w:sz w:val="20"/>
+      </w:rPr>
+    </w:lvl>
+    <w:lvl w:ilvl="4" w:tentative="1">
+      <w:start w:val="1"/>
+      <w:numFmt w:val="bullet"/>
+      <w:lvlText w:val=""/>
+      <w:lvlJc w:val="left"/>
+      <w:pPr>
+        <w:tabs>
+          <w:tab w:val="num" w:pos="3600"/>
+        </w:tabs>
+        <w:ind w:left="3600" w:hanging="360"/>
+      </w:pPr>
+      <w:rPr>
+        <w:rFonts w:ascii="Wingdings" w:hAnsi="Wingdings" w:hint="default"/>
+        <w:sz w:val="20"/>
+      </w:rPr>
+    </w:lvl>
+    <w:lvl w:ilvl="5" w:tentative="1">
+      <w:start w:val="1"/>
+      <w:numFmt w:val="bullet"/>
+      <w:lvlText w:val=""/>
+      <w:lvlJc w:val="left"/>
+      <w:pPr>
+        <w:tabs>
+          <w:tab w:val="num" w:pos="4320"/>
+        </w:tabs>
+        <w:ind w:left="4320" w:hanging="360"/>
+      </w:pPr>
+      <w:rPr>
+        <w:rFonts w:ascii="Wingdings" w:hAnsi="Wingdings" w:hint="default"/>
+        <w:sz w:val="20"/>
+      </w:rPr>
+    </w:lvl>
+    <w:lvl w:ilvl="6" w:tentative="1">
+      <w:start w:val="1"/>
+      <w:numFmt w:val="bullet"/>
+      <w:lvlText w:val=""/>
+      <w:lvlJc w:val="left"/>
+      <w:pPr>
+        <w:tabs>
+          <w:tab w:val="num" w:pos="5040"/>
+        </w:tabs>
+        <w:ind w:left="5040" w:hanging="360"/>
+      </w:pPr>
+      <w:rPr>
+        <w:rFonts w:ascii="Wingdings" w:hAnsi="Wingdings" w:hint="default"/>
+        <w:sz w:val="20"/>
+      </w:rPr>
+    </w:lvl>
+    <w:lvl w:ilvl="7" w:tentative="1">
+      <w:start w:val="1"/>
+      <w:numFmt w:val="bullet"/>
+      <w:lvlText w:val=""/>
+      <w:lvlJc w:val="left"/>
+      <w:pPr>
+        <w:tabs>
+          <w:tab w:val="num" w:pos="5760"/>
+        </w:tabs>
+        <w:ind w:left="5760" w:hanging="360"/>
+      </w:pPr>
+      <w:rPr>
+        <w:rFonts w:ascii="Wingdings" w:hAnsi="Wingdings" w:hint="default"/>
+        <w:sz w:val="20"/>
+      </w:rPr>
+    </w:lvl>
+    <w:lvl w:ilvl="8" w:tentative="1">
+      <w:start w:val="1"/>
+      <w:numFmt w:val="bullet"/>
+      <w:lvlText w:val=""/>
+      <w:lvlJc w:val="left"/>
+      <w:pPr>
+        <w:tabs>
+          <w:tab w:val="num" w:pos="6480"/>
+        </w:tabs>
+        <w:ind w:left="6480" w:hanging="360"/>
+      </w:pPr>
+      <w:rPr>
+        <w:rFonts w:ascii="Wingdings" w:hAnsi="Wingdings" w:hint="default"/>
+        <w:sz w:val="20"/>
+      </w:rPr>
+    </w:lvl>
+  </w:abstractNum>
+  <w:abstractNum w:abstractNumId="1">
+    <w:nsid w:val="12AE5DD6"/>
+    <w:multiLevelType w:val="multilevel"/>
+    <w:tmpl w:val="6E460F1A"/>
+    <w:lvl w:ilvl="0">
+      <w:start w:val="1"/>
+      <w:numFmt w:val="bullet"/>
+      <w:lvlText w:val=""/>
+      <w:lvlJc w:val="left"/>
+      <w:pPr>
+        <w:tabs>
+          <w:tab w:val="num" w:pos="720"/>
+        </w:tabs>
+        <w:ind w:left="720" w:hanging="360"/>
+      </w:pPr>
+      <w:rPr>
+        <w:rFonts w:ascii="Symbol" w:hAnsi="Symbol" w:hint="default"/>
+        <w:sz w:val="20"/>
+      </w:rPr>
+    </w:lvl>
+    <w:lvl w:ilvl="1" w:tentative="1">
+      <w:start w:val="1"/>
+      <w:numFmt w:val="bullet"/>
+      <w:lvlText w:val="o"/>
+      <w:lvlJc w:val="left"/>
+      <w:pPr>
+        <w:tabs>
+          <w:tab w:val="num" w:pos="1440"/>
+        </w:tabs>
+        <w:ind w:left="1440" w:hanging="360"/>
+      </w:pPr>
+      <w:rPr>
+        <w:rFonts w:ascii="Courier New" w:hAnsi="Courier New" w:hint="default"/>
+        <w:sz w:val="20"/>
+      </w:rPr>
+    </w:lvl>
+    <w:lvl w:ilvl="2" w:tentative="1">
+      <w:start w:val="1"/>
+      <w:numFmt w:val="bullet"/>
+      <w:lvlText w:val=""/>
+      <w:lvlJc w:val="left"/>
+      <w:pPr>
+        <w:tabs>
+          <w:tab w:val="num" w:pos="2160"/>
+        </w:tabs>
+        <w:ind w:left="2160" w:hanging="360"/>
+      </w:pPr>
+      <w:rPr>
+        <w:rFonts w:ascii="Wingdings" w:hAnsi="Wingdings" w:hint="default"/>
+        <w:sz w:val="20"/>
+      </w:rPr>
+    </w:lvl>
+    <w:lvl w:ilvl="3" w:tentative="1">
+      <w:start w:val="1"/>
+      <w:numFmt w:val="bullet"/>
+      <w:lvlText w:val=""/>
+      <w:lvlJc w:val="left"/>
+      <w:pPr>
+        <w:tabs>
+          <w:tab w:val="num" w:pos="2880"/>
+        </w:tabs>
+        <w:ind w:left="2880" w:hanging="360"/>
+      </w:pPr>
+      <w:rPr>
+        <w:rFonts w:ascii="Wingdings" w:hAnsi="Wingdings" w:hint="default"/>
+        <w:sz w:val="20"/>
+      </w:rPr>
+    </w:lvl>
+    <w:lvl w:ilvl="4" w:tentative="1">
+      <w:start w:val="1"/>
+      <w:numFmt w:val="bullet"/>
+      <w:lvlText w:val=""/>
+      <w:lvlJc w:val="left"/>
+      <w:pPr>
+        <w:tabs>
+          <w:tab w:val="num" w:pos="3600"/>
+        </w:tabs>
+        <w:ind w:left="3600" w:hanging="360"/>
+      </w:pPr>
+      <w:rPr>
+        <w:rFonts w:ascii="Wingdings" w:hAnsi="Wingdings" w:hint="default"/>
+        <w:sz w:val="20"/>
+      </w:rPr>
+    </w:lvl>
+    <w:lvl w:ilvl="5" w:tentative="1">
+      <w:start w:val="1"/>
+      <w:numFmt w:val="bullet"/>
+      <w:lvlText w:val=""/>
+      <w:lvlJc w:val="left"/>
+      <w:pPr>
+        <w:tabs>
+          <w:tab w:val="num" w:pos="4320"/>
+        </w:tabs>
+        <w:ind w:left="4320" w:hanging="360"/>
+      </w:pPr>
+      <w:rPr>
+        <w:rFonts w:ascii="Wingdings" w:hAnsi="Wingdings" w:hint="default"/>
+        <w:sz w:val="20"/>
+      </w:rPr>
+    </w:lvl>
+    <w:lvl w:ilvl="6" w:tentative="1">
+      <w:start w:val="1"/>
+      <w:numFmt w:val="bullet"/>
+      <w:lvlText w:val=""/>
+      <w:lvlJc w:val="left"/>
+      <w:pPr>
+        <w:tabs>
+          <w:tab w:val="num" w:pos="5040"/>
+        </w:tabs>
+        <w:ind w:left="5040" w:hanging="360"/>
+      </w:pPr>
+      <w:rPr>
+        <w:rFonts w:ascii="Wingdings" w:hAnsi="Wingdings" w:hint="default"/>
+        <w:sz w:val="20"/>
+      </w:rPr>
+    </w:lvl>
+    <w:lvl w:ilvl="7" w:tentative="1">
+      <w:start w:val="1"/>
+      <w:numFmt w:val="bullet"/>
+      <w:lvlText w:val=""/>
+      <w:lvlJc w:val="left"/>
+      <w:pPr>
+        <w:tabs>
+          <w:tab w:val="num" w:pos="5760"/>
+        </w:tabs>
+        <w:ind w:left="5760" w:hanging="360"/>
+      </w:pPr>
+      <w:rPr>
+        <w:rFonts w:ascii="Wingdings" w:hAnsi="Wingdings" w:hint="default"/>
+        <w:sz w:val="20"/>
+      </w:rPr>
+    </w:lvl>
+    <w:lvl w:ilvl="8" w:tentative="1">
+      <w:start w:val="1"/>
+      <w:numFmt w:val="bullet"/>
+      <w:lvlText w:val=""/>
+      <w:lvlJc w:val="left"/>
+      <w:pPr>
+        <w:tabs>
+          <w:tab w:val="num" w:pos="6480"/>
+        </w:tabs>
+        <w:ind w:left="6480" w:hanging="360"/>
+      </w:pPr>
+      <w:rPr>
+        <w:rFonts w:ascii="Wingdings" w:hAnsi="Wingdings" w:hint="default"/>
+        <w:sz w:val="20"/>
+      </w:rPr>
+    </w:lvl>
+  </w:abstractNum>
+  <w:abstractNum w:abstractNumId="2">
+    <w:nsid w:val="2915332B"/>
+    <w:multiLevelType w:val="multilevel"/>
+    <w:tmpl w:val="53CC15A6"/>
+    <w:lvl w:ilvl="0">
+      <w:start w:val="1"/>
+      <w:numFmt w:val="bullet"/>
+      <w:lvlText w:val=""/>
+      <w:lvlJc w:val="left"/>
+      <w:pPr>
+        <w:tabs>
+          <w:tab w:val="num" w:pos="720"/>
+        </w:tabs>
+        <w:ind w:left="720" w:hanging="360"/>
+      </w:pPr>
+      <w:rPr>
+        <w:rFonts w:ascii="Symbol" w:hAnsi="Symbol" w:hint="default"/>
+        <w:sz w:val="20"/>
+      </w:rPr>
+    </w:lvl>
+    <w:lvl w:ilvl="1" w:tentative="1">
+      <w:start w:val="1"/>
+      <w:numFmt w:val="bullet"/>
+      <w:lvlText w:val="o"/>
+      <w:lvlJc w:val="left"/>
+      <w:pPr>
+        <w:tabs>
+          <w:tab w:val="num" w:pos="1440"/>
+        </w:tabs>
+        <w:ind w:left="1440" w:hanging="360"/>
+      </w:pPr>
+      <w:rPr>
+        <w:rFonts w:ascii="Courier New" w:hAnsi="Courier New" w:hint="default"/>
+        <w:sz w:val="20"/>
+      </w:rPr>
+    </w:lvl>
+    <w:lvl w:ilvl="2" w:tentative="1">
+      <w:start w:val="1"/>
+      <w:numFmt w:val="bullet"/>
+      <w:lvlText w:val=""/>
+      <w:lvlJc w:val="left"/>
+      <w:pPr>
+        <w:tabs>
+          <w:tab w:val="num" w:pos="2160"/>
+        </w:tabs>
+        <w:ind w:left="2160" w:hanging="360"/>
+      </w:pPr>
+      <w:rPr>
+        <w:rFonts w:ascii="Wingdings" w:hAnsi="Wingdings" w:hint="default"/>
+        <w:sz w:val="20"/>
+      </w:rPr>
+    </w:lvl>
+    <w:lvl w:ilvl="3" w:tentative="1">
+      <w:start w:val="1"/>
+      <w:numFmt w:val="bullet"/>
+      <w:lvlText w:val=""/>
+      <w:lvlJc w:val="left"/>
+      <w:pPr>
+        <w:tabs>
+          <w:tab w:val="num" w:pos="2880"/>
+        </w:tabs>
+        <w:ind w:left="2880" w:hanging="360"/>
+      </w:pPr>
+      <w:rPr>
+        <w:rFonts w:ascii="Wingdings" w:hAnsi="Wingdings" w:hint="default"/>
+        <w:sz w:val="20"/>
+      </w:rPr>
+    </w:lvl>
+    <w:lvl w:ilvl="4" w:tentative="1">
+      <w:start w:val="1"/>
+      <w:numFmt w:val="bullet"/>
+      <w:lvlText w:val=""/>
+      <w:lvlJc w:val="left"/>
+      <w:pPr>
+        <w:tabs>
+          <w:tab w:val="num" w:pos="3600"/>
+        </w:tabs>
+        <w:ind w:left="3600" w:hanging="360"/>
+      </w:pPr>
+      <w:rPr>
+        <w:rFonts w:ascii="Wingdings" w:hAnsi="Wingdings" w:hint="default"/>
+        <w:sz w:val="20"/>
+      </w:rPr>
+    </w:lvl>
+    <w:lvl w:ilvl="5" w:tentative="1">
+      <w:start w:val="1"/>
+      <w:numFmt w:val="bullet"/>
+      <w:lvlText w:val=""/>
+      <w:lvlJc w:val="left"/>
+      <w:pPr>
+        <w:tabs>
+          <w:tab w:val="num" w:pos="4320"/>
+        </w:tabs>
+        <w:ind w:left="4320" w:hanging="360"/>
+      </w:pPr>
+      <w:rPr>
+        <w:rFonts w:ascii="Wingdings" w:hAnsi="Wingdings" w:hint="default"/>
+        <w:sz w:val="20"/>
+      </w:rPr>
+    </w:lvl>
+    <w:lvl w:ilvl="6" w:tentative="1">
+      <w:start w:val="1"/>
+      <w:numFmt w:val="bullet"/>
+      <w:lvlText w:val=""/>
+      <w:lvlJc w:val="left"/>
+      <w:pPr>
+        <w:tabs>
+          <w:tab w:val="num" w:pos="5040"/>
+        </w:tabs>
+        <w:ind w:left="5040" w:hanging="360"/>
+      </w:pPr>
+      <w:rPr>
+        <w:rFonts w:ascii="Wingdings" w:hAnsi="Wingdings" w:hint="default"/>
+        <w:sz w:val="20"/>
+      </w:rPr>
+    </w:lvl>
+    <w:lvl w:ilvl="7" w:tentative="1">
+      <w:start w:val="1"/>
+      <w:numFmt w:val="bullet"/>
+      <w:lvlText w:val=""/>
+      <w:lvlJc w:val="left"/>
+      <w:pPr>
+        <w:tabs>
+          <w:tab w:val="num" w:pos="5760"/>
+        </w:tabs>
+        <w:ind w:left="5760" w:hanging="360"/>
+      </w:pPr>
+      <w:rPr>
+        <w:rFonts w:ascii="Wingdings" w:hAnsi="Wingdings" w:hint="default"/>
+        <w:sz w:val="20"/>
+      </w:rPr>
+    </w:lvl>
+    <w:lvl w:ilvl="8" w:tentative="1">
+      <w:start w:val="1"/>
+      <w:numFmt w:val="bullet"/>
+      <w:lvlText w:val=""/>
+      <w:lvlJc w:val="left"/>
+      <w:pPr>
+        <w:tabs>
+          <w:tab w:val="num" w:pos="6480"/>
+        </w:tabs>
+        <w:ind w:left="6480" w:hanging="360"/>
+      </w:pPr>
+      <w:rPr>
+        <w:rFonts w:ascii="Wingdings" w:hAnsi="Wingdings" w:hint="default"/>
+        <w:sz w:val="20"/>
+      </w:rPr>
+    </w:lvl>
+  </w:abstractNum>
+  <w:abstractNum w:abstractNumId="3">
+    <w:nsid w:val="2BA04218"/>
+    <w:multiLevelType w:val="multilevel"/>
+    <w:tmpl w:val="A54AB94C"/>
+    <w:lvl w:ilvl="0">
+      <w:start w:val="1"/>
+      <w:numFmt w:val="bullet"/>
+      <w:lvlText w:val=""/>
+      <w:lvlJc w:val="left"/>
+      <w:pPr>
+        <w:tabs>
+          <w:tab w:val="num" w:pos="720"/>
+        </w:tabs>
+        <w:ind w:left="720" w:hanging="360"/>
+      </w:pPr>
+      <w:rPr>
+        <w:rFonts w:ascii="Symbol" w:hAnsi="Symbol" w:hint="default"/>
+        <w:sz w:val="20"/>
+      </w:rPr>
+    </w:lvl>
+    <w:lvl w:ilvl="1" w:tentative="1">
+      <w:start w:val="1"/>
+      <w:numFmt w:val="bullet"/>
+      <w:lvlText w:val="o"/>
+      <w:lvlJc w:val="left"/>
+      <w:pPr>
+        <w:tabs>
+          <w:tab w:val="num" w:pos="1440"/>
+        </w:tabs>
+        <w:ind w:left="1440" w:hanging="360"/>
+      </w:pPr>
+      <w:rPr>
+        <w:rFonts w:ascii="Courier New" w:hAnsi="Courier New" w:hint="default"/>
+        <w:sz w:val="20"/>
+      </w:rPr>
+    </w:lvl>
+    <w:lvl w:ilvl="2" w:tentative="1">
+      <w:start w:val="1"/>
+      <w:numFmt w:val="bullet"/>
+      <w:lvlText w:val=""/>
+      <w:lvlJc w:val="left"/>
+      <w:pPr>
+        <w:tabs>
+          <w:tab w:val="num" w:pos="2160"/>
+        </w:tabs>
+        <w:ind w:left="2160" w:hanging="360"/>
+      </w:pPr>
+      <w:rPr>
+        <w:rFonts w:ascii="Wingdings" w:hAnsi="Wingdings" w:hint="default"/>
+        <w:sz w:val="20"/>
+      </w:rPr>
+    </w:lvl>
+    <w:lvl w:ilvl="3" w:tentative="1">
+      <w:start w:val="1"/>
+      <w:numFmt w:val="bullet"/>
+      <w:lvlText w:val=""/>
+      <w:lvlJc w:val="left"/>
+      <w:pPr>
+        <w:tabs>
+          <w:tab w:val="num" w:pos="2880"/>
+        </w:tabs>
+        <w:ind w:left="2880" w:hanging="360"/>
+      </w:pPr>
+      <w:rPr>
+        <w:rFonts w:ascii="Wingdings" w:hAnsi="Wingdings" w:hint="default"/>
+        <w:sz w:val="20"/>
+      </w:rPr>
+    </w:lvl>
+    <w:lvl w:ilvl="4" w:tentative="1">
+      <w:start w:val="1"/>
+      <w:numFmt w:val="bullet"/>
+      <w:lvlText w:val=""/>
+      <w:lvlJc w:val="left"/>
+      <w:pPr>
+        <w:tabs>
+          <w:tab w:val="num" w:pos="3600"/>
+        </w:tabs>
+        <w:ind w:left="3600" w:hanging="360"/>
+      </w:pPr>
+      <w:rPr>
+        <w:rFonts w:ascii="Wingdings" w:hAnsi="Wingdings" w:hint="default"/>
+        <w:sz w:val="20"/>
+      </w:rPr>
+    </w:lvl>
+    <w:lvl w:ilvl="5" w:tentative="1">
+      <w:start w:val="1"/>
+      <w:numFmt w:val="bullet"/>
+      <w:lvlText w:val=""/>
+      <w:lvlJc w:val="left"/>
+      <w:pPr>
+        <w:tabs>
+          <w:tab w:val="num" w:pos="4320"/>
+        </w:tabs>
+        <w:ind w:left="4320" w:hanging="360"/>
+      </w:pPr>
+      <w:rPr>
+        <w:rFonts w:ascii="Wingdings" w:hAnsi="Wingdings" w:hint="default"/>
+        <w:sz w:val="20"/>
+      </w:rPr>
+    </w:lvl>
+    <w:lvl w:ilvl="6" w:tentative="1">
+      <w:start w:val="1"/>
+      <w:numFmt w:val="bullet"/>
+      <w:lvlText w:val=""/>
+      <w:lvlJc w:val="left"/>
+      <w:pPr>
+        <w:tabs>
+          <w:tab w:val="num" w:pos="5040"/>
+        </w:tabs>
+        <w:ind w:left="5040" w:hanging="360"/>
+      </w:pPr>
+      <w:rPr>
+        <w:rFonts w:ascii="Wingdings" w:hAnsi="Wingdings" w:hint="default"/>
+        <w:sz w:val="20"/>
+      </w:rPr>
+    </w:lvl>
+    <w:lvl w:ilvl="7" w:tentative="1">
+      <w:start w:val="1"/>
+      <w:numFmt w:val="bullet"/>
+      <w:lvlText w:val=""/>
+      <w:lvlJc w:val="left"/>
+      <w:pPr>
+        <w:tabs>
+          <w:tab w:val="num" w:pos="5760"/>
+        </w:tabs>
+        <w:ind w:left="5760" w:hanging="360"/>
+      </w:pPr>
+      <w:rPr>
+        <w:rFonts w:ascii="Wingdings" w:hAnsi="Wingdings" w:hint="default"/>
+        <w:sz w:val="20"/>
+      </w:rPr>
+    </w:lvl>
+    <w:lvl w:ilvl="8" w:tentative="1">
+      <w:start w:val="1"/>
+      <w:numFmt w:val="bullet"/>
+      <w:lvlText w:val=""/>
+      <w:lvlJc w:val="left"/>
+      <w:pPr>
+        <w:tabs>
+          <w:tab w:val="num" w:pos="6480"/>
+        </w:tabs>
+        <w:ind w:left="6480" w:hanging="360"/>
+      </w:pPr>
+      <w:rPr>
+        <w:rFonts w:ascii="Wingdings" w:hAnsi="Wingdings" w:hint="default"/>
+        <w:sz w:val="20"/>
+      </w:rPr>
+    </w:lvl>
+  </w:abstractNum>
+  <w:abstractNum w:abstractNumId="4">
+    <w:nsid w:val="3B806FD1"/>
+    <w:multiLevelType w:val="multilevel"/>
+    <w:tmpl w:val="F774E65E"/>
+    <w:lvl w:ilvl="0">
+      <w:start w:val="1"/>
+      <w:numFmt w:val="bullet"/>
+      <w:lvlText w:val=""/>
+      <w:lvlJc w:val="left"/>
+      <w:pPr>
+        <w:tabs>
+          <w:tab w:val="num" w:pos="720"/>
+        </w:tabs>
+        <w:ind w:left="720" w:hanging="360"/>
+      </w:pPr>
+      <w:rPr>
+        <w:rFonts w:ascii="Symbol" w:hAnsi="Symbol" w:hint="default"/>
+        <w:sz w:val="20"/>
+      </w:rPr>
+    </w:lvl>
+    <w:lvl w:ilvl="1" w:tentative="1">
+      <w:start w:val="1"/>
+      <w:numFmt w:val="bullet"/>
+      <w:lvlText w:val="o"/>
+      <w:lvlJc w:val="left"/>
+      <w:pPr>
+        <w:tabs>
+          <w:tab w:val="num" w:pos="1440"/>
+        </w:tabs>
+        <w:ind w:left="1440" w:hanging="360"/>
+      </w:pPr>
+      <w:rPr>
+        <w:rFonts w:ascii="Courier New" w:hAnsi="Courier New" w:hint="default"/>
+        <w:sz w:val="20"/>
+      </w:rPr>
+    </w:lvl>
+    <w:lvl w:ilvl="2" w:tentative="1">
+      <w:start w:val="1"/>
+      <w:numFmt w:val="bullet"/>
+      <w:lvlText w:val=""/>
+      <w:lvlJc w:val="left"/>
+      <w:pPr>
+        <w:tabs>
+          <w:tab w:val="num" w:pos="2160"/>
+        </w:tabs>
+        <w:ind w:left="2160" w:hanging="360"/>
+      </w:pPr>
+      <w:rPr>
+        <w:rFonts w:ascii="Wingdings" w:hAnsi="Wingdings" w:hint="default"/>
+        <w:sz w:val="20"/>
+      </w:rPr>
+    </w:lvl>
+    <w:lvl w:ilvl="3" w:tentative="1">
+      <w:start w:val="1"/>
+      <w:numFmt w:val="bullet"/>
+      <w:lvlText w:val=""/>
+      <w:lvlJc w:val="left"/>
+      <w:pPr>
+        <w:tabs>
+          <w:tab w:val="num" w:pos="2880"/>
+        </w:tabs>
+        <w:ind w:left="2880" w:hanging="360"/>
+      </w:pPr>
+      <w:rPr>
+        <w:rFonts w:ascii="Wingdings" w:hAnsi="Wingdings" w:hint="default"/>
+        <w:sz w:val="20"/>
+      </w:rPr>
+    </w:lvl>
+    <w:lvl w:ilvl="4" w:tentative="1">
+      <w:start w:val="1"/>
+      <w:numFmt w:val="bullet"/>
+      <w:lvlText w:val=""/>
+      <w:lvlJc w:val="left"/>
+      <w:pPr>
+        <w:tabs>
+          <w:tab w:val="num" w:pos="3600"/>
+        </w:tabs>
+        <w:ind w:left="3600" w:hanging="360"/>
+      </w:pPr>
+      <w:rPr>
+        <w:rFonts w:ascii="Wingdings" w:hAnsi="Wingdings" w:hint="default"/>
+        <w:sz w:val="20"/>
+      </w:rPr>
+    </w:lvl>
+    <w:lvl w:ilvl="5" w:tentative="1">
+      <w:start w:val="1"/>
+      <w:numFmt w:val="bullet"/>
+      <w:lvlText w:val=""/>
+      <w:lvlJc w:val="left"/>
+      <w:pPr>
+        <w:tabs>
+          <w:tab w:val="num" w:pos="4320"/>
+        </w:tabs>
+        <w:ind w:left="4320" w:hanging="360"/>
+      </w:pPr>
+      <w:rPr>
+        <w:rFonts w:ascii="Wingdings" w:hAnsi="Wingdings" w:hint="default"/>
+        <w:sz w:val="20"/>
+      </w:rPr>
+    </w:lvl>
+    <w:lvl w:ilvl="6" w:tentative="1">
+      <w:start w:val="1"/>
+      <w:numFmt w:val="bullet"/>
+      <w:lvlText w:val=""/>
+      <w:lvlJc w:val="left"/>
+      <w:pPr>
+        <w:tabs>
+          <w:tab w:val="num" w:pos="5040"/>
+        </w:tabs>
+        <w:ind w:left="5040" w:hanging="360"/>
+      </w:pPr>
+      <w:rPr>
+        <w:rFonts w:ascii="Wingdings" w:hAnsi="Wingdings" w:hint="default"/>
+        <w:sz w:val="20"/>
+      </w:rPr>
+    </w:lvl>
+    <w:lvl w:ilvl="7" w:tentative="1">
+      <w:start w:val="1"/>
+      <w:numFmt w:val="bullet"/>
+      <w:lvlText w:val=""/>
+      <w:lvlJc w:val="left"/>
+      <w:pPr>
+        <w:tabs>
+          <w:tab w:val="num" w:pos="5760"/>
+        </w:tabs>
+        <w:ind w:left="5760" w:hanging="360"/>
+      </w:pPr>
+      <w:rPr>
+        <w:rFonts w:ascii="Wingdings" w:hAnsi="Wingdings" w:hint="default"/>
+        <w:sz w:val="20"/>
+      </w:rPr>
+    </w:lvl>
+    <w:lvl w:ilvl="8" w:tentative="1">
+      <w:start w:val="1"/>
+      <w:numFmt w:val="bullet"/>
+      <w:lvlText w:val=""/>
+      <w:lvlJc w:val="left"/>
+      <w:pPr>
+        <w:tabs>
+          <w:tab w:val="num" w:pos="6480"/>
+        </w:tabs>
+        <w:ind w:left="6480" w:hanging="360"/>
+      </w:pPr>
+      <w:rPr>
+        <w:rFonts w:ascii="Wingdings" w:hAnsi="Wingdings" w:hint="default"/>
+        <w:sz w:val="20"/>
+      </w:rPr>
+    </w:lvl>
+  </w:abstractNum>
+  <w:abstractNum w:abstractNumId="5">
+    <w:nsid w:val="3D466B7D"/>
+    <w:multiLevelType w:val="multilevel"/>
+    <w:tmpl w:val="B9FA19FC"/>
+    <w:lvl w:ilvl="0">
+      <w:start w:val="1"/>
+      <w:numFmt w:val="bullet"/>
+      <w:lvlText w:val=""/>
+      <w:lvlJc w:val="left"/>
+      <w:pPr>
+        <w:tabs>
+          <w:tab w:val="num" w:pos="720"/>
+        </w:tabs>
+        <w:ind w:left="720" w:hanging="360"/>
+      </w:pPr>
+      <w:rPr>
+        <w:rFonts w:ascii="Symbol" w:hAnsi="Symbol" w:hint="default"/>
+        <w:sz w:val="20"/>
+      </w:rPr>
+    </w:lvl>
+    <w:lvl w:ilvl="1" w:tentative="1">
+      <w:start w:val="1"/>
+      <w:numFmt w:val="bullet"/>
+      <w:lvlText w:val="o"/>
+      <w:lvlJc w:val="left"/>
+      <w:pPr>
+        <w:tabs>
+          <w:tab w:val="num" w:pos="1440"/>
+        </w:tabs>
+        <w:ind w:left="1440" w:hanging="360"/>
+      </w:pPr>
+      <w:rPr>
+        <w:rFonts w:ascii="Courier New" w:hAnsi="Courier New" w:hint="default"/>
+        <w:sz w:val="20"/>
+      </w:rPr>
+    </w:lvl>
+    <w:lvl w:ilvl="2" w:tentative="1">
+      <w:start w:val="1"/>
+      <w:numFmt w:val="bullet"/>
+      <w:lvlText w:val=""/>
+      <w:lvlJc w:val="left"/>
+      <w:pPr>
+        <w:tabs>
+          <w:tab w:val="num" w:pos="2160"/>
+        </w:tabs>
+        <w:ind w:left="2160" w:hanging="360"/>
+      </w:pPr>
+      <w:rPr>
+        <w:rFonts w:ascii="Wingdings" w:hAnsi="Wingdings" w:hint="default"/>
+        <w:sz w:val="20"/>
+      </w:rPr>
+    </w:lvl>
+    <w:lvl w:ilvl="3" w:tentative="1">
+      <w:start w:val="1"/>
+      <w:numFmt w:val="bullet"/>
+      <w:lvlText w:val=""/>
+      <w:lvlJc w:val="left"/>
+      <w:pPr>
+        <w:tabs>
+          <w:tab w:val="num" w:pos="2880"/>
+        </w:tabs>
+        <w:ind w:left="2880" w:hanging="360"/>
+      </w:pPr>
+      <w:rPr>
+        <w:rFonts w:ascii="Wingdings" w:hAnsi="Wingdings" w:hint="default"/>
+        <w:sz w:val="20"/>
+      </w:rPr>
+    </w:lvl>
+    <w:lvl w:ilvl="4" w:tentative="1">
+      <w:start w:val="1"/>
+      <w:numFmt w:val="bullet"/>
+      <w:lvlText w:val=""/>
+      <w:lvlJc w:val="left"/>
+      <w:pPr>
+        <w:tabs>
+          <w:tab w:val="num" w:pos="3600"/>
+        </w:tabs>
+        <w:ind w:left="3600" w:hanging="360"/>
+      </w:pPr>
+      <w:rPr>
+        <w:rFonts w:ascii="Wingdings" w:hAnsi="Wingdings" w:hint="default"/>
+        <w:sz w:val="20"/>
+      </w:rPr>
+    </w:lvl>
+    <w:lvl w:ilvl="5" w:tentative="1">
+      <w:start w:val="1"/>
+      <w:numFmt w:val="bullet"/>
+      <w:lvlText w:val=""/>
+      <w:lvlJc w:val="left"/>
+      <w:pPr>
+        <w:tabs>
+          <w:tab w:val="num" w:pos="4320"/>
+        </w:tabs>
+        <w:ind w:left="4320" w:hanging="360"/>
+      </w:pPr>
+      <w:rPr>
+        <w:rFonts w:ascii="Wingdings" w:hAnsi="Wingdings" w:hint="default"/>
+        <w:sz w:val="20"/>
+      </w:rPr>
+    </w:lvl>
+    <w:lvl w:ilvl="6" w:tentative="1">
+      <w:start w:val="1"/>
+      <w:numFmt w:val="bullet"/>
+      <w:lvlText w:val=""/>
+      <w:lvlJc w:val="left"/>
+      <w:pPr>
+        <w:tabs>
+          <w:tab w:val="num" w:pos="5040"/>
+        </w:tabs>
+        <w:ind w:left="5040" w:hanging="360"/>
+      </w:pPr>
+      <w:rPr>
+        <w:rFonts w:ascii="Wingdings" w:hAnsi="Wingdings" w:hint="default"/>
+        <w:sz w:val="20"/>
+      </w:rPr>
+    </w:lvl>
+    <w:lvl w:ilvl="7" w:tentative="1">
+      <w:start w:val="1"/>
+      <w:numFmt w:val="bullet"/>
+      <w:lvlText w:val=""/>
+      <w:lvlJc w:val="left"/>
+      <w:pPr>
+        <w:tabs>
+          <w:tab w:val="num" w:pos="5760"/>
+        </w:tabs>
+        <w:ind w:left="5760" w:hanging="360"/>
+      </w:pPr>
+      <w:rPr>
+        <w:rFonts w:ascii="Wingdings" w:hAnsi="Wingdings" w:hint="default"/>
+        <w:sz w:val="20"/>
+      </w:rPr>
+    </w:lvl>
+    <w:lvl w:ilvl="8" w:tentative="1">
+      <w:start w:val="1"/>
+      <w:numFmt w:val="bullet"/>
+      <w:lvlText w:val=""/>
+      <w:lvlJc w:val="left"/>
+      <w:pPr>
+        <w:tabs>
+          <w:tab w:val="num" w:pos="6480"/>
+        </w:tabs>
+        <w:ind w:left="6480" w:hanging="360"/>
+      </w:pPr>
+      <w:rPr>
+        <w:rFonts w:ascii="Wingdings" w:hAnsi="Wingdings" w:hint="default"/>
+        <w:sz w:val="20"/>
+      </w:rPr>
+    </w:lvl>
+  </w:abstractNum>
+  <w:abstractNum w:abstractNumId="6">
+    <w:nsid w:val="43BA0BF7"/>
+    <w:multiLevelType w:val="multilevel"/>
+    <w:tmpl w:val="8CF62474"/>
+    <w:lvl w:ilvl="0">
+      <w:start w:val="1"/>
+      <w:numFmt w:val="bullet"/>
+      <w:lvlText w:val=""/>
+      <w:lvlJc w:val="left"/>
+      <w:pPr>
+        <w:tabs>
+          <w:tab w:val="num" w:pos="720"/>
+        </w:tabs>
+        <w:ind w:left="720" w:hanging="360"/>
+      </w:pPr>
+      <w:rPr>
+        <w:rFonts w:ascii="Symbol" w:hAnsi="Symbol" w:hint="default"/>
+        <w:sz w:val="20"/>
+      </w:rPr>
+    </w:lvl>
+    <w:lvl w:ilvl="1" w:tentative="1">
+      <w:start w:val="1"/>
+      <w:numFmt w:val="bullet"/>
+      <w:lvlText w:val="o"/>
+      <w:lvlJc w:val="left"/>
+      <w:pPr>
+        <w:tabs>
+          <w:tab w:val="num" w:pos="1440"/>
+        </w:tabs>
+        <w:ind w:left="1440" w:hanging="360"/>
+      </w:pPr>
+      <w:rPr>
+        <w:rFonts w:ascii="Courier New" w:hAnsi="Courier New" w:hint="default"/>
+        <w:sz w:val="20"/>
+      </w:rPr>
+    </w:lvl>
+    <w:lvl w:ilvl="2" w:tentative="1">
+      <w:start w:val="1"/>
+      <w:numFmt w:val="bullet"/>
+      <w:lvlText w:val=""/>
+      <w:lvlJc w:val="left"/>
+      <w:pPr>
+        <w:tabs>
+          <w:tab w:val="num" w:pos="2160"/>
+        </w:tabs>
+        <w:ind w:left="2160" w:hanging="360"/>
+      </w:pPr>
+      <w:rPr>
+        <w:rFonts w:ascii="Wingdings" w:hAnsi="Wingdings" w:hint="default"/>
+        <w:sz w:val="20"/>
+      </w:rPr>
+    </w:lvl>
+    <w:lvl w:ilvl="3" w:tentative="1">
+      <w:start w:val="1"/>
+      <w:numFmt w:val="bullet"/>
+      <w:lvlText w:val=""/>
+      <w:lvlJc w:val="left"/>
+      <w:pPr>
+        <w:tabs>
+          <w:tab w:val="num" w:pos="2880"/>
+        </w:tabs>
+        <w:ind w:left="2880" w:hanging="360"/>
+      </w:pPr>
+      <w:rPr>
+        <w:rFonts w:ascii="Wingdings" w:hAnsi="Wingdings" w:hint="default"/>
+        <w:sz w:val="20"/>
+      </w:rPr>
+    </w:lvl>
+    <w:lvl w:ilvl="4" w:tentative="1">
+      <w:start w:val="1"/>
+      <w:numFmt w:val="bullet"/>
+      <w:lvlText w:val=""/>
+      <w:lvlJc w:val="left"/>
+      <w:pPr>
+        <w:tabs>
+          <w:tab w:val="num" w:pos="3600"/>
+        </w:tabs>
+        <w:ind w:left="3600" w:hanging="360"/>
+      </w:pPr>
+      <w:rPr>
+        <w:rFonts w:ascii="Wingdings" w:hAnsi="Wingdings" w:hint="default"/>
+        <w:sz w:val="20"/>
+      </w:rPr>
+    </w:lvl>
+    <w:lvl w:ilvl="5" w:tentative="1">
+      <w:start w:val="1"/>
+      <w:numFmt w:val="bullet"/>
+      <w:lvlText w:val=""/>
+      <w:lvlJc w:val="left"/>
+      <w:pPr>
+        <w:tabs>
+          <w:tab w:val="num" w:pos="4320"/>
+        </w:tabs>
+        <w:ind w:left="4320" w:hanging="360"/>
+      </w:pPr>
+      <w:rPr>
+        <w:rFonts w:ascii="Wingdings" w:hAnsi="Wingdings" w:hint="default"/>
+        <w:sz w:val="20"/>
+      </w:rPr>
+    </w:lvl>
+    <w:lvl w:ilvl="6" w:tentative="1">
+      <w:start w:val="1"/>
+      <w:numFmt w:val="bullet"/>
+      <w:lvlText w:val=""/>
+      <w:lvlJc w:val="left"/>
+      <w:pPr>
+        <w:tabs>
+          <w:tab w:val="num" w:pos="5040"/>
+        </w:tabs>
+        <w:ind w:left="5040" w:hanging="360"/>
+      </w:pPr>
+      <w:rPr>
+        <w:rFonts w:ascii="Wingdings" w:hAnsi="Wingdings" w:hint="default"/>
+        <w:sz w:val="20"/>
+      </w:rPr>
+    </w:lvl>
+    <w:lvl w:ilvl="7" w:tentative="1">
+      <w:start w:val="1"/>
+      <w:numFmt w:val="bullet"/>
+      <w:lvlText w:val=""/>
+      <w:lvlJc w:val="left"/>
+      <w:pPr>
+        <w:tabs>
+          <w:tab w:val="num" w:pos="5760"/>
+        </w:tabs>
+        <w:ind w:left="5760" w:hanging="360"/>
+      </w:pPr>
+      <w:rPr>
+        <w:rFonts w:ascii="Wingdings" w:hAnsi="Wingdings" w:hint="default"/>
+        <w:sz w:val="20"/>
+      </w:rPr>
+    </w:lvl>
+    <w:lvl w:ilvl="8" w:tentative="1">
+      <w:start w:val="1"/>
+      <w:numFmt w:val="bullet"/>
+      <w:lvlText w:val=""/>
+      <w:lvlJc w:val="left"/>
+      <w:pPr>
+        <w:tabs>
+          <w:tab w:val="num" w:pos="6480"/>
+        </w:tabs>
+        <w:ind w:left="6480" w:hanging="360"/>
+      </w:pPr>
+      <w:rPr>
+        <w:rFonts w:ascii="Wingdings" w:hAnsi="Wingdings" w:hint="default"/>
+        <w:sz w:val="20"/>
+      </w:rPr>
+    </w:lvl>
+  </w:abstractNum>
+  <w:abstractNum w:abstractNumId="7">
+    <w:nsid w:val="52ED1FC3"/>
+    <w:multiLevelType w:val="multilevel"/>
+    <w:tmpl w:val="6B448FC4"/>
+    <w:lvl w:ilvl="0">
+      <w:start w:val="1"/>
+      <w:numFmt w:val="bullet"/>
+      <w:lvlText w:val=""/>
+      <w:lvlJc w:val="left"/>
+      <w:pPr>
+        <w:tabs>
+          <w:tab w:val="num" w:pos="720"/>
+        </w:tabs>
+        <w:ind w:left="720" w:hanging="360"/>
+      </w:pPr>
+      <w:rPr>
+        <w:rFonts w:ascii="Symbol" w:hAnsi="Symbol" w:hint="default"/>
+        <w:sz w:val="20"/>
+      </w:rPr>
+    </w:lvl>
+    <w:lvl w:ilvl="1" w:tentative="1">
+      <w:start w:val="1"/>
+      <w:numFmt w:val="bullet"/>
+      <w:lvlText w:val="o"/>
+      <w:lvlJc w:val="left"/>
+      <w:pPr>
+        <w:tabs>
+          <w:tab w:val="num" w:pos="1440"/>
+        </w:tabs>
+        <w:ind w:left="1440" w:hanging="360"/>
+      </w:pPr>
+      <w:rPr>
+        <w:rFonts w:ascii="Courier New" w:hAnsi="Courier New" w:hint="default"/>
+        <w:sz w:val="20"/>
+      </w:rPr>
+    </w:lvl>
+    <w:lvl w:ilvl="2" w:tentative="1">
+      <w:start w:val="1"/>
+      <w:numFmt w:val="bullet"/>
+      <w:lvlText w:val=""/>
+      <w:lvlJc w:val="left"/>
+      <w:pPr>
+        <w:tabs>
+          <w:tab w:val="num" w:pos="2160"/>
+        </w:tabs>
+        <w:ind w:left="2160" w:hanging="360"/>
+      </w:pPr>
+      <w:rPr>
+        <w:rFonts w:ascii="Wingdings" w:hAnsi="Wingdings" w:hint="default"/>
+        <w:sz w:val="20"/>
+      </w:rPr>
+    </w:lvl>
+    <w:lvl w:ilvl="3" w:tentative="1">
+      <w:start w:val="1"/>
+      <w:numFmt w:val="bullet"/>
+      <w:lvlText w:val=""/>
+      <w:lvlJc w:val="left"/>
+      <w:pPr>
+        <w:tabs>
+          <w:tab w:val="num" w:pos="2880"/>
+        </w:tabs>
+        <w:ind w:left="2880" w:hanging="360"/>
+      </w:pPr>
+      <w:rPr>
+        <w:rFonts w:ascii="Wingdings" w:hAnsi="Wingdings" w:hint="default"/>
+        <w:sz w:val="20"/>
+      </w:rPr>
+    </w:lvl>
+    <w:lvl w:ilvl="4" w:tentative="1">
+      <w:start w:val="1"/>
+      <w:numFmt w:val="bullet"/>
+      <w:lvlText w:val=""/>
+      <w:lvlJc w:val="left"/>
+      <w:pPr>
+        <w:tabs>
+          <w:tab w:val="num" w:pos="3600"/>
+        </w:tabs>
+        <w:ind w:left="3600" w:hanging="360"/>
+      </w:pPr>
+      <w:rPr>
+        <w:rFonts w:ascii="Wingdings" w:hAnsi="Wingdings" w:hint="default"/>
+        <w:sz w:val="20"/>
+      </w:rPr>
+    </w:lvl>
+    <w:lvl w:ilvl="5" w:tentative="1">
+      <w:start w:val="1"/>
+      <w:numFmt w:val="bullet"/>
+      <w:lvlText w:val=""/>
+      <w:lvlJc w:val="left"/>
+      <w:pPr>
+        <w:tabs>
+          <w:tab w:val="num" w:pos="4320"/>
+        </w:tabs>
+        <w:ind w:left="4320" w:hanging="360"/>
+      </w:pPr>
+      <w:rPr>
+        <w:rFonts w:ascii="Wingdings" w:hAnsi="Wingdings" w:hint="default"/>
+        <w:sz w:val="20"/>
+      </w:rPr>
+    </w:lvl>
+    <w:lvl w:ilvl="6" w:tentative="1">
+      <w:start w:val="1"/>
+      <w:numFmt w:val="bullet"/>
+      <w:lvlText w:val=""/>
+      <w:lvlJc w:val="left"/>
+      <w:pPr>
+        <w:tabs>
+          <w:tab w:val="num" w:pos="5040"/>
+        </w:tabs>
+        <w:ind w:left="5040" w:hanging="360"/>
+      </w:pPr>
+      <w:rPr>
+        <w:rFonts w:ascii="Wingdings" w:hAnsi="Wingdings" w:hint="default"/>
+        <w:sz w:val="20"/>
+      </w:rPr>
+    </w:lvl>
+    <w:lvl w:ilvl="7" w:tentative="1">
+      <w:start w:val="1"/>
+      <w:numFmt w:val="bullet"/>
+      <w:lvlText w:val=""/>
+      <w:lvlJc w:val="left"/>
+      <w:pPr>
+        <w:tabs>
+          <w:tab w:val="num" w:pos="5760"/>
+        </w:tabs>
+        <w:ind w:left="5760" w:hanging="360"/>
+      </w:pPr>
+      <w:rPr>
+        <w:rFonts w:ascii="Wingdings" w:hAnsi="Wingdings" w:hint="default"/>
+        <w:sz w:val="20"/>
+      </w:rPr>
+    </w:lvl>
+    <w:lvl w:ilvl="8" w:tentative="1">
+      <w:start w:val="1"/>
+      <w:numFmt w:val="bullet"/>
+      <w:lvlText w:val=""/>
+      <w:lvlJc w:val="left"/>
+      <w:pPr>
+        <w:tabs>
+          <w:tab w:val="num" w:pos="6480"/>
+        </w:tabs>
+        <w:ind w:left="6480" w:hanging="360"/>
+      </w:pPr>
+      <w:rPr>
+        <w:rFonts w:ascii="Wingdings" w:hAnsi="Wingdings" w:hint="default"/>
+        <w:sz w:val="20"/>
+      </w:rPr>
+    </w:lvl>
+  </w:abstractNum>
+  <w:abstractNum w:abstractNumId="8">
+    <w:nsid w:val="581D2510"/>
+    <w:multiLevelType w:val="multilevel"/>
+    <w:tmpl w:val="141A6790"/>
+    <w:lvl w:ilvl="0">
+      <w:start w:val="1"/>
+      <w:numFmt w:val="bullet"/>
+      <w:lvlText w:val=""/>
+      <w:lvlJc w:val="left"/>
+      <w:pPr>
+        <w:tabs>
+          <w:tab w:val="num" w:pos="720"/>
+        </w:tabs>
+        <w:ind w:left="720" w:hanging="360"/>
+      </w:pPr>
+      <w:rPr>
+        <w:rFonts w:ascii="Symbol" w:hAnsi="Symbol" w:hint="default"/>
+        <w:sz w:val="20"/>
+      </w:rPr>
+    </w:lvl>
+    <w:lvl w:ilvl="1" w:tentative="1">
+      <w:start w:val="1"/>
+      <w:numFmt w:val="bullet"/>
+      <w:lvlText w:val="o"/>
+      <w:lvlJc w:val="left"/>
+      <w:pPr>
+        <w:tabs>
+          <w:tab w:val="num" w:pos="1440"/>
+        </w:tabs>
+        <w:ind w:left="1440" w:hanging="360"/>
+      </w:pPr>
+      <w:rPr>
+        <w:rFonts w:ascii="Courier New" w:hAnsi="Courier New" w:hint="default"/>
+        <w:sz w:val="20"/>
+      </w:rPr>
+    </w:lvl>
+    <w:lvl w:ilvl="2" w:tentative="1">
+      <w:start w:val="1"/>
+      <w:numFmt w:val="bullet"/>
+      <w:lvlText w:val=""/>
+      <w:lvlJc w:val="left"/>
+      <w:pPr>
+        <w:tabs>
+          <w:tab w:val="num" w:pos="2160"/>
+        </w:tabs>
+        <w:ind w:left="2160" w:hanging="360"/>
+      </w:pPr>
+      <w:rPr>
+        <w:rFonts w:ascii="Wingdings" w:hAnsi="Wingdings" w:hint="default"/>
+        <w:sz w:val="20"/>
+      </w:rPr>
+    </w:lvl>
+    <w:lvl w:ilvl="3" w:tentative="1">
+      <w:start w:val="1"/>
+      <w:numFmt w:val="bullet"/>
+      <w:lvlText w:val=""/>
+      <w:lvlJc w:val="left"/>
+      <w:pPr>
+        <w:tabs>
+          <w:tab w:val="num" w:pos="2880"/>
+        </w:tabs>
+        <w:ind w:left="2880" w:hanging="360"/>
+      </w:pPr>
+      <w:rPr>
+        <w:rFonts w:ascii="Wingdings" w:hAnsi="Wingdings" w:hint="default"/>
+        <w:sz w:val="20"/>
+      </w:rPr>
+    </w:lvl>
+    <w:lvl w:ilvl="4" w:tentative="1">
+      <w:start w:val="1"/>
+      <w:numFmt w:val="bullet"/>
+      <w:lvlText w:val=""/>
+      <w:lvlJc w:val="left"/>
+      <w:pPr>
+        <w:tabs>
+          <w:tab w:val="num" w:pos="3600"/>
+        </w:tabs>
+        <w:ind w:left="3600" w:hanging="360"/>
+      </w:pPr>
+      <w:rPr>
+        <w:rFonts w:ascii="Wingdings" w:hAnsi="Wingdings" w:hint="default"/>
+        <w:sz w:val="20"/>
+      </w:rPr>
+    </w:lvl>
+    <w:lvl w:ilvl="5" w:tentative="1">
+      <w:start w:val="1"/>
+      <w:numFmt w:val="bullet"/>
+      <w:lvlText w:val=""/>
+      <w:lvlJc w:val="left"/>
+      <w:pPr>
+        <w:tabs>
+          <w:tab w:val="num" w:pos="4320"/>
+        </w:tabs>
+        <w:ind w:left="4320" w:hanging="360"/>
+      </w:pPr>
+      <w:rPr>
+        <w:rFonts w:ascii="Wingdings" w:hAnsi="Wingdings" w:hint="default"/>
+        <w:sz w:val="20"/>
+      </w:rPr>
+    </w:lvl>
+    <w:lvl w:ilvl="6" w:tentative="1">
+      <w:start w:val="1"/>
+      <w:numFmt w:val="bullet"/>
+      <w:lvlText w:val=""/>
+      <w:lvlJc w:val="left"/>
+      <w:pPr>
+        <w:tabs>
+          <w:tab w:val="num" w:pos="5040"/>
+        </w:tabs>
+        <w:ind w:left="5040" w:hanging="360"/>
+      </w:pPr>
+      <w:rPr>
+        <w:rFonts w:ascii="Wingdings" w:hAnsi="Wingdings" w:hint="default"/>
+        <w:sz w:val="20"/>
+      </w:rPr>
+    </w:lvl>
+    <w:lvl w:ilvl="7" w:tentative="1">
+      <w:start w:val="1"/>
+      <w:numFmt w:val="bullet"/>
+      <w:lvlText w:val=""/>
+      <w:lvlJc w:val="left"/>
+      <w:pPr>
+        <w:tabs>
+          <w:tab w:val="num" w:pos="5760"/>
+        </w:tabs>
+        <w:ind w:left="5760" w:hanging="360"/>
+      </w:pPr>
+      <w:rPr>
+        <w:rFonts w:ascii="Wingdings" w:hAnsi="Wingdings" w:hint="default"/>
+        <w:sz w:val="20"/>
+      </w:rPr>
+    </w:lvl>
+    <w:lvl w:ilvl="8" w:tentative="1">
+      <w:start w:val="1"/>
+      <w:numFmt w:val="bullet"/>
+      <w:lvlText w:val=""/>
+      <w:lvlJc w:val="left"/>
+      <w:pPr>
+        <w:tabs>
+          <w:tab w:val="num" w:pos="6480"/>
+        </w:tabs>
+        <w:ind w:left="6480" w:hanging="360"/>
+      </w:pPr>
+      <w:rPr>
+        <w:rFonts w:ascii="Wingdings" w:hAnsi="Wingdings" w:hint="default"/>
+        <w:sz w:val="20"/>
+      </w:rPr>
+    </w:lvl>
+  </w:abstractNum>
+  <w:abstractNum w:abstractNumId="9">
+    <w:nsid w:val="5A941A9F"/>
+    <w:multiLevelType w:val="multilevel"/>
+    <w:tmpl w:val="F6666CBE"/>
+    <w:lvl w:ilvl="0">
+      <w:start w:val="1"/>
+      <w:numFmt w:val="bullet"/>
+      <w:lvlText w:val=""/>
+      <w:lvlJc w:val="left"/>
+      <w:pPr>
+        <w:tabs>
+          <w:tab w:val="num" w:pos="720"/>
+        </w:tabs>
+        <w:ind w:left="720" w:hanging="360"/>
+      </w:pPr>
+      <w:rPr>
+        <w:rFonts w:ascii="Symbol" w:hAnsi="Symbol" w:hint="default"/>
+        <w:sz w:val="20"/>
+      </w:rPr>
+    </w:lvl>
+    <w:lvl w:ilvl="1" w:tentative="1">
+      <w:start w:val="1"/>
+      <w:numFmt w:val="bullet"/>
+      <w:lvlText w:val="o"/>
+      <w:lvlJc w:val="left"/>
+      <w:pPr>
+        <w:tabs>
+          <w:tab w:val="num" w:pos="1440"/>
+        </w:tabs>
+        <w:ind w:left="1440" w:hanging="360"/>
+      </w:pPr>
+      <w:rPr>
+        <w:rFonts w:ascii="Courier New" w:hAnsi="Courier New" w:hint="default"/>
+        <w:sz w:val="20"/>
+      </w:rPr>
+    </w:lvl>
+    <w:lvl w:ilvl="2" w:tentative="1">
+      <w:start w:val="1"/>
+      <w:numFmt w:val="bullet"/>
+      <w:lvlText w:val=""/>
+      <w:lvlJc w:val="left"/>
+      <w:pPr>
+        <w:tabs>
+          <w:tab w:val="num" w:pos="2160"/>
+        </w:tabs>
+        <w:ind w:left="2160" w:hanging="360"/>
+      </w:pPr>
+      <w:rPr>
+        <w:rFonts w:ascii="Wingdings" w:hAnsi="Wingdings" w:hint="default"/>
+        <w:sz w:val="20"/>
+      </w:rPr>
+    </w:lvl>
+    <w:lvl w:ilvl="3" w:tentative="1">
+      <w:start w:val="1"/>
+      <w:numFmt w:val="bullet"/>
+      <w:lvlText w:val=""/>
+      <w:lvlJc w:val="left"/>
+      <w:pPr>
+        <w:tabs>
+          <w:tab w:val="num" w:pos="2880"/>
+        </w:tabs>
+        <w:ind w:left="2880" w:hanging="360"/>
+      </w:pPr>
+      <w:rPr>
+        <w:rFonts w:ascii="Wingdings" w:hAnsi="Wingdings" w:hint="default"/>
+        <w:sz w:val="20"/>
+      </w:rPr>
+    </w:lvl>
+    <w:lvl w:ilvl="4" w:tentative="1">
+      <w:start w:val="1"/>
+      <w:numFmt w:val="bullet"/>
+      <w:lvlText w:val=""/>
+      <w:lvlJc w:val="left"/>
+      <w:pPr>
+        <w:tabs>
+          <w:tab w:val="num" w:pos="3600"/>
+        </w:tabs>
+        <w:ind w:left="3600" w:hanging="360"/>
+      </w:pPr>
+      <w:rPr>
+        <w:rFonts w:ascii="Wingdings" w:hAnsi="Wingdings" w:hint="default"/>
+        <w:sz w:val="20"/>
+      </w:rPr>
+    </w:lvl>
+    <w:lvl w:ilvl="5" w:tentative="1">
+      <w:start w:val="1"/>
+      <w:numFmt w:val="bullet"/>
+      <w:lvlText w:val=""/>
+      <w:lvlJc w:val="left"/>
+      <w:pPr>
+        <w:tabs>
+          <w:tab w:val="num" w:pos="4320"/>
+        </w:tabs>
+        <w:ind w:left="4320" w:hanging="360"/>
+      </w:pPr>
+      <w:rPr>
+        <w:rFonts w:ascii="Wingdings" w:hAnsi="Wingdings" w:hint="default"/>
+        <w:sz w:val="20"/>
+      </w:rPr>
+    </w:lvl>
+    <w:lvl w:ilvl="6" w:tentative="1">
+      <w:start w:val="1"/>
+      <w:numFmt w:val="bullet"/>
+      <w:lvlText w:val=""/>
+      <w:lvlJc w:val="left"/>
+      <w:pPr>
+        <w:tabs>
+          <w:tab w:val="num" w:pos="5040"/>
+        </w:tabs>
+        <w:ind w:left="5040" w:hanging="360"/>
+      </w:pPr>
+      <w:rPr>
+        <w:rFonts w:ascii="Wingdings" w:hAnsi="Wingdings" w:hint="default"/>
+        <w:sz w:val="20"/>
+      </w:rPr>
+    </w:lvl>
+    <w:lvl w:ilvl="7" w:tentative="1">
+      <w:start w:val="1"/>
+      <w:numFmt w:val="bullet"/>
+      <w:lvlText w:val=""/>
+      <w:lvlJc w:val="left"/>
+      <w:pPr>
+        <w:tabs>
+          <w:tab w:val="num" w:pos="5760"/>
+        </w:tabs>
+        <w:ind w:left="5760" w:hanging="360"/>
+      </w:pPr>
+      <w:rPr>
+        <w:rFonts w:ascii="Wingdings" w:hAnsi="Wingdings" w:hint="default"/>
+        <w:sz w:val="20"/>
+      </w:rPr>
+    </w:lvl>
+    <w:lvl w:ilvl="8" w:tentative="1">
+      <w:start w:val="1"/>
+      <w:numFmt w:val="bullet"/>
+      <w:lvlText w:val=""/>
+      <w:lvlJc w:val="left"/>
+      <w:pPr>
+        <w:tabs>
+          <w:tab w:val="num" w:pos="6480"/>
+        </w:tabs>
+        <w:ind w:left="6480" w:hanging="360"/>
+      </w:pPr>
+      <w:rPr>
+        <w:rFonts w:ascii="Wingdings" w:hAnsi="Wingdings" w:hint="default"/>
+        <w:sz w:val="20"/>
+      </w:rPr>
+    </w:lvl>
+  </w:abstractNum>
+  <w:abstractNum w:abstractNumId="10">
+    <w:nsid w:val="63C0788C"/>
+    <w:multiLevelType w:val="multilevel"/>
+    <w:tmpl w:val="DF52C6DA"/>
+    <w:lvl w:ilvl="0">
+      <w:start w:val="1"/>
+      <w:numFmt w:val="bullet"/>
+      <w:lvlText w:val=""/>
+      <w:lvlJc w:val="left"/>
+      <w:pPr>
+        <w:tabs>
+          <w:tab w:val="num" w:pos="720"/>
+        </w:tabs>
+        <w:ind w:left="720" w:hanging="360"/>
+      </w:pPr>
+      <w:rPr>
+        <w:rFonts w:ascii="Symbol" w:hAnsi="Symbol" w:hint="default"/>
+        <w:sz w:val="20"/>
+      </w:rPr>
+    </w:lvl>
+    <w:lvl w:ilvl="1" w:tentative="1">
+      <w:start w:val="1"/>
+      <w:numFmt w:val="bullet"/>
+      <w:lvlText w:val="o"/>
+      <w:lvlJc w:val="left"/>
+      <w:pPr>
+        <w:tabs>
+          <w:tab w:val="num" w:pos="1440"/>
+        </w:tabs>
+        <w:ind w:left="1440" w:hanging="360"/>
+      </w:pPr>
+      <w:rPr>
+        <w:rFonts w:ascii="Courier New" w:hAnsi="Courier New" w:hint="default"/>
+        <w:sz w:val="20"/>
+      </w:rPr>
+    </w:lvl>
+    <w:lvl w:ilvl="2" w:tentative="1">
+      <w:start w:val="1"/>
+      <w:numFmt w:val="bullet"/>
+      <w:lvlText w:val=""/>
+      <w:lvlJc w:val="left"/>
+      <w:pPr>
+        <w:tabs>
+          <w:tab w:val="num" w:pos="2160"/>
+        </w:tabs>
+        <w:ind w:left="2160" w:hanging="360"/>
+      </w:pPr>
+      <w:rPr>
+        <w:rFonts w:ascii="Wingdings" w:hAnsi="Wingdings" w:hint="default"/>
+        <w:sz w:val="20"/>
+      </w:rPr>
+    </w:lvl>
+    <w:lvl w:ilvl="3" w:tentative="1">
+      <w:start w:val="1"/>
+      <w:numFmt w:val="bullet"/>
+      <w:lvlText w:val=""/>
+      <w:lvlJc w:val="left"/>
+      <w:pPr>
+        <w:tabs>
+          <w:tab w:val="num" w:pos="2880"/>
+        </w:tabs>
+        <w:ind w:left="2880" w:hanging="360"/>
+      </w:pPr>
+      <w:rPr>
+        <w:rFonts w:ascii="Wingdings" w:hAnsi="Wingdings" w:hint="default"/>
+        <w:sz w:val="20"/>
+      </w:rPr>
+    </w:lvl>
+    <w:lvl w:ilvl="4" w:tentative="1">
+      <w:start w:val="1"/>
+      <w:numFmt w:val="bullet"/>
+      <w:lvlText w:val=""/>
+      <w:lvlJc w:val="left"/>
+      <w:pPr>
+        <w:tabs>
+          <w:tab w:val="num" w:pos="3600"/>
+        </w:tabs>
+        <w:ind w:left="3600" w:hanging="360"/>
+      </w:pPr>
+      <w:rPr>
+        <w:rFonts w:ascii="Wingdings" w:hAnsi="Wingdings" w:hint="default"/>
+        <w:sz w:val="20"/>
+      </w:rPr>
+    </w:lvl>
+    <w:lvl w:ilvl="5" w:tentative="1">
+      <w:start w:val="1"/>
+      <w:numFmt w:val="bullet"/>
+      <w:lvlText w:val=""/>
+      <w:lvlJc w:val="left"/>
+      <w:pPr>
+        <w:tabs>
+          <w:tab w:val="num" w:pos="4320"/>
+        </w:tabs>
+        <w:ind w:left="4320" w:hanging="360"/>
+      </w:pPr>
+      <w:rPr>
+        <w:rFonts w:ascii="Wingdings" w:hAnsi="Wingdings" w:hint="default"/>
+        <w:sz w:val="20"/>
+      </w:rPr>
+    </w:lvl>
+    <w:lvl w:ilvl="6" w:tentative="1">
+      <w:start w:val="1"/>
+      <w:numFmt w:val="bullet"/>
+      <w:lvlText w:val=""/>
+      <w:lvlJc w:val="left"/>
+      <w:pPr>
+        <w:tabs>
+          <w:tab w:val="num" w:pos="5040"/>
+        </w:tabs>
+        <w:ind w:left="5040" w:hanging="360"/>
+      </w:pPr>
+      <w:rPr>
+        <w:rFonts w:ascii="Wingdings" w:hAnsi="Wingdings" w:hint="default"/>
+        <w:sz w:val="20"/>
+      </w:rPr>
+    </w:lvl>
+    <w:lvl w:ilvl="7" w:tentative="1">
+      <w:start w:val="1"/>
+      <w:numFmt w:val="bullet"/>
+      <w:lvlText w:val=""/>
+      <w:lvlJc w:val="left"/>
+      <w:pPr>
+        <w:tabs>
+          <w:tab w:val="num" w:pos="5760"/>
+        </w:tabs>
+        <w:ind w:left="5760" w:hanging="360"/>
+      </w:pPr>
+      <w:rPr>
+        <w:rFonts w:ascii="Wingdings" w:hAnsi="Wingdings" w:hint="default"/>
+        <w:sz w:val="20"/>
+      </w:rPr>
+    </w:lvl>
+    <w:lvl w:ilvl="8" w:tentative="1">
+      <w:start w:val="1"/>
+      <w:numFmt w:val="bullet"/>
+      <w:lvlText w:val=""/>
+      <w:lvlJc w:val="left"/>
+      <w:pPr>
+        <w:tabs>
+          <w:tab w:val="num" w:pos="6480"/>
+        </w:tabs>
+        <w:ind w:left="6480" w:hanging="360"/>
+      </w:pPr>
+      <w:rPr>
+        <w:rFonts w:ascii="Wingdings" w:hAnsi="Wingdings" w:hint="default"/>
+        <w:sz w:val="20"/>
+      </w:rPr>
+    </w:lvl>
+  </w:abstractNum>
+  <w:abstractNum w:abstractNumId="11">
+    <w:nsid w:val="73DF0E3C"/>
+    <w:multiLevelType w:val="multilevel"/>
+    <w:tmpl w:val="974229CA"/>
+    <w:lvl w:ilvl="0">
+      <w:start w:val="1"/>
+      <w:numFmt w:val="bullet"/>
+      <w:lvlText w:val=""/>
+      <w:lvlJc w:val="left"/>
+      <w:pPr>
+        <w:tabs>
+          <w:tab w:val="num" w:pos="720"/>
+        </w:tabs>
+        <w:ind w:left="720" w:hanging="360"/>
+      </w:pPr>
+      <w:rPr>
+        <w:rFonts w:ascii="Symbol" w:hAnsi="Symbol" w:hint="default"/>
+        <w:sz w:val="20"/>
+      </w:rPr>
+    </w:lvl>
+    <w:lvl w:ilvl="1" w:tentative="1">
+      <w:start w:val="1"/>
+      <w:numFmt w:val="bullet"/>
+      <w:lvlText w:val="o"/>
+      <w:lvlJc w:val="left"/>
+      <w:pPr>
+        <w:tabs>
+          <w:tab w:val="num" w:pos="1440"/>
+        </w:tabs>
+        <w:ind w:left="1440" w:hanging="360"/>
+      </w:pPr>
+      <w:rPr>
+        <w:rFonts w:ascii="Courier New" w:hAnsi="Courier New" w:hint="default"/>
+        <w:sz w:val="20"/>
+      </w:rPr>
+    </w:lvl>
+    <w:lvl w:ilvl="2" w:tentative="1">
+      <w:start w:val="1"/>
+      <w:numFmt w:val="bullet"/>
+      <w:lvlText w:val=""/>
+      <w:lvlJc w:val="left"/>
+      <w:pPr>
+        <w:tabs>
+          <w:tab w:val="num" w:pos="2160"/>
+        </w:tabs>
+        <w:ind w:left="2160" w:hanging="360"/>
+      </w:pPr>
+      <w:rPr>
+        <w:rFonts w:ascii="Wingdings" w:hAnsi="Wingdings" w:hint="default"/>
+        <w:sz w:val="20"/>
+      </w:rPr>
+    </w:lvl>
+    <w:lvl w:ilvl="3" w:tentative="1">
+      <w:start w:val="1"/>
+      <w:numFmt w:val="bullet"/>
+      <w:lvlText w:val=""/>
+      <w:lvlJc w:val="left"/>
+      <w:pPr>
+        <w:tabs>
+          <w:tab w:val="num" w:pos="2880"/>
+        </w:tabs>
+        <w:ind w:left="2880" w:hanging="360"/>
+      </w:pPr>
+      <w:rPr>
+        <w:rFonts w:ascii="Wingdings" w:hAnsi="Wingdings" w:hint="default"/>
+        <w:sz w:val="20"/>
+      </w:rPr>
+    </w:lvl>
+    <w:lvl w:ilvl="4" w:tentative="1">
+      <w:start w:val="1"/>
+      <w:numFmt w:val="bullet"/>
+      <w:lvlText w:val=""/>
+      <w:lvlJc w:val="left"/>
+      <w:pPr>
+        <w:tabs>
+          <w:tab w:val="num" w:pos="3600"/>
+        </w:tabs>
+        <w:ind w:left="3600" w:hanging="360"/>
+      </w:pPr>
+      <w:rPr>
+        <w:rFonts w:ascii="Wingdings" w:hAnsi="Wingdings" w:hint="default"/>
+        <w:sz w:val="20"/>
+      </w:rPr>
+    </w:lvl>
+    <w:lvl w:ilvl="5" w:tentative="1">
+      <w:start w:val="1"/>
+      <w:numFmt w:val="bullet"/>
+      <w:lvlText w:val=""/>
+      <w:lvlJc w:val="left"/>
+      <w:pPr>
+        <w:tabs>
+          <w:tab w:val="num" w:pos="4320"/>
+        </w:tabs>
+        <w:ind w:left="4320" w:hanging="360"/>
+      </w:pPr>
+      <w:rPr>
+        <w:rFonts w:ascii="Wingdings" w:hAnsi="Wingdings" w:hint="default"/>
+        <w:sz w:val="20"/>
+      </w:rPr>
+    </w:lvl>
+    <w:lvl w:ilvl="6" w:tentative="1">
+      <w:start w:val="1"/>
+      <w:numFmt w:val="bullet"/>
+      <w:lvlText w:val=""/>
+      <w:lvlJc w:val="left"/>
+      <w:pPr>
+        <w:tabs>
+          <w:tab w:val="num" w:pos="5040"/>
+        </w:tabs>
+        <w:ind w:left="5040" w:hanging="360"/>
+      </w:pPr>
+      <w:rPr>
+        <w:rFonts w:ascii="Wingdings" w:hAnsi="Wingdings" w:hint="default"/>
+        <w:sz w:val="20"/>
+      </w:rPr>
+    </w:lvl>
+    <w:lvl w:ilvl="7" w:tentative="1">
+      <w:start w:val="1"/>
+      <w:numFmt w:val="bullet"/>
+      <w:lvlText w:val=""/>
+      <w:lvlJc w:val="left"/>
+      <w:pPr>
+        <w:tabs>
+          <w:tab w:val="num" w:pos="5760"/>
+        </w:tabs>
+        <w:ind w:left="5760" w:hanging="360"/>
+      </w:pPr>
+      <w:rPr>
+        <w:rFonts w:ascii="Wingdings" w:hAnsi="Wingdings" w:hint="default"/>
+        <w:sz w:val="20"/>
+      </w:rPr>
+    </w:lvl>
+    <w:lvl w:ilvl="8" w:tentative="1">
+      <w:start w:val="1"/>
+      <w:numFmt w:val="bullet"/>
+      <w:lvlText w:val=""/>
+      <w:lvlJc w:val="left"/>
+      <w:pPr>
+        <w:tabs>
+          <w:tab w:val="num" w:pos="6480"/>
+        </w:tabs>
+        <w:ind w:left="6480" w:hanging="360"/>
+      </w:pPr>
+      <w:rPr>
+        <w:rFonts w:ascii="Wingdings" w:hAnsi="Wingdings" w:hint="default"/>
+        <w:sz w:val="20"/>
+      </w:rPr>
+    </w:lvl>
+  </w:abstractNum>
+  <w:abstractNum w:abstractNumId="12">
+    <w:nsid w:val="788A296B"/>
+    <w:multiLevelType w:val="multilevel"/>
+    <w:tmpl w:val="4E6E2FEA"/>
+    <w:lvl w:ilvl="0">
+      <w:start w:val="1"/>
+      <w:numFmt w:val="bullet"/>
+      <w:lvlText w:val=""/>
+      <w:lvlJc w:val="left"/>
+      <w:pPr>
+        <w:tabs>
+          <w:tab w:val="num" w:pos="720"/>
+        </w:tabs>
+        <w:ind w:left="720" w:hanging="360"/>
+      </w:pPr>
+      <w:rPr>
+        <w:rFonts w:ascii="Symbol" w:hAnsi="Symbol" w:hint="default"/>
+        <w:sz w:val="20"/>
+      </w:rPr>
+    </w:lvl>
+    <w:lvl w:ilvl="1" w:tentative="1">
+      <w:start w:val="1"/>
+      <w:numFmt w:val="bullet"/>
+      <w:lvlText w:val="o"/>
+      <w:lvlJc w:val="left"/>
+      <w:pPr>
+        <w:tabs>
+          <w:tab w:val="num" w:pos="1440"/>
+        </w:tabs>
+        <w:ind w:left="1440" w:hanging="360"/>
+      </w:pPr>
+      <w:rPr>
+        <w:rFonts w:ascii="Courier New" w:hAnsi="Courier New" w:hint="default"/>
+        <w:sz w:val="20"/>
+      </w:rPr>
+    </w:lvl>
+    <w:lvl w:ilvl="2" w:tentative="1">
+      <w:start w:val="1"/>
+      <w:numFmt w:val="bullet"/>
+      <w:lvlText w:val=""/>
+      <w:lvlJc w:val="left"/>
+      <w:pPr>
+        <w:tabs>
+          <w:tab w:val="num" w:pos="2160"/>
+        </w:tabs>
+        <w:ind w:left="2160" w:hanging="360"/>
+      </w:pPr>
+      <w:rPr>
+        <w:rFonts w:ascii="Wingdings" w:hAnsi="Wingdings" w:hint="default"/>
+        <w:sz w:val="20"/>
+      </w:rPr>
+    </w:lvl>
+    <w:lvl w:ilvl="3" w:tentative="1">
+      <w:start w:val="1"/>
+      <w:numFmt w:val="bullet"/>
+      <w:lvlText w:val=""/>
+      <w:lvlJc w:val="left"/>
+      <w:pPr>
+        <w:tabs>
+          <w:tab w:val="num" w:pos="2880"/>
+        </w:tabs>
+        <w:ind w:left="2880" w:hanging="360"/>
+      </w:pPr>
+      <w:rPr>
+        <w:rFonts w:ascii="Wingdings" w:hAnsi="Wingdings" w:hint="default"/>
+        <w:sz w:val="20"/>
+      </w:rPr>
+    </w:lvl>
+    <w:lvl w:ilvl="4" w:tentative="1">
+      <w:start w:val="1"/>
+      <w:numFmt w:val="bullet"/>
+      <w:lvlText w:val=""/>
+      <w:lvlJc w:val="left"/>
+      <w:pPr>
+        <w:tabs>
+          <w:tab w:val="num" w:pos="3600"/>
+        </w:tabs>
+        <w:ind w:left="3600" w:hanging="360"/>
+      </w:pPr>
+      <w:rPr>
+        <w:rFonts w:ascii="Wingdings" w:hAnsi="Wingdings" w:hint="default"/>
+        <w:sz w:val="20"/>
+      </w:rPr>
+    </w:lvl>
+    <w:lvl w:ilvl="5" w:tentative="1">
+      <w:start w:val="1"/>
+      <w:numFmt w:val="bullet"/>
+      <w:lvlText w:val=""/>
+      <w:lvlJc w:val="left"/>
+      <w:pPr>
+        <w:tabs>
+          <w:tab w:val="num" w:pos="4320"/>
+        </w:tabs>
+        <w:ind w:left="4320" w:hanging="360"/>
+      </w:pPr>
+      <w:rPr>
+        <w:rFonts w:ascii="Wingdings" w:hAnsi="Wingdings" w:hint="default"/>
+        <w:sz w:val="20"/>
+      </w:rPr>
+    </w:lvl>
+    <w:lvl w:ilvl="6" w:tentative="1">
+      <w:start w:val="1"/>
+      <w:numFmt w:val="bullet"/>
+      <w:lvlText w:val=""/>
+      <w:lvlJc w:val="left"/>
+      <w:pPr>
+        <w:tabs>
+          <w:tab w:val="num" w:pos="5040"/>
+        </w:tabs>
+        <w:ind w:left="5040" w:hanging="360"/>
+      </w:pPr>
+      <w:rPr>
+        <w:rFonts w:ascii="Wingdings" w:hAnsi="Wingdings" w:hint="default"/>
+        <w:sz w:val="20"/>
+      </w:rPr>
+    </w:lvl>
+    <w:lvl w:ilvl="7" w:tentative="1">
+      <w:start w:val="1"/>
+      <w:numFmt w:val="bullet"/>
+      <w:lvlText w:val=""/>
+      <w:lvlJc w:val="left"/>
+      <w:pPr>
+        <w:tabs>
+          <w:tab w:val="num" w:pos="5760"/>
+        </w:tabs>
+        <w:ind w:left="5760" w:hanging="360"/>
+      </w:pPr>
+      <w:rPr>
+        <w:rFonts w:ascii="Wingdings" w:hAnsi="Wingdings" w:hint="default"/>
+        <w:sz w:val="20"/>
+      </w:rPr>
+    </w:lvl>
+    <w:lvl w:ilvl="8" w:tentative="1">
+      <w:start w:val="1"/>
+      <w:numFmt w:val="bullet"/>
+      <w:lvlText w:val=""/>
+      <w:lvlJc w:val="left"/>
+      <w:pPr>
+        <w:tabs>
+          <w:tab w:val="num" w:pos="6480"/>
+        </w:tabs>
+        <w:ind w:left="6480" w:hanging="360"/>
+      </w:pPr>
+      <w:rPr>
+        <w:rFonts w:ascii="Wingdings" w:hAnsi="Wingdings" w:hint="default"/>
+        <w:sz w:val="20"/>
+      </w:rPr>
+    </w:lvl>
+  </w:abstractNum>
+  <w:num w:numId="1">
+    <w:abstractNumId w:val="7"/>
+  </w:num>
+  <w:num w:numId="2">
+    <w:abstractNumId w:val="12"/>
+  </w:num>
+  <w:num w:numId="3">
+    <w:abstractNumId w:val="8"/>
+  </w:num>
+  <w:num w:numId="4">
+    <w:abstractNumId w:val="6"/>
+  </w:num>
+  <w:num w:numId="5">
+    <w:abstractNumId w:val="11"/>
+  </w:num>
+  <w:num w:numId="6">
+    <w:abstractNumId w:val="4"/>
+  </w:num>
+  <w:num w:numId="7">
+    <w:abstractNumId w:val="1"/>
+  </w:num>
+  <w:num w:numId="8">
+    <w:abstractNumId w:val="9"/>
+  </w:num>
+  <w:num w:numId="9">
+    <w:abstractNumId w:val="3"/>
+  </w:num>
+  <w:num w:numId="10">
+    <w:abstractNumId w:val="0"/>
+  </w:num>
+  <w:num w:numId="11">
+    <w:abstractNumId w:val="5"/>
+  </w:num>
+  <w:num w:numId="12">
+    <w:abstractNumId w:val="2"/>
+  </w:num>
+  <w:num w:numId="13">
+    <w:abstractNumId w:val="10"/>
+  </w:num>
+</w:numbering>
 </file>
 
 <file path=word/styles.xml><?xml version="1.0" encoding="utf-8"?>
@@ -11259,7 +14766,7 @@
 </file>
 
 <file path=customXml/itemProps1.xml><?xml version="1.0" encoding="utf-8"?>
-<ds:datastoreItem xmlns:ds="http://schemas.openxmlformats.org/officeDocument/2006/customXml" ds:itemID="{A41A7FCC-6EEB-4472-8CA0-326DDAF181AE}">
+<ds:datastoreItem xmlns:ds="http://schemas.openxmlformats.org/officeDocument/2006/customXml" ds:itemID="{BA43B9C4-A079-46C2-83F8-CB7AF5E201F2}">
   <ds:schemaRefs>
     <ds:schemaRef ds:uri="http://schemas.openxmlformats.org/officeDocument/2006/bibliography"/>
   </ds:schemaRefs>

</xml_diff>

<commit_message>
Non-functional Requirement is added seccessfully
</commit_message>
<xml_diff>
--- a/SWE Group-9.docx
+++ b/SWE Group-9.docx
@@ -1850,7 +1850,7 @@
           </mc:Choice>
           <mc:Fallback>
             <w:pict>
-              <v:shapetype w14:anchorId="17BAB34A" id="_x0000_t75" coordsize="21600,21600" o:spt="75" o:preferrelative="t" path="m@4@5l@4@11@9@11@9@5xe" filled="f" stroked="f">
+              <v:shapetype w14:anchorId="0E6827B7" id="_x0000_t75" coordsize="21600,21600" o:spt="75" o:preferrelative="t" path="m@4@5l@4@11@9@11@9@5xe" filled="f" stroked="f">
                 <v:stroke joinstyle="miter"/>
                 <v:formulas>
                   <v:f eqn="if lineDrawn pixelLineWidth 0"/>
@@ -11597,7 +11597,9 @@
           <w:szCs w:val="24"/>
         </w:rPr>
       </w:pPr>
-      <w:r>
+    </w:p>
+    <w:p>
+      <w:pPr>
         <w:rPr>
           <w:rFonts w:ascii="Times New Roman" w:eastAsia="Times New Roman" w:hAnsi="Times New Roman" w:cs="Times New Roman"/>
           <w:b/>
@@ -11605,6 +11607,49 @@
           <w:sz w:val="24"/>
           <w:szCs w:val="24"/>
         </w:rPr>
+      </w:pPr>
+    </w:p>
+    <w:p>
+      <w:pPr>
+        <w:rPr>
+          <w:rFonts w:ascii="Times New Roman" w:eastAsia="Times New Roman" w:hAnsi="Times New Roman" w:cs="Times New Roman"/>
+          <w:b/>
+          <w:bCs/>
+          <w:sz w:val="24"/>
+          <w:szCs w:val="24"/>
+        </w:rPr>
+      </w:pPr>
+    </w:p>
+    <w:p>
+      <w:pPr>
+        <w:rPr>
+          <w:rFonts w:ascii="Times New Roman" w:eastAsia="Times New Roman" w:hAnsi="Times New Roman" w:cs="Times New Roman"/>
+          <w:b/>
+          <w:bCs/>
+          <w:sz w:val="24"/>
+          <w:szCs w:val="24"/>
+        </w:rPr>
+      </w:pPr>
+    </w:p>
+    <w:p>
+      <w:pPr>
+        <w:rPr>
+          <w:rFonts w:ascii="Times New Roman" w:eastAsia="Times New Roman" w:hAnsi="Times New Roman" w:cs="Times New Roman"/>
+          <w:b/>
+          <w:bCs/>
+          <w:sz w:val="24"/>
+          <w:szCs w:val="24"/>
+        </w:rPr>
+      </w:pPr>
+      <w:r>
+        <w:rPr>
+          <w:rFonts w:ascii="Times New Roman" w:eastAsia="Times New Roman" w:hAnsi="Times New Roman" w:cs="Times New Roman"/>
+          <w:b/>
+          <w:bCs/>
+          <w:sz w:val="24"/>
+          <w:szCs w:val="24"/>
+        </w:rPr>
+        <w:lastRenderedPageBreak/>
         <w:t>11. Search and Filter Operations</w:t>
       </w:r>
     </w:p>
@@ -11671,9 +11716,19 @@
           <w:sz w:val="24"/>
           <w:szCs w:val="24"/>
         </w:rPr>
-        <w:lastRenderedPageBreak/>
         <w:t>The system shall ensure fast retrieval of records.</w:t>
       </w:r>
+    </w:p>
+    <w:p>
+      <w:pPr>
+        <w:rPr>
+          <w:rFonts w:ascii="Times New Roman" w:eastAsia="Times New Roman" w:hAnsi="Times New Roman" w:cs="Times New Roman"/>
+          <w:b/>
+          <w:bCs/>
+          <w:sz w:val="24"/>
+          <w:szCs w:val="24"/>
+        </w:rPr>
+      </w:pPr>
     </w:p>
     <w:p>
       <w:pPr>
@@ -11847,6 +11902,1016 @@
           <w:szCs w:val="24"/>
         </w:rPr>
         <w:t>The system shall log system activities for monitoring and auditing purposes.</w:t>
+      </w:r>
+    </w:p>
+    <w:p/>
+    <w:p/>
+    <w:p/>
+    <w:p/>
+    <w:p/>
+    <w:p/>
+    <w:p/>
+    <w:p>
+      <w:pPr>
+        <w:jc w:val="center"/>
+        <w:rPr>
+          <w:rFonts w:ascii="Times New Roman" w:eastAsia="Times New Roman" w:hAnsi="Times New Roman" w:cs="Times New Roman"/>
+          <w:b/>
+          <w:bCs/>
+          <w:sz w:val="24"/>
+          <w:szCs w:val="24"/>
+        </w:rPr>
+      </w:pPr>
+      <w:r>
+        <w:rPr>
+          <w:rFonts w:ascii="Times New Roman" w:eastAsia="Times New Roman" w:hAnsi="Times New Roman" w:cs="Times New Roman"/>
+          <w:b/>
+          <w:bCs/>
+          <w:sz w:val="30"/>
+          <w:szCs w:val="24"/>
+        </w:rPr>
+        <w:t>2.3.2 Non-Functional Requirements</w:t>
+      </w:r>
+    </w:p>
+    <w:p>
+      <w:pPr>
+        <w:pStyle w:val="NormalWeb"/>
+        <w:jc w:val="both"/>
+        <w:rPr>
+          <w:b/>
+          <w:bCs/>
+          <w:lang w:val="en-US"/>
+        </w:rPr>
+      </w:pPr>
+      <w:r>
+        <w:rPr>
+          <w:b/>
+          <w:bCs/>
+          <w:lang w:val="en-US"/>
+        </w:rPr>
+        <w:t>Non-Functional Requirements of the Hospital Management System</w:t>
+      </w:r>
+    </w:p>
+    <w:p>
+      <w:pPr>
+        <w:pStyle w:val="NormalWeb"/>
+        <w:jc w:val="both"/>
+        <w:rPr>
+          <w:lang w:val="en-US"/>
+        </w:rPr>
+      </w:pPr>
+      <w:r>
+        <w:rPr>
+          <w:lang w:val="en-US"/>
+        </w:rPr>
+        <w:t xml:space="preserve">Non-functional requirements define </w:t>
+      </w:r>
+      <w:r>
+        <w:rPr>
+          <w:b/>
+          <w:bCs/>
+          <w:lang w:val="en-US"/>
+        </w:rPr>
+        <w:t>how the system performs</w:t>
+      </w:r>
+      <w:r>
+        <w:rPr>
+          <w:lang w:val="en-US"/>
+        </w:rPr>
+        <w:t xml:space="preserve"> rather than what it does. These requirements ensure that the Hospital Management System is reliable, secure, e</w:t>
+      </w:r>
+      <w:r>
+        <w:rPr>
+          <w:lang w:val="en-US"/>
+        </w:rPr>
+        <w:t>fficient, and user-friendly.</w:t>
+      </w:r>
+    </w:p>
+    <w:p>
+      <w:pPr>
+        <w:pStyle w:val="NormalWeb"/>
+        <w:jc w:val="both"/>
+        <w:rPr>
+          <w:lang w:val="en-US"/>
+        </w:rPr>
+      </w:pPr>
+    </w:p>
+    <w:p>
+      <w:pPr>
+        <w:pStyle w:val="NormalWeb"/>
+        <w:jc w:val="both"/>
+        <w:rPr>
+          <w:b/>
+          <w:bCs/>
+          <w:lang w:val="en-US"/>
+        </w:rPr>
+      </w:pPr>
+      <w:r>
+        <w:rPr>
+          <w:b/>
+          <w:bCs/>
+          <w:lang w:val="en-US"/>
+        </w:rPr>
+        <w:t>1. Performance Requirements</w:t>
+      </w:r>
+    </w:p>
+    <w:p>
+      <w:pPr>
+        <w:pStyle w:val="NormalWeb"/>
+        <w:numPr>
+          <w:ilvl w:val="0"/>
+          <w:numId w:val="14"/>
+        </w:numPr>
+        <w:jc w:val="both"/>
+        <w:rPr>
+          <w:lang w:val="en-US"/>
+        </w:rPr>
+      </w:pPr>
+      <w:r>
+        <w:rPr>
+          <w:lang w:val="en-US"/>
+        </w:rPr>
+        <w:t>The system shall respond to user actions within an acceptable time (e.g., within 2 seconds).</w:t>
+      </w:r>
+    </w:p>
+    <w:p>
+      <w:pPr>
+        <w:pStyle w:val="NormalWeb"/>
+        <w:numPr>
+          <w:ilvl w:val="0"/>
+          <w:numId w:val="14"/>
+        </w:numPr>
+        <w:jc w:val="both"/>
+        <w:rPr>
+          <w:lang w:val="en-US"/>
+        </w:rPr>
+      </w:pPr>
+      <w:r>
+        <w:rPr>
+          <w:lang w:val="en-US"/>
+        </w:rPr>
+        <w:t>The system shall support multiple users accessing the system simultaneously without performance degradation.</w:t>
+      </w:r>
+    </w:p>
+    <w:p>
+      <w:pPr>
+        <w:pStyle w:val="NormalWeb"/>
+        <w:numPr>
+          <w:ilvl w:val="0"/>
+          <w:numId w:val="14"/>
+        </w:numPr>
+        <w:jc w:val="both"/>
+        <w:rPr>
+          <w:lang w:val="en-US"/>
+        </w:rPr>
+      </w:pPr>
+      <w:r>
+        <w:rPr>
+          <w:lang w:val="en-US"/>
+        </w:rPr>
+        <w:t>The system shall efficiently handle large volumes of patient, appointment, and billing data.</w:t>
+      </w:r>
+    </w:p>
+    <w:p>
+      <w:pPr>
+        <w:pStyle w:val="NormalWeb"/>
+        <w:jc w:val="both"/>
+        <w:rPr>
+          <w:lang w:val="en-US"/>
+        </w:rPr>
+      </w:pPr>
+    </w:p>
+    <w:p>
+      <w:pPr>
+        <w:pStyle w:val="NormalWeb"/>
+        <w:jc w:val="both"/>
+        <w:rPr>
+          <w:lang w:val="en-US"/>
+        </w:rPr>
+      </w:pPr>
+    </w:p>
+    <w:p>
+      <w:pPr>
+        <w:pStyle w:val="NormalWeb"/>
+        <w:jc w:val="both"/>
+        <w:rPr>
+          <w:lang w:val="en-US"/>
+        </w:rPr>
+      </w:pPr>
+    </w:p>
+    <w:p>
+      <w:pPr>
+        <w:pStyle w:val="NormalWeb"/>
+        <w:jc w:val="both"/>
+        <w:rPr>
+          <w:b/>
+          <w:bCs/>
+          <w:lang w:val="en-US"/>
+        </w:rPr>
+      </w:pPr>
+      <w:r>
+        <w:rPr>
+          <w:b/>
+          <w:bCs/>
+          <w:lang w:val="en-US"/>
+        </w:rPr>
+        <w:t>2. Security Requirements</w:t>
+      </w:r>
+    </w:p>
+    <w:p>
+      <w:pPr>
+        <w:pStyle w:val="NormalWeb"/>
+        <w:numPr>
+          <w:ilvl w:val="0"/>
+          <w:numId w:val="15"/>
+        </w:numPr>
+        <w:jc w:val="both"/>
+        <w:rPr>
+          <w:lang w:val="en-US"/>
+        </w:rPr>
+      </w:pPr>
+      <w:r>
+        <w:rPr>
+          <w:lang w:val="en-US"/>
+        </w:rPr>
+        <w:t>The system shall authenticate users before granting access.</w:t>
+      </w:r>
+    </w:p>
+    <w:p>
+      <w:pPr>
+        <w:pStyle w:val="NormalWeb"/>
+        <w:numPr>
+          <w:ilvl w:val="0"/>
+          <w:numId w:val="15"/>
+        </w:numPr>
+        <w:jc w:val="both"/>
+        <w:rPr>
+          <w:lang w:val="en-US"/>
+        </w:rPr>
+      </w:pPr>
+      <w:r>
+        <w:rPr>
+          <w:lang w:val="en-US"/>
+        </w:rPr>
+        <w:t>The system shall enforce role-based access control to protect sensitive data.</w:t>
+      </w:r>
+    </w:p>
+    <w:p>
+      <w:pPr>
+        <w:pStyle w:val="NormalWeb"/>
+        <w:numPr>
+          <w:ilvl w:val="0"/>
+          <w:numId w:val="15"/>
+        </w:numPr>
+        <w:jc w:val="both"/>
+        <w:rPr>
+          <w:lang w:val="en-US"/>
+        </w:rPr>
+      </w:pPr>
+      <w:r>
+        <w:rPr>
+          <w:lang w:val="en-US"/>
+        </w:rPr>
+        <w:t>The system shall securely store user credentials and confidential medical information.</w:t>
+      </w:r>
+    </w:p>
+    <w:p>
+      <w:pPr>
+        <w:pStyle w:val="NormalWeb"/>
+        <w:numPr>
+          <w:ilvl w:val="0"/>
+          <w:numId w:val="15"/>
+        </w:numPr>
+        <w:jc w:val="both"/>
+        <w:rPr>
+          <w:lang w:val="en-US"/>
+        </w:rPr>
+      </w:pPr>
+      <w:r>
+        <w:rPr>
+          <w:lang w:val="en-US"/>
+        </w:rPr>
+        <w:t>The system shall prevent unauthorized access and data manipulation.</w:t>
+      </w:r>
+    </w:p>
+    <w:p>
+      <w:pPr>
+        <w:pStyle w:val="NormalWeb"/>
+        <w:jc w:val="both"/>
+        <w:rPr>
+          <w:lang w:val="en-US"/>
+        </w:rPr>
+      </w:pPr>
+    </w:p>
+    <w:p>
+      <w:pPr>
+        <w:pStyle w:val="NormalWeb"/>
+        <w:jc w:val="both"/>
+        <w:rPr>
+          <w:b/>
+          <w:bCs/>
+          <w:lang w:val="en-US"/>
+        </w:rPr>
+      </w:pPr>
+      <w:r>
+        <w:rPr>
+          <w:b/>
+          <w:bCs/>
+          <w:lang w:val="en-US"/>
+        </w:rPr>
+        <w:t>3. Reliability Requirements</w:t>
+      </w:r>
+    </w:p>
+    <w:p>
+      <w:pPr>
+        <w:pStyle w:val="NormalWeb"/>
+        <w:numPr>
+          <w:ilvl w:val="0"/>
+          <w:numId w:val="16"/>
+        </w:numPr>
+        <w:jc w:val="both"/>
+        <w:rPr>
+          <w:lang w:val="en-US"/>
+        </w:rPr>
+      </w:pPr>
+      <w:r>
+        <w:rPr>
+          <w:lang w:val="en-US"/>
+        </w:rPr>
+        <w:t>The system shall operate continuously during hospital working hours without failure.</w:t>
+      </w:r>
+    </w:p>
+    <w:p>
+      <w:pPr>
+        <w:pStyle w:val="NormalWeb"/>
+        <w:numPr>
+          <w:ilvl w:val="0"/>
+          <w:numId w:val="16"/>
+        </w:numPr>
+        <w:jc w:val="both"/>
+        <w:rPr>
+          <w:lang w:val="en-US"/>
+        </w:rPr>
+      </w:pPr>
+      <w:r>
+        <w:rPr>
+          <w:lang w:val="en-US"/>
+        </w:rPr>
+        <w:t>The system shall ensure data consistency even in case of unexpected system crashes.</w:t>
+      </w:r>
+    </w:p>
+    <w:p>
+      <w:pPr>
+        <w:pStyle w:val="NormalWeb"/>
+        <w:numPr>
+          <w:ilvl w:val="0"/>
+          <w:numId w:val="16"/>
+        </w:numPr>
+        <w:jc w:val="both"/>
+        <w:rPr>
+          <w:lang w:val="en-US"/>
+        </w:rPr>
+      </w:pPr>
+      <w:r>
+        <w:rPr>
+          <w:lang w:val="en-US"/>
+        </w:rPr>
+        <w:t>The system shall maintain accurate and error-free records.</w:t>
+      </w:r>
+    </w:p>
+    <w:p>
+      <w:pPr>
+        <w:pStyle w:val="NormalWeb"/>
+        <w:jc w:val="both"/>
+        <w:rPr>
+          <w:lang w:val="en-US"/>
+        </w:rPr>
+      </w:pPr>
+    </w:p>
+    <w:p>
+      <w:pPr>
+        <w:pStyle w:val="NormalWeb"/>
+        <w:jc w:val="both"/>
+        <w:rPr>
+          <w:b/>
+          <w:bCs/>
+          <w:lang w:val="en-US"/>
+        </w:rPr>
+      </w:pPr>
+      <w:r>
+        <w:rPr>
+          <w:b/>
+          <w:bCs/>
+          <w:lang w:val="en-US"/>
+        </w:rPr>
+        <w:t>4. Availability Requirements</w:t>
+      </w:r>
+    </w:p>
+    <w:p>
+      <w:pPr>
+        <w:pStyle w:val="NormalWeb"/>
+        <w:numPr>
+          <w:ilvl w:val="0"/>
+          <w:numId w:val="17"/>
+        </w:numPr>
+        <w:jc w:val="both"/>
+        <w:rPr>
+          <w:lang w:val="en-US"/>
+        </w:rPr>
+      </w:pPr>
+      <w:r>
+        <w:rPr>
+          <w:lang w:val="en-US"/>
+        </w:rPr>
+        <w:t>The system shall be available during hospital operational hours.</w:t>
+      </w:r>
+    </w:p>
+    <w:p>
+      <w:pPr>
+        <w:pStyle w:val="NormalWeb"/>
+        <w:numPr>
+          <w:ilvl w:val="0"/>
+          <w:numId w:val="17"/>
+        </w:numPr>
+        <w:jc w:val="both"/>
+        <w:rPr>
+          <w:lang w:val="en-US"/>
+        </w:rPr>
+      </w:pPr>
+      <w:r>
+        <w:rPr>
+          <w:lang w:val="en-US"/>
+        </w:rPr>
+        <w:t>The system shall allow quick recovery after system failure.</w:t>
+      </w:r>
+    </w:p>
+    <w:p>
+      <w:pPr>
+        <w:pStyle w:val="NormalWeb"/>
+        <w:numPr>
+          <w:ilvl w:val="0"/>
+          <w:numId w:val="17"/>
+        </w:numPr>
+        <w:jc w:val="both"/>
+        <w:rPr>
+          <w:lang w:val="en-US"/>
+        </w:rPr>
+      </w:pPr>
+      <w:r>
+        <w:rPr>
+          <w:lang w:val="en-US"/>
+        </w:rPr>
+        <w:t>The system shall minimize system downtime.</w:t>
+      </w:r>
+    </w:p>
+    <w:p>
+      <w:pPr>
+        <w:pStyle w:val="NormalWeb"/>
+        <w:jc w:val="both"/>
+        <w:rPr>
+          <w:lang w:val="en-US"/>
+        </w:rPr>
+      </w:pPr>
+    </w:p>
+    <w:p>
+      <w:pPr>
+        <w:pStyle w:val="NormalWeb"/>
+        <w:jc w:val="both"/>
+        <w:rPr>
+          <w:b/>
+          <w:bCs/>
+          <w:lang w:val="en-US"/>
+        </w:rPr>
+      </w:pPr>
+      <w:r>
+        <w:rPr>
+          <w:b/>
+          <w:bCs/>
+          <w:lang w:val="en-US"/>
+        </w:rPr>
+        <w:t>5. Usability Requirements</w:t>
+      </w:r>
+    </w:p>
+    <w:p>
+      <w:pPr>
+        <w:pStyle w:val="NormalWeb"/>
+        <w:numPr>
+          <w:ilvl w:val="0"/>
+          <w:numId w:val="18"/>
+        </w:numPr>
+        <w:jc w:val="both"/>
+        <w:rPr>
+          <w:lang w:val="en-US"/>
+        </w:rPr>
+      </w:pPr>
+      <w:r>
+        <w:rPr>
+          <w:lang w:val="en-US"/>
+        </w:rPr>
+        <w:t>The system shall provide a simple, intuitive, and user-friendly interface.</w:t>
+      </w:r>
+    </w:p>
+    <w:p>
+      <w:pPr>
+        <w:pStyle w:val="NormalWeb"/>
+        <w:numPr>
+          <w:ilvl w:val="0"/>
+          <w:numId w:val="18"/>
+        </w:numPr>
+        <w:jc w:val="both"/>
+        <w:rPr>
+          <w:lang w:val="en-US"/>
+        </w:rPr>
+      </w:pPr>
+      <w:r>
+        <w:rPr>
+          <w:lang w:val="en-US"/>
+        </w:rPr>
+        <w:t>The system shall require minimal training for hospital staff.</w:t>
+      </w:r>
+    </w:p>
+    <w:p>
+      <w:pPr>
+        <w:pStyle w:val="NormalWeb"/>
+        <w:numPr>
+          <w:ilvl w:val="0"/>
+          <w:numId w:val="18"/>
+        </w:numPr>
+        <w:jc w:val="both"/>
+        <w:rPr>
+          <w:lang w:val="en-US"/>
+        </w:rPr>
+      </w:pPr>
+      <w:r>
+        <w:rPr>
+          <w:lang w:val="en-US"/>
+        </w:rPr>
+        <w:t>The system shall provide clear messages for errors and system notifications.</w:t>
+      </w:r>
+    </w:p>
+    <w:p>
+      <w:pPr>
+        <w:pStyle w:val="NormalWeb"/>
+        <w:jc w:val="both"/>
+        <w:rPr>
+          <w:lang w:val="en-US"/>
+        </w:rPr>
+      </w:pPr>
+    </w:p>
+    <w:p>
+      <w:pPr>
+        <w:pStyle w:val="NormalWeb"/>
+        <w:jc w:val="both"/>
+        <w:rPr>
+          <w:b/>
+          <w:bCs/>
+          <w:lang w:val="en-US"/>
+        </w:rPr>
+      </w:pPr>
+      <w:r>
+        <w:rPr>
+          <w:b/>
+          <w:bCs/>
+          <w:lang w:val="en-US"/>
+        </w:rPr>
+        <w:t>6. Scalability Requirements</w:t>
+      </w:r>
+    </w:p>
+    <w:p>
+      <w:pPr>
+        <w:pStyle w:val="NormalWeb"/>
+        <w:numPr>
+          <w:ilvl w:val="0"/>
+          <w:numId w:val="19"/>
+        </w:numPr>
+        <w:jc w:val="both"/>
+        <w:rPr>
+          <w:lang w:val="en-US"/>
+        </w:rPr>
+      </w:pPr>
+      <w:r>
+        <w:rPr>
+          <w:lang w:val="en-US"/>
+        </w:rPr>
+        <w:t>The system shall support an increase in the number of users, patients, and records without major modifications.</w:t>
+      </w:r>
+    </w:p>
+    <w:p>
+      <w:pPr>
+        <w:pStyle w:val="NormalWeb"/>
+        <w:numPr>
+          <w:ilvl w:val="0"/>
+          <w:numId w:val="19"/>
+        </w:numPr>
+        <w:jc w:val="both"/>
+        <w:rPr>
+          <w:lang w:val="en-US"/>
+        </w:rPr>
+      </w:pPr>
+      <w:r>
+        <w:rPr>
+          <w:lang w:val="en-US"/>
+        </w:rPr>
+        <w:t>The system shall allow future enhancement, such as adding new modules or features.</w:t>
+      </w:r>
+    </w:p>
+    <w:p>
+      <w:pPr>
+        <w:pStyle w:val="NormalWeb"/>
+        <w:jc w:val="both"/>
+        <w:rPr>
+          <w:lang w:val="en-US"/>
+        </w:rPr>
+      </w:pPr>
+    </w:p>
+    <w:p>
+      <w:pPr>
+        <w:pStyle w:val="NormalWeb"/>
+        <w:jc w:val="both"/>
+        <w:rPr>
+          <w:b/>
+          <w:bCs/>
+          <w:lang w:val="en-US"/>
+        </w:rPr>
+      </w:pPr>
+    </w:p>
+    <w:p>
+      <w:pPr>
+        <w:pStyle w:val="NormalWeb"/>
+        <w:jc w:val="both"/>
+        <w:rPr>
+          <w:b/>
+          <w:bCs/>
+          <w:lang w:val="en-US"/>
+        </w:rPr>
+      </w:pPr>
+      <w:r>
+        <w:rPr>
+          <w:b/>
+          <w:bCs/>
+          <w:lang w:val="en-US"/>
+        </w:rPr>
+        <w:t>7. Maintainability Requirements</w:t>
+      </w:r>
+    </w:p>
+    <w:p>
+      <w:pPr>
+        <w:pStyle w:val="NormalWeb"/>
+        <w:numPr>
+          <w:ilvl w:val="0"/>
+          <w:numId w:val="20"/>
+        </w:numPr>
+        <w:jc w:val="both"/>
+        <w:rPr>
+          <w:lang w:val="en-US"/>
+        </w:rPr>
+      </w:pPr>
+      <w:r>
+        <w:rPr>
+          <w:lang w:val="en-US"/>
+        </w:rPr>
+        <w:lastRenderedPageBreak/>
+        <w:t>The system shall be easy to maintain and update.</w:t>
+      </w:r>
+    </w:p>
+    <w:p>
+      <w:pPr>
+        <w:pStyle w:val="NormalWeb"/>
+        <w:numPr>
+          <w:ilvl w:val="0"/>
+          <w:numId w:val="20"/>
+        </w:numPr>
+        <w:jc w:val="both"/>
+        <w:rPr>
+          <w:lang w:val="en-US"/>
+        </w:rPr>
+      </w:pPr>
+      <w:r>
+        <w:rPr>
+          <w:lang w:val="en-US"/>
+        </w:rPr>
+        <w:t>The system shall follow modular and structured coding practices.</w:t>
+      </w:r>
+    </w:p>
+    <w:p>
+      <w:pPr>
+        <w:pStyle w:val="NormalWeb"/>
+        <w:numPr>
+          <w:ilvl w:val="0"/>
+          <w:numId w:val="20"/>
+        </w:numPr>
+        <w:jc w:val="both"/>
+        <w:rPr>
+          <w:lang w:val="en-US"/>
+        </w:rPr>
+      </w:pPr>
+      <w:r>
+        <w:rPr>
+          <w:lang w:val="en-US"/>
+        </w:rPr>
+        <w:t>The system shall allow bug fixes and feature updates with minimal impact on existing functionality.</w:t>
+      </w:r>
+    </w:p>
+    <w:p>
+      <w:pPr>
+        <w:pStyle w:val="NormalWeb"/>
+        <w:jc w:val="both"/>
+        <w:rPr>
+          <w:lang w:val="en-US"/>
+        </w:rPr>
+      </w:pPr>
+    </w:p>
+    <w:p>
+      <w:pPr>
+        <w:pStyle w:val="NormalWeb"/>
+        <w:jc w:val="both"/>
+        <w:rPr>
+          <w:b/>
+          <w:bCs/>
+          <w:lang w:val="en-US"/>
+        </w:rPr>
+      </w:pPr>
+      <w:r>
+        <w:rPr>
+          <w:b/>
+          <w:bCs/>
+          <w:lang w:val="en-US"/>
+        </w:rPr>
+        <w:t>8. Portability Requirements</w:t>
+      </w:r>
+    </w:p>
+    <w:p>
+      <w:pPr>
+        <w:pStyle w:val="NormalWeb"/>
+        <w:numPr>
+          <w:ilvl w:val="0"/>
+          <w:numId w:val="21"/>
+        </w:numPr>
+        <w:jc w:val="both"/>
+        <w:rPr>
+          <w:lang w:val="en-US"/>
+        </w:rPr>
+      </w:pPr>
+      <w:r>
+        <w:rPr>
+          <w:lang w:val="en-US"/>
+        </w:rPr>
+        <w:t>The system shall run on Windows operating systems.</w:t>
+      </w:r>
+    </w:p>
+    <w:p>
+      <w:pPr>
+        <w:pStyle w:val="NormalWeb"/>
+        <w:numPr>
+          <w:ilvl w:val="0"/>
+          <w:numId w:val="21"/>
+        </w:numPr>
+        <w:jc w:val="both"/>
+        <w:rPr>
+          <w:lang w:val="en-US"/>
+        </w:rPr>
+      </w:pPr>
+      <w:r>
+        <w:rPr>
+          <w:lang w:val="en-US"/>
+        </w:rPr>
+        <w:t>The system shall support deployment on different machines using the same database structure.</w:t>
+      </w:r>
+    </w:p>
+    <w:p>
+      <w:pPr>
+        <w:pStyle w:val="NormalWeb"/>
+        <w:jc w:val="both"/>
+        <w:rPr>
+          <w:lang w:val="en-US"/>
+        </w:rPr>
+      </w:pPr>
+    </w:p>
+    <w:p>
+      <w:pPr>
+        <w:pStyle w:val="NormalWeb"/>
+        <w:jc w:val="both"/>
+        <w:rPr>
+          <w:b/>
+          <w:bCs/>
+          <w:lang w:val="en-US"/>
+        </w:rPr>
+      </w:pPr>
+      <w:r>
+        <w:rPr>
+          <w:b/>
+          <w:bCs/>
+          <w:lang w:val="en-US"/>
+        </w:rPr>
+        <w:t>9. Data Integrity Requirements</w:t>
+      </w:r>
+    </w:p>
+    <w:p>
+      <w:pPr>
+        <w:pStyle w:val="NormalWeb"/>
+        <w:numPr>
+          <w:ilvl w:val="0"/>
+          <w:numId w:val="22"/>
+        </w:numPr>
+        <w:jc w:val="both"/>
+        <w:rPr>
+          <w:lang w:val="en-US"/>
+        </w:rPr>
+      </w:pPr>
+      <w:r>
+        <w:rPr>
+          <w:lang w:val="en-US"/>
+        </w:rPr>
+        <w:t>The system shall ensure accuracy and consistency of data stored in the database.</w:t>
+      </w:r>
+    </w:p>
+    <w:p>
+      <w:pPr>
+        <w:pStyle w:val="NormalWeb"/>
+        <w:numPr>
+          <w:ilvl w:val="0"/>
+          <w:numId w:val="22"/>
+        </w:numPr>
+        <w:jc w:val="both"/>
+        <w:rPr>
+          <w:lang w:val="en-US"/>
+        </w:rPr>
+      </w:pPr>
+      <w:r>
+        <w:rPr>
+          <w:lang w:val="en-US"/>
+        </w:rPr>
+        <w:t>The system shall prevent duplication and loss of data.</w:t>
+      </w:r>
+    </w:p>
+    <w:p>
+      <w:pPr>
+        <w:pStyle w:val="NormalWeb"/>
+        <w:numPr>
+          <w:ilvl w:val="0"/>
+          <w:numId w:val="22"/>
+        </w:numPr>
+        <w:jc w:val="both"/>
+        <w:rPr>
+          <w:lang w:val="en-US"/>
+        </w:rPr>
+      </w:pPr>
+      <w:r>
+        <w:rPr>
+          <w:lang w:val="en-US"/>
+        </w:rPr>
+        <w:t>The system shall enforce validation rules during data entry.</w:t>
+      </w:r>
+    </w:p>
+    <w:p>
+      <w:pPr>
+        <w:pStyle w:val="NormalWeb"/>
+        <w:jc w:val="both"/>
+        <w:rPr>
+          <w:lang w:val="en-US"/>
+        </w:rPr>
+      </w:pPr>
+    </w:p>
+    <w:p>
+      <w:pPr>
+        <w:pStyle w:val="NormalWeb"/>
+        <w:jc w:val="both"/>
+        <w:rPr>
+          <w:b/>
+          <w:bCs/>
+          <w:lang w:val="en-US"/>
+        </w:rPr>
+      </w:pPr>
+      <w:r>
+        <w:rPr>
+          <w:b/>
+          <w:bCs/>
+          <w:lang w:val="en-US"/>
+        </w:rPr>
+        <w:t>10. Backup and Recovery Requirements</w:t>
+      </w:r>
+    </w:p>
+    <w:p>
+      <w:pPr>
+        <w:pStyle w:val="NormalWeb"/>
+        <w:numPr>
+          <w:ilvl w:val="0"/>
+          <w:numId w:val="23"/>
+        </w:numPr>
+        <w:jc w:val="both"/>
+        <w:rPr>
+          <w:lang w:val="en-US"/>
+        </w:rPr>
+      </w:pPr>
+      <w:r>
+        <w:rPr>
+          <w:lang w:val="en-US"/>
+        </w:rPr>
+        <w:t>The system shall support regular database backup.</w:t>
+      </w:r>
+    </w:p>
+    <w:p>
+      <w:pPr>
+        <w:pStyle w:val="NormalWeb"/>
+        <w:numPr>
+          <w:ilvl w:val="0"/>
+          <w:numId w:val="23"/>
+        </w:numPr>
+        <w:jc w:val="both"/>
+        <w:rPr>
+          <w:lang w:val="en-US"/>
+        </w:rPr>
+      </w:pPr>
+      <w:r>
+        <w:rPr>
+          <w:lang w:val="en-US"/>
+        </w:rPr>
+        <w:t>The system shall allow data recovery in case of system failure or data loss.</w:t>
+      </w:r>
+    </w:p>
+    <w:p>
+      <w:pPr>
+        <w:pStyle w:val="NormalWeb"/>
+        <w:numPr>
+          <w:ilvl w:val="0"/>
+          <w:numId w:val="23"/>
+        </w:numPr>
+        <w:jc w:val="both"/>
+        <w:rPr>
+          <w:lang w:val="en-US"/>
+        </w:rPr>
+      </w:pPr>
+      <w:r>
+        <w:rPr>
+          <w:lang w:val="en-US"/>
+        </w:rPr>
+        <w:t>The system shall protect backup data from unauthorized access.</w:t>
+      </w:r>
+    </w:p>
+    <w:p>
+      <w:pPr>
+        <w:pStyle w:val="NormalWeb"/>
+        <w:jc w:val="both"/>
+        <w:rPr>
+          <w:lang w:val="en-US"/>
+        </w:rPr>
+      </w:pPr>
+    </w:p>
+    <w:p>
+      <w:pPr>
+        <w:pStyle w:val="NormalWeb"/>
+        <w:jc w:val="both"/>
+        <w:rPr>
+          <w:b/>
+          <w:bCs/>
+          <w:lang w:val="en-US"/>
+        </w:rPr>
+      </w:pPr>
+      <w:r>
+        <w:rPr>
+          <w:b/>
+          <w:bCs/>
+          <w:lang w:val="en-US"/>
+        </w:rPr>
+        <w:t>11. Compliance Requirements</w:t>
+      </w:r>
+    </w:p>
+    <w:p>
+      <w:pPr>
+        <w:pStyle w:val="NormalWeb"/>
+        <w:numPr>
+          <w:ilvl w:val="0"/>
+          <w:numId w:val="24"/>
+        </w:numPr>
+        <w:jc w:val="both"/>
+        <w:rPr>
+          <w:lang w:val="en-US"/>
+        </w:rPr>
+      </w:pPr>
+      <w:r>
+        <w:rPr>
+          <w:lang w:val="en-US"/>
+        </w:rPr>
+        <w:t>The system shall comply with basic data privacy and confidentiality principles.</w:t>
+      </w:r>
+    </w:p>
+    <w:p>
+      <w:pPr>
+        <w:pStyle w:val="NormalWeb"/>
+        <w:numPr>
+          <w:ilvl w:val="0"/>
+          <w:numId w:val="24"/>
+        </w:numPr>
+        <w:jc w:val="both"/>
+        <w:rPr>
+          <w:lang w:val="en-US"/>
+        </w:rPr>
+      </w:pPr>
+      <w:r>
+        <w:rPr>
+          <w:lang w:val="en-US"/>
+        </w:rPr>
+        <w:t>The system shall follow standard software development and documentation practices.</w:t>
       </w:r>
     </w:p>
     <w:p>
@@ -12164,6 +13229,155 @@
     </w:lvl>
   </w:abstractNum>
   <w:abstractNum w:abstractNumId="2">
+    <w:nsid w:val="1BCC0B4D"/>
+    <w:multiLevelType w:val="multilevel"/>
+    <w:tmpl w:val="5AA61DAC"/>
+    <w:lvl w:ilvl="0">
+      <w:start w:val="1"/>
+      <w:numFmt w:val="bullet"/>
+      <w:lvlText w:val=""/>
+      <w:lvlJc w:val="left"/>
+      <w:pPr>
+        <w:tabs>
+          <w:tab w:val="num" w:pos="720"/>
+        </w:tabs>
+        <w:ind w:left="720" w:hanging="360"/>
+      </w:pPr>
+      <w:rPr>
+        <w:rFonts w:ascii="Symbol" w:hAnsi="Symbol" w:hint="default"/>
+        <w:sz w:val="20"/>
+      </w:rPr>
+    </w:lvl>
+    <w:lvl w:ilvl="1" w:tentative="1">
+      <w:start w:val="1"/>
+      <w:numFmt w:val="bullet"/>
+      <w:lvlText w:val="o"/>
+      <w:lvlJc w:val="left"/>
+      <w:pPr>
+        <w:tabs>
+          <w:tab w:val="num" w:pos="1440"/>
+        </w:tabs>
+        <w:ind w:left="1440" w:hanging="360"/>
+      </w:pPr>
+      <w:rPr>
+        <w:rFonts w:ascii="Courier New" w:hAnsi="Courier New" w:hint="default"/>
+        <w:sz w:val="20"/>
+      </w:rPr>
+    </w:lvl>
+    <w:lvl w:ilvl="2" w:tentative="1">
+      <w:start w:val="1"/>
+      <w:numFmt w:val="bullet"/>
+      <w:lvlText w:val=""/>
+      <w:lvlJc w:val="left"/>
+      <w:pPr>
+        <w:tabs>
+          <w:tab w:val="num" w:pos="2160"/>
+        </w:tabs>
+        <w:ind w:left="2160" w:hanging="360"/>
+      </w:pPr>
+      <w:rPr>
+        <w:rFonts w:ascii="Wingdings" w:hAnsi="Wingdings" w:hint="default"/>
+        <w:sz w:val="20"/>
+      </w:rPr>
+    </w:lvl>
+    <w:lvl w:ilvl="3" w:tentative="1">
+      <w:start w:val="1"/>
+      <w:numFmt w:val="bullet"/>
+      <w:lvlText w:val=""/>
+      <w:lvlJc w:val="left"/>
+      <w:pPr>
+        <w:tabs>
+          <w:tab w:val="num" w:pos="2880"/>
+        </w:tabs>
+        <w:ind w:left="2880" w:hanging="360"/>
+      </w:pPr>
+      <w:rPr>
+        <w:rFonts w:ascii="Wingdings" w:hAnsi="Wingdings" w:hint="default"/>
+        <w:sz w:val="20"/>
+      </w:rPr>
+    </w:lvl>
+    <w:lvl w:ilvl="4" w:tentative="1">
+      <w:start w:val="1"/>
+      <w:numFmt w:val="bullet"/>
+      <w:lvlText w:val=""/>
+      <w:lvlJc w:val="left"/>
+      <w:pPr>
+        <w:tabs>
+          <w:tab w:val="num" w:pos="3600"/>
+        </w:tabs>
+        <w:ind w:left="3600" w:hanging="360"/>
+      </w:pPr>
+      <w:rPr>
+        <w:rFonts w:ascii="Wingdings" w:hAnsi="Wingdings" w:hint="default"/>
+        <w:sz w:val="20"/>
+      </w:rPr>
+    </w:lvl>
+    <w:lvl w:ilvl="5" w:tentative="1">
+      <w:start w:val="1"/>
+      <w:numFmt w:val="bullet"/>
+      <w:lvlText w:val=""/>
+      <w:lvlJc w:val="left"/>
+      <w:pPr>
+        <w:tabs>
+          <w:tab w:val="num" w:pos="4320"/>
+        </w:tabs>
+        <w:ind w:left="4320" w:hanging="360"/>
+      </w:pPr>
+      <w:rPr>
+        <w:rFonts w:ascii="Wingdings" w:hAnsi="Wingdings" w:hint="default"/>
+        <w:sz w:val="20"/>
+      </w:rPr>
+    </w:lvl>
+    <w:lvl w:ilvl="6" w:tentative="1">
+      <w:start w:val="1"/>
+      <w:numFmt w:val="bullet"/>
+      <w:lvlText w:val=""/>
+      <w:lvlJc w:val="left"/>
+      <w:pPr>
+        <w:tabs>
+          <w:tab w:val="num" w:pos="5040"/>
+        </w:tabs>
+        <w:ind w:left="5040" w:hanging="360"/>
+      </w:pPr>
+      <w:rPr>
+        <w:rFonts w:ascii="Wingdings" w:hAnsi="Wingdings" w:hint="default"/>
+        <w:sz w:val="20"/>
+      </w:rPr>
+    </w:lvl>
+    <w:lvl w:ilvl="7" w:tentative="1">
+      <w:start w:val="1"/>
+      <w:numFmt w:val="bullet"/>
+      <w:lvlText w:val=""/>
+      <w:lvlJc w:val="left"/>
+      <w:pPr>
+        <w:tabs>
+          <w:tab w:val="num" w:pos="5760"/>
+        </w:tabs>
+        <w:ind w:left="5760" w:hanging="360"/>
+      </w:pPr>
+      <w:rPr>
+        <w:rFonts w:ascii="Wingdings" w:hAnsi="Wingdings" w:hint="default"/>
+        <w:sz w:val="20"/>
+      </w:rPr>
+    </w:lvl>
+    <w:lvl w:ilvl="8" w:tentative="1">
+      <w:start w:val="1"/>
+      <w:numFmt w:val="bullet"/>
+      <w:lvlText w:val=""/>
+      <w:lvlJc w:val="left"/>
+      <w:pPr>
+        <w:tabs>
+          <w:tab w:val="num" w:pos="6480"/>
+        </w:tabs>
+        <w:ind w:left="6480" w:hanging="360"/>
+      </w:pPr>
+      <w:rPr>
+        <w:rFonts w:ascii="Wingdings" w:hAnsi="Wingdings" w:hint="default"/>
+        <w:sz w:val="20"/>
+      </w:rPr>
+    </w:lvl>
+  </w:abstractNum>
+  <w:abstractNum w:abstractNumId="3">
     <w:nsid w:val="2915332B"/>
     <w:multiLevelType w:val="multilevel"/>
     <w:tmpl w:val="53CC15A6"/>
@@ -12312,7 +13526,156 @@
       </w:rPr>
     </w:lvl>
   </w:abstractNum>
-  <w:abstractNum w:abstractNumId="3">
+  <w:abstractNum w:abstractNumId="4">
+    <w:nsid w:val="29CD4A64"/>
+    <w:multiLevelType w:val="multilevel"/>
+    <w:tmpl w:val="1FCC2016"/>
+    <w:lvl w:ilvl="0">
+      <w:start w:val="1"/>
+      <w:numFmt w:val="bullet"/>
+      <w:lvlText w:val=""/>
+      <w:lvlJc w:val="left"/>
+      <w:pPr>
+        <w:tabs>
+          <w:tab w:val="num" w:pos="720"/>
+        </w:tabs>
+        <w:ind w:left="720" w:hanging="360"/>
+      </w:pPr>
+      <w:rPr>
+        <w:rFonts w:ascii="Symbol" w:hAnsi="Symbol" w:hint="default"/>
+        <w:sz w:val="20"/>
+      </w:rPr>
+    </w:lvl>
+    <w:lvl w:ilvl="1" w:tentative="1">
+      <w:start w:val="1"/>
+      <w:numFmt w:val="bullet"/>
+      <w:lvlText w:val="o"/>
+      <w:lvlJc w:val="left"/>
+      <w:pPr>
+        <w:tabs>
+          <w:tab w:val="num" w:pos="1440"/>
+        </w:tabs>
+        <w:ind w:left="1440" w:hanging="360"/>
+      </w:pPr>
+      <w:rPr>
+        <w:rFonts w:ascii="Courier New" w:hAnsi="Courier New" w:hint="default"/>
+        <w:sz w:val="20"/>
+      </w:rPr>
+    </w:lvl>
+    <w:lvl w:ilvl="2" w:tentative="1">
+      <w:start w:val="1"/>
+      <w:numFmt w:val="bullet"/>
+      <w:lvlText w:val=""/>
+      <w:lvlJc w:val="left"/>
+      <w:pPr>
+        <w:tabs>
+          <w:tab w:val="num" w:pos="2160"/>
+        </w:tabs>
+        <w:ind w:left="2160" w:hanging="360"/>
+      </w:pPr>
+      <w:rPr>
+        <w:rFonts w:ascii="Wingdings" w:hAnsi="Wingdings" w:hint="default"/>
+        <w:sz w:val="20"/>
+      </w:rPr>
+    </w:lvl>
+    <w:lvl w:ilvl="3" w:tentative="1">
+      <w:start w:val="1"/>
+      <w:numFmt w:val="bullet"/>
+      <w:lvlText w:val=""/>
+      <w:lvlJc w:val="left"/>
+      <w:pPr>
+        <w:tabs>
+          <w:tab w:val="num" w:pos="2880"/>
+        </w:tabs>
+        <w:ind w:left="2880" w:hanging="360"/>
+      </w:pPr>
+      <w:rPr>
+        <w:rFonts w:ascii="Wingdings" w:hAnsi="Wingdings" w:hint="default"/>
+        <w:sz w:val="20"/>
+      </w:rPr>
+    </w:lvl>
+    <w:lvl w:ilvl="4" w:tentative="1">
+      <w:start w:val="1"/>
+      <w:numFmt w:val="bullet"/>
+      <w:lvlText w:val=""/>
+      <w:lvlJc w:val="left"/>
+      <w:pPr>
+        <w:tabs>
+          <w:tab w:val="num" w:pos="3600"/>
+        </w:tabs>
+        <w:ind w:left="3600" w:hanging="360"/>
+      </w:pPr>
+      <w:rPr>
+        <w:rFonts w:ascii="Wingdings" w:hAnsi="Wingdings" w:hint="default"/>
+        <w:sz w:val="20"/>
+      </w:rPr>
+    </w:lvl>
+    <w:lvl w:ilvl="5" w:tentative="1">
+      <w:start w:val="1"/>
+      <w:numFmt w:val="bullet"/>
+      <w:lvlText w:val=""/>
+      <w:lvlJc w:val="left"/>
+      <w:pPr>
+        <w:tabs>
+          <w:tab w:val="num" w:pos="4320"/>
+        </w:tabs>
+        <w:ind w:left="4320" w:hanging="360"/>
+      </w:pPr>
+      <w:rPr>
+        <w:rFonts w:ascii="Wingdings" w:hAnsi="Wingdings" w:hint="default"/>
+        <w:sz w:val="20"/>
+      </w:rPr>
+    </w:lvl>
+    <w:lvl w:ilvl="6" w:tentative="1">
+      <w:start w:val="1"/>
+      <w:numFmt w:val="bullet"/>
+      <w:lvlText w:val=""/>
+      <w:lvlJc w:val="left"/>
+      <w:pPr>
+        <w:tabs>
+          <w:tab w:val="num" w:pos="5040"/>
+        </w:tabs>
+        <w:ind w:left="5040" w:hanging="360"/>
+      </w:pPr>
+      <w:rPr>
+        <w:rFonts w:ascii="Wingdings" w:hAnsi="Wingdings" w:hint="default"/>
+        <w:sz w:val="20"/>
+      </w:rPr>
+    </w:lvl>
+    <w:lvl w:ilvl="7" w:tentative="1">
+      <w:start w:val="1"/>
+      <w:numFmt w:val="bullet"/>
+      <w:lvlText w:val=""/>
+      <w:lvlJc w:val="left"/>
+      <w:pPr>
+        <w:tabs>
+          <w:tab w:val="num" w:pos="5760"/>
+        </w:tabs>
+        <w:ind w:left="5760" w:hanging="360"/>
+      </w:pPr>
+      <w:rPr>
+        <w:rFonts w:ascii="Wingdings" w:hAnsi="Wingdings" w:hint="default"/>
+        <w:sz w:val="20"/>
+      </w:rPr>
+    </w:lvl>
+    <w:lvl w:ilvl="8" w:tentative="1">
+      <w:start w:val="1"/>
+      <w:numFmt w:val="bullet"/>
+      <w:lvlText w:val=""/>
+      <w:lvlJc w:val="left"/>
+      <w:pPr>
+        <w:tabs>
+          <w:tab w:val="num" w:pos="6480"/>
+        </w:tabs>
+        <w:ind w:left="6480" w:hanging="360"/>
+      </w:pPr>
+      <w:rPr>
+        <w:rFonts w:ascii="Wingdings" w:hAnsi="Wingdings" w:hint="default"/>
+        <w:sz w:val="20"/>
+      </w:rPr>
+    </w:lvl>
+  </w:abstractNum>
+  <w:abstractNum w:abstractNumId="5">
     <w:nsid w:val="2BA04218"/>
     <w:multiLevelType w:val="multilevel"/>
     <w:tmpl w:val="A54AB94C"/>
@@ -12461,7 +13824,454 @@
       </w:rPr>
     </w:lvl>
   </w:abstractNum>
-  <w:abstractNum w:abstractNumId="4">
+  <w:abstractNum w:abstractNumId="6">
+    <w:nsid w:val="2E801822"/>
+    <w:multiLevelType w:val="multilevel"/>
+    <w:tmpl w:val="2CDEC290"/>
+    <w:lvl w:ilvl="0">
+      <w:start w:val="1"/>
+      <w:numFmt w:val="bullet"/>
+      <w:lvlText w:val=""/>
+      <w:lvlJc w:val="left"/>
+      <w:pPr>
+        <w:tabs>
+          <w:tab w:val="num" w:pos="720"/>
+        </w:tabs>
+        <w:ind w:left="720" w:hanging="360"/>
+      </w:pPr>
+      <w:rPr>
+        <w:rFonts w:ascii="Symbol" w:hAnsi="Symbol" w:hint="default"/>
+        <w:sz w:val="20"/>
+      </w:rPr>
+    </w:lvl>
+    <w:lvl w:ilvl="1" w:tentative="1">
+      <w:start w:val="1"/>
+      <w:numFmt w:val="bullet"/>
+      <w:lvlText w:val="o"/>
+      <w:lvlJc w:val="left"/>
+      <w:pPr>
+        <w:tabs>
+          <w:tab w:val="num" w:pos="1440"/>
+        </w:tabs>
+        <w:ind w:left="1440" w:hanging="360"/>
+      </w:pPr>
+      <w:rPr>
+        <w:rFonts w:ascii="Courier New" w:hAnsi="Courier New" w:hint="default"/>
+        <w:sz w:val="20"/>
+      </w:rPr>
+    </w:lvl>
+    <w:lvl w:ilvl="2" w:tentative="1">
+      <w:start w:val="1"/>
+      <w:numFmt w:val="bullet"/>
+      <w:lvlText w:val=""/>
+      <w:lvlJc w:val="left"/>
+      <w:pPr>
+        <w:tabs>
+          <w:tab w:val="num" w:pos="2160"/>
+        </w:tabs>
+        <w:ind w:left="2160" w:hanging="360"/>
+      </w:pPr>
+      <w:rPr>
+        <w:rFonts w:ascii="Wingdings" w:hAnsi="Wingdings" w:hint="default"/>
+        <w:sz w:val="20"/>
+      </w:rPr>
+    </w:lvl>
+    <w:lvl w:ilvl="3" w:tentative="1">
+      <w:start w:val="1"/>
+      <w:numFmt w:val="bullet"/>
+      <w:lvlText w:val=""/>
+      <w:lvlJc w:val="left"/>
+      <w:pPr>
+        <w:tabs>
+          <w:tab w:val="num" w:pos="2880"/>
+        </w:tabs>
+        <w:ind w:left="2880" w:hanging="360"/>
+      </w:pPr>
+      <w:rPr>
+        <w:rFonts w:ascii="Wingdings" w:hAnsi="Wingdings" w:hint="default"/>
+        <w:sz w:val="20"/>
+      </w:rPr>
+    </w:lvl>
+    <w:lvl w:ilvl="4" w:tentative="1">
+      <w:start w:val="1"/>
+      <w:numFmt w:val="bullet"/>
+      <w:lvlText w:val=""/>
+      <w:lvlJc w:val="left"/>
+      <w:pPr>
+        <w:tabs>
+          <w:tab w:val="num" w:pos="3600"/>
+        </w:tabs>
+        <w:ind w:left="3600" w:hanging="360"/>
+      </w:pPr>
+      <w:rPr>
+        <w:rFonts w:ascii="Wingdings" w:hAnsi="Wingdings" w:hint="default"/>
+        <w:sz w:val="20"/>
+      </w:rPr>
+    </w:lvl>
+    <w:lvl w:ilvl="5" w:tentative="1">
+      <w:start w:val="1"/>
+      <w:numFmt w:val="bullet"/>
+      <w:lvlText w:val=""/>
+      <w:lvlJc w:val="left"/>
+      <w:pPr>
+        <w:tabs>
+          <w:tab w:val="num" w:pos="4320"/>
+        </w:tabs>
+        <w:ind w:left="4320" w:hanging="360"/>
+      </w:pPr>
+      <w:rPr>
+        <w:rFonts w:ascii="Wingdings" w:hAnsi="Wingdings" w:hint="default"/>
+        <w:sz w:val="20"/>
+      </w:rPr>
+    </w:lvl>
+    <w:lvl w:ilvl="6" w:tentative="1">
+      <w:start w:val="1"/>
+      <w:numFmt w:val="bullet"/>
+      <w:lvlText w:val=""/>
+      <w:lvlJc w:val="left"/>
+      <w:pPr>
+        <w:tabs>
+          <w:tab w:val="num" w:pos="5040"/>
+        </w:tabs>
+        <w:ind w:left="5040" w:hanging="360"/>
+      </w:pPr>
+      <w:rPr>
+        <w:rFonts w:ascii="Wingdings" w:hAnsi="Wingdings" w:hint="default"/>
+        <w:sz w:val="20"/>
+      </w:rPr>
+    </w:lvl>
+    <w:lvl w:ilvl="7" w:tentative="1">
+      <w:start w:val="1"/>
+      <w:numFmt w:val="bullet"/>
+      <w:lvlText w:val=""/>
+      <w:lvlJc w:val="left"/>
+      <w:pPr>
+        <w:tabs>
+          <w:tab w:val="num" w:pos="5760"/>
+        </w:tabs>
+        <w:ind w:left="5760" w:hanging="360"/>
+      </w:pPr>
+      <w:rPr>
+        <w:rFonts w:ascii="Wingdings" w:hAnsi="Wingdings" w:hint="default"/>
+        <w:sz w:val="20"/>
+      </w:rPr>
+    </w:lvl>
+    <w:lvl w:ilvl="8" w:tentative="1">
+      <w:start w:val="1"/>
+      <w:numFmt w:val="bullet"/>
+      <w:lvlText w:val=""/>
+      <w:lvlJc w:val="left"/>
+      <w:pPr>
+        <w:tabs>
+          <w:tab w:val="num" w:pos="6480"/>
+        </w:tabs>
+        <w:ind w:left="6480" w:hanging="360"/>
+      </w:pPr>
+      <w:rPr>
+        <w:rFonts w:ascii="Wingdings" w:hAnsi="Wingdings" w:hint="default"/>
+        <w:sz w:val="20"/>
+      </w:rPr>
+    </w:lvl>
+  </w:abstractNum>
+  <w:abstractNum w:abstractNumId="7">
+    <w:nsid w:val="31FC3F2E"/>
+    <w:multiLevelType w:val="multilevel"/>
+    <w:tmpl w:val="FA10EBD4"/>
+    <w:lvl w:ilvl="0">
+      <w:start w:val="1"/>
+      <w:numFmt w:val="bullet"/>
+      <w:lvlText w:val=""/>
+      <w:lvlJc w:val="left"/>
+      <w:pPr>
+        <w:tabs>
+          <w:tab w:val="num" w:pos="720"/>
+        </w:tabs>
+        <w:ind w:left="720" w:hanging="360"/>
+      </w:pPr>
+      <w:rPr>
+        <w:rFonts w:ascii="Symbol" w:hAnsi="Symbol" w:hint="default"/>
+        <w:sz w:val="20"/>
+      </w:rPr>
+    </w:lvl>
+    <w:lvl w:ilvl="1" w:tentative="1">
+      <w:start w:val="1"/>
+      <w:numFmt w:val="bullet"/>
+      <w:lvlText w:val="o"/>
+      <w:lvlJc w:val="left"/>
+      <w:pPr>
+        <w:tabs>
+          <w:tab w:val="num" w:pos="1440"/>
+        </w:tabs>
+        <w:ind w:left="1440" w:hanging="360"/>
+      </w:pPr>
+      <w:rPr>
+        <w:rFonts w:ascii="Courier New" w:hAnsi="Courier New" w:hint="default"/>
+        <w:sz w:val="20"/>
+      </w:rPr>
+    </w:lvl>
+    <w:lvl w:ilvl="2" w:tentative="1">
+      <w:start w:val="1"/>
+      <w:numFmt w:val="bullet"/>
+      <w:lvlText w:val=""/>
+      <w:lvlJc w:val="left"/>
+      <w:pPr>
+        <w:tabs>
+          <w:tab w:val="num" w:pos="2160"/>
+        </w:tabs>
+        <w:ind w:left="2160" w:hanging="360"/>
+      </w:pPr>
+      <w:rPr>
+        <w:rFonts w:ascii="Wingdings" w:hAnsi="Wingdings" w:hint="default"/>
+        <w:sz w:val="20"/>
+      </w:rPr>
+    </w:lvl>
+    <w:lvl w:ilvl="3" w:tentative="1">
+      <w:start w:val="1"/>
+      <w:numFmt w:val="bullet"/>
+      <w:lvlText w:val=""/>
+      <w:lvlJc w:val="left"/>
+      <w:pPr>
+        <w:tabs>
+          <w:tab w:val="num" w:pos="2880"/>
+        </w:tabs>
+        <w:ind w:left="2880" w:hanging="360"/>
+      </w:pPr>
+      <w:rPr>
+        <w:rFonts w:ascii="Wingdings" w:hAnsi="Wingdings" w:hint="default"/>
+        <w:sz w:val="20"/>
+      </w:rPr>
+    </w:lvl>
+    <w:lvl w:ilvl="4" w:tentative="1">
+      <w:start w:val="1"/>
+      <w:numFmt w:val="bullet"/>
+      <w:lvlText w:val=""/>
+      <w:lvlJc w:val="left"/>
+      <w:pPr>
+        <w:tabs>
+          <w:tab w:val="num" w:pos="3600"/>
+        </w:tabs>
+        <w:ind w:left="3600" w:hanging="360"/>
+      </w:pPr>
+      <w:rPr>
+        <w:rFonts w:ascii="Wingdings" w:hAnsi="Wingdings" w:hint="default"/>
+        <w:sz w:val="20"/>
+      </w:rPr>
+    </w:lvl>
+    <w:lvl w:ilvl="5" w:tentative="1">
+      <w:start w:val="1"/>
+      <w:numFmt w:val="bullet"/>
+      <w:lvlText w:val=""/>
+      <w:lvlJc w:val="left"/>
+      <w:pPr>
+        <w:tabs>
+          <w:tab w:val="num" w:pos="4320"/>
+        </w:tabs>
+        <w:ind w:left="4320" w:hanging="360"/>
+      </w:pPr>
+      <w:rPr>
+        <w:rFonts w:ascii="Wingdings" w:hAnsi="Wingdings" w:hint="default"/>
+        <w:sz w:val="20"/>
+      </w:rPr>
+    </w:lvl>
+    <w:lvl w:ilvl="6" w:tentative="1">
+      <w:start w:val="1"/>
+      <w:numFmt w:val="bullet"/>
+      <w:lvlText w:val=""/>
+      <w:lvlJc w:val="left"/>
+      <w:pPr>
+        <w:tabs>
+          <w:tab w:val="num" w:pos="5040"/>
+        </w:tabs>
+        <w:ind w:left="5040" w:hanging="360"/>
+      </w:pPr>
+      <w:rPr>
+        <w:rFonts w:ascii="Wingdings" w:hAnsi="Wingdings" w:hint="default"/>
+        <w:sz w:val="20"/>
+      </w:rPr>
+    </w:lvl>
+    <w:lvl w:ilvl="7" w:tentative="1">
+      <w:start w:val="1"/>
+      <w:numFmt w:val="bullet"/>
+      <w:lvlText w:val=""/>
+      <w:lvlJc w:val="left"/>
+      <w:pPr>
+        <w:tabs>
+          <w:tab w:val="num" w:pos="5760"/>
+        </w:tabs>
+        <w:ind w:left="5760" w:hanging="360"/>
+      </w:pPr>
+      <w:rPr>
+        <w:rFonts w:ascii="Wingdings" w:hAnsi="Wingdings" w:hint="default"/>
+        <w:sz w:val="20"/>
+      </w:rPr>
+    </w:lvl>
+    <w:lvl w:ilvl="8" w:tentative="1">
+      <w:start w:val="1"/>
+      <w:numFmt w:val="bullet"/>
+      <w:lvlText w:val=""/>
+      <w:lvlJc w:val="left"/>
+      <w:pPr>
+        <w:tabs>
+          <w:tab w:val="num" w:pos="6480"/>
+        </w:tabs>
+        <w:ind w:left="6480" w:hanging="360"/>
+      </w:pPr>
+      <w:rPr>
+        <w:rFonts w:ascii="Wingdings" w:hAnsi="Wingdings" w:hint="default"/>
+        <w:sz w:val="20"/>
+      </w:rPr>
+    </w:lvl>
+  </w:abstractNum>
+  <w:abstractNum w:abstractNumId="8">
+    <w:nsid w:val="34543A5E"/>
+    <w:multiLevelType w:val="multilevel"/>
+    <w:tmpl w:val="B5587052"/>
+    <w:lvl w:ilvl="0">
+      <w:start w:val="1"/>
+      <w:numFmt w:val="bullet"/>
+      <w:lvlText w:val=""/>
+      <w:lvlJc w:val="left"/>
+      <w:pPr>
+        <w:tabs>
+          <w:tab w:val="num" w:pos="720"/>
+        </w:tabs>
+        <w:ind w:left="720" w:hanging="360"/>
+      </w:pPr>
+      <w:rPr>
+        <w:rFonts w:ascii="Symbol" w:hAnsi="Symbol" w:hint="default"/>
+        <w:sz w:val="20"/>
+      </w:rPr>
+    </w:lvl>
+    <w:lvl w:ilvl="1" w:tentative="1">
+      <w:start w:val="1"/>
+      <w:numFmt w:val="bullet"/>
+      <w:lvlText w:val="o"/>
+      <w:lvlJc w:val="left"/>
+      <w:pPr>
+        <w:tabs>
+          <w:tab w:val="num" w:pos="1440"/>
+        </w:tabs>
+        <w:ind w:left="1440" w:hanging="360"/>
+      </w:pPr>
+      <w:rPr>
+        <w:rFonts w:ascii="Courier New" w:hAnsi="Courier New" w:hint="default"/>
+        <w:sz w:val="20"/>
+      </w:rPr>
+    </w:lvl>
+    <w:lvl w:ilvl="2" w:tentative="1">
+      <w:start w:val="1"/>
+      <w:numFmt w:val="bullet"/>
+      <w:lvlText w:val=""/>
+      <w:lvlJc w:val="left"/>
+      <w:pPr>
+        <w:tabs>
+          <w:tab w:val="num" w:pos="2160"/>
+        </w:tabs>
+        <w:ind w:left="2160" w:hanging="360"/>
+      </w:pPr>
+      <w:rPr>
+        <w:rFonts w:ascii="Wingdings" w:hAnsi="Wingdings" w:hint="default"/>
+        <w:sz w:val="20"/>
+      </w:rPr>
+    </w:lvl>
+    <w:lvl w:ilvl="3" w:tentative="1">
+      <w:start w:val="1"/>
+      <w:numFmt w:val="bullet"/>
+      <w:lvlText w:val=""/>
+      <w:lvlJc w:val="left"/>
+      <w:pPr>
+        <w:tabs>
+          <w:tab w:val="num" w:pos="2880"/>
+        </w:tabs>
+        <w:ind w:left="2880" w:hanging="360"/>
+      </w:pPr>
+      <w:rPr>
+        <w:rFonts w:ascii="Wingdings" w:hAnsi="Wingdings" w:hint="default"/>
+        <w:sz w:val="20"/>
+      </w:rPr>
+    </w:lvl>
+    <w:lvl w:ilvl="4" w:tentative="1">
+      <w:start w:val="1"/>
+      <w:numFmt w:val="bullet"/>
+      <w:lvlText w:val=""/>
+      <w:lvlJc w:val="left"/>
+      <w:pPr>
+        <w:tabs>
+          <w:tab w:val="num" w:pos="3600"/>
+        </w:tabs>
+        <w:ind w:left="3600" w:hanging="360"/>
+      </w:pPr>
+      <w:rPr>
+        <w:rFonts w:ascii="Wingdings" w:hAnsi="Wingdings" w:hint="default"/>
+        <w:sz w:val="20"/>
+      </w:rPr>
+    </w:lvl>
+    <w:lvl w:ilvl="5" w:tentative="1">
+      <w:start w:val="1"/>
+      <w:numFmt w:val="bullet"/>
+      <w:lvlText w:val=""/>
+      <w:lvlJc w:val="left"/>
+      <w:pPr>
+        <w:tabs>
+          <w:tab w:val="num" w:pos="4320"/>
+        </w:tabs>
+        <w:ind w:left="4320" w:hanging="360"/>
+      </w:pPr>
+      <w:rPr>
+        <w:rFonts w:ascii="Wingdings" w:hAnsi="Wingdings" w:hint="default"/>
+        <w:sz w:val="20"/>
+      </w:rPr>
+    </w:lvl>
+    <w:lvl w:ilvl="6" w:tentative="1">
+      <w:start w:val="1"/>
+      <w:numFmt w:val="bullet"/>
+      <w:lvlText w:val=""/>
+      <w:lvlJc w:val="left"/>
+      <w:pPr>
+        <w:tabs>
+          <w:tab w:val="num" w:pos="5040"/>
+        </w:tabs>
+        <w:ind w:left="5040" w:hanging="360"/>
+      </w:pPr>
+      <w:rPr>
+        <w:rFonts w:ascii="Wingdings" w:hAnsi="Wingdings" w:hint="default"/>
+        <w:sz w:val="20"/>
+      </w:rPr>
+    </w:lvl>
+    <w:lvl w:ilvl="7" w:tentative="1">
+      <w:start w:val="1"/>
+      <w:numFmt w:val="bullet"/>
+      <w:lvlText w:val=""/>
+      <w:lvlJc w:val="left"/>
+      <w:pPr>
+        <w:tabs>
+          <w:tab w:val="num" w:pos="5760"/>
+        </w:tabs>
+        <w:ind w:left="5760" w:hanging="360"/>
+      </w:pPr>
+      <w:rPr>
+        <w:rFonts w:ascii="Wingdings" w:hAnsi="Wingdings" w:hint="default"/>
+        <w:sz w:val="20"/>
+      </w:rPr>
+    </w:lvl>
+    <w:lvl w:ilvl="8" w:tentative="1">
+      <w:start w:val="1"/>
+      <w:numFmt w:val="bullet"/>
+      <w:lvlText w:val=""/>
+      <w:lvlJc w:val="left"/>
+      <w:pPr>
+        <w:tabs>
+          <w:tab w:val="num" w:pos="6480"/>
+        </w:tabs>
+        <w:ind w:left="6480" w:hanging="360"/>
+      </w:pPr>
+      <w:rPr>
+        <w:rFonts w:ascii="Wingdings" w:hAnsi="Wingdings" w:hint="default"/>
+        <w:sz w:val="20"/>
+      </w:rPr>
+    </w:lvl>
+  </w:abstractNum>
+  <w:abstractNum w:abstractNumId="9">
     <w:nsid w:val="3B806FD1"/>
     <w:multiLevelType w:val="multilevel"/>
     <w:tmpl w:val="F774E65E"/>
@@ -12610,7 +14420,7 @@
       </w:rPr>
     </w:lvl>
   </w:abstractNum>
-  <w:abstractNum w:abstractNumId="5">
+  <w:abstractNum w:abstractNumId="10">
     <w:nsid w:val="3D466B7D"/>
     <w:multiLevelType w:val="multilevel"/>
     <w:tmpl w:val="B9FA19FC"/>
@@ -12759,7 +14569,454 @@
       </w:rPr>
     </w:lvl>
   </w:abstractNum>
-  <w:abstractNum w:abstractNumId="6">
+  <w:abstractNum w:abstractNumId="11">
+    <w:nsid w:val="3D71593B"/>
+    <w:multiLevelType w:val="multilevel"/>
+    <w:tmpl w:val="0BB470F8"/>
+    <w:lvl w:ilvl="0">
+      <w:start w:val="1"/>
+      <w:numFmt w:val="bullet"/>
+      <w:lvlText w:val=""/>
+      <w:lvlJc w:val="left"/>
+      <w:pPr>
+        <w:tabs>
+          <w:tab w:val="num" w:pos="720"/>
+        </w:tabs>
+        <w:ind w:left="720" w:hanging="360"/>
+      </w:pPr>
+      <w:rPr>
+        <w:rFonts w:ascii="Symbol" w:hAnsi="Symbol" w:hint="default"/>
+        <w:sz w:val="20"/>
+      </w:rPr>
+    </w:lvl>
+    <w:lvl w:ilvl="1" w:tentative="1">
+      <w:start w:val="1"/>
+      <w:numFmt w:val="bullet"/>
+      <w:lvlText w:val="o"/>
+      <w:lvlJc w:val="left"/>
+      <w:pPr>
+        <w:tabs>
+          <w:tab w:val="num" w:pos="1440"/>
+        </w:tabs>
+        <w:ind w:left="1440" w:hanging="360"/>
+      </w:pPr>
+      <w:rPr>
+        <w:rFonts w:ascii="Courier New" w:hAnsi="Courier New" w:hint="default"/>
+        <w:sz w:val="20"/>
+      </w:rPr>
+    </w:lvl>
+    <w:lvl w:ilvl="2" w:tentative="1">
+      <w:start w:val="1"/>
+      <w:numFmt w:val="bullet"/>
+      <w:lvlText w:val=""/>
+      <w:lvlJc w:val="left"/>
+      <w:pPr>
+        <w:tabs>
+          <w:tab w:val="num" w:pos="2160"/>
+        </w:tabs>
+        <w:ind w:left="2160" w:hanging="360"/>
+      </w:pPr>
+      <w:rPr>
+        <w:rFonts w:ascii="Wingdings" w:hAnsi="Wingdings" w:hint="default"/>
+        <w:sz w:val="20"/>
+      </w:rPr>
+    </w:lvl>
+    <w:lvl w:ilvl="3" w:tentative="1">
+      <w:start w:val="1"/>
+      <w:numFmt w:val="bullet"/>
+      <w:lvlText w:val=""/>
+      <w:lvlJc w:val="left"/>
+      <w:pPr>
+        <w:tabs>
+          <w:tab w:val="num" w:pos="2880"/>
+        </w:tabs>
+        <w:ind w:left="2880" w:hanging="360"/>
+      </w:pPr>
+      <w:rPr>
+        <w:rFonts w:ascii="Wingdings" w:hAnsi="Wingdings" w:hint="default"/>
+        <w:sz w:val="20"/>
+      </w:rPr>
+    </w:lvl>
+    <w:lvl w:ilvl="4" w:tentative="1">
+      <w:start w:val="1"/>
+      <w:numFmt w:val="bullet"/>
+      <w:lvlText w:val=""/>
+      <w:lvlJc w:val="left"/>
+      <w:pPr>
+        <w:tabs>
+          <w:tab w:val="num" w:pos="3600"/>
+        </w:tabs>
+        <w:ind w:left="3600" w:hanging="360"/>
+      </w:pPr>
+      <w:rPr>
+        <w:rFonts w:ascii="Wingdings" w:hAnsi="Wingdings" w:hint="default"/>
+        <w:sz w:val="20"/>
+      </w:rPr>
+    </w:lvl>
+    <w:lvl w:ilvl="5" w:tentative="1">
+      <w:start w:val="1"/>
+      <w:numFmt w:val="bullet"/>
+      <w:lvlText w:val=""/>
+      <w:lvlJc w:val="left"/>
+      <w:pPr>
+        <w:tabs>
+          <w:tab w:val="num" w:pos="4320"/>
+        </w:tabs>
+        <w:ind w:left="4320" w:hanging="360"/>
+      </w:pPr>
+      <w:rPr>
+        <w:rFonts w:ascii="Wingdings" w:hAnsi="Wingdings" w:hint="default"/>
+        <w:sz w:val="20"/>
+      </w:rPr>
+    </w:lvl>
+    <w:lvl w:ilvl="6" w:tentative="1">
+      <w:start w:val="1"/>
+      <w:numFmt w:val="bullet"/>
+      <w:lvlText w:val=""/>
+      <w:lvlJc w:val="left"/>
+      <w:pPr>
+        <w:tabs>
+          <w:tab w:val="num" w:pos="5040"/>
+        </w:tabs>
+        <w:ind w:left="5040" w:hanging="360"/>
+      </w:pPr>
+      <w:rPr>
+        <w:rFonts w:ascii="Wingdings" w:hAnsi="Wingdings" w:hint="default"/>
+        <w:sz w:val="20"/>
+      </w:rPr>
+    </w:lvl>
+    <w:lvl w:ilvl="7" w:tentative="1">
+      <w:start w:val="1"/>
+      <w:numFmt w:val="bullet"/>
+      <w:lvlText w:val=""/>
+      <w:lvlJc w:val="left"/>
+      <w:pPr>
+        <w:tabs>
+          <w:tab w:val="num" w:pos="5760"/>
+        </w:tabs>
+        <w:ind w:left="5760" w:hanging="360"/>
+      </w:pPr>
+      <w:rPr>
+        <w:rFonts w:ascii="Wingdings" w:hAnsi="Wingdings" w:hint="default"/>
+        <w:sz w:val="20"/>
+      </w:rPr>
+    </w:lvl>
+    <w:lvl w:ilvl="8" w:tentative="1">
+      <w:start w:val="1"/>
+      <w:numFmt w:val="bullet"/>
+      <w:lvlText w:val=""/>
+      <w:lvlJc w:val="left"/>
+      <w:pPr>
+        <w:tabs>
+          <w:tab w:val="num" w:pos="6480"/>
+        </w:tabs>
+        <w:ind w:left="6480" w:hanging="360"/>
+      </w:pPr>
+      <w:rPr>
+        <w:rFonts w:ascii="Wingdings" w:hAnsi="Wingdings" w:hint="default"/>
+        <w:sz w:val="20"/>
+      </w:rPr>
+    </w:lvl>
+  </w:abstractNum>
+  <w:abstractNum w:abstractNumId="12">
+    <w:nsid w:val="3DF940CB"/>
+    <w:multiLevelType w:val="multilevel"/>
+    <w:tmpl w:val="C9DEFE2C"/>
+    <w:lvl w:ilvl="0">
+      <w:start w:val="1"/>
+      <w:numFmt w:val="bullet"/>
+      <w:lvlText w:val=""/>
+      <w:lvlJc w:val="left"/>
+      <w:pPr>
+        <w:tabs>
+          <w:tab w:val="num" w:pos="720"/>
+        </w:tabs>
+        <w:ind w:left="720" w:hanging="360"/>
+      </w:pPr>
+      <w:rPr>
+        <w:rFonts w:ascii="Symbol" w:hAnsi="Symbol" w:hint="default"/>
+        <w:sz w:val="20"/>
+      </w:rPr>
+    </w:lvl>
+    <w:lvl w:ilvl="1" w:tentative="1">
+      <w:start w:val="1"/>
+      <w:numFmt w:val="bullet"/>
+      <w:lvlText w:val="o"/>
+      <w:lvlJc w:val="left"/>
+      <w:pPr>
+        <w:tabs>
+          <w:tab w:val="num" w:pos="1440"/>
+        </w:tabs>
+        <w:ind w:left="1440" w:hanging="360"/>
+      </w:pPr>
+      <w:rPr>
+        <w:rFonts w:ascii="Courier New" w:hAnsi="Courier New" w:hint="default"/>
+        <w:sz w:val="20"/>
+      </w:rPr>
+    </w:lvl>
+    <w:lvl w:ilvl="2" w:tentative="1">
+      <w:start w:val="1"/>
+      <w:numFmt w:val="bullet"/>
+      <w:lvlText w:val=""/>
+      <w:lvlJc w:val="left"/>
+      <w:pPr>
+        <w:tabs>
+          <w:tab w:val="num" w:pos="2160"/>
+        </w:tabs>
+        <w:ind w:left="2160" w:hanging="360"/>
+      </w:pPr>
+      <w:rPr>
+        <w:rFonts w:ascii="Wingdings" w:hAnsi="Wingdings" w:hint="default"/>
+        <w:sz w:val="20"/>
+      </w:rPr>
+    </w:lvl>
+    <w:lvl w:ilvl="3" w:tentative="1">
+      <w:start w:val="1"/>
+      <w:numFmt w:val="bullet"/>
+      <w:lvlText w:val=""/>
+      <w:lvlJc w:val="left"/>
+      <w:pPr>
+        <w:tabs>
+          <w:tab w:val="num" w:pos="2880"/>
+        </w:tabs>
+        <w:ind w:left="2880" w:hanging="360"/>
+      </w:pPr>
+      <w:rPr>
+        <w:rFonts w:ascii="Wingdings" w:hAnsi="Wingdings" w:hint="default"/>
+        <w:sz w:val="20"/>
+      </w:rPr>
+    </w:lvl>
+    <w:lvl w:ilvl="4" w:tentative="1">
+      <w:start w:val="1"/>
+      <w:numFmt w:val="bullet"/>
+      <w:lvlText w:val=""/>
+      <w:lvlJc w:val="left"/>
+      <w:pPr>
+        <w:tabs>
+          <w:tab w:val="num" w:pos="3600"/>
+        </w:tabs>
+        <w:ind w:left="3600" w:hanging="360"/>
+      </w:pPr>
+      <w:rPr>
+        <w:rFonts w:ascii="Wingdings" w:hAnsi="Wingdings" w:hint="default"/>
+        <w:sz w:val="20"/>
+      </w:rPr>
+    </w:lvl>
+    <w:lvl w:ilvl="5" w:tentative="1">
+      <w:start w:val="1"/>
+      <w:numFmt w:val="bullet"/>
+      <w:lvlText w:val=""/>
+      <w:lvlJc w:val="left"/>
+      <w:pPr>
+        <w:tabs>
+          <w:tab w:val="num" w:pos="4320"/>
+        </w:tabs>
+        <w:ind w:left="4320" w:hanging="360"/>
+      </w:pPr>
+      <w:rPr>
+        <w:rFonts w:ascii="Wingdings" w:hAnsi="Wingdings" w:hint="default"/>
+        <w:sz w:val="20"/>
+      </w:rPr>
+    </w:lvl>
+    <w:lvl w:ilvl="6" w:tentative="1">
+      <w:start w:val="1"/>
+      <w:numFmt w:val="bullet"/>
+      <w:lvlText w:val=""/>
+      <w:lvlJc w:val="left"/>
+      <w:pPr>
+        <w:tabs>
+          <w:tab w:val="num" w:pos="5040"/>
+        </w:tabs>
+        <w:ind w:left="5040" w:hanging="360"/>
+      </w:pPr>
+      <w:rPr>
+        <w:rFonts w:ascii="Wingdings" w:hAnsi="Wingdings" w:hint="default"/>
+        <w:sz w:val="20"/>
+      </w:rPr>
+    </w:lvl>
+    <w:lvl w:ilvl="7" w:tentative="1">
+      <w:start w:val="1"/>
+      <w:numFmt w:val="bullet"/>
+      <w:lvlText w:val=""/>
+      <w:lvlJc w:val="left"/>
+      <w:pPr>
+        <w:tabs>
+          <w:tab w:val="num" w:pos="5760"/>
+        </w:tabs>
+        <w:ind w:left="5760" w:hanging="360"/>
+      </w:pPr>
+      <w:rPr>
+        <w:rFonts w:ascii="Wingdings" w:hAnsi="Wingdings" w:hint="default"/>
+        <w:sz w:val="20"/>
+      </w:rPr>
+    </w:lvl>
+    <w:lvl w:ilvl="8" w:tentative="1">
+      <w:start w:val="1"/>
+      <w:numFmt w:val="bullet"/>
+      <w:lvlText w:val=""/>
+      <w:lvlJc w:val="left"/>
+      <w:pPr>
+        <w:tabs>
+          <w:tab w:val="num" w:pos="6480"/>
+        </w:tabs>
+        <w:ind w:left="6480" w:hanging="360"/>
+      </w:pPr>
+      <w:rPr>
+        <w:rFonts w:ascii="Wingdings" w:hAnsi="Wingdings" w:hint="default"/>
+        <w:sz w:val="20"/>
+      </w:rPr>
+    </w:lvl>
+  </w:abstractNum>
+  <w:abstractNum w:abstractNumId="13">
+    <w:nsid w:val="41882EED"/>
+    <w:multiLevelType w:val="multilevel"/>
+    <w:tmpl w:val="FCD29562"/>
+    <w:lvl w:ilvl="0">
+      <w:start w:val="1"/>
+      <w:numFmt w:val="bullet"/>
+      <w:lvlText w:val=""/>
+      <w:lvlJc w:val="left"/>
+      <w:pPr>
+        <w:tabs>
+          <w:tab w:val="num" w:pos="720"/>
+        </w:tabs>
+        <w:ind w:left="720" w:hanging="360"/>
+      </w:pPr>
+      <w:rPr>
+        <w:rFonts w:ascii="Symbol" w:hAnsi="Symbol" w:hint="default"/>
+        <w:sz w:val="20"/>
+      </w:rPr>
+    </w:lvl>
+    <w:lvl w:ilvl="1" w:tentative="1">
+      <w:start w:val="1"/>
+      <w:numFmt w:val="bullet"/>
+      <w:lvlText w:val="o"/>
+      <w:lvlJc w:val="left"/>
+      <w:pPr>
+        <w:tabs>
+          <w:tab w:val="num" w:pos="1440"/>
+        </w:tabs>
+        <w:ind w:left="1440" w:hanging="360"/>
+      </w:pPr>
+      <w:rPr>
+        <w:rFonts w:ascii="Courier New" w:hAnsi="Courier New" w:hint="default"/>
+        <w:sz w:val="20"/>
+      </w:rPr>
+    </w:lvl>
+    <w:lvl w:ilvl="2" w:tentative="1">
+      <w:start w:val="1"/>
+      <w:numFmt w:val="bullet"/>
+      <w:lvlText w:val=""/>
+      <w:lvlJc w:val="left"/>
+      <w:pPr>
+        <w:tabs>
+          <w:tab w:val="num" w:pos="2160"/>
+        </w:tabs>
+        <w:ind w:left="2160" w:hanging="360"/>
+      </w:pPr>
+      <w:rPr>
+        <w:rFonts w:ascii="Wingdings" w:hAnsi="Wingdings" w:hint="default"/>
+        <w:sz w:val="20"/>
+      </w:rPr>
+    </w:lvl>
+    <w:lvl w:ilvl="3" w:tentative="1">
+      <w:start w:val="1"/>
+      <w:numFmt w:val="bullet"/>
+      <w:lvlText w:val=""/>
+      <w:lvlJc w:val="left"/>
+      <w:pPr>
+        <w:tabs>
+          <w:tab w:val="num" w:pos="2880"/>
+        </w:tabs>
+        <w:ind w:left="2880" w:hanging="360"/>
+      </w:pPr>
+      <w:rPr>
+        <w:rFonts w:ascii="Wingdings" w:hAnsi="Wingdings" w:hint="default"/>
+        <w:sz w:val="20"/>
+      </w:rPr>
+    </w:lvl>
+    <w:lvl w:ilvl="4" w:tentative="1">
+      <w:start w:val="1"/>
+      <w:numFmt w:val="bullet"/>
+      <w:lvlText w:val=""/>
+      <w:lvlJc w:val="left"/>
+      <w:pPr>
+        <w:tabs>
+          <w:tab w:val="num" w:pos="3600"/>
+        </w:tabs>
+        <w:ind w:left="3600" w:hanging="360"/>
+      </w:pPr>
+      <w:rPr>
+        <w:rFonts w:ascii="Wingdings" w:hAnsi="Wingdings" w:hint="default"/>
+        <w:sz w:val="20"/>
+      </w:rPr>
+    </w:lvl>
+    <w:lvl w:ilvl="5" w:tentative="1">
+      <w:start w:val="1"/>
+      <w:numFmt w:val="bullet"/>
+      <w:lvlText w:val=""/>
+      <w:lvlJc w:val="left"/>
+      <w:pPr>
+        <w:tabs>
+          <w:tab w:val="num" w:pos="4320"/>
+        </w:tabs>
+        <w:ind w:left="4320" w:hanging="360"/>
+      </w:pPr>
+      <w:rPr>
+        <w:rFonts w:ascii="Wingdings" w:hAnsi="Wingdings" w:hint="default"/>
+        <w:sz w:val="20"/>
+      </w:rPr>
+    </w:lvl>
+    <w:lvl w:ilvl="6" w:tentative="1">
+      <w:start w:val="1"/>
+      <w:numFmt w:val="bullet"/>
+      <w:lvlText w:val=""/>
+      <w:lvlJc w:val="left"/>
+      <w:pPr>
+        <w:tabs>
+          <w:tab w:val="num" w:pos="5040"/>
+        </w:tabs>
+        <w:ind w:left="5040" w:hanging="360"/>
+      </w:pPr>
+      <w:rPr>
+        <w:rFonts w:ascii="Wingdings" w:hAnsi="Wingdings" w:hint="default"/>
+        <w:sz w:val="20"/>
+      </w:rPr>
+    </w:lvl>
+    <w:lvl w:ilvl="7" w:tentative="1">
+      <w:start w:val="1"/>
+      <w:numFmt w:val="bullet"/>
+      <w:lvlText w:val=""/>
+      <w:lvlJc w:val="left"/>
+      <w:pPr>
+        <w:tabs>
+          <w:tab w:val="num" w:pos="5760"/>
+        </w:tabs>
+        <w:ind w:left="5760" w:hanging="360"/>
+      </w:pPr>
+      <w:rPr>
+        <w:rFonts w:ascii="Wingdings" w:hAnsi="Wingdings" w:hint="default"/>
+        <w:sz w:val="20"/>
+      </w:rPr>
+    </w:lvl>
+    <w:lvl w:ilvl="8" w:tentative="1">
+      <w:start w:val="1"/>
+      <w:numFmt w:val="bullet"/>
+      <w:lvlText w:val=""/>
+      <w:lvlJc w:val="left"/>
+      <w:pPr>
+        <w:tabs>
+          <w:tab w:val="num" w:pos="6480"/>
+        </w:tabs>
+        <w:ind w:left="6480" w:hanging="360"/>
+      </w:pPr>
+      <w:rPr>
+        <w:rFonts w:ascii="Wingdings" w:hAnsi="Wingdings" w:hint="default"/>
+        <w:sz w:val="20"/>
+      </w:rPr>
+    </w:lvl>
+  </w:abstractNum>
+  <w:abstractNum w:abstractNumId="14">
     <w:nsid w:val="43BA0BF7"/>
     <w:multiLevelType w:val="multilevel"/>
     <w:tmpl w:val="8CF62474"/>
@@ -12908,7 +15165,156 @@
       </w:rPr>
     </w:lvl>
   </w:abstractNum>
-  <w:abstractNum w:abstractNumId="7">
+  <w:abstractNum w:abstractNumId="15">
+    <w:nsid w:val="4756619A"/>
+    <w:multiLevelType w:val="multilevel"/>
+    <w:tmpl w:val="3C62FD50"/>
+    <w:lvl w:ilvl="0">
+      <w:start w:val="1"/>
+      <w:numFmt w:val="bullet"/>
+      <w:lvlText w:val=""/>
+      <w:lvlJc w:val="left"/>
+      <w:pPr>
+        <w:tabs>
+          <w:tab w:val="num" w:pos="720"/>
+        </w:tabs>
+        <w:ind w:left="720" w:hanging="360"/>
+      </w:pPr>
+      <w:rPr>
+        <w:rFonts w:ascii="Symbol" w:hAnsi="Symbol" w:hint="default"/>
+        <w:sz w:val="20"/>
+      </w:rPr>
+    </w:lvl>
+    <w:lvl w:ilvl="1" w:tentative="1">
+      <w:start w:val="1"/>
+      <w:numFmt w:val="bullet"/>
+      <w:lvlText w:val="o"/>
+      <w:lvlJc w:val="left"/>
+      <w:pPr>
+        <w:tabs>
+          <w:tab w:val="num" w:pos="1440"/>
+        </w:tabs>
+        <w:ind w:left="1440" w:hanging="360"/>
+      </w:pPr>
+      <w:rPr>
+        <w:rFonts w:ascii="Courier New" w:hAnsi="Courier New" w:hint="default"/>
+        <w:sz w:val="20"/>
+      </w:rPr>
+    </w:lvl>
+    <w:lvl w:ilvl="2" w:tentative="1">
+      <w:start w:val="1"/>
+      <w:numFmt w:val="bullet"/>
+      <w:lvlText w:val=""/>
+      <w:lvlJc w:val="left"/>
+      <w:pPr>
+        <w:tabs>
+          <w:tab w:val="num" w:pos="2160"/>
+        </w:tabs>
+        <w:ind w:left="2160" w:hanging="360"/>
+      </w:pPr>
+      <w:rPr>
+        <w:rFonts w:ascii="Wingdings" w:hAnsi="Wingdings" w:hint="default"/>
+        <w:sz w:val="20"/>
+      </w:rPr>
+    </w:lvl>
+    <w:lvl w:ilvl="3" w:tentative="1">
+      <w:start w:val="1"/>
+      <w:numFmt w:val="bullet"/>
+      <w:lvlText w:val=""/>
+      <w:lvlJc w:val="left"/>
+      <w:pPr>
+        <w:tabs>
+          <w:tab w:val="num" w:pos="2880"/>
+        </w:tabs>
+        <w:ind w:left="2880" w:hanging="360"/>
+      </w:pPr>
+      <w:rPr>
+        <w:rFonts w:ascii="Wingdings" w:hAnsi="Wingdings" w:hint="default"/>
+        <w:sz w:val="20"/>
+      </w:rPr>
+    </w:lvl>
+    <w:lvl w:ilvl="4" w:tentative="1">
+      <w:start w:val="1"/>
+      <w:numFmt w:val="bullet"/>
+      <w:lvlText w:val=""/>
+      <w:lvlJc w:val="left"/>
+      <w:pPr>
+        <w:tabs>
+          <w:tab w:val="num" w:pos="3600"/>
+        </w:tabs>
+        <w:ind w:left="3600" w:hanging="360"/>
+      </w:pPr>
+      <w:rPr>
+        <w:rFonts w:ascii="Wingdings" w:hAnsi="Wingdings" w:hint="default"/>
+        <w:sz w:val="20"/>
+      </w:rPr>
+    </w:lvl>
+    <w:lvl w:ilvl="5" w:tentative="1">
+      <w:start w:val="1"/>
+      <w:numFmt w:val="bullet"/>
+      <w:lvlText w:val=""/>
+      <w:lvlJc w:val="left"/>
+      <w:pPr>
+        <w:tabs>
+          <w:tab w:val="num" w:pos="4320"/>
+        </w:tabs>
+        <w:ind w:left="4320" w:hanging="360"/>
+      </w:pPr>
+      <w:rPr>
+        <w:rFonts w:ascii="Wingdings" w:hAnsi="Wingdings" w:hint="default"/>
+        <w:sz w:val="20"/>
+      </w:rPr>
+    </w:lvl>
+    <w:lvl w:ilvl="6" w:tentative="1">
+      <w:start w:val="1"/>
+      <w:numFmt w:val="bullet"/>
+      <w:lvlText w:val=""/>
+      <w:lvlJc w:val="left"/>
+      <w:pPr>
+        <w:tabs>
+          <w:tab w:val="num" w:pos="5040"/>
+        </w:tabs>
+        <w:ind w:left="5040" w:hanging="360"/>
+      </w:pPr>
+      <w:rPr>
+        <w:rFonts w:ascii="Wingdings" w:hAnsi="Wingdings" w:hint="default"/>
+        <w:sz w:val="20"/>
+      </w:rPr>
+    </w:lvl>
+    <w:lvl w:ilvl="7" w:tentative="1">
+      <w:start w:val="1"/>
+      <w:numFmt w:val="bullet"/>
+      <w:lvlText w:val=""/>
+      <w:lvlJc w:val="left"/>
+      <w:pPr>
+        <w:tabs>
+          <w:tab w:val="num" w:pos="5760"/>
+        </w:tabs>
+        <w:ind w:left="5760" w:hanging="360"/>
+      </w:pPr>
+      <w:rPr>
+        <w:rFonts w:ascii="Wingdings" w:hAnsi="Wingdings" w:hint="default"/>
+        <w:sz w:val="20"/>
+      </w:rPr>
+    </w:lvl>
+    <w:lvl w:ilvl="8" w:tentative="1">
+      <w:start w:val="1"/>
+      <w:numFmt w:val="bullet"/>
+      <w:lvlText w:val=""/>
+      <w:lvlJc w:val="left"/>
+      <w:pPr>
+        <w:tabs>
+          <w:tab w:val="num" w:pos="6480"/>
+        </w:tabs>
+        <w:ind w:left="6480" w:hanging="360"/>
+      </w:pPr>
+      <w:rPr>
+        <w:rFonts w:ascii="Wingdings" w:hAnsi="Wingdings" w:hint="default"/>
+        <w:sz w:val="20"/>
+      </w:rPr>
+    </w:lvl>
+  </w:abstractNum>
+  <w:abstractNum w:abstractNumId="16">
     <w:nsid w:val="52ED1FC3"/>
     <w:multiLevelType w:val="multilevel"/>
     <w:tmpl w:val="6B448FC4"/>
@@ -13057,7 +15463,7 @@
       </w:rPr>
     </w:lvl>
   </w:abstractNum>
-  <w:abstractNum w:abstractNumId="8">
+  <w:abstractNum w:abstractNumId="17">
     <w:nsid w:val="581D2510"/>
     <w:multiLevelType w:val="multilevel"/>
     <w:tmpl w:val="141A6790"/>
@@ -13206,7 +15612,7 @@
       </w:rPr>
     </w:lvl>
   </w:abstractNum>
-  <w:abstractNum w:abstractNumId="9">
+  <w:abstractNum w:abstractNumId="18">
     <w:nsid w:val="5A941A9F"/>
     <w:multiLevelType w:val="multilevel"/>
     <w:tmpl w:val="F6666CBE"/>
@@ -13355,7 +15761,156 @@
       </w:rPr>
     </w:lvl>
   </w:abstractNum>
-  <w:abstractNum w:abstractNumId="10">
+  <w:abstractNum w:abstractNumId="19">
+    <w:nsid w:val="5B8A7FB1"/>
+    <w:multiLevelType w:val="multilevel"/>
+    <w:tmpl w:val="0C72EF0E"/>
+    <w:lvl w:ilvl="0">
+      <w:start w:val="1"/>
+      <w:numFmt w:val="bullet"/>
+      <w:lvlText w:val=""/>
+      <w:lvlJc w:val="left"/>
+      <w:pPr>
+        <w:tabs>
+          <w:tab w:val="num" w:pos="720"/>
+        </w:tabs>
+        <w:ind w:left="720" w:hanging="360"/>
+      </w:pPr>
+      <w:rPr>
+        <w:rFonts w:ascii="Symbol" w:hAnsi="Symbol" w:hint="default"/>
+        <w:sz w:val="20"/>
+      </w:rPr>
+    </w:lvl>
+    <w:lvl w:ilvl="1" w:tentative="1">
+      <w:start w:val="1"/>
+      <w:numFmt w:val="bullet"/>
+      <w:lvlText w:val="o"/>
+      <w:lvlJc w:val="left"/>
+      <w:pPr>
+        <w:tabs>
+          <w:tab w:val="num" w:pos="1440"/>
+        </w:tabs>
+        <w:ind w:left="1440" w:hanging="360"/>
+      </w:pPr>
+      <w:rPr>
+        <w:rFonts w:ascii="Courier New" w:hAnsi="Courier New" w:hint="default"/>
+        <w:sz w:val="20"/>
+      </w:rPr>
+    </w:lvl>
+    <w:lvl w:ilvl="2" w:tentative="1">
+      <w:start w:val="1"/>
+      <w:numFmt w:val="bullet"/>
+      <w:lvlText w:val=""/>
+      <w:lvlJc w:val="left"/>
+      <w:pPr>
+        <w:tabs>
+          <w:tab w:val="num" w:pos="2160"/>
+        </w:tabs>
+        <w:ind w:left="2160" w:hanging="360"/>
+      </w:pPr>
+      <w:rPr>
+        <w:rFonts w:ascii="Wingdings" w:hAnsi="Wingdings" w:hint="default"/>
+        <w:sz w:val="20"/>
+      </w:rPr>
+    </w:lvl>
+    <w:lvl w:ilvl="3" w:tentative="1">
+      <w:start w:val="1"/>
+      <w:numFmt w:val="bullet"/>
+      <w:lvlText w:val=""/>
+      <w:lvlJc w:val="left"/>
+      <w:pPr>
+        <w:tabs>
+          <w:tab w:val="num" w:pos="2880"/>
+        </w:tabs>
+        <w:ind w:left="2880" w:hanging="360"/>
+      </w:pPr>
+      <w:rPr>
+        <w:rFonts w:ascii="Wingdings" w:hAnsi="Wingdings" w:hint="default"/>
+        <w:sz w:val="20"/>
+      </w:rPr>
+    </w:lvl>
+    <w:lvl w:ilvl="4" w:tentative="1">
+      <w:start w:val="1"/>
+      <w:numFmt w:val="bullet"/>
+      <w:lvlText w:val=""/>
+      <w:lvlJc w:val="left"/>
+      <w:pPr>
+        <w:tabs>
+          <w:tab w:val="num" w:pos="3600"/>
+        </w:tabs>
+        <w:ind w:left="3600" w:hanging="360"/>
+      </w:pPr>
+      <w:rPr>
+        <w:rFonts w:ascii="Wingdings" w:hAnsi="Wingdings" w:hint="default"/>
+        <w:sz w:val="20"/>
+      </w:rPr>
+    </w:lvl>
+    <w:lvl w:ilvl="5" w:tentative="1">
+      <w:start w:val="1"/>
+      <w:numFmt w:val="bullet"/>
+      <w:lvlText w:val=""/>
+      <w:lvlJc w:val="left"/>
+      <w:pPr>
+        <w:tabs>
+          <w:tab w:val="num" w:pos="4320"/>
+        </w:tabs>
+        <w:ind w:left="4320" w:hanging="360"/>
+      </w:pPr>
+      <w:rPr>
+        <w:rFonts w:ascii="Wingdings" w:hAnsi="Wingdings" w:hint="default"/>
+        <w:sz w:val="20"/>
+      </w:rPr>
+    </w:lvl>
+    <w:lvl w:ilvl="6" w:tentative="1">
+      <w:start w:val="1"/>
+      <w:numFmt w:val="bullet"/>
+      <w:lvlText w:val=""/>
+      <w:lvlJc w:val="left"/>
+      <w:pPr>
+        <w:tabs>
+          <w:tab w:val="num" w:pos="5040"/>
+        </w:tabs>
+        <w:ind w:left="5040" w:hanging="360"/>
+      </w:pPr>
+      <w:rPr>
+        <w:rFonts w:ascii="Wingdings" w:hAnsi="Wingdings" w:hint="default"/>
+        <w:sz w:val="20"/>
+      </w:rPr>
+    </w:lvl>
+    <w:lvl w:ilvl="7" w:tentative="1">
+      <w:start w:val="1"/>
+      <w:numFmt w:val="bullet"/>
+      <w:lvlText w:val=""/>
+      <w:lvlJc w:val="left"/>
+      <w:pPr>
+        <w:tabs>
+          <w:tab w:val="num" w:pos="5760"/>
+        </w:tabs>
+        <w:ind w:left="5760" w:hanging="360"/>
+      </w:pPr>
+      <w:rPr>
+        <w:rFonts w:ascii="Wingdings" w:hAnsi="Wingdings" w:hint="default"/>
+        <w:sz w:val="20"/>
+      </w:rPr>
+    </w:lvl>
+    <w:lvl w:ilvl="8" w:tentative="1">
+      <w:start w:val="1"/>
+      <w:numFmt w:val="bullet"/>
+      <w:lvlText w:val=""/>
+      <w:lvlJc w:val="left"/>
+      <w:pPr>
+        <w:tabs>
+          <w:tab w:val="num" w:pos="6480"/>
+        </w:tabs>
+        <w:ind w:left="6480" w:hanging="360"/>
+      </w:pPr>
+      <w:rPr>
+        <w:rFonts w:ascii="Wingdings" w:hAnsi="Wingdings" w:hint="default"/>
+        <w:sz w:val="20"/>
+      </w:rPr>
+    </w:lvl>
+  </w:abstractNum>
+  <w:abstractNum w:abstractNumId="20">
     <w:nsid w:val="63C0788C"/>
     <w:multiLevelType w:val="multilevel"/>
     <w:tmpl w:val="DF52C6DA"/>
@@ -13504,7 +16059,156 @@
       </w:rPr>
     </w:lvl>
   </w:abstractNum>
-  <w:abstractNum w:abstractNumId="11">
+  <w:abstractNum w:abstractNumId="21">
+    <w:nsid w:val="6CFA13F4"/>
+    <w:multiLevelType w:val="multilevel"/>
+    <w:tmpl w:val="33AEFD20"/>
+    <w:lvl w:ilvl="0">
+      <w:start w:val="1"/>
+      <w:numFmt w:val="bullet"/>
+      <w:lvlText w:val=""/>
+      <w:lvlJc w:val="left"/>
+      <w:pPr>
+        <w:tabs>
+          <w:tab w:val="num" w:pos="720"/>
+        </w:tabs>
+        <w:ind w:left="720" w:hanging="360"/>
+      </w:pPr>
+      <w:rPr>
+        <w:rFonts w:ascii="Symbol" w:hAnsi="Symbol" w:hint="default"/>
+        <w:sz w:val="20"/>
+      </w:rPr>
+    </w:lvl>
+    <w:lvl w:ilvl="1" w:tentative="1">
+      <w:start w:val="1"/>
+      <w:numFmt w:val="bullet"/>
+      <w:lvlText w:val="o"/>
+      <w:lvlJc w:val="left"/>
+      <w:pPr>
+        <w:tabs>
+          <w:tab w:val="num" w:pos="1440"/>
+        </w:tabs>
+        <w:ind w:left="1440" w:hanging="360"/>
+      </w:pPr>
+      <w:rPr>
+        <w:rFonts w:ascii="Courier New" w:hAnsi="Courier New" w:hint="default"/>
+        <w:sz w:val="20"/>
+      </w:rPr>
+    </w:lvl>
+    <w:lvl w:ilvl="2" w:tentative="1">
+      <w:start w:val="1"/>
+      <w:numFmt w:val="bullet"/>
+      <w:lvlText w:val=""/>
+      <w:lvlJc w:val="left"/>
+      <w:pPr>
+        <w:tabs>
+          <w:tab w:val="num" w:pos="2160"/>
+        </w:tabs>
+        <w:ind w:left="2160" w:hanging="360"/>
+      </w:pPr>
+      <w:rPr>
+        <w:rFonts w:ascii="Wingdings" w:hAnsi="Wingdings" w:hint="default"/>
+        <w:sz w:val="20"/>
+      </w:rPr>
+    </w:lvl>
+    <w:lvl w:ilvl="3" w:tentative="1">
+      <w:start w:val="1"/>
+      <w:numFmt w:val="bullet"/>
+      <w:lvlText w:val=""/>
+      <w:lvlJc w:val="left"/>
+      <w:pPr>
+        <w:tabs>
+          <w:tab w:val="num" w:pos="2880"/>
+        </w:tabs>
+        <w:ind w:left="2880" w:hanging="360"/>
+      </w:pPr>
+      <w:rPr>
+        <w:rFonts w:ascii="Wingdings" w:hAnsi="Wingdings" w:hint="default"/>
+        <w:sz w:val="20"/>
+      </w:rPr>
+    </w:lvl>
+    <w:lvl w:ilvl="4" w:tentative="1">
+      <w:start w:val="1"/>
+      <w:numFmt w:val="bullet"/>
+      <w:lvlText w:val=""/>
+      <w:lvlJc w:val="left"/>
+      <w:pPr>
+        <w:tabs>
+          <w:tab w:val="num" w:pos="3600"/>
+        </w:tabs>
+        <w:ind w:left="3600" w:hanging="360"/>
+      </w:pPr>
+      <w:rPr>
+        <w:rFonts w:ascii="Wingdings" w:hAnsi="Wingdings" w:hint="default"/>
+        <w:sz w:val="20"/>
+      </w:rPr>
+    </w:lvl>
+    <w:lvl w:ilvl="5" w:tentative="1">
+      <w:start w:val="1"/>
+      <w:numFmt w:val="bullet"/>
+      <w:lvlText w:val=""/>
+      <w:lvlJc w:val="left"/>
+      <w:pPr>
+        <w:tabs>
+          <w:tab w:val="num" w:pos="4320"/>
+        </w:tabs>
+        <w:ind w:left="4320" w:hanging="360"/>
+      </w:pPr>
+      <w:rPr>
+        <w:rFonts w:ascii="Wingdings" w:hAnsi="Wingdings" w:hint="default"/>
+        <w:sz w:val="20"/>
+      </w:rPr>
+    </w:lvl>
+    <w:lvl w:ilvl="6" w:tentative="1">
+      <w:start w:val="1"/>
+      <w:numFmt w:val="bullet"/>
+      <w:lvlText w:val=""/>
+      <w:lvlJc w:val="left"/>
+      <w:pPr>
+        <w:tabs>
+          <w:tab w:val="num" w:pos="5040"/>
+        </w:tabs>
+        <w:ind w:left="5040" w:hanging="360"/>
+      </w:pPr>
+      <w:rPr>
+        <w:rFonts w:ascii="Wingdings" w:hAnsi="Wingdings" w:hint="default"/>
+        <w:sz w:val="20"/>
+      </w:rPr>
+    </w:lvl>
+    <w:lvl w:ilvl="7" w:tentative="1">
+      <w:start w:val="1"/>
+      <w:numFmt w:val="bullet"/>
+      <w:lvlText w:val=""/>
+      <w:lvlJc w:val="left"/>
+      <w:pPr>
+        <w:tabs>
+          <w:tab w:val="num" w:pos="5760"/>
+        </w:tabs>
+        <w:ind w:left="5760" w:hanging="360"/>
+      </w:pPr>
+      <w:rPr>
+        <w:rFonts w:ascii="Wingdings" w:hAnsi="Wingdings" w:hint="default"/>
+        <w:sz w:val="20"/>
+      </w:rPr>
+    </w:lvl>
+    <w:lvl w:ilvl="8" w:tentative="1">
+      <w:start w:val="1"/>
+      <w:numFmt w:val="bullet"/>
+      <w:lvlText w:val=""/>
+      <w:lvlJc w:val="left"/>
+      <w:pPr>
+        <w:tabs>
+          <w:tab w:val="num" w:pos="6480"/>
+        </w:tabs>
+        <w:ind w:left="6480" w:hanging="360"/>
+      </w:pPr>
+      <w:rPr>
+        <w:rFonts w:ascii="Wingdings" w:hAnsi="Wingdings" w:hint="default"/>
+        <w:sz w:val="20"/>
+      </w:rPr>
+    </w:lvl>
+  </w:abstractNum>
+  <w:abstractNum w:abstractNumId="22">
     <w:nsid w:val="73DF0E3C"/>
     <w:multiLevelType w:val="multilevel"/>
     <w:tmpl w:val="974229CA"/>
@@ -13653,7 +16357,7 @@
       </w:rPr>
     </w:lvl>
   </w:abstractNum>
-  <w:abstractNum w:abstractNumId="12">
+  <w:abstractNum w:abstractNumId="23">
     <w:nsid w:val="788A296B"/>
     <w:multiLevelType w:val="multilevel"/>
     <w:tmpl w:val="4E6E2FEA"/>
@@ -13803,43 +16507,76 @@
     </w:lvl>
   </w:abstractNum>
   <w:num w:numId="1">
-    <w:abstractNumId w:val="7"/>
+    <w:abstractNumId w:val="16"/>
   </w:num>
   <w:num w:numId="2">
-    <w:abstractNumId w:val="12"/>
+    <w:abstractNumId w:val="23"/>
   </w:num>
   <w:num w:numId="3">
-    <w:abstractNumId w:val="8"/>
+    <w:abstractNumId w:val="17"/>
   </w:num>
   <w:num w:numId="4">
-    <w:abstractNumId w:val="6"/>
+    <w:abstractNumId w:val="14"/>
   </w:num>
   <w:num w:numId="5">
-    <w:abstractNumId w:val="11"/>
+    <w:abstractNumId w:val="22"/>
   </w:num>
   <w:num w:numId="6">
-    <w:abstractNumId w:val="4"/>
+    <w:abstractNumId w:val="9"/>
   </w:num>
   <w:num w:numId="7">
     <w:abstractNumId w:val="1"/>
   </w:num>
   <w:num w:numId="8">
-    <w:abstractNumId w:val="9"/>
+    <w:abstractNumId w:val="18"/>
   </w:num>
   <w:num w:numId="9">
-    <w:abstractNumId w:val="3"/>
+    <w:abstractNumId w:val="5"/>
   </w:num>
   <w:num w:numId="10">
     <w:abstractNumId w:val="0"/>
   </w:num>
   <w:num w:numId="11">
-    <w:abstractNumId w:val="5"/>
+    <w:abstractNumId w:val="10"/>
   </w:num>
   <w:num w:numId="12">
+    <w:abstractNumId w:val="3"/>
+  </w:num>
+  <w:num w:numId="13">
+    <w:abstractNumId w:val="20"/>
+  </w:num>
+  <w:num w:numId="14">
+    <w:abstractNumId w:val="7"/>
+  </w:num>
+  <w:num w:numId="15">
+    <w:abstractNumId w:val="19"/>
+  </w:num>
+  <w:num w:numId="16">
+    <w:abstractNumId w:val="12"/>
+  </w:num>
+  <w:num w:numId="17">
+    <w:abstractNumId w:val="11"/>
+  </w:num>
+  <w:num w:numId="18">
+    <w:abstractNumId w:val="6"/>
+  </w:num>
+  <w:num w:numId="19">
+    <w:abstractNumId w:val="15"/>
+  </w:num>
+  <w:num w:numId="20">
+    <w:abstractNumId w:val="8"/>
+  </w:num>
+  <w:num w:numId="21">
+    <w:abstractNumId w:val="13"/>
+  </w:num>
+  <w:num w:numId="22">
+    <w:abstractNumId w:val="4"/>
+  </w:num>
+  <w:num w:numId="23">
     <w:abstractNumId w:val="2"/>
   </w:num>
-  <w:num w:numId="13">
-    <w:abstractNumId w:val="10"/>
+  <w:num w:numId="24">
+    <w:abstractNumId w:val="21"/>
   </w:num>
 </w:numbering>
 </file>
@@ -14766,7 +17503,7 @@
 </file>
 
 <file path=customXml/itemProps1.xml><?xml version="1.0" encoding="utf-8"?>
-<ds:datastoreItem xmlns:ds="http://schemas.openxmlformats.org/officeDocument/2006/customXml" ds:itemID="{BA43B9C4-A079-46C2-83F8-CB7AF5E201F2}">
+<ds:datastoreItem xmlns:ds="http://schemas.openxmlformats.org/officeDocument/2006/customXml" ds:itemID="{6B938E8E-5515-4D63-B3AD-00D6C245587F}">
   <ds:schemaRefs>
     <ds:schemaRef ds:uri="http://schemas.openxmlformats.org/officeDocument/2006/bibliography"/>
   </ds:schemaRefs>

</xml_diff>

<commit_message>
Class diagram, Use case diagram and activity diagram is added
</commit_message>
<xml_diff>
--- a/SWE Group-9.docx
+++ b/SWE Group-9.docx
@@ -1850,7 +1850,7 @@
           </mc:Choice>
           <mc:Fallback>
             <w:pict>
-              <v:shapetype w14:anchorId="0E6827B7" id="_x0000_t75" coordsize="21600,21600" o:spt="75" o:preferrelative="t" path="m@4@5l@4@11@9@11@9@5xe" filled="f" stroked="f">
+              <v:shapetype w14:anchorId="0798589F" id="_x0000_t75" coordsize="21600,21600" o:spt="75" o:preferrelative="t" path="m@4@5l@4@11@9@11@9@5xe" filled="f" stroked="f">
                 <v:stroke joinstyle="miter"/>
                 <v:formulas>
                   <v:f eqn="if lineDrawn pixelLineWidth 0"/>
@@ -12914,9 +12914,445 @@
         <w:t>The system shall follow standard software development and documentation practices.</w:t>
       </w:r>
     </w:p>
-    <w:p>
+    <w:p/>
+    <w:p/>
+    <w:p/>
+    <w:p/>
+    <w:p/>
+    <w:p/>
+    <w:p/>
+    <w:p/>
+    <w:p/>
+    <w:p/>
+    <w:p/>
+    <w:p>
+      <w:pPr>
+        <w:rPr>
+          <w:rFonts w:ascii="Times New Roman" w:eastAsia="Times New Roman" w:hAnsi="Times New Roman" w:cs="Times New Roman"/>
+          <w:b/>
+          <w:bCs/>
+          <w:sz w:val="34"/>
+          <w:szCs w:val="24"/>
+        </w:rPr>
+      </w:pPr>
+      <w:r>
+        <w:rPr>
+          <w:rFonts w:ascii="Times New Roman" w:eastAsia="Times New Roman" w:hAnsi="Times New Roman" w:cs="Times New Roman"/>
+          <w:b/>
+          <w:bCs/>
+          <w:sz w:val="34"/>
+          <w:szCs w:val="24"/>
+        </w:rPr>
+        <w:lastRenderedPageBreak/>
+        <w:t>3. SOFTWARE DESIGN</w:t>
+      </w:r>
+    </w:p>
+    <w:p>
+      <w:pPr>
+        <w:rPr>
+          <w:rFonts w:ascii="Times New Roman" w:eastAsia="Times New Roman" w:hAnsi="Times New Roman" w:cs="Times New Roman"/>
+          <w:b/>
+          <w:bCs/>
+          <w:sz w:val="30"/>
+          <w:szCs w:val="24"/>
+        </w:rPr>
+      </w:pPr>
+      <w:r>
+        <w:rPr>
+          <w:rFonts w:ascii="Times New Roman" w:eastAsia="Times New Roman" w:hAnsi="Times New Roman" w:cs="Times New Roman"/>
+          <w:b/>
+          <w:bCs/>
+          <w:sz w:val="30"/>
+          <w:szCs w:val="24"/>
+        </w:rPr>
+        <w:t>3.1 System Design:</w:t>
+      </w:r>
+    </w:p>
+    <w:p>
+      <w:pPr>
+        <w:jc w:val="center"/>
+        <w:rPr>
+          <w:rFonts w:ascii="Times New Roman" w:eastAsia="Times New Roman" w:hAnsi="Times New Roman" w:cs="Times New Roman"/>
+          <w:b/>
+          <w:sz w:val="34"/>
+          <w:szCs w:val="24"/>
+          <w:u w:val="single"/>
+        </w:rPr>
+      </w:pPr>
+      <w:r>
+        <w:rPr>
+          <w:rFonts w:ascii="Times New Roman" w:eastAsia="Times New Roman" w:hAnsi="Times New Roman" w:cs="Times New Roman"/>
+          <w:b/>
+          <w:sz w:val="34"/>
+          <w:szCs w:val="24"/>
+          <w:u w:val="single"/>
+        </w:rPr>
+        <w:t>Use Case Diagram</w:t>
+      </w:r>
+    </w:p>
+    <w:p>
+      <w:pPr>
+        <w:rPr>
+          <w:rFonts w:ascii="Times New Roman" w:eastAsia="Times New Roman" w:hAnsi="Times New Roman" w:cs="Times New Roman"/>
+          <w:sz w:val="24"/>
+          <w:szCs w:val="24"/>
+        </w:rPr>
+      </w:pPr>
+      <w:r>
+        <w:rPr>
+          <w:rFonts w:ascii="Times New Roman" w:eastAsia="Times New Roman" w:hAnsi="Times New Roman" w:cs="Times New Roman"/>
+          <w:noProof/>
+          <w:sz w:val="24"/>
+          <w:szCs w:val="24"/>
+        </w:rPr>
+        <w:drawing>
+          <wp:inline distT="0" distB="0" distL="0" distR="0" wp14:anchorId="675DD499" wp14:editId="15B1CDD2">
+            <wp:extent cx="3171825" cy="4491522"/>
+            <wp:effectExtent l="0" t="0" r="0" b="4445"/>
+            <wp:docPr id="1" name="Picture 1"/>
+            <wp:cNvGraphicFramePr>
+              <a:graphicFrameLocks xmlns:a="http://schemas.openxmlformats.org/drawingml/2006/main" noChangeAspect="1"/>
+            </wp:cNvGraphicFramePr>
+            <a:graphic xmlns:a="http://schemas.openxmlformats.org/drawingml/2006/main">
+              <a:graphicData uri="http://schemas.openxmlformats.org/drawingml/2006/picture">
+                <pic:pic xmlns:pic="http://schemas.openxmlformats.org/drawingml/2006/picture">
+                  <pic:nvPicPr>
+                    <pic:cNvPr id="1" name="Use-case-Diagram-Hospital-Management-System-images-0.jpg"/>
+                    <pic:cNvPicPr/>
+                  </pic:nvPicPr>
+                  <pic:blipFill>
+                    <a:blip r:embed="rId9" cstate="print">
+                      <a:extLst>
+                        <a:ext uri="{28A0092B-C50C-407E-A947-70E740481C1C}">
+                          <a14:useLocalDpi xmlns:a14="http://schemas.microsoft.com/office/drawing/2010/main" val="0"/>
+                        </a:ext>
+                      </a:extLst>
+                    </a:blip>
+                    <a:stretch>
+                      <a:fillRect/>
+                    </a:stretch>
+                  </pic:blipFill>
+                  <pic:spPr>
+                    <a:xfrm>
+                      <a:off x="0" y="0"/>
+                      <a:ext cx="3226009" cy="4568251"/>
+                    </a:xfrm>
+                    <a:prstGeom prst="rect">
+                      <a:avLst/>
+                    </a:prstGeom>
+                  </pic:spPr>
+                </pic:pic>
+              </a:graphicData>
+            </a:graphic>
+          </wp:inline>
+        </w:drawing>
+      </w:r>
       <w:bookmarkStart w:id="0" w:name="_GoBack"/>
       <w:bookmarkEnd w:id="0"/>
+    </w:p>
+    <w:p>
+      <w:pPr>
+        <w:rPr>
+          <w:rFonts w:ascii="Times New Roman" w:eastAsia="Times New Roman" w:hAnsi="Times New Roman" w:cs="Times New Roman"/>
+          <w:sz w:val="24"/>
+          <w:szCs w:val="24"/>
+        </w:rPr>
+      </w:pPr>
+      <w:r>
+        <w:rPr>
+          <w:rFonts w:ascii="Times New Roman" w:eastAsia="Times New Roman" w:hAnsi="Times New Roman" w:cs="Times New Roman"/>
+          <w:noProof/>
+          <w:sz w:val="24"/>
+          <w:szCs w:val="24"/>
+        </w:rPr>
+        <w:drawing>
+          <wp:inline distT="0" distB="0" distL="0" distR="0" wp14:anchorId="6131BBC4" wp14:editId="4BFD3D2C">
+            <wp:extent cx="3152775" cy="2258315"/>
+            <wp:effectExtent l="0" t="0" r="0" b="8890"/>
+            <wp:docPr id="2" name="Picture 2"/>
+            <wp:cNvGraphicFramePr>
+              <a:graphicFrameLocks xmlns:a="http://schemas.openxmlformats.org/drawingml/2006/main" noChangeAspect="1"/>
+            </wp:cNvGraphicFramePr>
+            <a:graphic xmlns:a="http://schemas.openxmlformats.org/drawingml/2006/main">
+              <a:graphicData uri="http://schemas.openxmlformats.org/drawingml/2006/picture">
+                <pic:pic xmlns:pic="http://schemas.openxmlformats.org/drawingml/2006/picture">
+                  <pic:nvPicPr>
+                    <pic:cNvPr id="2" name="Use-case-Diagram-Hospital-Management-System-images-1.jpg"/>
+                    <pic:cNvPicPr/>
+                  </pic:nvPicPr>
+                  <pic:blipFill rotWithShape="1">
+                    <a:blip r:embed="rId10" cstate="print">
+                      <a:extLst>
+                        <a:ext uri="{28A0092B-C50C-407E-A947-70E740481C1C}">
+                          <a14:useLocalDpi xmlns:a14="http://schemas.microsoft.com/office/drawing/2010/main" val="0"/>
+                        </a:ext>
+                      </a:extLst>
+                    </a:blip>
+                    <a:srcRect b="49417"/>
+                    <a:stretch/>
+                  </pic:blipFill>
+                  <pic:spPr bwMode="auto">
+                    <a:xfrm>
+                      <a:off x="0" y="0"/>
+                      <a:ext cx="3203327" cy="2294525"/>
+                    </a:xfrm>
+                    <a:prstGeom prst="rect">
+                      <a:avLst/>
+                    </a:prstGeom>
+                    <a:ln>
+                      <a:noFill/>
+                    </a:ln>
+                    <a:extLst>
+                      <a:ext uri="{53640926-AAD7-44D8-BBD7-CCE9431645EC}">
+                        <a14:shadowObscured xmlns:a14="http://schemas.microsoft.com/office/drawing/2010/main"/>
+                      </a:ext>
+                    </a:extLst>
+                  </pic:spPr>
+                </pic:pic>
+              </a:graphicData>
+            </a:graphic>
+          </wp:inline>
+        </w:drawing>
+      </w:r>
+    </w:p>
+    <w:p>
+      <w:pPr>
+        <w:rPr>
+          <w:rFonts w:ascii="Times New Roman" w:eastAsia="Times New Roman" w:hAnsi="Times New Roman" w:cs="Times New Roman"/>
+          <w:sz w:val="24"/>
+          <w:szCs w:val="24"/>
+        </w:rPr>
+      </w:pPr>
+    </w:p>
+    <w:p>
+      <w:pPr>
+        <w:jc w:val="center"/>
+        <w:rPr>
+          <w:rFonts w:ascii="Times New Roman" w:eastAsia="Times New Roman" w:hAnsi="Times New Roman" w:cs="Times New Roman"/>
+          <w:b/>
+          <w:sz w:val="30"/>
+          <w:szCs w:val="24"/>
+          <w:u w:val="single"/>
+        </w:rPr>
+      </w:pPr>
+    </w:p>
+    <w:p>
+      <w:pPr>
+        <w:jc w:val="center"/>
+        <w:rPr>
+          <w:rFonts w:ascii="Times New Roman" w:eastAsia="Times New Roman" w:hAnsi="Times New Roman" w:cs="Times New Roman"/>
+          <w:b/>
+          <w:sz w:val="30"/>
+          <w:szCs w:val="24"/>
+          <w:u w:val="single"/>
+        </w:rPr>
+      </w:pPr>
+    </w:p>
+    <w:p>
+      <w:pPr>
+        <w:jc w:val="center"/>
+        <w:rPr>
+          <w:rFonts w:ascii="Times New Roman" w:eastAsia="Times New Roman" w:hAnsi="Times New Roman" w:cs="Times New Roman"/>
+          <w:b/>
+          <w:sz w:val="30"/>
+          <w:szCs w:val="24"/>
+          <w:u w:val="single"/>
+        </w:rPr>
+      </w:pPr>
+      <w:r>
+        <w:rPr>
+          <w:rFonts w:ascii="Times New Roman" w:eastAsia="Times New Roman" w:hAnsi="Times New Roman" w:cs="Times New Roman"/>
+          <w:b/>
+          <w:sz w:val="30"/>
+          <w:szCs w:val="24"/>
+          <w:u w:val="single"/>
+        </w:rPr>
+        <w:lastRenderedPageBreak/>
+        <w:t>Class Diagram</w:t>
+      </w:r>
+    </w:p>
+    <w:p>
+      <w:pPr>
+        <w:rPr>
+          <w:rFonts w:ascii="Times New Roman" w:eastAsia="Times New Roman" w:hAnsi="Times New Roman" w:cs="Times New Roman"/>
+          <w:sz w:val="24"/>
+          <w:szCs w:val="24"/>
+        </w:rPr>
+      </w:pPr>
+      <w:r>
+        <w:rPr>
+          <w:rFonts w:ascii="Times New Roman" w:eastAsia="Times New Roman" w:hAnsi="Times New Roman" w:cs="Times New Roman"/>
+          <w:noProof/>
+          <w:sz w:val="24"/>
+          <w:szCs w:val="24"/>
+        </w:rPr>
+        <w:drawing>
+          <wp:inline distT="0" distB="0" distL="0" distR="0" wp14:anchorId="4D209B33" wp14:editId="76EEC1AD">
+            <wp:extent cx="6568440" cy="2567940"/>
+            <wp:effectExtent l="0" t="0" r="0" b="3810"/>
+            <wp:docPr id="3" name="Picture 3"/>
+            <wp:cNvGraphicFramePr>
+              <a:graphicFrameLocks xmlns:a="http://schemas.openxmlformats.org/drawingml/2006/main" noChangeAspect="1"/>
+            </wp:cNvGraphicFramePr>
+            <a:graphic xmlns:a="http://schemas.openxmlformats.org/drawingml/2006/main">
+              <a:graphicData uri="http://schemas.openxmlformats.org/drawingml/2006/picture">
+                <pic:pic xmlns:pic="http://schemas.openxmlformats.org/drawingml/2006/picture">
+                  <pic:nvPicPr>
+                    <pic:cNvPr id="3" name="Class-Diagram-HMS.jpg"/>
+                    <pic:cNvPicPr/>
+                  </pic:nvPicPr>
+                  <pic:blipFill rotWithShape="1">
+                    <a:blip r:embed="rId11" cstate="print">
+                      <a:extLst>
+                        <a:ext uri="{28A0092B-C50C-407E-A947-70E740481C1C}">
+                          <a14:useLocalDpi xmlns:a14="http://schemas.microsoft.com/office/drawing/2010/main" val="0"/>
+                        </a:ext>
+                      </a:extLst>
+                    </a:blip>
+                    <a:srcRect l="5667" t="29191" r="-5667" b="22349"/>
+                    <a:stretch/>
+                  </pic:blipFill>
+                  <pic:spPr bwMode="auto">
+                    <a:xfrm>
+                      <a:off x="0" y="0"/>
+                      <a:ext cx="6568440" cy="2567940"/>
+                    </a:xfrm>
+                    <a:prstGeom prst="rect">
+                      <a:avLst/>
+                    </a:prstGeom>
+                    <a:ln>
+                      <a:noFill/>
+                    </a:ln>
+                    <a:extLst>
+                      <a:ext uri="{53640926-AAD7-44D8-BBD7-CCE9431645EC}">
+                        <a14:shadowObscured xmlns:a14="http://schemas.microsoft.com/office/drawing/2010/main"/>
+                      </a:ext>
+                    </a:extLst>
+                  </pic:spPr>
+                </pic:pic>
+              </a:graphicData>
+            </a:graphic>
+          </wp:inline>
+        </w:drawing>
+      </w:r>
+    </w:p>
+    <w:p>
+      <w:pPr>
+        <w:rPr>
+          <w:rFonts w:ascii="Times New Roman" w:eastAsia="Times New Roman" w:hAnsi="Times New Roman" w:cs="Times New Roman"/>
+          <w:sz w:val="24"/>
+          <w:szCs w:val="24"/>
+        </w:rPr>
+      </w:pPr>
+    </w:p>
+    <w:p>
+      <w:pPr>
+        <w:rPr>
+          <w:rFonts w:ascii="Times New Roman" w:eastAsia="Times New Roman" w:hAnsi="Times New Roman" w:cs="Times New Roman"/>
+          <w:sz w:val="24"/>
+          <w:szCs w:val="24"/>
+        </w:rPr>
+      </w:pPr>
+    </w:p>
+    <w:p>
+      <w:pPr>
+        <w:rPr>
+          <w:rFonts w:ascii="Times New Roman" w:eastAsia="Times New Roman" w:hAnsi="Times New Roman" w:cs="Times New Roman"/>
+          <w:sz w:val="24"/>
+          <w:szCs w:val="24"/>
+        </w:rPr>
+      </w:pPr>
+    </w:p>
+    <w:p>
+      <w:pPr>
+        <w:rPr>
+          <w:rFonts w:ascii="Times New Roman" w:eastAsia="Times New Roman" w:hAnsi="Times New Roman" w:cs="Times New Roman"/>
+          <w:sz w:val="24"/>
+          <w:szCs w:val="24"/>
+        </w:rPr>
+      </w:pPr>
+    </w:p>
+    <w:p>
+      <w:pPr>
+        <w:rPr>
+          <w:rFonts w:ascii="Times New Roman" w:eastAsia="Times New Roman" w:hAnsi="Times New Roman" w:cs="Times New Roman"/>
+          <w:sz w:val="24"/>
+          <w:szCs w:val="24"/>
+        </w:rPr>
+      </w:pPr>
+    </w:p>
+    <w:p>
+      <w:pPr>
+        <w:jc w:val="center"/>
+        <w:rPr>
+          <w:rFonts w:ascii="Times New Roman" w:eastAsia="Times New Roman" w:hAnsi="Times New Roman" w:cs="Times New Roman"/>
+          <w:b/>
+          <w:sz w:val="30"/>
+          <w:szCs w:val="28"/>
+          <w:u w:val="single"/>
+        </w:rPr>
+      </w:pPr>
+      <w:r>
+        <w:rPr>
+          <w:rFonts w:ascii="Times New Roman" w:eastAsia="Times New Roman" w:hAnsi="Times New Roman" w:cs="Times New Roman"/>
+          <w:b/>
+          <w:sz w:val="30"/>
+          <w:szCs w:val="28"/>
+          <w:u w:val="single"/>
+        </w:rPr>
+        <w:t>Activity Diagram</w:t>
+      </w:r>
+    </w:p>
+    <w:p>
+      <w:r>
+        <w:rPr>
+          <w:rFonts w:ascii="Times New Roman" w:eastAsia="Times New Roman" w:hAnsi="Times New Roman" w:cs="Times New Roman"/>
+          <w:noProof/>
+          <w:sz w:val="24"/>
+          <w:szCs w:val="24"/>
+        </w:rPr>
+        <w:drawing>
+          <wp:inline distT="0" distB="0" distL="0" distR="0" wp14:anchorId="4088F4FF" wp14:editId="612BAAE2">
+            <wp:extent cx="6858000" cy="3329940"/>
+            <wp:effectExtent l="0" t="0" r="0" b="3810"/>
+            <wp:docPr id="4" name="Picture 4"/>
+            <wp:cNvGraphicFramePr>
+              <a:graphicFrameLocks xmlns:a="http://schemas.openxmlformats.org/drawingml/2006/main" noChangeAspect="1"/>
+            </wp:cNvGraphicFramePr>
+            <a:graphic xmlns:a="http://schemas.openxmlformats.org/drawingml/2006/main">
+              <a:graphicData uri="http://schemas.openxmlformats.org/drawingml/2006/picture">
+                <pic:pic xmlns:pic="http://schemas.openxmlformats.org/drawingml/2006/picture">
+                  <pic:nvPicPr>
+                    <pic:cNvPr id="4" name="Activity Diagram.png"/>
+                    <pic:cNvPicPr/>
+                  </pic:nvPicPr>
+                  <pic:blipFill>
+                    <a:blip r:embed="rId12" cstate="print">
+                      <a:extLst>
+                        <a:ext uri="{28A0092B-C50C-407E-A947-70E740481C1C}">
+                          <a14:useLocalDpi xmlns:a14="http://schemas.microsoft.com/office/drawing/2010/main" val="0"/>
+                        </a:ext>
+                      </a:extLst>
+                    </a:blip>
+                    <a:stretch>
+                      <a:fillRect/>
+                    </a:stretch>
+                  </pic:blipFill>
+                  <pic:spPr>
+                    <a:xfrm>
+                      <a:off x="0" y="0"/>
+                      <a:ext cx="6858000" cy="3329940"/>
+                    </a:xfrm>
+                    <a:prstGeom prst="rect">
+                      <a:avLst/>
+                    </a:prstGeom>
+                  </pic:spPr>
+                </pic:pic>
+              </a:graphicData>
+            </a:graphic>
+          </wp:inline>
+        </w:drawing>
+      </w:r>
     </w:p>
     <w:sectPr>
       <w:pgSz w:w="12240" w:h="15840"/>
@@ -17503,7 +17939,7 @@
 </file>
 
 <file path=customXml/itemProps1.xml><?xml version="1.0" encoding="utf-8"?>
-<ds:datastoreItem xmlns:ds="http://schemas.openxmlformats.org/officeDocument/2006/customXml" ds:itemID="{6B938E8E-5515-4D63-B3AD-00D6C245587F}">
+<ds:datastoreItem xmlns:ds="http://schemas.openxmlformats.org/officeDocument/2006/customXml" ds:itemID="{9B9CA7B8-6041-4BD0-8240-6DC4AE044342}">
   <ds:schemaRefs>
     <ds:schemaRef ds:uri="http://schemas.openxmlformats.org/officeDocument/2006/bibliography"/>
   </ds:schemaRefs>

</xml_diff>

<commit_message>
13 UI Designs using Figma is added
</commit_message>
<xml_diff>
--- a/SWE Group-9.docx
+++ b/SWE Group-9.docx
@@ -1850,7 +1850,7 @@
           </mc:Choice>
           <mc:Fallback>
             <w:pict>
-              <v:shapetype w14:anchorId="0798589F" id="_x0000_t75" coordsize="21600,21600" o:spt="75" o:preferrelative="t" path="m@4@5l@4@11@9@11@9@5xe" filled="f" stroked="f">
+              <v:shapetype w14:anchorId="1CB38284" id="_x0000_t75" coordsize="21600,21600" o:spt="75" o:preferrelative="t" path="m@4@5l@4@11@9@11@9@5xe" filled="f" stroked="f">
                 <v:stroke joinstyle="miter"/>
                 <v:formulas>
                   <v:f eqn="if lineDrawn pixelLineWidth 0"/>
@@ -13047,8 +13047,6 @@
           </wp:inline>
         </w:drawing>
       </w:r>
-      <w:bookmarkStart w:id="0" w:name="_GoBack"/>
-      <w:bookmarkEnd w:id="0"/>
     </w:p>
     <w:p>
       <w:pPr>
@@ -13353,6 +13351,1267 @@
           </wp:inline>
         </w:drawing>
       </w:r>
+    </w:p>
+    <w:p/>
+    <w:p/>
+    <w:p/>
+    <w:p>
+      <w:pPr>
+        <w:rPr>
+          <w:rStyle w:val="Strong"/>
+          <w:rFonts w:ascii="Times New Roman" w:eastAsia="Times New Roman" w:hAnsi="Times New Roman" w:cs="Times New Roman"/>
+          <w:sz w:val="34"/>
+          <w:szCs w:val="32"/>
+        </w:rPr>
+      </w:pPr>
+      <w:r>
+        <w:rPr>
+          <w:rFonts w:ascii="Times New Roman" w:eastAsia="Times New Roman" w:hAnsi="Times New Roman" w:cs="Times New Roman"/>
+          <w:b/>
+          <w:bCs/>
+          <w:sz w:val="34"/>
+          <w:szCs w:val="32"/>
+        </w:rPr>
+        <w:lastRenderedPageBreak/>
+        <w:t xml:space="preserve">UI / Wireframe Design using </w:t>
+      </w:r>
+      <w:proofErr w:type="spellStart"/>
+      <w:r>
+        <w:rPr>
+          <w:rFonts w:ascii="Times New Roman" w:eastAsia="Times New Roman" w:hAnsi="Times New Roman" w:cs="Times New Roman"/>
+          <w:b/>
+          <w:bCs/>
+          <w:sz w:val="34"/>
+          <w:szCs w:val="32"/>
+        </w:rPr>
+        <w:t>Figma</w:t>
+      </w:r>
+      <w:proofErr w:type="spellEnd"/>
+    </w:p>
+    <w:p>
+      <w:pPr>
+        <w:pStyle w:val="Heading3"/>
+        <w:rPr>
+          <w:rFonts w:ascii="Times New Roman" w:hAnsi="Times New Roman" w:cs="Times New Roman"/>
+        </w:rPr>
+      </w:pPr>
+      <w:r>
+        <w:rPr>
+          <w:rStyle w:val="Strong"/>
+          <w:rFonts w:ascii="Times New Roman" w:hAnsi="Times New Roman" w:cs="Times New Roman"/>
+        </w:rPr>
+        <w:t>1. Login Page</w:t>
+      </w:r>
+    </w:p>
+    <w:p>
+      <w:pPr>
+        <w:pStyle w:val="NormalWeb"/>
+      </w:pPr>
+      <w:r>
+        <w:t>This screen allows authorized users to securely access the system using valid credentials.</w:t>
+      </w:r>
+      <w:r>
+        <w:br/>
+        <w:t>Role-based authentication ensures that users are redirected to their respective dashboards.</w:t>
+      </w:r>
+    </w:p>
+    <w:p>
+      <w:pPr>
+        <w:pStyle w:val="NormalWeb"/>
+      </w:pPr>
+      <w:r>
+        <w:rPr>
+          <w:noProof/>
+          <w:lang w:val="en-US" w:eastAsia="en-US"/>
+        </w:rPr>
+        <w:drawing>
+          <wp:inline distT="0" distB="0" distL="0" distR="0" wp14:anchorId="76B509C8" wp14:editId="1A452A4E">
+            <wp:extent cx="4463143" cy="3137425"/>
+            <wp:effectExtent l="0" t="0" r="0" b="6350"/>
+            <wp:docPr id="5" name="Picture 5"/>
+            <wp:cNvGraphicFramePr>
+              <a:graphicFrameLocks xmlns:a="http://schemas.openxmlformats.org/drawingml/2006/main" noChangeAspect="1"/>
+            </wp:cNvGraphicFramePr>
+            <a:graphic xmlns:a="http://schemas.openxmlformats.org/drawingml/2006/main">
+              <a:graphicData uri="http://schemas.openxmlformats.org/drawingml/2006/picture">
+                <pic:pic xmlns:pic="http://schemas.openxmlformats.org/drawingml/2006/picture">
+                  <pic:nvPicPr>
+                    <pic:cNvPr id="5" name="Login page.png"/>
+                    <pic:cNvPicPr/>
+                  </pic:nvPicPr>
+                  <pic:blipFill>
+                    <a:blip r:embed="rId13">
+                      <a:extLst>
+                        <a:ext uri="{28A0092B-C50C-407E-A947-70E740481C1C}">
+                          <a14:useLocalDpi xmlns:a14="http://schemas.microsoft.com/office/drawing/2010/main" val="0"/>
+                        </a:ext>
+                      </a:extLst>
+                    </a:blip>
+                    <a:stretch>
+                      <a:fillRect/>
+                    </a:stretch>
+                  </pic:blipFill>
+                  <pic:spPr>
+                    <a:xfrm>
+                      <a:off x="0" y="0"/>
+                      <a:ext cx="4598913" cy="3232866"/>
+                    </a:xfrm>
+                    <a:prstGeom prst="rect">
+                      <a:avLst/>
+                    </a:prstGeom>
+                  </pic:spPr>
+                </pic:pic>
+              </a:graphicData>
+            </a:graphic>
+          </wp:inline>
+        </w:drawing>
+      </w:r>
+    </w:p>
+    <w:p>
+      <w:pPr>
+        <w:pStyle w:val="Heading3"/>
+        <w:rPr>
+          <w:rFonts w:ascii="Times New Roman" w:hAnsi="Times New Roman" w:cs="Times New Roman"/>
+        </w:rPr>
+      </w:pPr>
+      <w:r>
+        <w:rPr>
+          <w:rStyle w:val="Strong"/>
+          <w:rFonts w:ascii="Times New Roman" w:hAnsi="Times New Roman" w:cs="Times New Roman"/>
+        </w:rPr>
+        <w:t>2. Admin Dashboard</w:t>
+      </w:r>
+    </w:p>
+    <w:p>
+      <w:pPr>
+        <w:pStyle w:val="NormalWeb"/>
+      </w:pPr>
+      <w:r>
+        <w:t>The admin dashboard provides an overview of system activities and administrative controls.</w:t>
+      </w:r>
+      <w:r>
+        <w:br/>
+        <w:t>It allows management of users, roles, and overall system configurations.</w:t>
+      </w:r>
+    </w:p>
+    <w:p>
+      <w:pPr>
+        <w:pStyle w:val="NormalWeb"/>
+      </w:pPr>
+      <w:r>
+        <w:rPr>
+          <w:noProof/>
+          <w:lang w:val="en-US" w:eastAsia="en-US"/>
+        </w:rPr>
+        <w:drawing>
+          <wp:inline distT="0" distB="0" distL="0" distR="0" wp14:anchorId="6A74B47F" wp14:editId="1A3D54E4">
+            <wp:extent cx="5301343" cy="2991332"/>
+            <wp:effectExtent l="0" t="0" r="0" b="0"/>
+            <wp:docPr id="6" name="Picture 6"/>
+            <wp:cNvGraphicFramePr>
+              <a:graphicFrameLocks xmlns:a="http://schemas.openxmlformats.org/drawingml/2006/main" noChangeAspect="1"/>
+            </wp:cNvGraphicFramePr>
+            <a:graphic xmlns:a="http://schemas.openxmlformats.org/drawingml/2006/main">
+              <a:graphicData uri="http://schemas.openxmlformats.org/drawingml/2006/picture">
+                <pic:pic xmlns:pic="http://schemas.openxmlformats.org/drawingml/2006/picture">
+                  <pic:nvPicPr>
+                    <pic:cNvPr id="6" name="Admin Dashboard.png"/>
+                    <pic:cNvPicPr/>
+                  </pic:nvPicPr>
+                  <pic:blipFill>
+                    <a:blip r:embed="rId14">
+                      <a:extLst>
+                        <a:ext uri="{28A0092B-C50C-407E-A947-70E740481C1C}">
+                          <a14:useLocalDpi xmlns:a14="http://schemas.microsoft.com/office/drawing/2010/main" val="0"/>
+                        </a:ext>
+                      </a:extLst>
+                    </a:blip>
+                    <a:stretch>
+                      <a:fillRect/>
+                    </a:stretch>
+                  </pic:blipFill>
+                  <pic:spPr>
+                    <a:xfrm>
+                      <a:off x="0" y="0"/>
+                      <a:ext cx="5330965" cy="3008047"/>
+                    </a:xfrm>
+                    <a:prstGeom prst="rect">
+                      <a:avLst/>
+                    </a:prstGeom>
+                  </pic:spPr>
+                </pic:pic>
+              </a:graphicData>
+            </a:graphic>
+          </wp:inline>
+        </w:drawing>
+      </w:r>
+    </w:p>
+    <w:p>
+      <w:pPr>
+        <w:pStyle w:val="Heading3"/>
+        <w:rPr>
+          <w:rFonts w:ascii="Times New Roman" w:hAnsi="Times New Roman" w:cs="Times New Roman"/>
+        </w:rPr>
+      </w:pPr>
+      <w:r>
+        <w:rPr>
+          <w:rStyle w:val="Strong"/>
+          <w:rFonts w:ascii="Times New Roman" w:hAnsi="Times New Roman" w:cs="Times New Roman"/>
+        </w:rPr>
+        <w:lastRenderedPageBreak/>
+        <w:t>3. Receptionist Dashboard</w:t>
+      </w:r>
+    </w:p>
+    <w:p>
+      <w:pPr>
+        <w:pStyle w:val="NormalWeb"/>
+      </w:pPr>
+      <w:r>
+        <w:t>This dashboard enables receptionists to manage patient registrations and appointments efficiently.</w:t>
+      </w:r>
+      <w:r>
+        <w:br/>
+        <w:t>It provides quick access to scheduling and patient-related operations.</w:t>
+      </w:r>
+    </w:p>
+    <w:p>
+      <w:pPr>
+        <w:rPr>
+          <w:rFonts w:ascii="Times New Roman" w:hAnsi="Times New Roman" w:cs="Times New Roman"/>
+          <w:sz w:val="24"/>
+          <w:szCs w:val="24"/>
+        </w:rPr>
+      </w:pPr>
+      <w:r>
+        <w:rPr>
+          <w:rFonts w:ascii="Times New Roman" w:hAnsi="Times New Roman" w:cs="Times New Roman"/>
+          <w:noProof/>
+          <w:sz w:val="24"/>
+          <w:szCs w:val="24"/>
+        </w:rPr>
+        <w:drawing>
+          <wp:inline distT="0" distB="0" distL="0" distR="0" wp14:anchorId="3DEE5FC2" wp14:editId="7CDC6067">
+            <wp:extent cx="5446460" cy="3048000"/>
+            <wp:effectExtent l="0" t="0" r="1905" b="0"/>
+            <wp:docPr id="7" name="Picture 7"/>
+            <wp:cNvGraphicFramePr>
+              <a:graphicFrameLocks xmlns:a="http://schemas.openxmlformats.org/drawingml/2006/main" noChangeAspect="1"/>
+            </wp:cNvGraphicFramePr>
+            <a:graphic xmlns:a="http://schemas.openxmlformats.org/drawingml/2006/main">
+              <a:graphicData uri="http://schemas.openxmlformats.org/drawingml/2006/picture">
+                <pic:pic xmlns:pic="http://schemas.openxmlformats.org/drawingml/2006/picture">
+                  <pic:nvPicPr>
+                    <pic:cNvPr id="7" name="Receptionist dashboard.png"/>
+                    <pic:cNvPicPr/>
+                  </pic:nvPicPr>
+                  <pic:blipFill>
+                    <a:blip r:embed="rId15">
+                      <a:extLst>
+                        <a:ext uri="{28A0092B-C50C-407E-A947-70E740481C1C}">
+                          <a14:useLocalDpi xmlns:a14="http://schemas.microsoft.com/office/drawing/2010/main" val="0"/>
+                        </a:ext>
+                      </a:extLst>
+                    </a:blip>
+                    <a:stretch>
+                      <a:fillRect/>
+                    </a:stretch>
+                  </pic:blipFill>
+                  <pic:spPr>
+                    <a:xfrm>
+                      <a:off x="0" y="0"/>
+                      <a:ext cx="5478955" cy="3066185"/>
+                    </a:xfrm>
+                    <a:prstGeom prst="rect">
+                      <a:avLst/>
+                    </a:prstGeom>
+                  </pic:spPr>
+                </pic:pic>
+              </a:graphicData>
+            </a:graphic>
+          </wp:inline>
+        </w:drawing>
+      </w:r>
+    </w:p>
+    <w:p>
+      <w:pPr>
+        <w:pStyle w:val="Heading3"/>
+        <w:rPr>
+          <w:rFonts w:ascii="Times New Roman" w:hAnsi="Times New Roman" w:cs="Times New Roman"/>
+        </w:rPr>
+      </w:pPr>
+      <w:r>
+        <w:rPr>
+          <w:rStyle w:val="Strong"/>
+          <w:rFonts w:ascii="Times New Roman" w:hAnsi="Times New Roman" w:cs="Times New Roman"/>
+        </w:rPr>
+        <w:t>4.</w:t>
+      </w:r>
+      <w:r>
+        <w:rPr>
+          <w:rStyle w:val="Strong"/>
+          <w:rFonts w:ascii="Times New Roman" w:hAnsi="Times New Roman" w:cs="Times New Roman"/>
+        </w:rPr>
+        <w:t xml:space="preserve"> Patient Dashboard</w:t>
+      </w:r>
+    </w:p>
+    <w:p>
+      <w:pPr>
+        <w:pStyle w:val="NormalWeb"/>
+      </w:pPr>
+      <w:r>
+        <w:t>The patient dashboard allows patients to view their appointments, prescriptions, and billing details.</w:t>
+      </w:r>
+      <w:r>
+        <w:br/>
+        <w:t>It enhances transparency and improves patient engagement with the hospital system.</w:t>
+      </w:r>
+    </w:p>
+    <w:p>
+      <w:pPr>
+        <w:rPr>
+          <w:rStyle w:val="Strong"/>
+          <w:rFonts w:ascii="Times New Roman" w:hAnsi="Times New Roman" w:cs="Times New Roman"/>
+          <w:bCs w:val="0"/>
+          <w:sz w:val="24"/>
+          <w:szCs w:val="24"/>
+        </w:rPr>
+      </w:pPr>
+      <w:r>
+        <w:rPr>
+          <w:rFonts w:ascii="Times New Roman" w:hAnsi="Times New Roman" w:cs="Times New Roman"/>
+          <w:noProof/>
+          <w:sz w:val="24"/>
+          <w:szCs w:val="24"/>
+        </w:rPr>
+        <w:drawing>
+          <wp:inline distT="0" distB="0" distL="0" distR="0" wp14:anchorId="2D6B41D6" wp14:editId="06C9704F">
+            <wp:extent cx="5910943" cy="3324905"/>
+            <wp:effectExtent l="0" t="0" r="0" b="8890"/>
+            <wp:docPr id="19" name="Picture 19"/>
+            <wp:cNvGraphicFramePr>
+              <a:graphicFrameLocks xmlns:a="http://schemas.openxmlformats.org/drawingml/2006/main" noChangeAspect="1"/>
+            </wp:cNvGraphicFramePr>
+            <a:graphic xmlns:a="http://schemas.openxmlformats.org/drawingml/2006/main">
+              <a:graphicData uri="http://schemas.openxmlformats.org/drawingml/2006/picture">
+                <pic:pic xmlns:pic="http://schemas.openxmlformats.org/drawingml/2006/picture">
+                  <pic:nvPicPr>
+                    <pic:cNvPr id="8" name="Patient FashBoard.png"/>
+                    <pic:cNvPicPr/>
+                  </pic:nvPicPr>
+                  <pic:blipFill>
+                    <a:blip r:embed="rId16">
+                      <a:extLst>
+                        <a:ext uri="{28A0092B-C50C-407E-A947-70E740481C1C}">
+                          <a14:useLocalDpi xmlns:a14="http://schemas.microsoft.com/office/drawing/2010/main" val="0"/>
+                        </a:ext>
+                      </a:extLst>
+                    </a:blip>
+                    <a:stretch>
+                      <a:fillRect/>
+                    </a:stretch>
+                  </pic:blipFill>
+                  <pic:spPr>
+                    <a:xfrm>
+                      <a:off x="0" y="0"/>
+                      <a:ext cx="5926971" cy="3333921"/>
+                    </a:xfrm>
+                    <a:prstGeom prst="rect">
+                      <a:avLst/>
+                    </a:prstGeom>
+                  </pic:spPr>
+                </pic:pic>
+              </a:graphicData>
+            </a:graphic>
+          </wp:inline>
+        </w:drawing>
+      </w:r>
+    </w:p>
+    <w:p>
+      <w:pPr>
+        <w:rPr>
+          <w:rStyle w:val="Strong"/>
+          <w:rFonts w:ascii="Times New Roman" w:hAnsi="Times New Roman" w:cs="Times New Roman"/>
+          <w:sz w:val="24"/>
+          <w:szCs w:val="24"/>
+        </w:rPr>
+      </w:pPr>
+    </w:p>
+    <w:p>
+      <w:pPr>
+        <w:rPr>
+          <w:rStyle w:val="Strong"/>
+          <w:rFonts w:ascii="Times New Roman" w:hAnsi="Times New Roman" w:cs="Times New Roman"/>
+          <w:sz w:val="24"/>
+          <w:szCs w:val="24"/>
+        </w:rPr>
+      </w:pPr>
+    </w:p>
+    <w:p>
+      <w:pPr>
+        <w:rPr>
+          <w:rFonts w:ascii="Times New Roman" w:hAnsi="Times New Roman" w:cs="Times New Roman"/>
+          <w:sz w:val="24"/>
+          <w:szCs w:val="24"/>
+        </w:rPr>
+      </w:pPr>
+      <w:r>
+        <w:rPr>
+          <w:rStyle w:val="Strong"/>
+          <w:rFonts w:ascii="Times New Roman" w:hAnsi="Times New Roman" w:cs="Times New Roman"/>
+          <w:sz w:val="24"/>
+          <w:szCs w:val="24"/>
+        </w:rPr>
+        <w:lastRenderedPageBreak/>
+        <w:t>5. Pharmacy Dashboard</w:t>
+      </w:r>
+    </w:p>
+    <w:p>
+      <w:pPr>
+        <w:pStyle w:val="NormalWeb"/>
+      </w:pPr>
+      <w:r>
+        <w:t>The pharmacy dashboard assists pharmacists in managing medicines and prescriptions.</w:t>
+      </w:r>
+      <w:r>
+        <w:br/>
+        <w:t>It provides access to medicine stock, pharmacy billing, and e-prescription processing.</w:t>
+      </w:r>
+    </w:p>
+    <w:p>
+      <w:pPr>
+        <w:rPr>
+          <w:rFonts w:ascii="Times New Roman" w:hAnsi="Times New Roman" w:cs="Times New Roman"/>
+          <w:sz w:val="24"/>
+          <w:szCs w:val="24"/>
+        </w:rPr>
+      </w:pPr>
+      <w:r>
+        <w:rPr>
+          <w:rFonts w:ascii="Times New Roman" w:hAnsi="Times New Roman" w:cs="Times New Roman"/>
+          <w:noProof/>
+          <w:sz w:val="24"/>
+          <w:szCs w:val="24"/>
+        </w:rPr>
+        <w:drawing>
+          <wp:inline distT="0" distB="0" distL="0" distR="0" wp14:anchorId="78E637B3" wp14:editId="32F3C64A">
+            <wp:extent cx="5895975" cy="3296833"/>
+            <wp:effectExtent l="0" t="0" r="0" b="0"/>
+            <wp:docPr id="9" name="Picture 9"/>
+            <wp:cNvGraphicFramePr>
+              <a:graphicFrameLocks xmlns:a="http://schemas.openxmlformats.org/drawingml/2006/main" noChangeAspect="1"/>
+            </wp:cNvGraphicFramePr>
+            <a:graphic xmlns:a="http://schemas.openxmlformats.org/drawingml/2006/main">
+              <a:graphicData uri="http://schemas.openxmlformats.org/drawingml/2006/picture">
+                <pic:pic xmlns:pic="http://schemas.openxmlformats.org/drawingml/2006/picture">
+                  <pic:nvPicPr>
+                    <pic:cNvPr id="9" name="Phermacy Dash Board.png"/>
+                    <pic:cNvPicPr/>
+                  </pic:nvPicPr>
+                  <pic:blipFill>
+                    <a:blip r:embed="rId17">
+                      <a:extLst>
+                        <a:ext uri="{28A0092B-C50C-407E-A947-70E740481C1C}">
+                          <a14:useLocalDpi xmlns:a14="http://schemas.microsoft.com/office/drawing/2010/main" val="0"/>
+                        </a:ext>
+                      </a:extLst>
+                    </a:blip>
+                    <a:stretch>
+                      <a:fillRect/>
+                    </a:stretch>
+                  </pic:blipFill>
+                  <pic:spPr>
+                    <a:xfrm>
+                      <a:off x="0" y="0"/>
+                      <a:ext cx="5926459" cy="3313879"/>
+                    </a:xfrm>
+                    <a:prstGeom prst="rect">
+                      <a:avLst/>
+                    </a:prstGeom>
+                  </pic:spPr>
+                </pic:pic>
+              </a:graphicData>
+            </a:graphic>
+          </wp:inline>
+        </w:drawing>
+      </w:r>
+    </w:p>
+    <w:p>
+      <w:pPr>
+        <w:pStyle w:val="Heading3"/>
+        <w:rPr>
+          <w:rFonts w:ascii="Times New Roman" w:hAnsi="Times New Roman" w:cs="Times New Roman"/>
+        </w:rPr>
+      </w:pPr>
+      <w:r>
+        <w:rPr>
+          <w:rStyle w:val="Strong"/>
+          <w:rFonts w:ascii="Times New Roman" w:hAnsi="Times New Roman" w:cs="Times New Roman"/>
+        </w:rPr>
+        <w:t>6. User Profile</w:t>
+      </w:r>
+    </w:p>
+    <w:p>
+      <w:pPr>
+        <w:pStyle w:val="NormalWeb"/>
+      </w:pPr>
+      <w:r>
+        <w:t>This screen displays detailed information about the logged-in user.</w:t>
+      </w:r>
+      <w:r>
+        <w:br/>
+        <w:t>Users can view and update their personal and contact information securely.</w:t>
+      </w:r>
+    </w:p>
+    <w:p>
+      <w:pPr>
+        <w:rPr>
+          <w:rFonts w:ascii="Times New Roman" w:hAnsi="Times New Roman" w:cs="Times New Roman"/>
+          <w:sz w:val="24"/>
+          <w:szCs w:val="24"/>
+        </w:rPr>
+      </w:pPr>
+      <w:r>
+        <w:rPr>
+          <w:rFonts w:ascii="Times New Roman" w:hAnsi="Times New Roman" w:cs="Times New Roman"/>
+          <w:noProof/>
+          <w:sz w:val="24"/>
+          <w:szCs w:val="24"/>
+        </w:rPr>
+        <w:drawing>
+          <wp:inline distT="0" distB="0" distL="0" distR="0" wp14:anchorId="4D0ACCE3" wp14:editId="32630FA9">
+            <wp:extent cx="5886450" cy="3349282"/>
+            <wp:effectExtent l="0" t="0" r="0" b="3810"/>
+            <wp:docPr id="10" name="Picture 10"/>
+            <wp:cNvGraphicFramePr>
+              <a:graphicFrameLocks xmlns:a="http://schemas.openxmlformats.org/drawingml/2006/main" noChangeAspect="1"/>
+            </wp:cNvGraphicFramePr>
+            <a:graphic xmlns:a="http://schemas.openxmlformats.org/drawingml/2006/main">
+              <a:graphicData uri="http://schemas.openxmlformats.org/drawingml/2006/picture">
+                <pic:pic xmlns:pic="http://schemas.openxmlformats.org/drawingml/2006/picture">
+                  <pic:nvPicPr>
+                    <pic:cNvPr id="10" name="User Profile.png"/>
+                    <pic:cNvPicPr/>
+                  </pic:nvPicPr>
+                  <pic:blipFill>
+                    <a:blip r:embed="rId18">
+                      <a:extLst>
+                        <a:ext uri="{28A0092B-C50C-407E-A947-70E740481C1C}">
+                          <a14:useLocalDpi xmlns:a14="http://schemas.microsoft.com/office/drawing/2010/main" val="0"/>
+                        </a:ext>
+                      </a:extLst>
+                    </a:blip>
+                    <a:stretch>
+                      <a:fillRect/>
+                    </a:stretch>
+                  </pic:blipFill>
+                  <pic:spPr>
+                    <a:xfrm>
+                      <a:off x="0" y="0"/>
+                      <a:ext cx="5905551" cy="3360150"/>
+                    </a:xfrm>
+                    <a:prstGeom prst="rect">
+                      <a:avLst/>
+                    </a:prstGeom>
+                  </pic:spPr>
+                </pic:pic>
+              </a:graphicData>
+            </a:graphic>
+          </wp:inline>
+        </w:drawing>
+      </w:r>
+    </w:p>
+    <w:p>
+      <w:pPr>
+        <w:pStyle w:val="Heading3"/>
+        <w:rPr>
+          <w:rFonts w:ascii="Times New Roman" w:hAnsi="Times New Roman" w:cs="Times New Roman"/>
+        </w:rPr>
+      </w:pPr>
+      <w:r>
+        <w:rPr>
+          <w:rStyle w:val="Strong"/>
+          <w:rFonts w:ascii="Times New Roman" w:hAnsi="Times New Roman" w:cs="Times New Roman"/>
+        </w:rPr>
+        <w:lastRenderedPageBreak/>
+        <w:t>7. Appointment Form</w:t>
+      </w:r>
+    </w:p>
+    <w:p>
+      <w:pPr>
+        <w:pStyle w:val="NormalWeb"/>
+      </w:pPr>
+      <w:r>
+        <w:t>This form is used to create and schedule new appointments for patients.</w:t>
+      </w:r>
+      <w:r>
+        <w:br/>
+        <w:t>It captures essential details such as doctor selection, date, and time.</w:t>
+      </w:r>
+    </w:p>
+    <w:p>
+      <w:pPr>
+        <w:rPr>
+          <w:rFonts w:ascii="Times New Roman" w:hAnsi="Times New Roman" w:cs="Times New Roman"/>
+          <w:sz w:val="24"/>
+          <w:szCs w:val="24"/>
+        </w:rPr>
+      </w:pPr>
+      <w:r>
+        <w:rPr>
+          <w:rFonts w:ascii="Times New Roman" w:hAnsi="Times New Roman" w:cs="Times New Roman"/>
+          <w:noProof/>
+          <w:sz w:val="24"/>
+          <w:szCs w:val="24"/>
+        </w:rPr>
+        <w:drawing>
+          <wp:inline distT="0" distB="0" distL="0" distR="0" wp14:anchorId="1D5C8F27" wp14:editId="02EC8CF6">
+            <wp:extent cx="5991225" cy="3030007"/>
+            <wp:effectExtent l="0" t="0" r="0" b="0"/>
+            <wp:docPr id="11" name="Picture 11"/>
+            <wp:cNvGraphicFramePr>
+              <a:graphicFrameLocks xmlns:a="http://schemas.openxmlformats.org/drawingml/2006/main" noChangeAspect="1"/>
+            </wp:cNvGraphicFramePr>
+            <a:graphic xmlns:a="http://schemas.openxmlformats.org/drawingml/2006/main">
+              <a:graphicData uri="http://schemas.openxmlformats.org/drawingml/2006/picture">
+                <pic:pic xmlns:pic="http://schemas.openxmlformats.org/drawingml/2006/picture">
+                  <pic:nvPicPr>
+                    <pic:cNvPr id="11" name="Appointment form.png"/>
+                    <pic:cNvPicPr/>
+                  </pic:nvPicPr>
+                  <pic:blipFill rotWithShape="1">
+                    <a:blip r:embed="rId19">
+                      <a:extLst>
+                        <a:ext uri="{28A0092B-C50C-407E-A947-70E740481C1C}">
+                          <a14:useLocalDpi xmlns:a14="http://schemas.microsoft.com/office/drawing/2010/main" val="0"/>
+                        </a:ext>
+                      </a:extLst>
+                    </a:blip>
+                    <a:srcRect t="4611"/>
+                    <a:stretch/>
+                  </pic:blipFill>
+                  <pic:spPr bwMode="auto">
+                    <a:xfrm>
+                      <a:off x="0" y="0"/>
+                      <a:ext cx="6009593" cy="3039296"/>
+                    </a:xfrm>
+                    <a:prstGeom prst="rect">
+                      <a:avLst/>
+                    </a:prstGeom>
+                    <a:ln>
+                      <a:noFill/>
+                    </a:ln>
+                    <a:extLst>
+                      <a:ext uri="{53640926-AAD7-44D8-BBD7-CCE9431645EC}">
+                        <a14:shadowObscured xmlns:a14="http://schemas.microsoft.com/office/drawing/2010/main"/>
+                      </a:ext>
+                    </a:extLst>
+                  </pic:spPr>
+                </pic:pic>
+              </a:graphicData>
+            </a:graphic>
+          </wp:inline>
+        </w:drawing>
+      </w:r>
+    </w:p>
+    <w:p>
+      <w:pPr>
+        <w:pStyle w:val="Heading3"/>
+        <w:rPr>
+          <w:rFonts w:ascii="Times New Roman" w:hAnsi="Times New Roman" w:cs="Times New Roman"/>
+        </w:rPr>
+      </w:pPr>
+      <w:r>
+        <w:rPr>
+          <w:rStyle w:val="Strong"/>
+          <w:rFonts w:ascii="Times New Roman" w:hAnsi="Times New Roman" w:cs="Times New Roman"/>
+        </w:rPr>
+        <w:t>8. Appointment List</w:t>
+      </w:r>
+    </w:p>
+    <w:p>
+      <w:pPr>
+        <w:pStyle w:val="NormalWeb"/>
+      </w:pPr>
+      <w:r>
+        <w:t>This screen displays a list of all scheduled appointments.</w:t>
+      </w:r>
+      <w:r>
+        <w:br/>
+        <w:t>It allows users to view, search, and manage appointment records efficiently.</w:t>
+      </w:r>
+    </w:p>
+    <w:p>
+      <w:pPr>
+        <w:rPr>
+          <w:rFonts w:ascii="Times New Roman" w:hAnsi="Times New Roman" w:cs="Times New Roman"/>
+          <w:sz w:val="24"/>
+          <w:szCs w:val="24"/>
+        </w:rPr>
+      </w:pPr>
+      <w:r>
+        <w:rPr>
+          <w:rFonts w:ascii="Times New Roman" w:hAnsi="Times New Roman" w:cs="Times New Roman"/>
+          <w:noProof/>
+          <w:sz w:val="24"/>
+          <w:szCs w:val="24"/>
+        </w:rPr>
+        <w:drawing>
+          <wp:inline distT="0" distB="0" distL="0" distR="0" wp14:anchorId="47E858E9" wp14:editId="37A7CE8B">
+            <wp:extent cx="6202680" cy="3367826"/>
+            <wp:effectExtent l="0" t="0" r="7620" b="4445"/>
+            <wp:docPr id="12" name="Picture 12"/>
+            <wp:cNvGraphicFramePr>
+              <a:graphicFrameLocks xmlns:a="http://schemas.openxmlformats.org/drawingml/2006/main" noChangeAspect="1"/>
+            </wp:cNvGraphicFramePr>
+            <a:graphic xmlns:a="http://schemas.openxmlformats.org/drawingml/2006/main">
+              <a:graphicData uri="http://schemas.openxmlformats.org/drawingml/2006/picture">
+                <pic:pic xmlns:pic="http://schemas.openxmlformats.org/drawingml/2006/picture">
+                  <pic:nvPicPr>
+                    <pic:cNvPr id="12" name="Appointment list.png"/>
+                    <pic:cNvPicPr/>
+                  </pic:nvPicPr>
+                  <pic:blipFill rotWithShape="1">
+                    <a:blip r:embed="rId20">
+                      <a:extLst>
+                        <a:ext uri="{28A0092B-C50C-407E-A947-70E740481C1C}">
+                          <a14:useLocalDpi xmlns:a14="http://schemas.microsoft.com/office/drawing/2010/main" val="0"/>
+                        </a:ext>
+                      </a:extLst>
+                    </a:blip>
+                    <a:srcRect t="4682"/>
+                    <a:stretch/>
+                  </pic:blipFill>
+                  <pic:spPr bwMode="auto">
+                    <a:xfrm>
+                      <a:off x="0" y="0"/>
+                      <a:ext cx="6213266" cy="3373574"/>
+                    </a:xfrm>
+                    <a:prstGeom prst="rect">
+                      <a:avLst/>
+                    </a:prstGeom>
+                    <a:ln>
+                      <a:noFill/>
+                    </a:ln>
+                    <a:extLst>
+                      <a:ext uri="{53640926-AAD7-44D8-BBD7-CCE9431645EC}">
+                        <a14:shadowObscured xmlns:a14="http://schemas.microsoft.com/office/drawing/2010/main"/>
+                      </a:ext>
+                    </a:extLst>
+                  </pic:spPr>
+                </pic:pic>
+              </a:graphicData>
+            </a:graphic>
+          </wp:inline>
+        </w:drawing>
+      </w:r>
+    </w:p>
+    <w:p>
+      <w:pPr>
+        <w:pStyle w:val="Heading3"/>
+        <w:rPr>
+          <w:rStyle w:val="Strong"/>
+          <w:rFonts w:ascii="Times New Roman" w:hAnsi="Times New Roman" w:cs="Times New Roman"/>
+        </w:rPr>
+      </w:pPr>
+    </w:p>
+    <w:p>
+      <w:pPr>
+        <w:pStyle w:val="Heading3"/>
+        <w:rPr>
+          <w:rFonts w:ascii="Times New Roman" w:hAnsi="Times New Roman" w:cs="Times New Roman"/>
+        </w:rPr>
+      </w:pPr>
+      <w:r>
+        <w:rPr>
+          <w:rStyle w:val="Strong"/>
+          <w:rFonts w:ascii="Times New Roman" w:hAnsi="Times New Roman" w:cs="Times New Roman"/>
+        </w:rPr>
+        <w:t>9. Billing List</w:t>
+      </w:r>
+    </w:p>
+    <w:p>
+      <w:pPr>
+        <w:pStyle w:val="NormalWeb"/>
+      </w:pPr>
+      <w:r>
+        <w:t>The billing list shows all generated bills with payment details.</w:t>
+      </w:r>
+      <w:r>
+        <w:br/>
+        <w:t>It helps staff track payments and maintain accurate financial records.</w:t>
+      </w:r>
+    </w:p>
+    <w:p>
+      <w:pPr>
+        <w:rPr>
+          <w:rFonts w:ascii="Times New Roman" w:hAnsi="Times New Roman" w:cs="Times New Roman"/>
+          <w:sz w:val="24"/>
+          <w:szCs w:val="24"/>
+        </w:rPr>
+      </w:pPr>
+      <w:r>
+        <w:rPr>
+          <w:rFonts w:ascii="Times New Roman" w:hAnsi="Times New Roman" w:cs="Times New Roman"/>
+          <w:noProof/>
+          <w:sz w:val="24"/>
+          <w:szCs w:val="24"/>
+        </w:rPr>
+        <w:drawing>
+          <wp:inline distT="0" distB="0" distL="0" distR="0" wp14:anchorId="3BAB8A8E" wp14:editId="3EEF3E2E">
+            <wp:extent cx="5810250" cy="3191872"/>
+            <wp:effectExtent l="0" t="0" r="0" b="8890"/>
+            <wp:docPr id="13" name="Picture 13"/>
+            <wp:cNvGraphicFramePr>
+              <a:graphicFrameLocks xmlns:a="http://schemas.openxmlformats.org/drawingml/2006/main" noChangeAspect="1"/>
+            </wp:cNvGraphicFramePr>
+            <a:graphic xmlns:a="http://schemas.openxmlformats.org/drawingml/2006/main">
+              <a:graphicData uri="http://schemas.openxmlformats.org/drawingml/2006/picture">
+                <pic:pic xmlns:pic="http://schemas.openxmlformats.org/drawingml/2006/picture">
+                  <pic:nvPicPr>
+                    <pic:cNvPr id="13" name="Billing list.png"/>
+                    <pic:cNvPicPr/>
+                  </pic:nvPicPr>
+                  <pic:blipFill rotWithShape="1">
+                    <a:blip r:embed="rId21" cstate="print">
+                      <a:extLst>
+                        <a:ext uri="{28A0092B-C50C-407E-A947-70E740481C1C}">
+                          <a14:useLocalDpi xmlns:a14="http://schemas.microsoft.com/office/drawing/2010/main" val="0"/>
+                        </a:ext>
+                      </a:extLst>
+                    </a:blip>
+                    <a:srcRect t="4445"/>
+                    <a:stretch/>
+                  </pic:blipFill>
+                  <pic:spPr bwMode="auto">
+                    <a:xfrm>
+                      <a:off x="0" y="0"/>
+                      <a:ext cx="5832348" cy="3204011"/>
+                    </a:xfrm>
+                    <a:prstGeom prst="rect">
+                      <a:avLst/>
+                    </a:prstGeom>
+                    <a:ln>
+                      <a:noFill/>
+                    </a:ln>
+                    <a:extLst>
+                      <a:ext uri="{53640926-AAD7-44D8-BBD7-CCE9431645EC}">
+                        <a14:shadowObscured xmlns:a14="http://schemas.microsoft.com/office/drawing/2010/main"/>
+                      </a:ext>
+                    </a:extLst>
+                  </pic:spPr>
+                </pic:pic>
+              </a:graphicData>
+            </a:graphic>
+          </wp:inline>
+        </w:drawing>
+      </w:r>
+    </w:p>
+    <w:p>
+      <w:pPr>
+        <w:pStyle w:val="Heading3"/>
+        <w:rPr>
+          <w:rFonts w:ascii="Times New Roman" w:hAnsi="Times New Roman" w:cs="Times New Roman"/>
+        </w:rPr>
+      </w:pPr>
+      <w:r>
+        <w:rPr>
+          <w:rStyle w:val="Strong"/>
+          <w:rFonts w:ascii="Times New Roman" w:hAnsi="Times New Roman" w:cs="Times New Roman"/>
+        </w:rPr>
+        <w:t>10. Appointment List for an Individual Doctor</w:t>
+      </w:r>
+    </w:p>
+    <w:p>
+      <w:pPr>
+        <w:pStyle w:val="NormalWeb"/>
+      </w:pPr>
+      <w:r>
+        <w:t>This screen displays appointments assigned to a specific doctor.</w:t>
+      </w:r>
+      <w:r>
+        <w:br/>
+        <w:t>It helps doctors manage their daily schedules and patient consultations.</w:t>
+      </w:r>
+    </w:p>
+    <w:p>
+      <w:pPr>
+        <w:rPr>
+          <w:rStyle w:val="Strong"/>
+          <w:rFonts w:ascii="Times New Roman" w:hAnsi="Times New Roman" w:cs="Times New Roman"/>
+          <w:b w:val="0"/>
+          <w:bCs w:val="0"/>
+          <w:sz w:val="24"/>
+          <w:szCs w:val="24"/>
+        </w:rPr>
+      </w:pPr>
+      <w:r>
+        <w:rPr>
+          <w:rFonts w:ascii="Times New Roman" w:hAnsi="Times New Roman" w:cs="Times New Roman"/>
+          <w:noProof/>
+          <w:sz w:val="24"/>
+          <w:szCs w:val="24"/>
+        </w:rPr>
+        <w:drawing>
+          <wp:inline distT="0" distB="0" distL="0" distR="0" wp14:anchorId="7B314752" wp14:editId="2C8A021C">
+            <wp:extent cx="5743575" cy="3256289"/>
+            <wp:effectExtent l="0" t="0" r="0" b="1270"/>
+            <wp:docPr id="14" name="Picture 14"/>
+            <wp:cNvGraphicFramePr>
+              <a:graphicFrameLocks xmlns:a="http://schemas.openxmlformats.org/drawingml/2006/main" noChangeAspect="1"/>
+            </wp:cNvGraphicFramePr>
+            <a:graphic xmlns:a="http://schemas.openxmlformats.org/drawingml/2006/main">
+              <a:graphicData uri="http://schemas.openxmlformats.org/drawingml/2006/picture">
+                <pic:pic xmlns:pic="http://schemas.openxmlformats.org/drawingml/2006/picture">
+                  <pic:nvPicPr>
+                    <pic:cNvPr id="14" name="Doctor sees appointment.png"/>
+                    <pic:cNvPicPr/>
+                  </pic:nvPicPr>
+                  <pic:blipFill rotWithShape="1">
+                    <a:blip r:embed="rId22">
+                      <a:extLst>
+                        <a:ext uri="{28A0092B-C50C-407E-A947-70E740481C1C}">
+                          <a14:useLocalDpi xmlns:a14="http://schemas.microsoft.com/office/drawing/2010/main" val="0"/>
+                        </a:ext>
+                      </a:extLst>
+                    </a:blip>
+                    <a:srcRect t="4314"/>
+                    <a:stretch/>
+                  </pic:blipFill>
+                  <pic:spPr bwMode="auto">
+                    <a:xfrm>
+                      <a:off x="0" y="0"/>
+                      <a:ext cx="5769362" cy="3270909"/>
+                    </a:xfrm>
+                    <a:prstGeom prst="rect">
+                      <a:avLst/>
+                    </a:prstGeom>
+                    <a:ln>
+                      <a:noFill/>
+                    </a:ln>
+                    <a:extLst>
+                      <a:ext uri="{53640926-AAD7-44D8-BBD7-CCE9431645EC}">
+                        <a14:shadowObscured xmlns:a14="http://schemas.microsoft.com/office/drawing/2010/main"/>
+                      </a:ext>
+                    </a:extLst>
+                  </pic:spPr>
+                </pic:pic>
+              </a:graphicData>
+            </a:graphic>
+          </wp:inline>
+        </w:drawing>
+      </w:r>
+    </w:p>
+    <w:p>
+      <w:pPr>
+        <w:pStyle w:val="Heading3"/>
+        <w:rPr>
+          <w:rFonts w:ascii="Times New Roman" w:hAnsi="Times New Roman" w:cs="Times New Roman"/>
+        </w:rPr>
+      </w:pPr>
+      <w:r>
+        <w:rPr>
+          <w:rStyle w:val="Strong"/>
+          <w:rFonts w:ascii="Times New Roman" w:hAnsi="Times New Roman" w:cs="Times New Roman"/>
+        </w:rPr>
+        <w:lastRenderedPageBreak/>
+        <w:t>11. Medicine Management</w:t>
+      </w:r>
+    </w:p>
+    <w:p>
+      <w:pPr>
+        <w:pStyle w:val="NormalWeb"/>
+      </w:pPr>
+      <w:r>
+        <w:t>This module allows pharmacists or administrators to add, update, and manage medicine records.</w:t>
+      </w:r>
+      <w:r>
+        <w:br/>
+        <w:t>It ensures accurate tracking of medicine stock and availability.</w:t>
+      </w:r>
+    </w:p>
+    <w:p>
+      <w:pPr>
+        <w:rPr>
+          <w:rFonts w:ascii="Times New Roman" w:hAnsi="Times New Roman" w:cs="Times New Roman"/>
+          <w:sz w:val="24"/>
+          <w:szCs w:val="24"/>
+        </w:rPr>
+      </w:pPr>
+      <w:r>
+        <w:rPr>
+          <w:rFonts w:ascii="Times New Roman" w:hAnsi="Times New Roman" w:cs="Times New Roman"/>
+          <w:noProof/>
+          <w:sz w:val="24"/>
+          <w:szCs w:val="24"/>
+        </w:rPr>
+        <w:drawing>
+          <wp:inline distT="0" distB="0" distL="0" distR="0" wp14:anchorId="457FC69C" wp14:editId="51F331BA">
+            <wp:extent cx="4476750" cy="2890405"/>
+            <wp:effectExtent l="0" t="0" r="0" b="5715"/>
+            <wp:docPr id="15" name="Picture 15"/>
+            <wp:cNvGraphicFramePr>
+              <a:graphicFrameLocks xmlns:a="http://schemas.openxmlformats.org/drawingml/2006/main" noChangeAspect="1"/>
+            </wp:cNvGraphicFramePr>
+            <a:graphic xmlns:a="http://schemas.openxmlformats.org/drawingml/2006/main">
+              <a:graphicData uri="http://schemas.openxmlformats.org/drawingml/2006/picture">
+                <pic:pic xmlns:pic="http://schemas.openxmlformats.org/drawingml/2006/picture">
+                  <pic:nvPicPr>
+                    <pic:cNvPr id="15" name="Medicine control.png"/>
+                    <pic:cNvPicPr/>
+                  </pic:nvPicPr>
+                  <pic:blipFill>
+                    <a:blip r:embed="rId23" cstate="print">
+                      <a:extLst>
+                        <a:ext uri="{28A0092B-C50C-407E-A947-70E740481C1C}">
+                          <a14:useLocalDpi xmlns:a14="http://schemas.microsoft.com/office/drawing/2010/main" val="0"/>
+                        </a:ext>
+                      </a:extLst>
+                    </a:blip>
+                    <a:stretch>
+                      <a:fillRect/>
+                    </a:stretch>
+                  </pic:blipFill>
+                  <pic:spPr>
+                    <a:xfrm>
+                      <a:off x="0" y="0"/>
+                      <a:ext cx="4499895" cy="2905349"/>
+                    </a:xfrm>
+                    <a:prstGeom prst="rect">
+                      <a:avLst/>
+                    </a:prstGeom>
+                  </pic:spPr>
+                </pic:pic>
+              </a:graphicData>
+            </a:graphic>
+          </wp:inline>
+        </w:drawing>
+      </w:r>
+    </w:p>
+    <w:p>
+      <w:pPr>
+        <w:pStyle w:val="Heading3"/>
+        <w:rPr>
+          <w:rFonts w:ascii="Times New Roman" w:hAnsi="Times New Roman" w:cs="Times New Roman"/>
+        </w:rPr>
+      </w:pPr>
+      <w:r>
+        <w:rPr>
+          <w:rStyle w:val="Strong"/>
+          <w:rFonts w:ascii="Times New Roman" w:hAnsi="Times New Roman" w:cs="Times New Roman"/>
+        </w:rPr>
+        <w:t>12. Pharmacy Billing</w:t>
+      </w:r>
+    </w:p>
+    <w:p>
+      <w:pPr>
+        <w:pStyle w:val="NormalWeb"/>
+      </w:pPr>
+      <w:r>
+        <w:t>This screen handles billing related to medicine sales.</w:t>
+      </w:r>
+      <w:r>
+        <w:br/>
+        <w:t>It automatically calculates total costs and records pharmacy transactions.</w:t>
+      </w:r>
+    </w:p>
+    <w:p>
+      <w:pPr>
+        <w:rPr>
+          <w:rStyle w:val="Strong"/>
+          <w:rFonts w:ascii="Times New Roman" w:hAnsi="Times New Roman" w:cs="Times New Roman"/>
+          <w:b w:val="0"/>
+          <w:bCs w:val="0"/>
+          <w:sz w:val="24"/>
+          <w:szCs w:val="24"/>
+        </w:rPr>
+      </w:pPr>
+      <w:r>
+        <w:rPr>
+          <w:rFonts w:ascii="Times New Roman" w:hAnsi="Times New Roman" w:cs="Times New Roman"/>
+          <w:noProof/>
+          <w:sz w:val="24"/>
+          <w:szCs w:val="24"/>
+        </w:rPr>
+        <w:drawing>
+          <wp:inline distT="0" distB="0" distL="0" distR="0" wp14:anchorId="79C78B5A" wp14:editId="7739F347">
+            <wp:extent cx="4662355" cy="3276600"/>
+            <wp:effectExtent l="0" t="0" r="5080" b="0"/>
+            <wp:docPr id="16" name="Picture 16"/>
+            <wp:cNvGraphicFramePr>
+              <a:graphicFrameLocks xmlns:a="http://schemas.openxmlformats.org/drawingml/2006/main" noChangeAspect="1"/>
+            </wp:cNvGraphicFramePr>
+            <a:graphic xmlns:a="http://schemas.openxmlformats.org/drawingml/2006/main">
+              <a:graphicData uri="http://schemas.openxmlformats.org/drawingml/2006/picture">
+                <pic:pic xmlns:pic="http://schemas.openxmlformats.org/drawingml/2006/picture">
+                  <pic:nvPicPr>
+                    <pic:cNvPr id="16" name="Phermacy Billing.png"/>
+                    <pic:cNvPicPr/>
+                  </pic:nvPicPr>
+                  <pic:blipFill rotWithShape="1">
+                    <a:blip r:embed="rId24" cstate="print">
+                      <a:extLst>
+                        <a:ext uri="{28A0092B-C50C-407E-A947-70E740481C1C}">
+                          <a14:useLocalDpi xmlns:a14="http://schemas.microsoft.com/office/drawing/2010/main" val="0"/>
+                        </a:ext>
+                      </a:extLst>
+                    </a:blip>
+                    <a:srcRect t="3802"/>
+                    <a:stretch/>
+                  </pic:blipFill>
+                  <pic:spPr bwMode="auto">
+                    <a:xfrm>
+                      <a:off x="0" y="0"/>
+                      <a:ext cx="4669229" cy="3281431"/>
+                    </a:xfrm>
+                    <a:prstGeom prst="rect">
+                      <a:avLst/>
+                    </a:prstGeom>
+                    <a:ln>
+                      <a:noFill/>
+                    </a:ln>
+                    <a:extLst>
+                      <a:ext uri="{53640926-AAD7-44D8-BBD7-CCE9431645EC}">
+                        <a14:shadowObscured xmlns:a14="http://schemas.microsoft.com/office/drawing/2010/main"/>
+                      </a:ext>
+                    </a:extLst>
+                  </pic:spPr>
+                </pic:pic>
+              </a:graphicData>
+            </a:graphic>
+          </wp:inline>
+        </w:drawing>
+      </w:r>
+    </w:p>
+    <w:p>
+      <w:pPr>
+        <w:rPr>
+          <w:rStyle w:val="Strong"/>
+          <w:rFonts w:ascii="Times New Roman" w:hAnsi="Times New Roman" w:cs="Times New Roman"/>
+          <w:b w:val="0"/>
+          <w:bCs w:val="0"/>
+          <w:sz w:val="24"/>
+          <w:szCs w:val="24"/>
+        </w:rPr>
+      </w:pPr>
+    </w:p>
+    <w:p>
+      <w:pPr>
+        <w:pStyle w:val="Heading3"/>
+        <w:rPr>
+          <w:rStyle w:val="Strong"/>
+          <w:rFonts w:ascii="Times New Roman" w:hAnsi="Times New Roman" w:cs="Times New Roman"/>
+        </w:rPr>
+      </w:pPr>
+    </w:p>
+    <w:p>
+      <w:pPr>
+        <w:pStyle w:val="Heading3"/>
+        <w:rPr>
+          <w:rFonts w:ascii="Times New Roman" w:hAnsi="Times New Roman" w:cs="Times New Roman"/>
+        </w:rPr>
+      </w:pPr>
+      <w:r>
+        <w:rPr>
+          <w:rStyle w:val="Strong"/>
+          <w:rFonts w:ascii="Times New Roman" w:hAnsi="Times New Roman" w:cs="Times New Roman"/>
+        </w:rPr>
+        <w:t>13. E-Prescription</w:t>
+      </w:r>
+    </w:p>
+    <w:p>
+      <w:pPr>
+        <w:pStyle w:val="NormalWeb"/>
+      </w:pPr>
+      <w:r>
+        <w:t>This module enables doctors to generate electronic prescriptions for patients.</w:t>
+      </w:r>
+      <w:r>
+        <w:br/>
+        <w:t>It improves accuracy, reduces paper usage, and integrates directly with the pharmacy system.</w:t>
+      </w:r>
+    </w:p>
+    <w:p>
+      <w:pPr>
+        <w:rPr>
+          <w:rFonts w:ascii="Times New Roman" w:eastAsia="Times New Roman" w:hAnsi="Times New Roman" w:cs="Times New Roman"/>
+          <w:sz w:val="24"/>
+          <w:szCs w:val="24"/>
+        </w:rPr>
+      </w:pPr>
+      <w:r>
+        <w:rPr>
+          <w:rFonts w:ascii="Times New Roman" w:eastAsia="Times New Roman" w:hAnsi="Times New Roman" w:cs="Times New Roman"/>
+          <w:noProof/>
+          <w:sz w:val="24"/>
+          <w:szCs w:val="24"/>
+        </w:rPr>
+        <w:drawing>
+          <wp:inline distT="0" distB="0" distL="0" distR="0" wp14:anchorId="0536E71A" wp14:editId="264C911C">
+            <wp:extent cx="6858000" cy="3959225"/>
+            <wp:effectExtent l="0" t="0" r="0" b="3175"/>
+            <wp:docPr id="17" name="Picture 17"/>
+            <wp:cNvGraphicFramePr>
+              <a:graphicFrameLocks xmlns:a="http://schemas.openxmlformats.org/drawingml/2006/main" noChangeAspect="1"/>
+            </wp:cNvGraphicFramePr>
+            <a:graphic xmlns:a="http://schemas.openxmlformats.org/drawingml/2006/main">
+              <a:graphicData uri="http://schemas.openxmlformats.org/drawingml/2006/picture">
+                <pic:pic xmlns:pic="http://schemas.openxmlformats.org/drawingml/2006/picture">
+                  <pic:nvPicPr>
+                    <pic:cNvPr id="17" name="E prescription.png"/>
+                    <pic:cNvPicPr/>
+                  </pic:nvPicPr>
+                  <pic:blipFill rotWithShape="1">
+                    <a:blip r:embed="rId25">
+                      <a:extLst>
+                        <a:ext uri="{28A0092B-C50C-407E-A947-70E740481C1C}">
+                          <a14:useLocalDpi xmlns:a14="http://schemas.microsoft.com/office/drawing/2010/main" val="0"/>
+                        </a:ext>
+                      </a:extLst>
+                    </a:blip>
+                    <a:srcRect t="5286" b="1"/>
+                    <a:stretch/>
+                  </pic:blipFill>
+                  <pic:spPr bwMode="auto">
+                    <a:xfrm>
+                      <a:off x="0" y="0"/>
+                      <a:ext cx="6858000" cy="3959225"/>
+                    </a:xfrm>
+                    <a:prstGeom prst="rect">
+                      <a:avLst/>
+                    </a:prstGeom>
+                    <a:ln>
+                      <a:noFill/>
+                    </a:ln>
+                    <a:extLst>
+                      <a:ext uri="{53640926-AAD7-44D8-BBD7-CCE9431645EC}">
+                        <a14:shadowObscured xmlns:a14="http://schemas.microsoft.com/office/drawing/2010/main"/>
+                      </a:ext>
+                    </a:extLst>
+                  </pic:spPr>
+                </pic:pic>
+              </a:graphicData>
+            </a:graphic>
+          </wp:inline>
+        </w:drawing>
+      </w:r>
+    </w:p>
+    <w:p/>
+    <w:p/>
+    <w:p/>
+    <w:p/>
+    <w:p/>
+    <w:p/>
+    <w:p/>
+    <w:p/>
+    <w:p/>
+    <w:p/>
+    <w:p/>
+    <w:p/>
+    <w:p/>
+    <w:p/>
+    <w:p>
+      <w:bookmarkStart w:id="0" w:name="_GoBack"/>
+      <w:bookmarkEnd w:id="0"/>
     </w:p>
     <w:sectPr>
       <w:pgSz w:w="12240" w:h="15840"/>
@@ -17939,7 +19198,7 @@
 </file>
 
 <file path=customXml/itemProps1.xml><?xml version="1.0" encoding="utf-8"?>
-<ds:datastoreItem xmlns:ds="http://schemas.openxmlformats.org/officeDocument/2006/customXml" ds:itemID="{9B9CA7B8-6041-4BD0-8240-6DC4AE044342}">
+<ds:datastoreItem xmlns:ds="http://schemas.openxmlformats.org/officeDocument/2006/customXml" ds:itemID="{EA1A9DC3-1F9A-4038-A781-2610E6392308}">
   <ds:schemaRefs>
     <ds:schemaRef ds:uri="http://schemas.openxmlformats.org/officeDocument/2006/bibliography"/>
   </ds:schemaRefs>

</xml_diff>

<commit_message>
3 Software testing is added
</commit_message>
<xml_diff>
--- a/SWE Group-9.docx
+++ b/SWE Group-9.docx
@@ -1850,7 +1850,7 @@
           </mc:Choice>
           <mc:Fallback>
             <w:pict>
-              <v:shapetype w14:anchorId="1CB38284" id="_x0000_t75" coordsize="21600,21600" o:spt="75" o:preferrelative="t" path="m@4@5l@4@11@9@11@9@5xe" filled="f" stroked="f">
+              <v:shapetype w14:anchorId="4CD41221" id="_x0000_t75" coordsize="21600,21600" o:spt="75" o:preferrelative="t" path="m@4@5l@4@11@9@11@9@5xe" filled="f" stroked="f">
                 <v:stroke joinstyle="miter"/>
                 <v:formulas>
                   <v:f eqn="if lineDrawn pixelLineWidth 0"/>
@@ -14610,9 +14610,2779 @@
     <w:p/>
     <w:p/>
     <w:p>
+      <w:pPr>
+        <w:rPr>
+          <w:rFonts w:ascii="Times New Roman" w:hAnsi="Times New Roman" w:cs="Times New Roman"/>
+          <w:b/>
+          <w:bCs/>
+          <w:sz w:val="24"/>
+          <w:szCs w:val="24"/>
+        </w:rPr>
+      </w:pPr>
+      <w:r>
+        <w:rPr>
+          <w:rFonts w:ascii="Times New Roman" w:hAnsi="Times New Roman" w:cs="Times New Roman"/>
+          <w:b/>
+          <w:bCs/>
+          <w:sz w:val="24"/>
+          <w:szCs w:val="24"/>
+        </w:rPr>
+        <w:lastRenderedPageBreak/>
+        <w:t xml:space="preserve">5. SOFTWARE TESTING </w:t>
+      </w:r>
+    </w:p>
+    <w:tbl>
+      <w:tblPr>
+        <w:tblStyle w:val="TableGrid"/>
+        <w:tblpPr w:leftFromText="180" w:rightFromText="180" w:vertAnchor="page" w:horzAnchor="margin" w:tblpXSpec="center" w:tblpY="1701"/>
+        <w:tblW w:w="10201" w:type="dxa"/>
+        <w:tblLook w:val="04A0" w:firstRow="1" w:lastRow="0" w:firstColumn="1" w:lastColumn="0" w:noHBand="0" w:noVBand="1"/>
+      </w:tblPr>
+      <w:tblGrid>
+        <w:gridCol w:w="2927"/>
+        <w:gridCol w:w="2198"/>
+        <w:gridCol w:w="1634"/>
+        <w:gridCol w:w="1619"/>
+        <w:gridCol w:w="1823"/>
+      </w:tblGrid>
+      <w:tr>
+        <w:trPr>
+          <w:trHeight w:val="878"/>
+        </w:trPr>
+        <w:tc>
+          <w:tcPr>
+            <w:tcW w:w="5125" w:type="dxa"/>
+            <w:gridSpan w:val="2"/>
+          </w:tcPr>
+          <w:p>
+            <w:pPr>
+              <w:spacing w:after="160" w:line="259" w:lineRule="auto"/>
+              <w:rPr>
+                <w:rFonts w:ascii="Times New Roman" w:hAnsi="Times New Roman" w:cs="Times New Roman"/>
+                <w:sz w:val="24"/>
+                <w:szCs w:val="24"/>
+              </w:rPr>
+            </w:pPr>
+            <w:r>
+              <w:rPr>
+                <w:rFonts w:ascii="Times New Roman" w:hAnsi="Times New Roman" w:cs="Times New Roman"/>
+                <w:b/>
+                <w:bCs/>
+                <w:sz w:val="24"/>
+                <w:szCs w:val="24"/>
+              </w:rPr>
+              <w:t>Project Name</w:t>
+            </w:r>
+            <w:r>
+              <w:rPr>
+                <w:rFonts w:ascii="Times New Roman" w:hAnsi="Times New Roman" w:cs="Times New Roman"/>
+                <w:sz w:val="24"/>
+                <w:szCs w:val="24"/>
+              </w:rPr>
+              <w:t>: Hospital Management System</w:t>
+            </w:r>
+          </w:p>
+        </w:tc>
+        <w:tc>
+          <w:tcPr>
+            <w:tcW w:w="5075" w:type="dxa"/>
+            <w:gridSpan w:val="3"/>
+          </w:tcPr>
+          <w:p>
+            <w:pPr>
+              <w:spacing w:after="160" w:line="259" w:lineRule="auto"/>
+              <w:rPr>
+                <w:rFonts w:ascii="Times New Roman" w:hAnsi="Times New Roman" w:cs="Times New Roman"/>
+                <w:sz w:val="24"/>
+                <w:szCs w:val="24"/>
+              </w:rPr>
+            </w:pPr>
+            <w:r>
+              <w:rPr>
+                <w:rFonts w:ascii="Times New Roman" w:hAnsi="Times New Roman" w:cs="Times New Roman"/>
+                <w:b/>
+                <w:bCs/>
+                <w:sz w:val="24"/>
+                <w:szCs w:val="24"/>
+              </w:rPr>
+              <w:t xml:space="preserve">Test Designed By: </w:t>
+            </w:r>
+            <w:proofErr w:type="spellStart"/>
+            <w:r>
+              <w:rPr>
+                <w:rFonts w:ascii="Times New Roman" w:hAnsi="Times New Roman" w:cs="Times New Roman"/>
+                <w:sz w:val="24"/>
+                <w:szCs w:val="24"/>
+              </w:rPr>
+              <w:t>Mehedi</w:t>
+            </w:r>
+            <w:proofErr w:type="spellEnd"/>
+            <w:r>
+              <w:rPr>
+                <w:rFonts w:ascii="Times New Roman" w:hAnsi="Times New Roman" w:cs="Times New Roman"/>
+                <w:sz w:val="24"/>
+                <w:szCs w:val="24"/>
+              </w:rPr>
+              <w:t xml:space="preserve"> Hasan </w:t>
+            </w:r>
+            <w:proofErr w:type="spellStart"/>
+            <w:r>
+              <w:rPr>
+                <w:rFonts w:ascii="Times New Roman" w:hAnsi="Times New Roman" w:cs="Times New Roman"/>
+                <w:sz w:val="24"/>
+                <w:szCs w:val="24"/>
+              </w:rPr>
+              <w:t>Rahat</w:t>
+            </w:r>
+            <w:proofErr w:type="spellEnd"/>
+          </w:p>
+        </w:tc>
+      </w:tr>
+      <w:tr>
+        <w:trPr>
+          <w:trHeight w:val="878"/>
+        </w:trPr>
+        <w:tc>
+          <w:tcPr>
+            <w:tcW w:w="5125" w:type="dxa"/>
+            <w:gridSpan w:val="2"/>
+          </w:tcPr>
+          <w:p>
+            <w:pPr>
+              <w:spacing w:after="160" w:line="259" w:lineRule="auto"/>
+              <w:rPr>
+                <w:rFonts w:ascii="Times New Roman" w:hAnsi="Times New Roman" w:cs="Times New Roman"/>
+                <w:sz w:val="24"/>
+                <w:szCs w:val="24"/>
+              </w:rPr>
+            </w:pPr>
+            <w:r>
+              <w:rPr>
+                <w:rFonts w:ascii="Times New Roman" w:hAnsi="Times New Roman" w:cs="Times New Roman"/>
+                <w:b/>
+                <w:bCs/>
+                <w:sz w:val="24"/>
+                <w:szCs w:val="24"/>
+              </w:rPr>
+              <w:t>Test Case ID:</w:t>
+            </w:r>
+            <w:r>
+              <w:rPr>
+                <w:rFonts w:ascii="Times New Roman" w:hAnsi="Times New Roman" w:cs="Times New Roman"/>
+                <w:sz w:val="24"/>
+                <w:szCs w:val="24"/>
+              </w:rPr>
+              <w:t xml:space="preserve"> TC_Appointment_1</w:t>
+            </w:r>
+          </w:p>
+        </w:tc>
+        <w:tc>
+          <w:tcPr>
+            <w:tcW w:w="5075" w:type="dxa"/>
+            <w:gridSpan w:val="3"/>
+          </w:tcPr>
+          <w:p>
+            <w:pPr>
+              <w:spacing w:after="160" w:line="259" w:lineRule="auto"/>
+              <w:rPr>
+                <w:rFonts w:ascii="Times New Roman" w:hAnsi="Times New Roman" w:cs="Times New Roman"/>
+                <w:sz w:val="24"/>
+                <w:szCs w:val="24"/>
+              </w:rPr>
+            </w:pPr>
+            <w:r>
+              <w:rPr>
+                <w:rFonts w:ascii="Times New Roman" w:hAnsi="Times New Roman" w:cs="Times New Roman"/>
+                <w:b/>
+                <w:bCs/>
+                <w:sz w:val="24"/>
+                <w:szCs w:val="24"/>
+              </w:rPr>
+              <w:t xml:space="preserve">Test Design Date: </w:t>
+            </w:r>
+            <w:r>
+              <w:rPr>
+                <w:rFonts w:ascii="Times New Roman" w:hAnsi="Times New Roman" w:cs="Times New Roman"/>
+                <w:sz w:val="24"/>
+                <w:szCs w:val="24"/>
+              </w:rPr>
+              <w:t>6/1/2026</w:t>
+            </w:r>
+          </w:p>
+        </w:tc>
+      </w:tr>
+      <w:tr>
+        <w:trPr>
+          <w:trHeight w:val="922"/>
+        </w:trPr>
+        <w:tc>
+          <w:tcPr>
+            <w:tcW w:w="5125" w:type="dxa"/>
+            <w:gridSpan w:val="2"/>
+          </w:tcPr>
+          <w:p>
+            <w:pPr>
+              <w:spacing w:after="160" w:line="259" w:lineRule="auto"/>
+              <w:rPr>
+                <w:rFonts w:ascii="Times New Roman" w:hAnsi="Times New Roman" w:cs="Times New Roman"/>
+                <w:sz w:val="24"/>
+                <w:szCs w:val="24"/>
+              </w:rPr>
+            </w:pPr>
+            <w:r>
+              <w:rPr>
+                <w:rFonts w:ascii="Times New Roman" w:hAnsi="Times New Roman" w:cs="Times New Roman"/>
+                <w:b/>
+                <w:bCs/>
+                <w:sz w:val="24"/>
+                <w:szCs w:val="24"/>
+              </w:rPr>
+              <w:t>Test Priority (Low, Medium, High):</w:t>
+            </w:r>
+            <w:r>
+              <w:rPr>
+                <w:rFonts w:ascii="Times New Roman" w:hAnsi="Times New Roman" w:cs="Times New Roman"/>
+                <w:sz w:val="24"/>
+                <w:szCs w:val="24"/>
+              </w:rPr>
+              <w:t xml:space="preserve"> Medium </w:t>
+            </w:r>
+          </w:p>
+        </w:tc>
+        <w:tc>
+          <w:tcPr>
+            <w:tcW w:w="5075" w:type="dxa"/>
+            <w:gridSpan w:val="3"/>
+          </w:tcPr>
+          <w:p>
+            <w:pPr>
+              <w:spacing w:after="160" w:line="259" w:lineRule="auto"/>
+              <w:rPr>
+                <w:rFonts w:ascii="Times New Roman" w:hAnsi="Times New Roman" w:cs="Times New Roman"/>
+                <w:sz w:val="24"/>
+                <w:szCs w:val="24"/>
+              </w:rPr>
+            </w:pPr>
+            <w:r>
+              <w:rPr>
+                <w:rFonts w:ascii="Times New Roman" w:hAnsi="Times New Roman" w:cs="Times New Roman"/>
+                <w:b/>
+                <w:bCs/>
+                <w:sz w:val="24"/>
+                <w:szCs w:val="24"/>
+              </w:rPr>
+              <w:t xml:space="preserve">Test Executed By: </w:t>
+            </w:r>
+            <w:proofErr w:type="spellStart"/>
+            <w:r>
+              <w:rPr>
+                <w:rFonts w:ascii="Times New Roman" w:hAnsi="Times New Roman" w:cs="Times New Roman"/>
+                <w:sz w:val="24"/>
+                <w:szCs w:val="24"/>
+              </w:rPr>
+              <w:t>Mehedi</w:t>
+            </w:r>
+            <w:proofErr w:type="spellEnd"/>
+            <w:r>
+              <w:rPr>
+                <w:rFonts w:ascii="Times New Roman" w:hAnsi="Times New Roman" w:cs="Times New Roman"/>
+                <w:sz w:val="24"/>
+                <w:szCs w:val="24"/>
+              </w:rPr>
+              <w:t xml:space="preserve"> Hasan </w:t>
+            </w:r>
+            <w:proofErr w:type="spellStart"/>
+            <w:r>
+              <w:rPr>
+                <w:rFonts w:ascii="Times New Roman" w:hAnsi="Times New Roman" w:cs="Times New Roman"/>
+                <w:sz w:val="24"/>
+                <w:szCs w:val="24"/>
+              </w:rPr>
+              <w:t>Rahat</w:t>
+            </w:r>
+            <w:proofErr w:type="spellEnd"/>
+          </w:p>
+        </w:tc>
+      </w:tr>
+      <w:tr>
+        <w:trPr>
+          <w:trHeight w:val="878"/>
+        </w:trPr>
+        <w:tc>
+          <w:tcPr>
+            <w:tcW w:w="5125" w:type="dxa"/>
+            <w:gridSpan w:val="2"/>
+          </w:tcPr>
+          <w:p>
+            <w:pPr>
+              <w:spacing w:after="160" w:line="259" w:lineRule="auto"/>
+              <w:rPr>
+                <w:rFonts w:ascii="Times New Roman" w:hAnsi="Times New Roman" w:cs="Times New Roman"/>
+                <w:sz w:val="24"/>
+                <w:szCs w:val="24"/>
+              </w:rPr>
+            </w:pPr>
+            <w:r>
+              <w:rPr>
+                <w:rFonts w:ascii="Times New Roman" w:hAnsi="Times New Roman" w:cs="Times New Roman"/>
+                <w:b/>
+                <w:bCs/>
+                <w:sz w:val="24"/>
+                <w:szCs w:val="24"/>
+              </w:rPr>
+              <w:t>Module Name:</w:t>
+            </w:r>
+            <w:r>
+              <w:rPr>
+                <w:rFonts w:ascii="Times New Roman" w:hAnsi="Times New Roman" w:cs="Times New Roman"/>
+                <w:sz w:val="24"/>
+                <w:szCs w:val="24"/>
+              </w:rPr>
+              <w:t xml:space="preserve"> Appointment Booking</w:t>
+            </w:r>
+          </w:p>
+        </w:tc>
+        <w:tc>
+          <w:tcPr>
+            <w:tcW w:w="5075" w:type="dxa"/>
+            <w:gridSpan w:val="3"/>
+          </w:tcPr>
+          <w:p>
+            <w:pPr>
+              <w:spacing w:after="160" w:line="259" w:lineRule="auto"/>
+              <w:rPr>
+                <w:rFonts w:ascii="Times New Roman" w:hAnsi="Times New Roman" w:cs="Times New Roman"/>
+                <w:sz w:val="24"/>
+                <w:szCs w:val="24"/>
+              </w:rPr>
+            </w:pPr>
+            <w:r>
+              <w:rPr>
+                <w:rFonts w:ascii="Times New Roman" w:hAnsi="Times New Roman" w:cs="Times New Roman"/>
+                <w:b/>
+                <w:bCs/>
+                <w:sz w:val="24"/>
+                <w:szCs w:val="24"/>
+              </w:rPr>
+              <w:t>Test Execution date:</w:t>
+            </w:r>
+            <w:r>
+              <w:rPr>
+                <w:rFonts w:ascii="Times New Roman" w:hAnsi="Times New Roman" w:cs="Times New Roman"/>
+                <w:sz w:val="24"/>
+                <w:szCs w:val="24"/>
+              </w:rPr>
+              <w:t xml:space="preserve"> 6/1/2026</w:t>
+            </w:r>
+          </w:p>
+        </w:tc>
+      </w:tr>
+      <w:tr>
+        <w:trPr>
+          <w:trHeight w:val="878"/>
+        </w:trPr>
+        <w:tc>
+          <w:tcPr>
+            <w:tcW w:w="5125" w:type="dxa"/>
+            <w:gridSpan w:val="2"/>
+          </w:tcPr>
+          <w:p>
+            <w:pPr>
+              <w:spacing w:after="160" w:line="259" w:lineRule="auto"/>
+              <w:rPr>
+                <w:rFonts w:ascii="Times New Roman" w:hAnsi="Times New Roman" w:cs="Times New Roman"/>
+                <w:sz w:val="24"/>
+                <w:szCs w:val="24"/>
+              </w:rPr>
+            </w:pPr>
+            <w:r>
+              <w:rPr>
+                <w:rFonts w:ascii="Times New Roman" w:hAnsi="Times New Roman" w:cs="Times New Roman"/>
+                <w:b/>
+                <w:bCs/>
+                <w:sz w:val="24"/>
+                <w:szCs w:val="24"/>
+              </w:rPr>
+              <w:t>Test Title:</w:t>
+            </w:r>
+            <w:r>
+              <w:rPr>
+                <w:rFonts w:ascii="Times New Roman" w:hAnsi="Times New Roman" w:cs="Times New Roman"/>
+                <w:sz w:val="24"/>
+                <w:szCs w:val="24"/>
+              </w:rPr>
+              <w:t xml:space="preserve"> Verify appointment booking with valid patient details</w:t>
+            </w:r>
+          </w:p>
+        </w:tc>
+        <w:tc>
+          <w:tcPr>
+            <w:tcW w:w="5075" w:type="dxa"/>
+            <w:gridSpan w:val="3"/>
+          </w:tcPr>
+          <w:p>
+            <w:pPr>
+              <w:spacing w:after="160" w:line="259" w:lineRule="auto"/>
+              <w:rPr>
+                <w:rFonts w:ascii="Times New Roman" w:hAnsi="Times New Roman" w:cs="Times New Roman"/>
+                <w:sz w:val="24"/>
+                <w:szCs w:val="24"/>
+              </w:rPr>
+            </w:pPr>
+          </w:p>
+        </w:tc>
+      </w:tr>
+      <w:tr>
+        <w:trPr>
+          <w:trHeight w:val="878"/>
+        </w:trPr>
+        <w:tc>
+          <w:tcPr>
+            <w:tcW w:w="5125" w:type="dxa"/>
+            <w:gridSpan w:val="2"/>
+          </w:tcPr>
+          <w:p>
+            <w:pPr>
+              <w:spacing w:after="160" w:line="259" w:lineRule="auto"/>
+              <w:rPr>
+                <w:rFonts w:ascii="Times New Roman" w:hAnsi="Times New Roman" w:cs="Times New Roman"/>
+                <w:sz w:val="24"/>
+                <w:szCs w:val="24"/>
+              </w:rPr>
+            </w:pPr>
+            <w:r>
+              <w:rPr>
+                <w:rFonts w:ascii="Times New Roman" w:hAnsi="Times New Roman" w:cs="Times New Roman"/>
+                <w:b/>
+                <w:bCs/>
+                <w:sz w:val="24"/>
+                <w:szCs w:val="24"/>
+              </w:rPr>
+              <w:t>Description:</w:t>
+            </w:r>
+            <w:r>
+              <w:rPr>
+                <w:rFonts w:ascii="Times New Roman" w:hAnsi="Times New Roman" w:cs="Times New Roman"/>
+                <w:sz w:val="24"/>
+                <w:szCs w:val="24"/>
+              </w:rPr>
+              <w:t xml:space="preserve"> Test the process of booking an appointment with a valid doctor and time slot</w:t>
+            </w:r>
+          </w:p>
+        </w:tc>
+        <w:tc>
+          <w:tcPr>
+            <w:tcW w:w="5075" w:type="dxa"/>
+            <w:gridSpan w:val="3"/>
+          </w:tcPr>
+          <w:p>
+            <w:pPr>
+              <w:spacing w:after="160" w:line="259" w:lineRule="auto"/>
+              <w:rPr>
+                <w:rFonts w:ascii="Times New Roman" w:hAnsi="Times New Roman" w:cs="Times New Roman"/>
+                <w:sz w:val="24"/>
+                <w:szCs w:val="24"/>
+              </w:rPr>
+            </w:pPr>
+          </w:p>
+        </w:tc>
+      </w:tr>
+      <w:tr>
+        <w:trPr>
+          <w:trHeight w:val="878"/>
+        </w:trPr>
+        <w:tc>
+          <w:tcPr>
+            <w:tcW w:w="10201" w:type="dxa"/>
+            <w:gridSpan w:val="5"/>
+          </w:tcPr>
+          <w:p>
+            <w:pPr>
+              <w:spacing w:after="160" w:line="259" w:lineRule="auto"/>
+              <w:rPr>
+                <w:rFonts w:ascii="Times New Roman" w:hAnsi="Times New Roman" w:cs="Times New Roman"/>
+                <w:sz w:val="24"/>
+                <w:szCs w:val="24"/>
+              </w:rPr>
+            </w:pPr>
+            <w:r>
+              <w:rPr>
+                <w:rFonts w:ascii="Times New Roman" w:hAnsi="Times New Roman" w:cs="Times New Roman"/>
+                <w:b/>
+                <w:bCs/>
+                <w:sz w:val="24"/>
+                <w:szCs w:val="24"/>
+              </w:rPr>
+              <w:t>Precondition:</w:t>
+            </w:r>
+            <w:r>
+              <w:rPr>
+                <w:rFonts w:ascii="Times New Roman" w:hAnsi="Times New Roman" w:cs="Times New Roman"/>
+                <w:sz w:val="24"/>
+                <w:szCs w:val="24"/>
+              </w:rPr>
+              <w:t xml:space="preserve"> The patient is registered in the system, and the doctor is available</w:t>
+            </w:r>
+          </w:p>
+        </w:tc>
+      </w:tr>
+      <w:tr>
+        <w:trPr>
+          <w:trHeight w:val="922"/>
+        </w:trPr>
+        <w:tc>
+          <w:tcPr>
+            <w:tcW w:w="2927" w:type="dxa"/>
+          </w:tcPr>
+          <w:p>
+            <w:pPr>
+              <w:spacing w:after="160" w:line="259" w:lineRule="auto"/>
+              <w:rPr>
+                <w:rFonts w:ascii="Times New Roman" w:hAnsi="Times New Roman" w:cs="Times New Roman"/>
+                <w:b/>
+                <w:bCs/>
+                <w:sz w:val="24"/>
+                <w:szCs w:val="24"/>
+              </w:rPr>
+            </w:pPr>
+            <w:r>
+              <w:rPr>
+                <w:rFonts w:ascii="Times New Roman" w:hAnsi="Times New Roman" w:cs="Times New Roman"/>
+                <w:b/>
+                <w:bCs/>
+                <w:sz w:val="24"/>
+                <w:szCs w:val="24"/>
+              </w:rPr>
+              <w:t>Test Steps</w:t>
+            </w:r>
+          </w:p>
+        </w:tc>
+        <w:tc>
+          <w:tcPr>
+            <w:tcW w:w="2197" w:type="dxa"/>
+          </w:tcPr>
+          <w:p>
+            <w:pPr>
+              <w:spacing w:after="160" w:line="259" w:lineRule="auto"/>
+              <w:rPr>
+                <w:rFonts w:ascii="Times New Roman" w:hAnsi="Times New Roman" w:cs="Times New Roman"/>
+                <w:b/>
+                <w:bCs/>
+                <w:sz w:val="24"/>
+                <w:szCs w:val="24"/>
+              </w:rPr>
+            </w:pPr>
+            <w:r>
+              <w:rPr>
+                <w:rFonts w:ascii="Times New Roman" w:hAnsi="Times New Roman" w:cs="Times New Roman"/>
+                <w:b/>
+                <w:bCs/>
+                <w:sz w:val="24"/>
+                <w:szCs w:val="24"/>
+              </w:rPr>
+              <w:t>Test Data</w:t>
+            </w:r>
+          </w:p>
+        </w:tc>
+        <w:tc>
+          <w:tcPr>
+            <w:tcW w:w="1634" w:type="dxa"/>
+          </w:tcPr>
+          <w:p>
+            <w:pPr>
+              <w:spacing w:after="160" w:line="259" w:lineRule="auto"/>
+              <w:rPr>
+                <w:rFonts w:ascii="Times New Roman" w:hAnsi="Times New Roman" w:cs="Times New Roman"/>
+                <w:b/>
+                <w:bCs/>
+                <w:sz w:val="24"/>
+                <w:szCs w:val="24"/>
+              </w:rPr>
+            </w:pPr>
+            <w:r>
+              <w:rPr>
+                <w:rFonts w:ascii="Times New Roman" w:hAnsi="Times New Roman" w:cs="Times New Roman"/>
+                <w:b/>
+                <w:bCs/>
+                <w:sz w:val="24"/>
+                <w:szCs w:val="24"/>
+              </w:rPr>
+              <w:t>Expected Results</w:t>
+            </w:r>
+          </w:p>
+        </w:tc>
+        <w:tc>
+          <w:tcPr>
+            <w:tcW w:w="1619" w:type="dxa"/>
+          </w:tcPr>
+          <w:p>
+            <w:pPr>
+              <w:spacing w:after="160" w:line="259" w:lineRule="auto"/>
+              <w:rPr>
+                <w:rFonts w:ascii="Times New Roman" w:hAnsi="Times New Roman" w:cs="Times New Roman"/>
+                <w:b/>
+                <w:bCs/>
+                <w:sz w:val="24"/>
+                <w:szCs w:val="24"/>
+              </w:rPr>
+            </w:pPr>
+            <w:r>
+              <w:rPr>
+                <w:rFonts w:ascii="Times New Roman" w:hAnsi="Times New Roman" w:cs="Times New Roman"/>
+                <w:b/>
+                <w:bCs/>
+                <w:sz w:val="24"/>
+                <w:szCs w:val="24"/>
+              </w:rPr>
+              <w:t>Actual Results</w:t>
+            </w:r>
+          </w:p>
+        </w:tc>
+        <w:tc>
+          <w:tcPr>
+            <w:tcW w:w="1821" w:type="dxa"/>
+          </w:tcPr>
+          <w:p>
+            <w:pPr>
+              <w:spacing w:after="160" w:line="259" w:lineRule="auto"/>
+              <w:rPr>
+                <w:rFonts w:ascii="Times New Roman" w:hAnsi="Times New Roman" w:cs="Times New Roman"/>
+                <w:b/>
+                <w:bCs/>
+                <w:sz w:val="24"/>
+                <w:szCs w:val="24"/>
+              </w:rPr>
+            </w:pPr>
+            <w:r>
+              <w:rPr>
+                <w:rFonts w:ascii="Times New Roman" w:hAnsi="Times New Roman" w:cs="Times New Roman"/>
+                <w:b/>
+                <w:bCs/>
+                <w:sz w:val="24"/>
+                <w:szCs w:val="24"/>
+              </w:rPr>
+              <w:t>Status (Pass/Fail)</w:t>
+            </w:r>
+          </w:p>
+        </w:tc>
+      </w:tr>
+      <w:tr>
+        <w:trPr>
+          <w:trHeight w:val="1751"/>
+        </w:trPr>
+        <w:tc>
+          <w:tcPr>
+            <w:tcW w:w="2927" w:type="dxa"/>
+          </w:tcPr>
+          <w:p>
+            <w:pPr>
+              <w:spacing w:after="160" w:line="259" w:lineRule="auto"/>
+              <w:rPr>
+                <w:rFonts w:ascii="Times New Roman" w:hAnsi="Times New Roman" w:cs="Times New Roman"/>
+                <w:sz w:val="24"/>
+                <w:szCs w:val="24"/>
+              </w:rPr>
+            </w:pPr>
+            <w:r>
+              <w:rPr>
+                <w:rFonts w:ascii="Times New Roman" w:hAnsi="Times New Roman" w:cs="Times New Roman"/>
+                <w:sz w:val="24"/>
+                <w:szCs w:val="24"/>
+              </w:rPr>
+              <w:t>Go to the "Book Appointment" page</w:t>
+            </w:r>
+          </w:p>
+          <w:p>
+            <w:pPr>
+              <w:spacing w:after="160" w:line="259" w:lineRule="auto"/>
+              <w:rPr>
+                <w:rFonts w:ascii="Times New Roman" w:hAnsi="Times New Roman" w:cs="Times New Roman"/>
+                <w:sz w:val="24"/>
+                <w:szCs w:val="24"/>
+              </w:rPr>
+            </w:pPr>
+            <w:r>
+              <w:rPr>
+                <w:rFonts w:ascii="Times New Roman" w:hAnsi="Times New Roman" w:cs="Times New Roman"/>
+                <w:sz w:val="24"/>
+                <w:szCs w:val="24"/>
+              </w:rPr>
+              <w:t xml:space="preserve"> Select a doctor from the available list</w:t>
+            </w:r>
+          </w:p>
+          <w:p>
+            <w:pPr>
+              <w:spacing w:after="160" w:line="259" w:lineRule="auto"/>
+              <w:rPr>
+                <w:rFonts w:ascii="Times New Roman" w:hAnsi="Times New Roman" w:cs="Times New Roman"/>
+                <w:sz w:val="24"/>
+                <w:szCs w:val="24"/>
+              </w:rPr>
+            </w:pPr>
+            <w:r>
+              <w:rPr>
+                <w:rFonts w:ascii="Times New Roman" w:hAnsi="Times New Roman" w:cs="Times New Roman"/>
+                <w:sz w:val="24"/>
+                <w:szCs w:val="24"/>
+              </w:rPr>
+              <w:t>Choose an available time slot</w:t>
+            </w:r>
+          </w:p>
+          <w:p>
+            <w:pPr>
+              <w:spacing w:after="160" w:line="259" w:lineRule="auto"/>
+              <w:rPr>
+                <w:rFonts w:ascii="Times New Roman" w:hAnsi="Times New Roman" w:cs="Times New Roman"/>
+                <w:sz w:val="24"/>
+                <w:szCs w:val="24"/>
+              </w:rPr>
+            </w:pPr>
+            <w:r>
+              <w:rPr>
+                <w:rFonts w:ascii="Times New Roman" w:hAnsi="Times New Roman" w:cs="Times New Roman"/>
+                <w:sz w:val="24"/>
+                <w:szCs w:val="24"/>
+              </w:rPr>
+              <w:t>Enter patient details (name, contact, etc.)</w:t>
+            </w:r>
+          </w:p>
+          <w:p>
+            <w:pPr>
+              <w:spacing w:after="160" w:line="259" w:lineRule="auto"/>
+              <w:rPr>
+                <w:rFonts w:ascii="Times New Roman" w:hAnsi="Times New Roman" w:cs="Times New Roman"/>
+                <w:sz w:val="24"/>
+                <w:szCs w:val="24"/>
+              </w:rPr>
+            </w:pPr>
+            <w:r>
+              <w:rPr>
+                <w:rFonts w:ascii="Times New Roman" w:hAnsi="Times New Roman" w:cs="Times New Roman"/>
+                <w:sz w:val="24"/>
+                <w:szCs w:val="24"/>
+              </w:rPr>
+              <w:t>Click "Submit" to book the appointment</w:t>
+            </w:r>
+          </w:p>
+        </w:tc>
+        <w:tc>
+          <w:tcPr>
+            <w:tcW w:w="2197" w:type="dxa"/>
+          </w:tcPr>
+          <w:p>
+            <w:pPr>
+              <w:spacing w:after="160" w:line="259" w:lineRule="auto"/>
+              <w:rPr>
+                <w:rFonts w:ascii="Times New Roman" w:hAnsi="Times New Roman" w:cs="Times New Roman"/>
+                <w:sz w:val="24"/>
+                <w:szCs w:val="24"/>
+              </w:rPr>
+            </w:pPr>
+            <w:r>
+              <w:rPr>
+                <w:rFonts w:ascii="Times New Roman" w:hAnsi="Times New Roman" w:cs="Times New Roman"/>
+                <w:sz w:val="24"/>
+                <w:szCs w:val="24"/>
+              </w:rPr>
+              <w:t>Doctor: Dr. Smith</w:t>
+            </w:r>
+          </w:p>
+          <w:p>
+            <w:pPr>
+              <w:spacing w:after="160" w:line="259" w:lineRule="auto"/>
+              <w:rPr>
+                <w:rFonts w:ascii="Times New Roman" w:hAnsi="Times New Roman" w:cs="Times New Roman"/>
+                <w:sz w:val="24"/>
+                <w:szCs w:val="24"/>
+              </w:rPr>
+            </w:pPr>
+            <w:r>
+              <w:rPr>
+                <w:rFonts w:ascii="Times New Roman" w:hAnsi="Times New Roman" w:cs="Times New Roman"/>
+                <w:sz w:val="24"/>
+                <w:szCs w:val="24"/>
+              </w:rPr>
+              <w:t>Time slot: 10:00 AM</w:t>
+            </w:r>
+          </w:p>
+          <w:p>
+            <w:pPr>
+              <w:spacing w:after="160" w:line="259" w:lineRule="auto"/>
+              <w:rPr>
+                <w:rFonts w:ascii="Times New Roman" w:hAnsi="Times New Roman" w:cs="Times New Roman"/>
+                <w:sz w:val="24"/>
+                <w:szCs w:val="24"/>
+              </w:rPr>
+            </w:pPr>
+            <w:r>
+              <w:rPr>
+                <w:rFonts w:ascii="Times New Roman" w:hAnsi="Times New Roman" w:cs="Times New Roman"/>
+                <w:sz w:val="24"/>
+                <w:szCs w:val="24"/>
+              </w:rPr>
+              <w:t>Patient Name: John Doe, Contact: 1234567890</w:t>
+            </w:r>
+          </w:p>
+        </w:tc>
+        <w:tc>
+          <w:tcPr>
+            <w:tcW w:w="1634" w:type="dxa"/>
+          </w:tcPr>
+          <w:p>
+            <w:pPr>
+              <w:spacing w:after="160" w:line="259" w:lineRule="auto"/>
+              <w:rPr>
+                <w:rFonts w:ascii="Times New Roman" w:hAnsi="Times New Roman" w:cs="Times New Roman"/>
+                <w:sz w:val="24"/>
+                <w:szCs w:val="24"/>
+              </w:rPr>
+            </w:pPr>
+            <w:r>
+              <w:rPr>
+                <w:rFonts w:ascii="Times New Roman" w:hAnsi="Times New Roman" w:cs="Times New Roman"/>
+                <w:sz w:val="24"/>
+                <w:szCs w:val="24"/>
+              </w:rPr>
+              <w:t>The appointment should be successfully booked, and a confirmation message should appear.</w:t>
+            </w:r>
+          </w:p>
+        </w:tc>
+        <w:tc>
+          <w:tcPr>
+            <w:tcW w:w="1619" w:type="dxa"/>
+          </w:tcPr>
+          <w:p>
+            <w:pPr>
+              <w:spacing w:after="160" w:line="259" w:lineRule="auto"/>
+              <w:rPr>
+                <w:rFonts w:ascii="Times New Roman" w:hAnsi="Times New Roman" w:cs="Times New Roman"/>
+                <w:sz w:val="24"/>
+                <w:szCs w:val="24"/>
+              </w:rPr>
+            </w:pPr>
+            <w:r>
+              <w:rPr>
+                <w:rFonts w:ascii="Times New Roman" w:hAnsi="Times New Roman" w:cs="Times New Roman"/>
+                <w:sz w:val="24"/>
+                <w:szCs w:val="24"/>
+              </w:rPr>
+              <w:t>As expected</w:t>
+            </w:r>
+          </w:p>
+        </w:tc>
+        <w:tc>
+          <w:tcPr>
+            <w:tcW w:w="1821" w:type="dxa"/>
+          </w:tcPr>
+          <w:p>
+            <w:pPr>
+              <w:spacing w:after="160" w:line="259" w:lineRule="auto"/>
+              <w:rPr>
+                <w:rFonts w:ascii="Times New Roman" w:hAnsi="Times New Roman" w:cs="Times New Roman"/>
+                <w:sz w:val="24"/>
+                <w:szCs w:val="24"/>
+              </w:rPr>
+            </w:pPr>
+            <w:r>
+              <w:rPr>
+                <w:rFonts w:ascii="Times New Roman" w:hAnsi="Times New Roman" w:cs="Times New Roman"/>
+                <w:sz w:val="24"/>
+                <w:szCs w:val="24"/>
+              </w:rPr>
+              <w:t>Pass</w:t>
+            </w:r>
+          </w:p>
+        </w:tc>
+      </w:tr>
+    </w:tbl>
+    <w:p>
+      <w:pPr>
+        <w:rPr>
+          <w:rFonts w:ascii="Times New Roman" w:hAnsi="Times New Roman" w:cs="Times New Roman"/>
+          <w:b/>
+          <w:bCs/>
+          <w:sz w:val="24"/>
+          <w:szCs w:val="24"/>
+        </w:rPr>
+      </w:pPr>
+    </w:p>
+    <w:p>
+      <w:pPr>
+        <w:rPr>
+          <w:rFonts w:ascii="Times New Roman" w:hAnsi="Times New Roman" w:cs="Times New Roman"/>
+          <w:sz w:val="24"/>
+          <w:szCs w:val="24"/>
+        </w:rPr>
+      </w:pPr>
+    </w:p>
+    <w:p>
+      <w:pPr>
+        <w:rPr>
+          <w:rFonts w:ascii="Times New Roman" w:hAnsi="Times New Roman" w:cs="Times New Roman"/>
+          <w:sz w:val="24"/>
+          <w:szCs w:val="24"/>
+        </w:rPr>
+      </w:pPr>
+    </w:p>
+    <w:p>
+      <w:pPr>
+        <w:rPr>
+          <w:rFonts w:ascii="Times New Roman" w:hAnsi="Times New Roman" w:cs="Times New Roman"/>
+          <w:sz w:val="24"/>
+          <w:szCs w:val="24"/>
+        </w:rPr>
+      </w:pPr>
+    </w:p>
+    <w:tbl>
+      <w:tblPr>
+        <w:tblStyle w:val="TableGrid"/>
+        <w:tblpPr w:leftFromText="180" w:rightFromText="180" w:vertAnchor="page" w:horzAnchor="margin" w:tblpXSpec="center" w:tblpY="1561"/>
+        <w:tblW w:w="10044" w:type="dxa"/>
+        <w:tblLook w:val="04A0" w:firstRow="1" w:lastRow="0" w:firstColumn="1" w:lastColumn="0" w:noHBand="0" w:noVBand="1"/>
+      </w:tblPr>
+      <w:tblGrid>
+        <w:gridCol w:w="2883"/>
+        <w:gridCol w:w="2164"/>
+        <w:gridCol w:w="1610"/>
+        <w:gridCol w:w="1596"/>
+        <w:gridCol w:w="1791"/>
+      </w:tblGrid>
+      <w:tr>
+        <w:trPr>
+          <w:trHeight w:val="1219"/>
+        </w:trPr>
+        <w:tc>
+          <w:tcPr>
+            <w:tcW w:w="5047" w:type="dxa"/>
+            <w:gridSpan w:val="2"/>
+            <w:vAlign w:val="center"/>
+          </w:tcPr>
+          <w:p>
+            <w:pPr>
+              <w:rPr>
+                <w:rFonts w:ascii="Times New Roman" w:hAnsi="Times New Roman" w:cs="Times New Roman"/>
+                <w:sz w:val="24"/>
+                <w:szCs w:val="24"/>
+              </w:rPr>
+            </w:pPr>
+            <w:r>
+              <w:rPr>
+                <w:rFonts w:ascii="Times New Roman" w:hAnsi="Times New Roman" w:cs="Times New Roman"/>
+                <w:b/>
+                <w:bCs/>
+                <w:sz w:val="24"/>
+                <w:szCs w:val="24"/>
+              </w:rPr>
+              <w:lastRenderedPageBreak/>
+              <w:t>Project Name</w:t>
+            </w:r>
+            <w:r>
+              <w:rPr>
+                <w:rFonts w:ascii="Times New Roman" w:hAnsi="Times New Roman" w:cs="Times New Roman"/>
+                <w:b/>
+                <w:sz w:val="24"/>
+                <w:szCs w:val="24"/>
+              </w:rPr>
+              <w:t>:</w:t>
+            </w:r>
+            <w:r>
+              <w:rPr>
+                <w:rFonts w:ascii="Times New Roman" w:hAnsi="Times New Roman" w:cs="Times New Roman"/>
+                <w:sz w:val="24"/>
+                <w:szCs w:val="24"/>
+              </w:rPr>
+              <w:t xml:space="preserve"> Hospital Management System</w:t>
+            </w:r>
+          </w:p>
+        </w:tc>
+        <w:tc>
+          <w:tcPr>
+            <w:tcW w:w="4997" w:type="dxa"/>
+            <w:gridSpan w:val="3"/>
+            <w:vAlign w:val="center"/>
+          </w:tcPr>
+          <w:p>
+            <w:pPr>
+              <w:rPr>
+                <w:rFonts w:ascii="Times New Roman" w:hAnsi="Times New Roman" w:cs="Times New Roman"/>
+                <w:sz w:val="24"/>
+                <w:szCs w:val="24"/>
+              </w:rPr>
+            </w:pPr>
+            <w:r>
+              <w:rPr>
+                <w:rFonts w:ascii="Times New Roman" w:hAnsi="Times New Roman" w:cs="Times New Roman"/>
+                <w:b/>
+                <w:bCs/>
+                <w:sz w:val="24"/>
+                <w:szCs w:val="24"/>
+              </w:rPr>
+              <w:t>Test Designed By:</w:t>
+            </w:r>
+            <w:r>
+              <w:rPr>
+                <w:rFonts w:ascii="Times New Roman" w:hAnsi="Times New Roman" w:cs="Times New Roman"/>
+                <w:bCs/>
+                <w:sz w:val="24"/>
+                <w:szCs w:val="24"/>
+              </w:rPr>
+              <w:t xml:space="preserve"> </w:t>
+            </w:r>
+            <w:proofErr w:type="spellStart"/>
+            <w:r>
+              <w:rPr>
+                <w:rFonts w:ascii="Times New Roman" w:hAnsi="Times New Roman" w:cs="Times New Roman"/>
+                <w:sz w:val="24"/>
+                <w:szCs w:val="24"/>
+              </w:rPr>
+              <w:t>Mehedi</w:t>
+            </w:r>
+            <w:proofErr w:type="spellEnd"/>
+            <w:r>
+              <w:rPr>
+                <w:rFonts w:ascii="Times New Roman" w:hAnsi="Times New Roman" w:cs="Times New Roman"/>
+                <w:sz w:val="24"/>
+                <w:szCs w:val="24"/>
+              </w:rPr>
+              <w:t xml:space="preserve"> Hasan </w:t>
+            </w:r>
+            <w:proofErr w:type="spellStart"/>
+            <w:r>
+              <w:rPr>
+                <w:rFonts w:ascii="Times New Roman" w:hAnsi="Times New Roman" w:cs="Times New Roman"/>
+                <w:sz w:val="24"/>
+                <w:szCs w:val="24"/>
+              </w:rPr>
+              <w:t>Rahat</w:t>
+            </w:r>
+            <w:proofErr w:type="spellEnd"/>
+          </w:p>
+        </w:tc>
+      </w:tr>
+      <w:tr>
+        <w:trPr>
+          <w:trHeight w:val="1219"/>
+        </w:trPr>
+        <w:tc>
+          <w:tcPr>
+            <w:tcW w:w="5047" w:type="dxa"/>
+            <w:gridSpan w:val="2"/>
+            <w:vAlign w:val="center"/>
+          </w:tcPr>
+          <w:p>
+            <w:pPr>
+              <w:rPr>
+                <w:rFonts w:ascii="Times New Roman" w:hAnsi="Times New Roman" w:cs="Times New Roman"/>
+                <w:sz w:val="24"/>
+                <w:szCs w:val="24"/>
+              </w:rPr>
+            </w:pPr>
+            <w:r>
+              <w:rPr>
+                <w:rFonts w:ascii="Times New Roman" w:hAnsi="Times New Roman" w:cs="Times New Roman"/>
+                <w:b/>
+                <w:bCs/>
+                <w:sz w:val="24"/>
+                <w:szCs w:val="24"/>
+              </w:rPr>
+              <w:t>Test Case ID:</w:t>
+            </w:r>
+            <w:r>
+              <w:rPr>
+                <w:rFonts w:ascii="Times New Roman" w:hAnsi="Times New Roman" w:cs="Times New Roman"/>
+                <w:bCs/>
+                <w:sz w:val="24"/>
+                <w:szCs w:val="24"/>
+              </w:rPr>
+              <w:t xml:space="preserve"> TC_PRESCRIPTION_04</w:t>
+            </w:r>
+          </w:p>
+        </w:tc>
+        <w:tc>
+          <w:tcPr>
+            <w:tcW w:w="4997" w:type="dxa"/>
+            <w:gridSpan w:val="3"/>
+            <w:vAlign w:val="center"/>
+          </w:tcPr>
+          <w:p>
+            <w:pPr>
+              <w:rPr>
+                <w:rFonts w:ascii="Times New Roman" w:hAnsi="Times New Roman" w:cs="Times New Roman"/>
+                <w:sz w:val="24"/>
+                <w:szCs w:val="24"/>
+              </w:rPr>
+            </w:pPr>
+            <w:r>
+              <w:rPr>
+                <w:rFonts w:ascii="Times New Roman" w:hAnsi="Times New Roman" w:cs="Times New Roman"/>
+                <w:b/>
+                <w:bCs/>
+                <w:sz w:val="24"/>
+                <w:szCs w:val="24"/>
+              </w:rPr>
+              <w:t>Test Design Date:</w:t>
+            </w:r>
+            <w:r>
+              <w:rPr>
+                <w:rFonts w:ascii="Times New Roman" w:hAnsi="Times New Roman" w:cs="Times New Roman"/>
+                <w:bCs/>
+                <w:sz w:val="24"/>
+                <w:szCs w:val="24"/>
+              </w:rPr>
+              <w:t xml:space="preserve"> 19/01/2026</w:t>
+            </w:r>
+          </w:p>
+        </w:tc>
+      </w:tr>
+      <w:tr>
+        <w:trPr>
+          <w:trHeight w:val="1281"/>
+        </w:trPr>
+        <w:tc>
+          <w:tcPr>
+            <w:tcW w:w="5047" w:type="dxa"/>
+            <w:gridSpan w:val="2"/>
+            <w:vAlign w:val="center"/>
+          </w:tcPr>
+          <w:p>
+            <w:pPr>
+              <w:rPr>
+                <w:rFonts w:ascii="Times New Roman" w:hAnsi="Times New Roman" w:cs="Times New Roman"/>
+                <w:sz w:val="24"/>
+                <w:szCs w:val="24"/>
+              </w:rPr>
+            </w:pPr>
+            <w:r>
+              <w:rPr>
+                <w:rFonts w:ascii="Times New Roman" w:hAnsi="Times New Roman" w:cs="Times New Roman"/>
+                <w:b/>
+                <w:bCs/>
+                <w:sz w:val="24"/>
+                <w:szCs w:val="24"/>
+              </w:rPr>
+              <w:t>Test Priority (Low, Medium, High):</w:t>
+            </w:r>
+            <w:r>
+              <w:rPr>
+                <w:rFonts w:ascii="Times New Roman" w:hAnsi="Times New Roman" w:cs="Times New Roman"/>
+                <w:bCs/>
+                <w:sz w:val="24"/>
+                <w:szCs w:val="24"/>
+              </w:rPr>
+              <w:t xml:space="preserve"> Medium</w:t>
+            </w:r>
+          </w:p>
+        </w:tc>
+        <w:tc>
+          <w:tcPr>
+            <w:tcW w:w="4997" w:type="dxa"/>
+            <w:gridSpan w:val="3"/>
+            <w:vAlign w:val="center"/>
+          </w:tcPr>
+          <w:p>
+            <w:pPr>
+              <w:rPr>
+                <w:rFonts w:ascii="Times New Roman" w:hAnsi="Times New Roman" w:cs="Times New Roman"/>
+                <w:sz w:val="24"/>
+                <w:szCs w:val="24"/>
+              </w:rPr>
+            </w:pPr>
+            <w:r>
+              <w:rPr>
+                <w:rFonts w:ascii="Times New Roman" w:hAnsi="Times New Roman" w:cs="Times New Roman"/>
+                <w:b/>
+                <w:bCs/>
+                <w:sz w:val="24"/>
+                <w:szCs w:val="24"/>
+              </w:rPr>
+              <w:t>Test Executed By:</w:t>
+            </w:r>
+            <w:r>
+              <w:rPr>
+                <w:rFonts w:ascii="Times New Roman" w:hAnsi="Times New Roman" w:cs="Times New Roman"/>
+                <w:sz w:val="24"/>
+                <w:szCs w:val="24"/>
+              </w:rPr>
+              <w:t xml:space="preserve"> </w:t>
+            </w:r>
+            <w:proofErr w:type="spellStart"/>
+            <w:r>
+              <w:rPr>
+                <w:rFonts w:ascii="Times New Roman" w:hAnsi="Times New Roman" w:cs="Times New Roman"/>
+                <w:bCs/>
+                <w:sz w:val="24"/>
+                <w:szCs w:val="24"/>
+              </w:rPr>
+              <w:t>Mehedi</w:t>
+            </w:r>
+            <w:proofErr w:type="spellEnd"/>
+            <w:r>
+              <w:rPr>
+                <w:rFonts w:ascii="Times New Roman" w:hAnsi="Times New Roman" w:cs="Times New Roman"/>
+                <w:bCs/>
+                <w:sz w:val="24"/>
+                <w:szCs w:val="24"/>
+              </w:rPr>
+              <w:t xml:space="preserve"> Hasan </w:t>
+            </w:r>
+            <w:proofErr w:type="spellStart"/>
+            <w:r>
+              <w:rPr>
+                <w:rFonts w:ascii="Times New Roman" w:hAnsi="Times New Roman" w:cs="Times New Roman"/>
+                <w:bCs/>
+                <w:sz w:val="24"/>
+                <w:szCs w:val="24"/>
+              </w:rPr>
+              <w:t>Rahat</w:t>
+            </w:r>
+            <w:proofErr w:type="spellEnd"/>
+          </w:p>
+        </w:tc>
+      </w:tr>
+      <w:tr>
+        <w:trPr>
+          <w:trHeight w:val="1219"/>
+        </w:trPr>
+        <w:tc>
+          <w:tcPr>
+            <w:tcW w:w="5047" w:type="dxa"/>
+            <w:gridSpan w:val="2"/>
+            <w:vAlign w:val="center"/>
+          </w:tcPr>
+          <w:p>
+            <w:pPr>
+              <w:rPr>
+                <w:rFonts w:ascii="Times New Roman" w:hAnsi="Times New Roman" w:cs="Times New Roman"/>
+                <w:sz w:val="24"/>
+                <w:szCs w:val="24"/>
+              </w:rPr>
+            </w:pPr>
+            <w:r>
+              <w:rPr>
+                <w:rFonts w:ascii="Times New Roman" w:hAnsi="Times New Roman" w:cs="Times New Roman"/>
+                <w:bCs/>
+                <w:sz w:val="24"/>
+                <w:szCs w:val="24"/>
+              </w:rPr>
+              <w:t xml:space="preserve">  </w:t>
+            </w:r>
+            <w:r>
+              <w:rPr>
+                <w:rFonts w:ascii="Times New Roman" w:hAnsi="Times New Roman" w:cs="Times New Roman"/>
+                <w:b/>
+                <w:bCs/>
+                <w:sz w:val="24"/>
+                <w:szCs w:val="24"/>
+              </w:rPr>
+              <w:t>Module Name:</w:t>
+            </w:r>
+            <w:r>
+              <w:rPr>
+                <w:rFonts w:ascii="Times New Roman" w:hAnsi="Times New Roman" w:cs="Times New Roman"/>
+                <w:bCs/>
+                <w:sz w:val="24"/>
+                <w:szCs w:val="24"/>
+              </w:rPr>
+              <w:t xml:space="preserve"> E-Prescription</w:t>
+            </w:r>
+          </w:p>
+        </w:tc>
+        <w:tc>
+          <w:tcPr>
+            <w:tcW w:w="4997" w:type="dxa"/>
+            <w:gridSpan w:val="3"/>
+            <w:vAlign w:val="center"/>
+          </w:tcPr>
+          <w:p>
+            <w:pPr>
+              <w:rPr>
+                <w:rFonts w:ascii="Times New Roman" w:hAnsi="Times New Roman" w:cs="Times New Roman"/>
+                <w:sz w:val="24"/>
+                <w:szCs w:val="24"/>
+              </w:rPr>
+            </w:pPr>
+            <w:r>
+              <w:rPr>
+                <w:rFonts w:ascii="Times New Roman" w:hAnsi="Times New Roman" w:cs="Times New Roman"/>
+                <w:b/>
+                <w:bCs/>
+                <w:sz w:val="24"/>
+                <w:szCs w:val="24"/>
+              </w:rPr>
+              <w:t>Test Execution date:</w:t>
+            </w:r>
+            <w:r>
+              <w:rPr>
+                <w:rFonts w:ascii="Times New Roman" w:hAnsi="Times New Roman" w:cs="Times New Roman"/>
+                <w:bCs/>
+                <w:sz w:val="24"/>
+                <w:szCs w:val="24"/>
+              </w:rPr>
+              <w:t xml:space="preserve"> 19/01/2026</w:t>
+            </w:r>
+          </w:p>
+        </w:tc>
+      </w:tr>
+      <w:tr>
+        <w:trPr>
+          <w:trHeight w:val="1219"/>
+        </w:trPr>
+        <w:tc>
+          <w:tcPr>
+            <w:tcW w:w="5047" w:type="dxa"/>
+            <w:gridSpan w:val="2"/>
+            <w:vAlign w:val="center"/>
+          </w:tcPr>
+          <w:p>
+            <w:pPr>
+              <w:rPr>
+                <w:rFonts w:ascii="Times New Roman" w:hAnsi="Times New Roman" w:cs="Times New Roman"/>
+                <w:sz w:val="24"/>
+                <w:szCs w:val="24"/>
+              </w:rPr>
+            </w:pPr>
+            <w:r>
+              <w:rPr>
+                <w:rFonts w:ascii="Times New Roman" w:hAnsi="Times New Roman" w:cs="Times New Roman"/>
+                <w:b/>
+                <w:bCs/>
+                <w:sz w:val="24"/>
+                <w:szCs w:val="24"/>
+              </w:rPr>
+              <w:t>Test Title:</w:t>
+            </w:r>
+            <w:r>
+              <w:rPr>
+                <w:rFonts w:ascii="Times New Roman" w:hAnsi="Times New Roman" w:cs="Times New Roman"/>
+                <w:bCs/>
+                <w:sz w:val="24"/>
+                <w:szCs w:val="24"/>
+              </w:rPr>
+              <w:t xml:space="preserve"> Verify that prescriptions are correctly linked to patient and doctor records.</w:t>
+            </w:r>
+          </w:p>
+        </w:tc>
+        <w:tc>
+          <w:tcPr>
+            <w:tcW w:w="4997" w:type="dxa"/>
+            <w:gridSpan w:val="3"/>
+            <w:vAlign w:val="center"/>
+          </w:tcPr>
+          <w:p>
+            <w:pPr>
+              <w:rPr>
+                <w:rFonts w:ascii="Times New Roman" w:hAnsi="Times New Roman" w:cs="Times New Roman"/>
+                <w:sz w:val="24"/>
+                <w:szCs w:val="24"/>
+              </w:rPr>
+            </w:pPr>
+          </w:p>
+        </w:tc>
+      </w:tr>
+      <w:tr>
+        <w:trPr>
+          <w:trHeight w:val="1219"/>
+        </w:trPr>
+        <w:tc>
+          <w:tcPr>
+            <w:tcW w:w="5047" w:type="dxa"/>
+            <w:gridSpan w:val="2"/>
+            <w:vAlign w:val="center"/>
+          </w:tcPr>
+          <w:p>
+            <w:pPr>
+              <w:rPr>
+                <w:rFonts w:ascii="Times New Roman" w:hAnsi="Times New Roman" w:cs="Times New Roman"/>
+                <w:sz w:val="24"/>
+                <w:szCs w:val="24"/>
+              </w:rPr>
+            </w:pPr>
+            <w:r>
+              <w:rPr>
+                <w:rFonts w:ascii="Times New Roman" w:hAnsi="Times New Roman" w:cs="Times New Roman"/>
+                <w:b/>
+                <w:bCs/>
+                <w:sz w:val="24"/>
+                <w:szCs w:val="24"/>
+              </w:rPr>
+              <w:t>Description:</w:t>
+            </w:r>
+            <w:r>
+              <w:rPr>
+                <w:rFonts w:ascii="Times New Roman" w:hAnsi="Times New Roman" w:cs="Times New Roman"/>
+                <w:bCs/>
+                <w:sz w:val="24"/>
+                <w:szCs w:val="24"/>
+              </w:rPr>
+              <w:t xml:space="preserve"> This test case ensures that prescription data maintains referential integrity in the database.</w:t>
+            </w:r>
+          </w:p>
+        </w:tc>
+        <w:tc>
+          <w:tcPr>
+            <w:tcW w:w="4997" w:type="dxa"/>
+            <w:gridSpan w:val="3"/>
+            <w:vAlign w:val="center"/>
+          </w:tcPr>
+          <w:p>
+            <w:pPr>
+              <w:rPr>
+                <w:rFonts w:ascii="Times New Roman" w:hAnsi="Times New Roman" w:cs="Times New Roman"/>
+                <w:sz w:val="24"/>
+                <w:szCs w:val="24"/>
+              </w:rPr>
+            </w:pPr>
+          </w:p>
+        </w:tc>
+      </w:tr>
+      <w:tr>
+        <w:trPr>
+          <w:trHeight w:val="1219"/>
+        </w:trPr>
+        <w:tc>
+          <w:tcPr>
+            <w:tcW w:w="10044" w:type="dxa"/>
+            <w:gridSpan w:val="5"/>
+            <w:vAlign w:val="center"/>
+          </w:tcPr>
+          <w:p>
+            <w:pPr>
+              <w:rPr>
+                <w:rFonts w:ascii="Times New Roman" w:hAnsi="Times New Roman" w:cs="Times New Roman"/>
+                <w:bCs/>
+                <w:sz w:val="24"/>
+                <w:szCs w:val="24"/>
+              </w:rPr>
+            </w:pPr>
+            <w:r>
+              <w:rPr>
+                <w:rFonts w:ascii="Times New Roman" w:hAnsi="Times New Roman" w:cs="Times New Roman"/>
+                <w:b/>
+                <w:bCs/>
+                <w:sz w:val="24"/>
+                <w:szCs w:val="24"/>
+              </w:rPr>
+              <w:t>Precondition:</w:t>
+            </w:r>
+            <w:r>
+              <w:rPr>
+                <w:rFonts w:ascii="Times New Roman" w:hAnsi="Times New Roman" w:cs="Times New Roman"/>
+                <w:bCs/>
+                <w:sz w:val="24"/>
+                <w:szCs w:val="24"/>
+              </w:rPr>
+              <w:t xml:space="preserve"> Doctor logged in.</w:t>
+            </w:r>
+          </w:p>
+          <w:p>
+            <w:pPr>
+              <w:rPr>
+                <w:rFonts w:ascii="Times New Roman" w:hAnsi="Times New Roman" w:cs="Times New Roman"/>
+                <w:bCs/>
+                <w:sz w:val="24"/>
+                <w:szCs w:val="24"/>
+              </w:rPr>
+            </w:pPr>
+            <w:r>
+              <w:rPr>
+                <w:rFonts w:ascii="Times New Roman" w:hAnsi="Times New Roman" w:cs="Times New Roman"/>
+                <w:bCs/>
+                <w:sz w:val="24"/>
+                <w:szCs w:val="24"/>
+              </w:rPr>
+              <w:t>Patient appointment exists.</w:t>
+            </w:r>
+          </w:p>
+          <w:p>
+            <w:pPr>
+              <w:rPr>
+                <w:rFonts w:ascii="Times New Roman" w:hAnsi="Times New Roman" w:cs="Times New Roman"/>
+                <w:sz w:val="24"/>
+                <w:szCs w:val="24"/>
+              </w:rPr>
+            </w:pPr>
+          </w:p>
+        </w:tc>
+      </w:tr>
+      <w:tr>
+        <w:trPr>
+          <w:trHeight w:val="1281"/>
+        </w:trPr>
+        <w:tc>
+          <w:tcPr>
+            <w:tcW w:w="2883" w:type="dxa"/>
+          </w:tcPr>
+          <w:p>
+            <w:pPr>
+              <w:spacing w:after="160" w:line="259" w:lineRule="auto"/>
+              <w:rPr>
+                <w:rFonts w:ascii="Times New Roman" w:hAnsi="Times New Roman" w:cs="Times New Roman"/>
+                <w:b/>
+                <w:bCs/>
+                <w:sz w:val="24"/>
+                <w:szCs w:val="24"/>
+              </w:rPr>
+            </w:pPr>
+            <w:r>
+              <w:rPr>
+                <w:rFonts w:ascii="Times New Roman" w:hAnsi="Times New Roman" w:cs="Times New Roman"/>
+                <w:b/>
+                <w:bCs/>
+                <w:sz w:val="24"/>
+                <w:szCs w:val="24"/>
+              </w:rPr>
+              <w:t>Test Steps</w:t>
+            </w:r>
+          </w:p>
+        </w:tc>
+        <w:tc>
+          <w:tcPr>
+            <w:tcW w:w="2164" w:type="dxa"/>
+          </w:tcPr>
+          <w:p>
+            <w:pPr>
+              <w:spacing w:after="160" w:line="259" w:lineRule="auto"/>
+              <w:rPr>
+                <w:rFonts w:ascii="Times New Roman" w:hAnsi="Times New Roman" w:cs="Times New Roman"/>
+                <w:b/>
+                <w:bCs/>
+                <w:sz w:val="24"/>
+                <w:szCs w:val="24"/>
+              </w:rPr>
+            </w:pPr>
+            <w:r>
+              <w:rPr>
+                <w:rFonts w:ascii="Times New Roman" w:hAnsi="Times New Roman" w:cs="Times New Roman"/>
+                <w:b/>
+                <w:bCs/>
+                <w:sz w:val="24"/>
+                <w:szCs w:val="24"/>
+              </w:rPr>
+              <w:t>Test Data</w:t>
+            </w:r>
+          </w:p>
+        </w:tc>
+        <w:tc>
+          <w:tcPr>
+            <w:tcW w:w="1610" w:type="dxa"/>
+          </w:tcPr>
+          <w:p>
+            <w:pPr>
+              <w:spacing w:after="160" w:line="259" w:lineRule="auto"/>
+              <w:rPr>
+                <w:rFonts w:ascii="Times New Roman" w:hAnsi="Times New Roman" w:cs="Times New Roman"/>
+                <w:b/>
+                <w:bCs/>
+                <w:sz w:val="24"/>
+                <w:szCs w:val="24"/>
+              </w:rPr>
+            </w:pPr>
+            <w:r>
+              <w:rPr>
+                <w:rFonts w:ascii="Times New Roman" w:hAnsi="Times New Roman" w:cs="Times New Roman"/>
+                <w:b/>
+                <w:bCs/>
+                <w:sz w:val="24"/>
+                <w:szCs w:val="24"/>
+              </w:rPr>
+              <w:t>Expected Results</w:t>
+            </w:r>
+          </w:p>
+        </w:tc>
+        <w:tc>
+          <w:tcPr>
+            <w:tcW w:w="1596" w:type="dxa"/>
+          </w:tcPr>
+          <w:p>
+            <w:pPr>
+              <w:spacing w:after="160" w:line="259" w:lineRule="auto"/>
+              <w:rPr>
+                <w:rFonts w:ascii="Times New Roman" w:hAnsi="Times New Roman" w:cs="Times New Roman"/>
+                <w:b/>
+                <w:bCs/>
+                <w:sz w:val="24"/>
+                <w:szCs w:val="24"/>
+              </w:rPr>
+            </w:pPr>
+            <w:r>
+              <w:rPr>
+                <w:rFonts w:ascii="Times New Roman" w:hAnsi="Times New Roman" w:cs="Times New Roman"/>
+                <w:b/>
+                <w:bCs/>
+                <w:sz w:val="24"/>
+                <w:szCs w:val="24"/>
+              </w:rPr>
+              <w:t>Actual Results</w:t>
+            </w:r>
+          </w:p>
+        </w:tc>
+        <w:tc>
+          <w:tcPr>
+            <w:tcW w:w="1790" w:type="dxa"/>
+          </w:tcPr>
+          <w:p>
+            <w:pPr>
+              <w:spacing w:after="160" w:line="259" w:lineRule="auto"/>
+              <w:rPr>
+                <w:rFonts w:ascii="Times New Roman" w:hAnsi="Times New Roman" w:cs="Times New Roman"/>
+                <w:b/>
+                <w:bCs/>
+                <w:sz w:val="24"/>
+                <w:szCs w:val="24"/>
+              </w:rPr>
+            </w:pPr>
+            <w:r>
+              <w:rPr>
+                <w:rFonts w:ascii="Times New Roman" w:hAnsi="Times New Roman" w:cs="Times New Roman"/>
+                <w:b/>
+                <w:bCs/>
+                <w:sz w:val="24"/>
+                <w:szCs w:val="24"/>
+              </w:rPr>
+              <w:t>Status (Pass/Fail)</w:t>
+            </w:r>
+          </w:p>
+        </w:tc>
+      </w:tr>
+      <w:tr>
+        <w:trPr>
+          <w:trHeight w:val="2432"/>
+        </w:trPr>
+        <w:tc>
+          <w:tcPr>
+            <w:tcW w:w="2883" w:type="dxa"/>
+            <w:vAlign w:val="center"/>
+          </w:tcPr>
+          <w:p>
+            <w:pPr>
+              <w:rPr>
+                <w:rFonts w:ascii="Times New Roman" w:hAnsi="Times New Roman" w:cs="Times New Roman"/>
+                <w:sz w:val="24"/>
+                <w:szCs w:val="24"/>
+              </w:rPr>
+            </w:pPr>
+            <w:r>
+              <w:rPr>
+                <w:rFonts w:ascii="Times New Roman" w:hAnsi="Times New Roman" w:cs="Times New Roman"/>
+                <w:sz w:val="24"/>
+                <w:szCs w:val="24"/>
+              </w:rPr>
+              <w:t>  Login as Doctor</w:t>
+            </w:r>
+          </w:p>
+          <w:p>
+            <w:pPr>
+              <w:rPr>
+                <w:rFonts w:ascii="Times New Roman" w:hAnsi="Times New Roman" w:cs="Times New Roman"/>
+                <w:sz w:val="24"/>
+                <w:szCs w:val="24"/>
+              </w:rPr>
+            </w:pPr>
+            <w:r>
+              <w:rPr>
+                <w:rFonts w:ascii="Times New Roman" w:hAnsi="Times New Roman" w:cs="Times New Roman"/>
+                <w:sz w:val="24"/>
+                <w:szCs w:val="24"/>
+              </w:rPr>
+              <w:t>  Open patient appointment</w:t>
+            </w:r>
+          </w:p>
+          <w:p>
+            <w:pPr>
+              <w:rPr>
+                <w:rFonts w:ascii="Times New Roman" w:hAnsi="Times New Roman" w:cs="Times New Roman"/>
+                <w:sz w:val="24"/>
+                <w:szCs w:val="24"/>
+              </w:rPr>
+            </w:pPr>
+            <w:r>
+              <w:rPr>
+                <w:rFonts w:ascii="Times New Roman" w:hAnsi="Times New Roman" w:cs="Times New Roman"/>
+                <w:sz w:val="24"/>
+                <w:szCs w:val="24"/>
+              </w:rPr>
+              <w:t>  Generate e-prescription</w:t>
+            </w:r>
+          </w:p>
+          <w:p>
+            <w:pPr>
+              <w:rPr>
+                <w:rFonts w:ascii="Times New Roman" w:hAnsi="Times New Roman" w:cs="Times New Roman"/>
+                <w:sz w:val="24"/>
+                <w:szCs w:val="24"/>
+              </w:rPr>
+            </w:pPr>
+            <w:r>
+              <w:rPr>
+                <w:rFonts w:ascii="Times New Roman" w:hAnsi="Times New Roman" w:cs="Times New Roman"/>
+                <w:sz w:val="24"/>
+                <w:szCs w:val="24"/>
+              </w:rPr>
+              <w:t>  Save prescription</w:t>
+            </w:r>
+          </w:p>
+          <w:p>
+            <w:pPr>
+              <w:rPr>
+                <w:rFonts w:ascii="Times New Roman" w:hAnsi="Times New Roman" w:cs="Times New Roman"/>
+                <w:sz w:val="24"/>
+                <w:szCs w:val="24"/>
+              </w:rPr>
+            </w:pPr>
+          </w:p>
+        </w:tc>
+        <w:tc>
+          <w:tcPr>
+            <w:tcW w:w="2164" w:type="dxa"/>
+            <w:vAlign w:val="center"/>
+          </w:tcPr>
+          <w:p>
+            <w:pPr>
+              <w:rPr>
+                <w:rFonts w:ascii="Times New Roman" w:hAnsi="Times New Roman" w:cs="Times New Roman"/>
+                <w:sz w:val="24"/>
+                <w:szCs w:val="24"/>
+              </w:rPr>
+            </w:pPr>
+            <w:r>
+              <w:rPr>
+                <w:rFonts w:ascii="Times New Roman" w:hAnsi="Times New Roman" w:cs="Times New Roman"/>
+                <w:sz w:val="24"/>
+                <w:szCs w:val="24"/>
+              </w:rPr>
+              <w:t xml:space="preserve">Medicine: </w:t>
+            </w:r>
+            <w:proofErr w:type="spellStart"/>
+            <w:r>
+              <w:rPr>
+                <w:rFonts w:ascii="Times New Roman" w:hAnsi="Times New Roman" w:cs="Times New Roman"/>
+                <w:sz w:val="24"/>
+                <w:szCs w:val="24"/>
+              </w:rPr>
+              <w:t>Paracetamol</w:t>
+            </w:r>
+            <w:proofErr w:type="spellEnd"/>
+            <w:r>
+              <w:rPr>
+                <w:rFonts w:ascii="Times New Roman" w:hAnsi="Times New Roman" w:cs="Times New Roman"/>
+                <w:sz w:val="24"/>
+                <w:szCs w:val="24"/>
+              </w:rPr>
+              <w:br/>
+              <w:t>Dosage: 1+1+1</w:t>
+            </w:r>
+          </w:p>
+        </w:tc>
+        <w:tc>
+          <w:tcPr>
+            <w:tcW w:w="1610" w:type="dxa"/>
+            <w:vAlign w:val="center"/>
+          </w:tcPr>
+          <w:p>
+            <w:pPr>
+              <w:rPr>
+                <w:rFonts w:ascii="Times New Roman" w:hAnsi="Times New Roman" w:cs="Times New Roman"/>
+                <w:sz w:val="24"/>
+                <w:szCs w:val="24"/>
+              </w:rPr>
+            </w:pPr>
+            <w:r>
+              <w:rPr>
+                <w:rFonts w:ascii="Times New Roman" w:hAnsi="Times New Roman" w:cs="Times New Roman"/>
+                <w:sz w:val="24"/>
+                <w:szCs w:val="24"/>
+              </w:rPr>
+              <w:t>Prescription should be saved and correctly linked to both patient and doctor records.</w:t>
+            </w:r>
+          </w:p>
+        </w:tc>
+        <w:tc>
+          <w:tcPr>
+            <w:tcW w:w="1596" w:type="dxa"/>
+            <w:vAlign w:val="center"/>
+          </w:tcPr>
+          <w:p>
+            <w:pPr>
+              <w:rPr>
+                <w:rFonts w:ascii="Times New Roman" w:hAnsi="Times New Roman" w:cs="Times New Roman"/>
+                <w:sz w:val="24"/>
+                <w:szCs w:val="24"/>
+              </w:rPr>
+            </w:pPr>
+            <w:r>
+              <w:rPr>
+                <w:rFonts w:ascii="Times New Roman" w:hAnsi="Times New Roman" w:cs="Times New Roman"/>
+                <w:sz w:val="24"/>
+                <w:szCs w:val="24"/>
+              </w:rPr>
+              <w:t>Prescription saved with correct relational mapping.</w:t>
+            </w:r>
+          </w:p>
+        </w:tc>
+        <w:tc>
+          <w:tcPr>
+            <w:tcW w:w="1790" w:type="dxa"/>
+            <w:vAlign w:val="center"/>
+          </w:tcPr>
+          <w:p>
+            <w:pPr>
+              <w:rPr>
+                <w:rFonts w:ascii="Times New Roman" w:hAnsi="Times New Roman" w:cs="Times New Roman"/>
+                <w:sz w:val="24"/>
+                <w:szCs w:val="24"/>
+              </w:rPr>
+            </w:pPr>
+            <w:r>
+              <w:rPr>
+                <w:rFonts w:ascii="Times New Roman" w:hAnsi="Times New Roman" w:cs="Times New Roman"/>
+                <w:sz w:val="24"/>
+                <w:szCs w:val="24"/>
+              </w:rPr>
+              <w:t>Pass</w:t>
+            </w:r>
+          </w:p>
+        </w:tc>
+      </w:tr>
+    </w:tbl>
+    <w:p>
+      <w:pPr>
+        <w:rPr>
+          <w:rFonts w:ascii="Times New Roman" w:hAnsi="Times New Roman" w:cs="Times New Roman"/>
+          <w:sz w:val="24"/>
+          <w:szCs w:val="24"/>
+        </w:rPr>
+      </w:pPr>
+    </w:p>
+    <w:p>
+      <w:pPr>
+        <w:rPr>
+          <w:rFonts w:ascii="Times New Roman" w:hAnsi="Times New Roman" w:cs="Times New Roman"/>
+          <w:sz w:val="24"/>
+          <w:szCs w:val="24"/>
+        </w:rPr>
+      </w:pPr>
+    </w:p>
+    <w:p>
+      <w:pPr>
+        <w:rPr>
+          <w:rFonts w:ascii="Times New Roman" w:hAnsi="Times New Roman" w:cs="Times New Roman"/>
+          <w:sz w:val="24"/>
+          <w:szCs w:val="24"/>
+        </w:rPr>
+      </w:pPr>
+    </w:p>
+    <w:p>
+      <w:pPr>
+        <w:rPr>
+          <w:rFonts w:ascii="Times New Roman" w:hAnsi="Times New Roman" w:cs="Times New Roman"/>
+          <w:sz w:val="24"/>
+          <w:szCs w:val="24"/>
+        </w:rPr>
+      </w:pPr>
+    </w:p>
+    <w:p>
+      <w:pPr>
+        <w:rPr>
+          <w:rFonts w:ascii="Times New Roman" w:hAnsi="Times New Roman" w:cs="Times New Roman"/>
+          <w:sz w:val="24"/>
+          <w:szCs w:val="24"/>
+        </w:rPr>
+      </w:pPr>
+    </w:p>
+    <w:p/>
+    <w:tbl>
+      <w:tblPr>
+        <w:tblStyle w:val="TableGrid"/>
+        <w:tblpPr w:leftFromText="180" w:rightFromText="180" w:vertAnchor="page" w:horzAnchor="margin" w:tblpXSpec="center" w:tblpY="901"/>
+        <w:tblW w:w="9951" w:type="dxa"/>
+        <w:tblLook w:val="04A0" w:firstRow="1" w:lastRow="0" w:firstColumn="1" w:lastColumn="0" w:noHBand="0" w:noVBand="1"/>
+      </w:tblPr>
+      <w:tblGrid>
+        <w:gridCol w:w="2856"/>
+        <w:gridCol w:w="2145"/>
+        <w:gridCol w:w="1595"/>
+        <w:gridCol w:w="1581"/>
+        <w:gridCol w:w="1774"/>
+      </w:tblGrid>
+      <w:tr>
+        <w:trPr>
+          <w:trHeight w:val="1159"/>
+        </w:trPr>
+        <w:tc>
+          <w:tcPr>
+            <w:tcW w:w="5001" w:type="dxa"/>
+            <w:gridSpan w:val="2"/>
+            <w:vAlign w:val="center"/>
+          </w:tcPr>
+          <w:p>
+            <w:pPr>
+              <w:spacing w:after="160" w:line="259" w:lineRule="auto"/>
+              <w:rPr>
+                <w:rFonts w:ascii="Times New Roman" w:hAnsi="Times New Roman" w:cs="Times New Roman"/>
+                <w:sz w:val="24"/>
+                <w:szCs w:val="24"/>
+              </w:rPr>
+            </w:pPr>
+            <w:r>
+              <w:rPr>
+                <w:rFonts w:ascii="Times New Roman" w:hAnsi="Times New Roman" w:cs="Times New Roman"/>
+                <w:b/>
+                <w:bCs/>
+                <w:sz w:val="24"/>
+                <w:szCs w:val="24"/>
+              </w:rPr>
+              <w:lastRenderedPageBreak/>
+              <w:t>Project Name</w:t>
+            </w:r>
+            <w:r>
+              <w:rPr>
+                <w:rFonts w:ascii="Times New Roman" w:hAnsi="Times New Roman" w:cs="Times New Roman"/>
+                <w:b/>
+                <w:sz w:val="24"/>
+                <w:szCs w:val="24"/>
+              </w:rPr>
+              <w:t>:</w:t>
+            </w:r>
+            <w:r>
+              <w:rPr>
+                <w:rFonts w:ascii="Times New Roman" w:hAnsi="Times New Roman" w:cs="Times New Roman"/>
+                <w:sz w:val="24"/>
+                <w:szCs w:val="24"/>
+              </w:rPr>
+              <w:t xml:space="preserve"> Hospital Management System</w:t>
+            </w:r>
+          </w:p>
+        </w:tc>
+        <w:tc>
+          <w:tcPr>
+            <w:tcW w:w="4950" w:type="dxa"/>
+            <w:gridSpan w:val="3"/>
+            <w:vAlign w:val="center"/>
+          </w:tcPr>
+          <w:p>
+            <w:pPr>
+              <w:spacing w:after="160" w:line="259" w:lineRule="auto"/>
+              <w:rPr>
+                <w:rFonts w:ascii="Times New Roman" w:hAnsi="Times New Roman" w:cs="Times New Roman"/>
+                <w:sz w:val="24"/>
+                <w:szCs w:val="24"/>
+              </w:rPr>
+            </w:pPr>
+            <w:r>
+              <w:rPr>
+                <w:rFonts w:ascii="Times New Roman" w:hAnsi="Times New Roman" w:cs="Times New Roman"/>
+                <w:b/>
+                <w:bCs/>
+                <w:sz w:val="24"/>
+                <w:szCs w:val="24"/>
+              </w:rPr>
+              <w:t>Test Designed By:</w:t>
+            </w:r>
+            <w:r>
+              <w:rPr>
+                <w:rFonts w:ascii="Times New Roman" w:hAnsi="Times New Roman" w:cs="Times New Roman"/>
+                <w:bCs/>
+                <w:sz w:val="24"/>
+                <w:szCs w:val="24"/>
+              </w:rPr>
+              <w:t xml:space="preserve"> </w:t>
+            </w:r>
+            <w:proofErr w:type="spellStart"/>
+            <w:r>
+              <w:rPr>
+                <w:rFonts w:ascii="Times New Roman" w:hAnsi="Times New Roman" w:cs="Times New Roman"/>
+                <w:sz w:val="24"/>
+                <w:szCs w:val="24"/>
+              </w:rPr>
+              <w:t>Mehedi</w:t>
+            </w:r>
+            <w:proofErr w:type="spellEnd"/>
+            <w:r>
+              <w:rPr>
+                <w:rFonts w:ascii="Times New Roman" w:hAnsi="Times New Roman" w:cs="Times New Roman"/>
+                <w:sz w:val="24"/>
+                <w:szCs w:val="24"/>
+              </w:rPr>
+              <w:t xml:space="preserve"> Hasan </w:t>
+            </w:r>
+            <w:proofErr w:type="spellStart"/>
+            <w:r>
+              <w:rPr>
+                <w:rFonts w:ascii="Times New Roman" w:hAnsi="Times New Roman" w:cs="Times New Roman"/>
+                <w:sz w:val="24"/>
+                <w:szCs w:val="24"/>
+              </w:rPr>
+              <w:t>Rahat</w:t>
+            </w:r>
+            <w:proofErr w:type="spellEnd"/>
+          </w:p>
+        </w:tc>
+      </w:tr>
+      <w:tr>
+        <w:trPr>
+          <w:trHeight w:val="1159"/>
+        </w:trPr>
+        <w:tc>
+          <w:tcPr>
+            <w:tcW w:w="5001" w:type="dxa"/>
+            <w:gridSpan w:val="2"/>
+            <w:vAlign w:val="center"/>
+          </w:tcPr>
+          <w:p>
+            <w:pPr>
+              <w:spacing w:after="160" w:line="259" w:lineRule="auto"/>
+              <w:rPr>
+                <w:rFonts w:ascii="Times New Roman" w:hAnsi="Times New Roman" w:cs="Times New Roman"/>
+                <w:sz w:val="24"/>
+                <w:szCs w:val="24"/>
+              </w:rPr>
+            </w:pPr>
+            <w:r>
+              <w:rPr>
+                <w:rFonts w:ascii="Times New Roman" w:hAnsi="Times New Roman" w:cs="Times New Roman"/>
+                <w:b/>
+                <w:bCs/>
+                <w:sz w:val="24"/>
+                <w:szCs w:val="24"/>
+              </w:rPr>
+              <w:t>Test Case ID:</w:t>
+            </w:r>
+            <w:r>
+              <w:rPr>
+                <w:rFonts w:ascii="Times New Roman" w:hAnsi="Times New Roman" w:cs="Times New Roman"/>
+                <w:bCs/>
+                <w:sz w:val="24"/>
+                <w:szCs w:val="24"/>
+              </w:rPr>
+              <w:t xml:space="preserve">  TC_VALIDATION_05</w:t>
+            </w:r>
+          </w:p>
+        </w:tc>
+        <w:tc>
+          <w:tcPr>
+            <w:tcW w:w="4950" w:type="dxa"/>
+            <w:gridSpan w:val="3"/>
+            <w:vAlign w:val="center"/>
+          </w:tcPr>
+          <w:p>
+            <w:pPr>
+              <w:spacing w:after="160" w:line="259" w:lineRule="auto"/>
+              <w:rPr>
+                <w:rFonts w:ascii="Times New Roman" w:hAnsi="Times New Roman" w:cs="Times New Roman"/>
+                <w:sz w:val="24"/>
+                <w:szCs w:val="24"/>
+              </w:rPr>
+            </w:pPr>
+            <w:r>
+              <w:rPr>
+                <w:rFonts w:ascii="Times New Roman" w:hAnsi="Times New Roman" w:cs="Times New Roman"/>
+                <w:b/>
+                <w:bCs/>
+                <w:sz w:val="24"/>
+                <w:szCs w:val="24"/>
+              </w:rPr>
+              <w:t>Test Design Date:</w:t>
+            </w:r>
+            <w:r>
+              <w:rPr>
+                <w:rFonts w:ascii="Times New Roman" w:hAnsi="Times New Roman" w:cs="Times New Roman"/>
+                <w:bCs/>
+                <w:sz w:val="24"/>
+                <w:szCs w:val="24"/>
+              </w:rPr>
+              <w:t xml:space="preserve"> 19/01/2026</w:t>
+            </w:r>
+          </w:p>
+        </w:tc>
+      </w:tr>
+      <w:tr>
+        <w:trPr>
+          <w:trHeight w:val="1218"/>
+        </w:trPr>
+        <w:tc>
+          <w:tcPr>
+            <w:tcW w:w="5001" w:type="dxa"/>
+            <w:gridSpan w:val="2"/>
+            <w:vAlign w:val="center"/>
+          </w:tcPr>
+          <w:p>
+            <w:pPr>
+              <w:spacing w:after="160" w:line="259" w:lineRule="auto"/>
+              <w:rPr>
+                <w:rFonts w:ascii="Times New Roman" w:hAnsi="Times New Roman" w:cs="Times New Roman"/>
+                <w:sz w:val="24"/>
+                <w:szCs w:val="24"/>
+              </w:rPr>
+            </w:pPr>
+            <w:r>
+              <w:rPr>
+                <w:rFonts w:ascii="Times New Roman" w:hAnsi="Times New Roman" w:cs="Times New Roman"/>
+                <w:b/>
+                <w:bCs/>
+                <w:sz w:val="24"/>
+                <w:szCs w:val="24"/>
+              </w:rPr>
+              <w:t>Test Priority (Low, Medium, High):</w:t>
+            </w:r>
+            <w:r>
+              <w:rPr>
+                <w:rFonts w:ascii="Times New Roman" w:hAnsi="Times New Roman" w:cs="Times New Roman"/>
+                <w:bCs/>
+                <w:sz w:val="24"/>
+                <w:szCs w:val="24"/>
+              </w:rPr>
+              <w:t xml:space="preserve"> Medium</w:t>
+            </w:r>
+          </w:p>
+        </w:tc>
+        <w:tc>
+          <w:tcPr>
+            <w:tcW w:w="4950" w:type="dxa"/>
+            <w:gridSpan w:val="3"/>
+            <w:vAlign w:val="center"/>
+          </w:tcPr>
+          <w:p>
+            <w:pPr>
+              <w:spacing w:after="160" w:line="259" w:lineRule="auto"/>
+              <w:rPr>
+                <w:rFonts w:ascii="Times New Roman" w:hAnsi="Times New Roman" w:cs="Times New Roman"/>
+                <w:sz w:val="24"/>
+                <w:szCs w:val="24"/>
+              </w:rPr>
+            </w:pPr>
+            <w:r>
+              <w:rPr>
+                <w:rFonts w:ascii="Times New Roman" w:hAnsi="Times New Roman" w:cs="Times New Roman"/>
+                <w:b/>
+                <w:bCs/>
+                <w:sz w:val="24"/>
+                <w:szCs w:val="24"/>
+              </w:rPr>
+              <w:t>Test Executed By:</w:t>
+            </w:r>
+            <w:r>
+              <w:rPr>
+                <w:rFonts w:ascii="Times New Roman" w:hAnsi="Times New Roman" w:cs="Times New Roman"/>
+                <w:sz w:val="24"/>
+                <w:szCs w:val="24"/>
+              </w:rPr>
+              <w:t xml:space="preserve"> </w:t>
+            </w:r>
+            <w:proofErr w:type="spellStart"/>
+            <w:r>
+              <w:rPr>
+                <w:rFonts w:ascii="Times New Roman" w:hAnsi="Times New Roman" w:cs="Times New Roman"/>
+                <w:bCs/>
+                <w:sz w:val="24"/>
+                <w:szCs w:val="24"/>
+              </w:rPr>
+              <w:t>Mehedi</w:t>
+            </w:r>
+            <w:proofErr w:type="spellEnd"/>
+            <w:r>
+              <w:rPr>
+                <w:rFonts w:ascii="Times New Roman" w:hAnsi="Times New Roman" w:cs="Times New Roman"/>
+                <w:bCs/>
+                <w:sz w:val="24"/>
+                <w:szCs w:val="24"/>
+              </w:rPr>
+              <w:t xml:space="preserve"> Hasan </w:t>
+            </w:r>
+            <w:proofErr w:type="spellStart"/>
+            <w:r>
+              <w:rPr>
+                <w:rFonts w:ascii="Times New Roman" w:hAnsi="Times New Roman" w:cs="Times New Roman"/>
+                <w:bCs/>
+                <w:sz w:val="24"/>
+                <w:szCs w:val="24"/>
+              </w:rPr>
+              <w:t>Rahat</w:t>
+            </w:r>
+            <w:proofErr w:type="spellEnd"/>
+          </w:p>
+        </w:tc>
+      </w:tr>
+      <w:tr>
+        <w:trPr>
+          <w:trHeight w:val="1159"/>
+        </w:trPr>
+        <w:tc>
+          <w:tcPr>
+            <w:tcW w:w="5001" w:type="dxa"/>
+            <w:gridSpan w:val="2"/>
+            <w:vAlign w:val="center"/>
+          </w:tcPr>
+          <w:p>
+            <w:pPr>
+              <w:spacing w:after="160" w:line="259" w:lineRule="auto"/>
+              <w:rPr>
+                <w:rFonts w:ascii="Times New Roman" w:hAnsi="Times New Roman" w:cs="Times New Roman"/>
+                <w:sz w:val="24"/>
+                <w:szCs w:val="24"/>
+              </w:rPr>
+            </w:pPr>
+            <w:r>
+              <w:rPr>
+                <w:rFonts w:ascii="Times New Roman" w:hAnsi="Times New Roman" w:cs="Times New Roman"/>
+                <w:b/>
+                <w:bCs/>
+                <w:sz w:val="24"/>
+                <w:szCs w:val="24"/>
+              </w:rPr>
+              <w:t xml:space="preserve">  Module Name:</w:t>
+            </w:r>
+            <w:r>
+              <w:rPr>
+                <w:rFonts w:ascii="Times New Roman" w:hAnsi="Times New Roman" w:cs="Times New Roman"/>
+                <w:bCs/>
+                <w:sz w:val="24"/>
+                <w:szCs w:val="24"/>
+              </w:rPr>
+              <w:t xml:space="preserve"> Input Validation</w:t>
+            </w:r>
+          </w:p>
+        </w:tc>
+        <w:tc>
+          <w:tcPr>
+            <w:tcW w:w="4950" w:type="dxa"/>
+            <w:gridSpan w:val="3"/>
+            <w:vAlign w:val="center"/>
+          </w:tcPr>
+          <w:p>
+            <w:pPr>
+              <w:spacing w:after="160" w:line="259" w:lineRule="auto"/>
+              <w:rPr>
+                <w:rFonts w:ascii="Times New Roman" w:hAnsi="Times New Roman" w:cs="Times New Roman"/>
+                <w:sz w:val="24"/>
+                <w:szCs w:val="24"/>
+              </w:rPr>
+            </w:pPr>
+            <w:r>
+              <w:rPr>
+                <w:rFonts w:ascii="Times New Roman" w:hAnsi="Times New Roman" w:cs="Times New Roman"/>
+                <w:b/>
+                <w:bCs/>
+                <w:sz w:val="24"/>
+                <w:szCs w:val="24"/>
+              </w:rPr>
+              <w:t>Test Execution date:</w:t>
+            </w:r>
+            <w:r>
+              <w:rPr>
+                <w:rFonts w:ascii="Times New Roman" w:hAnsi="Times New Roman" w:cs="Times New Roman"/>
+                <w:bCs/>
+                <w:sz w:val="24"/>
+                <w:szCs w:val="24"/>
+              </w:rPr>
+              <w:t xml:space="preserve"> 19/01/2026</w:t>
+            </w:r>
+          </w:p>
+        </w:tc>
+      </w:tr>
+      <w:tr>
+        <w:trPr>
+          <w:trHeight w:val="1159"/>
+        </w:trPr>
+        <w:tc>
+          <w:tcPr>
+            <w:tcW w:w="5001" w:type="dxa"/>
+            <w:gridSpan w:val="2"/>
+            <w:vAlign w:val="center"/>
+          </w:tcPr>
+          <w:p>
+            <w:pPr>
+              <w:spacing w:after="160" w:line="259" w:lineRule="auto"/>
+              <w:rPr>
+                <w:rFonts w:ascii="Times New Roman" w:hAnsi="Times New Roman" w:cs="Times New Roman"/>
+                <w:sz w:val="24"/>
+                <w:szCs w:val="24"/>
+              </w:rPr>
+            </w:pPr>
+            <w:r>
+              <w:rPr>
+                <w:rFonts w:ascii="Times New Roman" w:hAnsi="Times New Roman" w:cs="Times New Roman"/>
+                <w:b/>
+                <w:bCs/>
+                <w:sz w:val="24"/>
+                <w:szCs w:val="24"/>
+              </w:rPr>
+              <w:t>Test Title:</w:t>
+            </w:r>
+            <w:r>
+              <w:rPr>
+                <w:rFonts w:ascii="Times New Roman" w:hAnsi="Times New Roman" w:cs="Times New Roman"/>
+                <w:bCs/>
+                <w:sz w:val="24"/>
+                <w:szCs w:val="24"/>
+              </w:rPr>
+              <w:t xml:space="preserve"> Verify system validation for empty mandatory fields.</w:t>
+            </w:r>
+          </w:p>
+        </w:tc>
+        <w:tc>
+          <w:tcPr>
+            <w:tcW w:w="4950" w:type="dxa"/>
+            <w:gridSpan w:val="3"/>
+            <w:vAlign w:val="center"/>
+          </w:tcPr>
+          <w:p>
+            <w:pPr>
+              <w:spacing w:after="160" w:line="259" w:lineRule="auto"/>
+              <w:rPr>
+                <w:rFonts w:ascii="Times New Roman" w:hAnsi="Times New Roman" w:cs="Times New Roman"/>
+                <w:sz w:val="24"/>
+                <w:szCs w:val="24"/>
+              </w:rPr>
+            </w:pPr>
+          </w:p>
+        </w:tc>
+      </w:tr>
+      <w:tr>
+        <w:trPr>
+          <w:trHeight w:val="1159"/>
+        </w:trPr>
+        <w:tc>
+          <w:tcPr>
+            <w:tcW w:w="5001" w:type="dxa"/>
+            <w:gridSpan w:val="2"/>
+            <w:vAlign w:val="center"/>
+          </w:tcPr>
+          <w:p>
+            <w:pPr>
+              <w:spacing w:after="160" w:line="259" w:lineRule="auto"/>
+              <w:rPr>
+                <w:rFonts w:ascii="Times New Roman" w:hAnsi="Times New Roman" w:cs="Times New Roman"/>
+                <w:sz w:val="24"/>
+                <w:szCs w:val="24"/>
+              </w:rPr>
+            </w:pPr>
+            <w:r>
+              <w:rPr>
+                <w:rFonts w:ascii="Times New Roman" w:hAnsi="Times New Roman" w:cs="Times New Roman"/>
+                <w:b/>
+                <w:bCs/>
+                <w:sz w:val="24"/>
+                <w:szCs w:val="24"/>
+              </w:rPr>
+              <w:t>Description:</w:t>
+            </w:r>
+            <w:r>
+              <w:rPr>
+                <w:rFonts w:ascii="Times New Roman" w:hAnsi="Times New Roman" w:cs="Times New Roman"/>
+                <w:bCs/>
+                <w:sz w:val="24"/>
+                <w:szCs w:val="24"/>
+              </w:rPr>
+              <w:t xml:space="preserve"> This test case ensures the system prevents saving records when required fields are empty. </w:t>
+            </w:r>
+          </w:p>
+        </w:tc>
+        <w:tc>
+          <w:tcPr>
+            <w:tcW w:w="4950" w:type="dxa"/>
+            <w:gridSpan w:val="3"/>
+            <w:vAlign w:val="center"/>
+          </w:tcPr>
+          <w:p>
+            <w:pPr>
+              <w:spacing w:after="160" w:line="259" w:lineRule="auto"/>
+              <w:rPr>
+                <w:rFonts w:ascii="Times New Roman" w:hAnsi="Times New Roman" w:cs="Times New Roman"/>
+                <w:sz w:val="24"/>
+                <w:szCs w:val="24"/>
+              </w:rPr>
+            </w:pPr>
+          </w:p>
+        </w:tc>
+      </w:tr>
+      <w:tr>
+        <w:trPr>
+          <w:trHeight w:val="1159"/>
+        </w:trPr>
+        <w:tc>
+          <w:tcPr>
+            <w:tcW w:w="9951" w:type="dxa"/>
+            <w:gridSpan w:val="5"/>
+            <w:vAlign w:val="center"/>
+          </w:tcPr>
+          <w:p>
+            <w:pPr>
+              <w:rPr>
+                <w:rFonts w:ascii="Times New Roman" w:hAnsi="Times New Roman" w:cs="Times New Roman"/>
+                <w:bCs/>
+                <w:sz w:val="24"/>
+                <w:szCs w:val="24"/>
+              </w:rPr>
+            </w:pPr>
+            <w:r>
+              <w:rPr>
+                <w:rFonts w:ascii="Times New Roman" w:hAnsi="Times New Roman" w:cs="Times New Roman"/>
+                <w:b/>
+                <w:bCs/>
+                <w:sz w:val="24"/>
+                <w:szCs w:val="24"/>
+              </w:rPr>
+              <w:t>Precondition:</w:t>
+            </w:r>
+            <w:r>
+              <w:rPr>
+                <w:rFonts w:ascii="Times New Roman" w:hAnsi="Times New Roman" w:cs="Times New Roman"/>
+                <w:bCs/>
+                <w:sz w:val="24"/>
+                <w:szCs w:val="24"/>
+              </w:rPr>
+              <w:t xml:space="preserve">   User logged in</w:t>
+            </w:r>
+          </w:p>
+          <w:p>
+            <w:pPr>
+              <w:spacing w:after="160" w:line="259" w:lineRule="auto"/>
+              <w:rPr>
+                <w:rFonts w:ascii="Times New Roman" w:hAnsi="Times New Roman" w:cs="Times New Roman"/>
+                <w:bCs/>
+                <w:sz w:val="24"/>
+                <w:szCs w:val="24"/>
+              </w:rPr>
+            </w:pPr>
+            <w:r>
+              <w:rPr>
+                <w:rFonts w:ascii="Times New Roman" w:hAnsi="Times New Roman" w:cs="Times New Roman"/>
+                <w:bCs/>
+                <w:sz w:val="24"/>
+                <w:szCs w:val="24"/>
+              </w:rPr>
+              <w:t xml:space="preserve"> Appointment form accessible</w:t>
+            </w:r>
+          </w:p>
+          <w:p>
+            <w:pPr>
+              <w:spacing w:after="160" w:line="259" w:lineRule="auto"/>
+              <w:rPr>
+                <w:rFonts w:ascii="Times New Roman" w:hAnsi="Times New Roman" w:cs="Times New Roman"/>
+                <w:sz w:val="24"/>
+                <w:szCs w:val="24"/>
+              </w:rPr>
+            </w:pPr>
+          </w:p>
+        </w:tc>
+      </w:tr>
+      <w:tr>
+        <w:trPr>
+          <w:trHeight w:val="1218"/>
+        </w:trPr>
+        <w:tc>
+          <w:tcPr>
+            <w:tcW w:w="2856" w:type="dxa"/>
+          </w:tcPr>
+          <w:p>
+            <w:pPr>
+              <w:spacing w:after="160" w:line="259" w:lineRule="auto"/>
+              <w:rPr>
+                <w:rFonts w:ascii="Times New Roman" w:hAnsi="Times New Roman" w:cs="Times New Roman"/>
+                <w:b/>
+                <w:bCs/>
+                <w:sz w:val="24"/>
+                <w:szCs w:val="24"/>
+              </w:rPr>
+            </w:pPr>
+            <w:r>
+              <w:rPr>
+                <w:rFonts w:ascii="Times New Roman" w:hAnsi="Times New Roman" w:cs="Times New Roman"/>
+                <w:b/>
+                <w:bCs/>
+                <w:sz w:val="24"/>
+                <w:szCs w:val="24"/>
+              </w:rPr>
+              <w:t>Test Steps</w:t>
+            </w:r>
+          </w:p>
+        </w:tc>
+        <w:tc>
+          <w:tcPr>
+            <w:tcW w:w="2145" w:type="dxa"/>
+          </w:tcPr>
+          <w:p>
+            <w:pPr>
+              <w:spacing w:after="160" w:line="259" w:lineRule="auto"/>
+              <w:rPr>
+                <w:rFonts w:ascii="Times New Roman" w:hAnsi="Times New Roman" w:cs="Times New Roman"/>
+                <w:b/>
+                <w:bCs/>
+                <w:sz w:val="24"/>
+                <w:szCs w:val="24"/>
+              </w:rPr>
+            </w:pPr>
+            <w:r>
+              <w:rPr>
+                <w:rFonts w:ascii="Times New Roman" w:hAnsi="Times New Roman" w:cs="Times New Roman"/>
+                <w:b/>
+                <w:bCs/>
+                <w:sz w:val="24"/>
+                <w:szCs w:val="24"/>
+              </w:rPr>
+              <w:t>Test Data</w:t>
+            </w:r>
+          </w:p>
+        </w:tc>
+        <w:tc>
+          <w:tcPr>
+            <w:tcW w:w="1595" w:type="dxa"/>
+          </w:tcPr>
+          <w:p>
+            <w:pPr>
+              <w:spacing w:after="160" w:line="259" w:lineRule="auto"/>
+              <w:rPr>
+                <w:rFonts w:ascii="Times New Roman" w:hAnsi="Times New Roman" w:cs="Times New Roman"/>
+                <w:b/>
+                <w:bCs/>
+                <w:sz w:val="24"/>
+                <w:szCs w:val="24"/>
+              </w:rPr>
+            </w:pPr>
+            <w:r>
+              <w:rPr>
+                <w:rFonts w:ascii="Times New Roman" w:hAnsi="Times New Roman" w:cs="Times New Roman"/>
+                <w:b/>
+                <w:bCs/>
+                <w:sz w:val="24"/>
+                <w:szCs w:val="24"/>
+              </w:rPr>
+              <w:t>Expected Results</w:t>
+            </w:r>
+          </w:p>
+        </w:tc>
+        <w:tc>
+          <w:tcPr>
+            <w:tcW w:w="1581" w:type="dxa"/>
+          </w:tcPr>
+          <w:p>
+            <w:pPr>
+              <w:spacing w:after="160" w:line="259" w:lineRule="auto"/>
+              <w:rPr>
+                <w:rFonts w:ascii="Times New Roman" w:hAnsi="Times New Roman" w:cs="Times New Roman"/>
+                <w:b/>
+                <w:bCs/>
+                <w:sz w:val="24"/>
+                <w:szCs w:val="24"/>
+              </w:rPr>
+            </w:pPr>
+            <w:r>
+              <w:rPr>
+                <w:rFonts w:ascii="Times New Roman" w:hAnsi="Times New Roman" w:cs="Times New Roman"/>
+                <w:b/>
+                <w:bCs/>
+                <w:sz w:val="24"/>
+                <w:szCs w:val="24"/>
+              </w:rPr>
+              <w:t>Actual Results</w:t>
+            </w:r>
+          </w:p>
+        </w:tc>
+        <w:tc>
+          <w:tcPr>
+            <w:tcW w:w="1774" w:type="dxa"/>
+          </w:tcPr>
+          <w:p>
+            <w:pPr>
+              <w:spacing w:after="160" w:line="259" w:lineRule="auto"/>
+              <w:rPr>
+                <w:rFonts w:ascii="Times New Roman" w:hAnsi="Times New Roman" w:cs="Times New Roman"/>
+                <w:b/>
+                <w:bCs/>
+                <w:sz w:val="24"/>
+                <w:szCs w:val="24"/>
+              </w:rPr>
+            </w:pPr>
+            <w:r>
+              <w:rPr>
+                <w:rFonts w:ascii="Times New Roman" w:hAnsi="Times New Roman" w:cs="Times New Roman"/>
+                <w:b/>
+                <w:bCs/>
+                <w:sz w:val="24"/>
+                <w:szCs w:val="24"/>
+              </w:rPr>
+              <w:t>Status (Pass/Fail)</w:t>
+            </w:r>
+          </w:p>
+        </w:tc>
+      </w:tr>
+      <w:tr>
+        <w:trPr>
+          <w:trHeight w:val="2312"/>
+        </w:trPr>
+        <w:tc>
+          <w:tcPr>
+            <w:tcW w:w="2856" w:type="dxa"/>
+            <w:vAlign w:val="center"/>
+          </w:tcPr>
+          <w:p>
+            <w:pPr>
+              <w:spacing w:after="160" w:line="259" w:lineRule="auto"/>
+              <w:rPr>
+                <w:rFonts w:ascii="Times New Roman" w:hAnsi="Times New Roman" w:cs="Times New Roman"/>
+                <w:sz w:val="24"/>
+                <w:szCs w:val="24"/>
+              </w:rPr>
+            </w:pPr>
+            <w:r>
+              <w:rPr>
+                <w:rFonts w:ascii="Times New Roman" w:hAnsi="Times New Roman" w:cs="Times New Roman"/>
+                <w:sz w:val="24"/>
+                <w:szCs w:val="24"/>
+              </w:rPr>
+              <w:t>  Open Appointment form</w:t>
+            </w:r>
+          </w:p>
+          <w:p>
+            <w:pPr>
+              <w:spacing w:after="160" w:line="259" w:lineRule="auto"/>
+              <w:rPr>
+                <w:rFonts w:ascii="Times New Roman" w:hAnsi="Times New Roman" w:cs="Times New Roman"/>
+                <w:sz w:val="24"/>
+                <w:szCs w:val="24"/>
+              </w:rPr>
+            </w:pPr>
+            <w:r>
+              <w:rPr>
+                <w:rFonts w:ascii="Times New Roman" w:hAnsi="Times New Roman" w:cs="Times New Roman"/>
+                <w:sz w:val="24"/>
+                <w:szCs w:val="24"/>
+              </w:rPr>
+              <w:t>  Leave patient field empty</w:t>
+            </w:r>
+          </w:p>
+          <w:p>
+            <w:pPr>
+              <w:spacing w:after="160" w:line="259" w:lineRule="auto"/>
+              <w:rPr>
+                <w:rFonts w:ascii="Times New Roman" w:hAnsi="Times New Roman" w:cs="Times New Roman"/>
+                <w:sz w:val="24"/>
+                <w:szCs w:val="24"/>
+              </w:rPr>
+            </w:pPr>
+            <w:r>
+              <w:rPr>
+                <w:rFonts w:ascii="Times New Roman" w:hAnsi="Times New Roman" w:cs="Times New Roman"/>
+                <w:sz w:val="24"/>
+                <w:szCs w:val="24"/>
+              </w:rPr>
+              <w:t>  Click Save</w:t>
+            </w:r>
+          </w:p>
+          <w:p>
+            <w:pPr>
+              <w:spacing w:after="160" w:line="259" w:lineRule="auto"/>
+              <w:rPr>
+                <w:rFonts w:ascii="Times New Roman" w:hAnsi="Times New Roman" w:cs="Times New Roman"/>
+                <w:sz w:val="24"/>
+                <w:szCs w:val="24"/>
+              </w:rPr>
+            </w:pPr>
+          </w:p>
+        </w:tc>
+        <w:tc>
+          <w:tcPr>
+            <w:tcW w:w="2145" w:type="dxa"/>
+            <w:vAlign w:val="center"/>
+          </w:tcPr>
+          <w:p>
+            <w:pPr>
+              <w:spacing w:after="160" w:line="259" w:lineRule="auto"/>
+              <w:rPr>
+                <w:rFonts w:ascii="Times New Roman" w:hAnsi="Times New Roman" w:cs="Times New Roman"/>
+                <w:sz w:val="24"/>
+                <w:szCs w:val="24"/>
+              </w:rPr>
+            </w:pPr>
+            <w:r>
+              <w:rPr>
+                <w:rFonts w:ascii="Times New Roman" w:hAnsi="Times New Roman" w:cs="Times New Roman"/>
+                <w:sz w:val="24"/>
+                <w:szCs w:val="24"/>
+              </w:rPr>
+              <w:t>Patient Name: NULL</w:t>
+            </w:r>
+          </w:p>
+        </w:tc>
+        <w:tc>
+          <w:tcPr>
+            <w:tcW w:w="1595" w:type="dxa"/>
+            <w:vAlign w:val="center"/>
+          </w:tcPr>
+          <w:p>
+            <w:pPr>
+              <w:spacing w:after="160" w:line="259" w:lineRule="auto"/>
+              <w:rPr>
+                <w:rFonts w:ascii="Times New Roman" w:hAnsi="Times New Roman" w:cs="Times New Roman"/>
+                <w:sz w:val="24"/>
+                <w:szCs w:val="24"/>
+              </w:rPr>
+            </w:pPr>
+            <w:r>
+              <w:rPr>
+                <w:rFonts w:ascii="Times New Roman" w:hAnsi="Times New Roman" w:cs="Times New Roman"/>
+                <w:sz w:val="24"/>
+                <w:szCs w:val="24"/>
+              </w:rPr>
+              <w:t>System should show validation message and prevent saving.</w:t>
+            </w:r>
+          </w:p>
+        </w:tc>
+        <w:tc>
+          <w:tcPr>
+            <w:tcW w:w="1581" w:type="dxa"/>
+            <w:vAlign w:val="center"/>
+          </w:tcPr>
+          <w:p>
+            <w:pPr>
+              <w:spacing w:after="160" w:line="259" w:lineRule="auto"/>
+              <w:rPr>
+                <w:rFonts w:ascii="Times New Roman" w:hAnsi="Times New Roman" w:cs="Times New Roman"/>
+                <w:sz w:val="24"/>
+                <w:szCs w:val="24"/>
+              </w:rPr>
+            </w:pPr>
+            <w:r>
+              <w:rPr>
+                <w:rFonts w:ascii="Times New Roman" w:hAnsi="Times New Roman" w:cs="Times New Roman"/>
+                <w:sz w:val="24"/>
+                <w:szCs w:val="24"/>
+              </w:rPr>
+              <w:t>Validation message displayed and data not saved.</w:t>
+            </w:r>
+          </w:p>
+        </w:tc>
+        <w:tc>
+          <w:tcPr>
+            <w:tcW w:w="1774" w:type="dxa"/>
+            <w:vAlign w:val="center"/>
+          </w:tcPr>
+          <w:p>
+            <w:pPr>
+              <w:spacing w:after="160" w:line="259" w:lineRule="auto"/>
+              <w:rPr>
+                <w:rFonts w:ascii="Times New Roman" w:hAnsi="Times New Roman" w:cs="Times New Roman"/>
+                <w:sz w:val="24"/>
+                <w:szCs w:val="24"/>
+              </w:rPr>
+            </w:pPr>
+            <w:r>
+              <w:rPr>
+                <w:rFonts w:ascii="Times New Roman" w:hAnsi="Times New Roman" w:cs="Times New Roman"/>
+                <w:sz w:val="24"/>
+                <w:szCs w:val="24"/>
+              </w:rPr>
+              <w:t>Pass</w:t>
+            </w:r>
+          </w:p>
+        </w:tc>
+      </w:tr>
+    </w:tbl>
+    <w:p>
       <w:bookmarkStart w:id="0" w:name="_GoBack"/>
       <w:bookmarkEnd w:id="0"/>
     </w:p>
+    <w:p/>
     <w:sectPr>
       <w:pgSz w:w="12240" w:h="15840"/>
       <w:pgMar w:top="720" w:right="720" w:bottom="720" w:left="720" w:header="708" w:footer="708" w:gutter="0"/>
@@ -19198,7 +21968,7 @@
 </file>
 
 <file path=customXml/itemProps1.xml><?xml version="1.0" encoding="utf-8"?>
-<ds:datastoreItem xmlns:ds="http://schemas.openxmlformats.org/officeDocument/2006/customXml" ds:itemID="{EA1A9DC3-1F9A-4038-A781-2610E6392308}">
+<ds:datastoreItem xmlns:ds="http://schemas.openxmlformats.org/officeDocument/2006/customXml" ds:itemID="{F0711E49-65CB-4453-9822-86140BBC6175}">
   <ds:schemaRefs>
     <ds:schemaRef ds:uri="http://schemas.openxmlformats.org/officeDocument/2006/bibliography"/>
   </ds:schemaRefs>

</xml_diff>